<commit_message>
uppdateringar enligt revisionshistorik i dokumentet
</commit_message>
<xml_diff>
--- a/ServiceInteractions/riv/ehr/patientsummary/branches/TD_PATIENTSUMMARY_2/docs/Tjanstekontraktsbeskrivning ehr_patientsummary2.docx
+++ b/ServiceInteractions/riv/ehr/patientsummary/branches/TD_PATIENTSUMMARY_2/docs/Tjanstekontraktsbeskrivning ehr_patientsummary2.docx
@@ -227,7 +227,7 @@
           <w:rFonts w:ascii="Arial" w:hAnsi="Arial"/>
           <w:sz w:val="36"/>
         </w:rPr>
-        <w:t>Utgåva PA7</w:t>
+        <w:t>Utgåva PA8</w:t>
       </w:r>
     </w:p>
     <w:p>
@@ -243,7 +243,21 @@
           <w:rFonts w:ascii="Arial" w:hAnsi="Arial"/>
           <w:sz w:val="36"/>
         </w:rPr>
-        <w:t>2012-12-21</w:t>
+        <w:t>2013</w:t>
+      </w:r>
+      <w:r>
+        <w:rPr>
+          <w:rFonts w:ascii="Arial" w:hAnsi="Arial"/>
+          <w:sz w:val="36"/>
+        </w:rPr>
+        <w:t>-</w:t>
+      </w:r>
+      <w:r>
+        <w:rPr>
+          <w:rFonts w:ascii="Arial" w:hAnsi="Arial"/>
+          <w:sz w:val="36"/>
+        </w:rPr>
+        <w:t>01-05</w:t>
       </w:r>
     </w:p>
     <w:p>
@@ -1243,6 +1257,70 @@
           </w:p>
         </w:tc>
       </w:tr>
+      <w:tr>
+        <w:tc>
+          <w:tcPr>
+            <w:tcW w:w="964" w:type="dxa"/>
+          </w:tcPr>
+          <w:p>
+            <w:pPr>
+              <w:pStyle w:val="TableText"/>
+            </w:pPr>
+            <w:r>
+              <w:t>PA8</w:t>
+            </w:r>
+          </w:p>
+        </w:tc>
+        <w:tc>
+          <w:tcPr>
+            <w:tcW w:w="1224" w:type="dxa"/>
+          </w:tcPr>
+          <w:p>
+            <w:pPr>
+              <w:pStyle w:val="TableText"/>
+            </w:pPr>
+            <w:r>
+              <w:t>2013-01-07</w:t>
+            </w:r>
+          </w:p>
+        </w:tc>
+        <w:tc>
+          <w:tcPr>
+            <w:tcW w:w="4140" w:type="dxa"/>
+          </w:tcPr>
+          <w:p>
+            <w:pPr>
+              <w:pStyle w:val="TableText"/>
+            </w:pPr>
+            <w:r>
+              <w:t>Förbättrad kvalitén på texterna från PA7</w:t>
+            </w:r>
+          </w:p>
+        </w:tc>
+        <w:tc>
+          <w:tcPr>
+            <w:tcW w:w="1980" w:type="dxa"/>
+          </w:tcPr>
+          <w:p>
+            <w:pPr>
+              <w:pStyle w:val="TableText"/>
+            </w:pPr>
+            <w:r>
+              <w:t>Johan Eltes</w:t>
+            </w:r>
+          </w:p>
+        </w:tc>
+        <w:tc>
+          <w:tcPr>
+            <w:tcW w:w="1440" w:type="dxa"/>
+          </w:tcPr>
+          <w:p>
+            <w:pPr>
+              <w:pStyle w:val="TableText"/>
+            </w:pPr>
+          </w:p>
+        </w:tc>
+      </w:tr>
     </w:tbl>
     <w:p>
       <w:pPr>
@@ -1305,7 +1383,7 @@
           <w:szCs w:val="20"/>
         </w:rPr>
       </w:pPr>
-      <w:bookmarkStart w:id="0" w:name="_Toc217850651"/>
+      <w:bookmarkStart w:id="0" w:name="_Toc219041760"/>
       <w:r>
         <w:t>Innehållsförteckning</w:t>
       </w:r>
@@ -1403,7 +1481,7 @@
         <w:rPr>
           <w:noProof/>
         </w:rPr>
-        <w:instrText xml:space="preserve"> PAGEREF _Toc217850651 \h </w:instrText>
+        <w:instrText xml:space="preserve"> PAGEREF _Toc219041760 \h </w:instrText>
       </w:r>
       <w:r>
         <w:rPr>
@@ -1478,7 +1556,7 @@
         <w:rPr>
           <w:noProof/>
         </w:rPr>
-        <w:instrText xml:space="preserve"> PAGEREF _Toc217850652 \h </w:instrText>
+        <w:instrText xml:space="preserve"> PAGEREF _Toc219041761 \h </w:instrText>
       </w:r>
       <w:r>
         <w:rPr>
@@ -1553,7 +1631,7 @@
         <w:rPr>
           <w:noProof/>
         </w:rPr>
-        <w:instrText xml:space="preserve"> PAGEREF _Toc217850653 \h </w:instrText>
+        <w:instrText xml:space="preserve"> PAGEREF _Toc219041762 \h </w:instrText>
       </w:r>
       <w:r>
         <w:rPr>
@@ -1628,7 +1706,7 @@
         <w:rPr>
           <w:noProof/>
         </w:rPr>
-        <w:instrText xml:space="preserve"> PAGEREF _Toc217850654 \h </w:instrText>
+        <w:instrText xml:space="preserve"> PAGEREF _Toc219041763 \h </w:instrText>
       </w:r>
       <w:r>
         <w:rPr>
@@ -1703,7 +1781,7 @@
         <w:rPr>
           <w:noProof/>
         </w:rPr>
-        <w:instrText xml:space="preserve"> PAGEREF _Toc217850655 \h </w:instrText>
+        <w:instrText xml:space="preserve"> PAGEREF _Toc219041764 \h </w:instrText>
       </w:r>
       <w:r>
         <w:rPr>
@@ -1778,7 +1856,7 @@
         <w:rPr>
           <w:noProof/>
         </w:rPr>
-        <w:instrText xml:space="preserve"> PAGEREF _Toc217850656 \h </w:instrText>
+        <w:instrText xml:space="preserve"> PAGEREF _Toc219041765 \h </w:instrText>
       </w:r>
       <w:r>
         <w:rPr>
@@ -1853,7 +1931,7 @@
         <w:rPr>
           <w:noProof/>
         </w:rPr>
-        <w:instrText xml:space="preserve"> PAGEREF _Toc217850657 \h </w:instrText>
+        <w:instrText xml:space="preserve"> PAGEREF _Toc219041766 \h </w:instrText>
       </w:r>
       <w:r>
         <w:rPr>
@@ -1928,7 +2006,7 @@
         <w:rPr>
           <w:noProof/>
         </w:rPr>
-        <w:instrText xml:space="preserve"> PAGEREF _Toc217850658 \h </w:instrText>
+        <w:instrText xml:space="preserve"> PAGEREF _Toc219041767 \h </w:instrText>
       </w:r>
       <w:r>
         <w:rPr>
@@ -1985,7 +2063,7 @@
         <w:rPr>
           <w:noProof/>
         </w:rPr>
-        <w:t>Åtkomstkontroll</w:t>
+        <w:t>Tjänstekontraktens design</w:t>
       </w:r>
       <w:r>
         <w:rPr>
@@ -2003,7 +2081,115 @@
         <w:rPr>
           <w:noProof/>
         </w:rPr>
-        <w:instrText xml:space="preserve"> PAGEREF _Toc217850659 \h </w:instrText>
+        <w:instrText xml:space="preserve"> PAGEREF _Toc219041768 \h </w:instrText>
+      </w:r>
+      <w:r>
+        <w:rPr>
+          <w:noProof/>
+        </w:rPr>
+      </w:r>
+      <w:r>
+        <w:rPr>
+          <w:noProof/>
+        </w:rPr>
+        <w:fldChar w:fldCharType="separate"/>
+      </w:r>
+      <w:r>
+        <w:rPr>
+          <w:noProof/>
+        </w:rPr>
+        <w:t>12</w:t>
+      </w:r>
+      <w:r>
+        <w:rPr>
+          <w:noProof/>
+        </w:rPr>
+        <w:fldChar w:fldCharType="end"/>
+      </w:r>
+    </w:p>
+    <w:p>
+      <w:pPr>
+        <w:pStyle w:val="Innehll1"/>
+        <w:tabs>
+          <w:tab w:val="left" w:pos="1227"/>
+          <w:tab w:val="right" w:leader="dot" w:pos="9159"/>
+        </w:tabs>
+        <w:rPr>
+          <w:rFonts w:asciiTheme="minorHAnsi" w:eastAsiaTheme="minorEastAsia" w:hAnsiTheme="minorHAnsi"/>
+          <w:noProof/>
+          <w:lang w:val="en-US" w:eastAsia="ja-JP"/>
+        </w:rPr>
+      </w:pPr>
+      <w:r>
+        <w:rPr>
+          <w:noProof/>
+        </w:rPr>
+        <w:t>3</w:t>
+      </w:r>
+      <w:r>
+        <w:rPr>
+          <w:rFonts w:asciiTheme="minorHAnsi" w:eastAsiaTheme="minorEastAsia" w:hAnsiTheme="minorHAnsi"/>
+          <w:noProof/>
+          <w:lang w:val="en-US" w:eastAsia="ja-JP"/>
+        </w:rPr>
+        <w:tab/>
+      </w:r>
+      <w:r>
+        <w:rPr>
+          <w:noProof/>
+          <w:spacing w:val="1"/>
+        </w:rPr>
+        <w:t>Ge</w:t>
+      </w:r>
+      <w:r>
+        <w:rPr>
+          <w:noProof/>
+        </w:rPr>
+        <w:t>ner</w:t>
+      </w:r>
+      <w:r>
+        <w:rPr>
+          <w:noProof/>
+          <w:spacing w:val="-2"/>
+        </w:rPr>
+        <w:t>e</w:t>
+      </w:r>
+      <w:r>
+        <w:rPr>
+          <w:noProof/>
+        </w:rPr>
+        <w:t xml:space="preserve">lla </w:t>
+      </w:r>
+      <w:r>
+        <w:rPr>
+          <w:noProof/>
+          <w:spacing w:val="-2"/>
+        </w:rPr>
+        <w:t>r</w:t>
+      </w:r>
+      <w:r>
+        <w:rPr>
+          <w:noProof/>
+        </w:rPr>
+        <w:t>egler</w:t>
+      </w:r>
+      <w:r>
+        <w:rPr>
+          <w:noProof/>
+        </w:rPr>
+        <w:tab/>
+      </w:r>
+      <w:r>
+        <w:rPr>
+          <w:noProof/>
+        </w:rPr>
+        <w:fldChar w:fldCharType="begin"/>
+      </w:r>
+      <w:r>
+        <w:rPr>
+          <w:noProof/>
+        </w:rPr>
+        <w:instrText xml:space="preserve"> PAGEREF _Toc219041769 \h </w:instrText>
       </w:r>
       <w:r>
         <w:rPr>
@@ -2046,7 +2232,7 @@
         <w:rPr>
           <w:noProof/>
         </w:rPr>
-        <w:t>2.7</w:t>
+        <w:t>3.1</w:t>
       </w:r>
       <w:r>
         <w:rPr>
@@ -2060,7 +2246,7 @@
         <w:rPr>
           <w:noProof/>
         </w:rPr>
-        <w:t>Tjänstekontraktens design</w:t>
+        <w:t>Uppdatering av engagemangsindex</w:t>
       </w:r>
       <w:r>
         <w:rPr>
@@ -2078,7 +2264,7 @@
         <w:rPr>
           <w:noProof/>
         </w:rPr>
-        <w:instrText xml:space="preserve"> PAGEREF _Toc217850660 \h </w:instrText>
+        <w:instrText xml:space="preserve"> PAGEREF _Toc219041770 \h </w:instrText>
       </w:r>
       <w:r>
         <w:rPr>
@@ -2096,6 +2282,456 @@
           <w:noProof/>
         </w:rPr>
         <w:t>12</w:t>
+      </w:r>
+      <w:r>
+        <w:rPr>
+          <w:noProof/>
+        </w:rPr>
+        <w:fldChar w:fldCharType="end"/>
+      </w:r>
+    </w:p>
+    <w:p>
+      <w:pPr>
+        <w:pStyle w:val="Innehll1"/>
+        <w:tabs>
+          <w:tab w:val="left" w:pos="1407"/>
+          <w:tab w:val="right" w:leader="dot" w:pos="9159"/>
+        </w:tabs>
+        <w:rPr>
+          <w:rFonts w:asciiTheme="minorHAnsi" w:eastAsiaTheme="minorEastAsia" w:hAnsiTheme="minorHAnsi"/>
+          <w:noProof/>
+          <w:lang w:val="en-US" w:eastAsia="ja-JP"/>
+        </w:rPr>
+      </w:pPr>
+      <w:r>
+        <w:rPr>
+          <w:noProof/>
+        </w:rPr>
+        <w:t>3.2</w:t>
+      </w:r>
+      <w:r>
+        <w:rPr>
+          <w:rFonts w:asciiTheme="minorHAnsi" w:eastAsiaTheme="minorEastAsia" w:hAnsiTheme="minorHAnsi"/>
+          <w:noProof/>
+          <w:lang w:val="en-US" w:eastAsia="ja-JP"/>
+        </w:rPr>
+        <w:tab/>
+      </w:r>
+      <w:r>
+        <w:rPr>
+          <w:noProof/>
+        </w:rPr>
+        <w:t>Uppdatering av anslutningskatalog</w:t>
+      </w:r>
+      <w:r>
+        <w:rPr>
+          <w:noProof/>
+        </w:rPr>
+        <w:tab/>
+      </w:r>
+      <w:r>
+        <w:rPr>
+          <w:noProof/>
+        </w:rPr>
+        <w:fldChar w:fldCharType="begin"/>
+      </w:r>
+      <w:r>
+        <w:rPr>
+          <w:noProof/>
+        </w:rPr>
+        <w:instrText xml:space="preserve"> PAGEREF _Toc219041771 \h </w:instrText>
+      </w:r>
+      <w:r>
+        <w:rPr>
+          <w:noProof/>
+        </w:rPr>
+      </w:r>
+      <w:r>
+        <w:rPr>
+          <w:noProof/>
+        </w:rPr>
+        <w:fldChar w:fldCharType="separate"/>
+      </w:r>
+      <w:r>
+        <w:rPr>
+          <w:noProof/>
+        </w:rPr>
+        <w:t>12</w:t>
+      </w:r>
+      <w:r>
+        <w:rPr>
+          <w:noProof/>
+        </w:rPr>
+        <w:fldChar w:fldCharType="end"/>
+      </w:r>
+    </w:p>
+    <w:p>
+      <w:pPr>
+        <w:pStyle w:val="Innehll1"/>
+        <w:tabs>
+          <w:tab w:val="left" w:pos="1407"/>
+          <w:tab w:val="right" w:leader="dot" w:pos="9159"/>
+        </w:tabs>
+        <w:rPr>
+          <w:rFonts w:asciiTheme="minorHAnsi" w:eastAsiaTheme="minorEastAsia" w:hAnsiTheme="minorHAnsi"/>
+          <w:noProof/>
+          <w:lang w:val="en-US" w:eastAsia="ja-JP"/>
+        </w:rPr>
+      </w:pPr>
+      <w:r>
+        <w:rPr>
+          <w:noProof/>
+        </w:rPr>
+        <w:t>3.3</w:t>
+      </w:r>
+      <w:r>
+        <w:rPr>
+          <w:rFonts w:asciiTheme="minorHAnsi" w:eastAsiaTheme="minorEastAsia" w:hAnsiTheme="minorHAnsi"/>
+          <w:noProof/>
+          <w:lang w:val="en-US" w:eastAsia="ja-JP"/>
+        </w:rPr>
+        <w:tab/>
+      </w:r>
+      <w:r>
+        <w:rPr>
+          <w:noProof/>
+        </w:rPr>
+        <w:t>SLA-krav</w:t>
+      </w:r>
+      <w:r>
+        <w:rPr>
+          <w:noProof/>
+        </w:rPr>
+        <w:tab/>
+      </w:r>
+      <w:r>
+        <w:rPr>
+          <w:noProof/>
+        </w:rPr>
+        <w:fldChar w:fldCharType="begin"/>
+      </w:r>
+      <w:r>
+        <w:rPr>
+          <w:noProof/>
+        </w:rPr>
+        <w:instrText xml:space="preserve"> PAGEREF _Toc219041772 \h </w:instrText>
+      </w:r>
+      <w:r>
+        <w:rPr>
+          <w:noProof/>
+        </w:rPr>
+      </w:r>
+      <w:r>
+        <w:rPr>
+          <w:noProof/>
+        </w:rPr>
+        <w:fldChar w:fldCharType="separate"/>
+      </w:r>
+      <w:r>
+        <w:rPr>
+          <w:noProof/>
+        </w:rPr>
+        <w:t>12</w:t>
+      </w:r>
+      <w:r>
+        <w:rPr>
+          <w:noProof/>
+        </w:rPr>
+        <w:fldChar w:fldCharType="end"/>
+      </w:r>
+    </w:p>
+    <w:p>
+      <w:pPr>
+        <w:pStyle w:val="Innehll1"/>
+        <w:tabs>
+          <w:tab w:val="left" w:pos="1407"/>
+          <w:tab w:val="right" w:leader="dot" w:pos="9159"/>
+        </w:tabs>
+        <w:rPr>
+          <w:rFonts w:asciiTheme="minorHAnsi" w:eastAsiaTheme="minorEastAsia" w:hAnsiTheme="minorHAnsi"/>
+          <w:noProof/>
+          <w:lang w:val="en-US" w:eastAsia="ja-JP"/>
+        </w:rPr>
+      </w:pPr>
+      <w:r>
+        <w:rPr>
+          <w:noProof/>
+        </w:rPr>
+        <w:t>3.4</w:t>
+      </w:r>
+      <w:r>
+        <w:rPr>
+          <w:rFonts w:asciiTheme="minorHAnsi" w:eastAsiaTheme="minorEastAsia" w:hAnsiTheme="minorHAnsi"/>
+          <w:noProof/>
+          <w:lang w:val="en-US" w:eastAsia="ja-JP"/>
+        </w:rPr>
+        <w:tab/>
+      </w:r>
+      <w:r>
+        <w:rPr>
+          <w:noProof/>
+        </w:rPr>
+        <w:t>Format för Datum</w:t>
+      </w:r>
+      <w:r>
+        <w:rPr>
+          <w:noProof/>
+        </w:rPr>
+        <w:tab/>
+      </w:r>
+      <w:r>
+        <w:rPr>
+          <w:noProof/>
+        </w:rPr>
+        <w:fldChar w:fldCharType="begin"/>
+      </w:r>
+      <w:r>
+        <w:rPr>
+          <w:noProof/>
+        </w:rPr>
+        <w:instrText xml:space="preserve"> PAGEREF _Toc219041773 \h </w:instrText>
+      </w:r>
+      <w:r>
+        <w:rPr>
+          <w:noProof/>
+        </w:rPr>
+      </w:r>
+      <w:r>
+        <w:rPr>
+          <w:noProof/>
+        </w:rPr>
+        <w:fldChar w:fldCharType="separate"/>
+      </w:r>
+      <w:r>
+        <w:rPr>
+          <w:noProof/>
+        </w:rPr>
+        <w:t>13</w:t>
+      </w:r>
+      <w:r>
+        <w:rPr>
+          <w:noProof/>
+        </w:rPr>
+        <w:fldChar w:fldCharType="end"/>
+      </w:r>
+    </w:p>
+    <w:p>
+      <w:pPr>
+        <w:pStyle w:val="Innehll1"/>
+        <w:tabs>
+          <w:tab w:val="left" w:pos="1407"/>
+          <w:tab w:val="right" w:leader="dot" w:pos="9159"/>
+        </w:tabs>
+        <w:rPr>
+          <w:rFonts w:asciiTheme="minorHAnsi" w:eastAsiaTheme="minorEastAsia" w:hAnsiTheme="minorHAnsi"/>
+          <w:noProof/>
+          <w:lang w:val="en-US" w:eastAsia="ja-JP"/>
+        </w:rPr>
+      </w:pPr>
+      <w:r>
+        <w:rPr>
+          <w:noProof/>
+        </w:rPr>
+        <w:t>3.5</w:t>
+      </w:r>
+      <w:r>
+        <w:rPr>
+          <w:rFonts w:asciiTheme="minorHAnsi" w:eastAsiaTheme="minorEastAsia" w:hAnsiTheme="minorHAnsi"/>
+          <w:noProof/>
+          <w:lang w:val="en-US" w:eastAsia="ja-JP"/>
+        </w:rPr>
+        <w:tab/>
+      </w:r>
+      <w:r>
+        <w:rPr>
+          <w:noProof/>
+        </w:rPr>
+        <w:t>Format för tidpunkter</w:t>
+      </w:r>
+      <w:r>
+        <w:rPr>
+          <w:noProof/>
+        </w:rPr>
+        <w:tab/>
+      </w:r>
+      <w:r>
+        <w:rPr>
+          <w:noProof/>
+        </w:rPr>
+        <w:fldChar w:fldCharType="begin"/>
+      </w:r>
+      <w:r>
+        <w:rPr>
+          <w:noProof/>
+        </w:rPr>
+        <w:instrText xml:space="preserve"> PAGEREF _Toc219041774 \h </w:instrText>
+      </w:r>
+      <w:r>
+        <w:rPr>
+          <w:noProof/>
+        </w:rPr>
+      </w:r>
+      <w:r>
+        <w:rPr>
+          <w:noProof/>
+        </w:rPr>
+        <w:fldChar w:fldCharType="separate"/>
+      </w:r>
+      <w:r>
+        <w:rPr>
+          <w:noProof/>
+        </w:rPr>
+        <w:t>13</w:t>
+      </w:r>
+      <w:r>
+        <w:rPr>
+          <w:noProof/>
+        </w:rPr>
+        <w:fldChar w:fldCharType="end"/>
+      </w:r>
+    </w:p>
+    <w:p>
+      <w:pPr>
+        <w:pStyle w:val="Innehll1"/>
+        <w:tabs>
+          <w:tab w:val="left" w:pos="1407"/>
+          <w:tab w:val="right" w:leader="dot" w:pos="9159"/>
+        </w:tabs>
+        <w:rPr>
+          <w:rFonts w:asciiTheme="minorHAnsi" w:eastAsiaTheme="minorEastAsia" w:hAnsiTheme="minorHAnsi"/>
+          <w:noProof/>
+          <w:lang w:val="en-US" w:eastAsia="ja-JP"/>
+        </w:rPr>
+      </w:pPr>
+      <w:r>
+        <w:rPr>
+          <w:noProof/>
+        </w:rPr>
+        <w:t>3.6</w:t>
+      </w:r>
+      <w:r>
+        <w:rPr>
+          <w:rFonts w:asciiTheme="minorHAnsi" w:eastAsiaTheme="minorEastAsia" w:hAnsiTheme="minorHAnsi"/>
+          <w:noProof/>
+          <w:lang w:val="en-US" w:eastAsia="ja-JP"/>
+        </w:rPr>
+        <w:tab/>
+      </w:r>
+      <w:r>
+        <w:rPr>
+          <w:noProof/>
+        </w:rPr>
+        <w:t>Tidszon för tidpunkter</w:t>
+      </w:r>
+      <w:r>
+        <w:rPr>
+          <w:noProof/>
+        </w:rPr>
+        <w:tab/>
+      </w:r>
+      <w:r>
+        <w:rPr>
+          <w:noProof/>
+        </w:rPr>
+        <w:fldChar w:fldCharType="begin"/>
+      </w:r>
+      <w:r>
+        <w:rPr>
+          <w:noProof/>
+        </w:rPr>
+        <w:instrText xml:space="preserve"> PAGEREF _Toc219041775 \h </w:instrText>
+      </w:r>
+      <w:r>
+        <w:rPr>
+          <w:noProof/>
+        </w:rPr>
+      </w:r>
+      <w:r>
+        <w:rPr>
+          <w:noProof/>
+        </w:rPr>
+        <w:fldChar w:fldCharType="separate"/>
+      </w:r>
+      <w:r>
+        <w:rPr>
+          <w:noProof/>
+        </w:rPr>
+        <w:t>13</w:t>
+      </w:r>
+      <w:r>
+        <w:rPr>
+          <w:noProof/>
+        </w:rPr>
+        <w:fldChar w:fldCharType="end"/>
+      </w:r>
+    </w:p>
+    <w:p>
+      <w:pPr>
+        <w:pStyle w:val="Innehll1"/>
+        <w:tabs>
+          <w:tab w:val="left" w:pos="1407"/>
+          <w:tab w:val="right" w:leader="dot" w:pos="9159"/>
+        </w:tabs>
+        <w:rPr>
+          <w:rFonts w:asciiTheme="minorHAnsi" w:eastAsiaTheme="minorEastAsia" w:hAnsiTheme="minorHAnsi"/>
+          <w:noProof/>
+          <w:lang w:val="en-US" w:eastAsia="ja-JP"/>
+        </w:rPr>
+      </w:pPr>
+      <w:r>
+        <w:rPr>
+          <w:noProof/>
+        </w:rPr>
+        <w:t>3.7</w:t>
+      </w:r>
+      <w:r>
+        <w:rPr>
+          <w:rFonts w:asciiTheme="minorHAnsi" w:eastAsiaTheme="minorEastAsia" w:hAnsiTheme="minorHAnsi"/>
+          <w:noProof/>
+          <w:lang w:val="en-US" w:eastAsia="ja-JP"/>
+        </w:rPr>
+        <w:tab/>
+      </w:r>
+      <w:r>
+        <w:rPr>
+          <w:noProof/>
+        </w:rPr>
+        <w:t>Felhantering</w:t>
+      </w:r>
+      <w:r>
+        <w:rPr>
+          <w:noProof/>
+        </w:rPr>
+        <w:tab/>
+      </w:r>
+      <w:r>
+        <w:rPr>
+          <w:noProof/>
+        </w:rPr>
+        <w:fldChar w:fldCharType="begin"/>
+      </w:r>
+      <w:r>
+        <w:rPr>
+          <w:noProof/>
+        </w:rPr>
+        <w:instrText xml:space="preserve"> PAGEREF _Toc219041776 \h </w:instrText>
+      </w:r>
+      <w:r>
+        <w:rPr>
+          <w:noProof/>
+        </w:rPr>
+      </w:r>
+      <w:r>
+        <w:rPr>
+          <w:noProof/>
+        </w:rPr>
+        <w:fldChar w:fldCharType="separate"/>
+      </w:r>
+      <w:r>
+        <w:rPr>
+          <w:noProof/>
+        </w:rPr>
+        <w:t>14</w:t>
       </w:r>
       <w:r>
         <w:rPr>
@@ -2121,7 +2757,7 @@
         <w:rPr>
           <w:noProof/>
         </w:rPr>
-        <w:t>3</w:t>
+        <w:t>4</w:t>
       </w:r>
       <w:r>
         <w:rPr>
@@ -2134,59 +2770,101 @@
       <w:r>
         <w:rPr>
           <w:noProof/>
-          <w:spacing w:val="1"/>
-        </w:rPr>
-        <w:t>Ge</w:t>
+        </w:rPr>
+        <w:t>Gemensamma informationskomponenter</w:t>
       </w:r>
       <w:r>
         <w:rPr>
           <w:noProof/>
         </w:rPr>
-        <w:t>ner</w:t>
+        <w:tab/>
       </w:r>
       <w:r>
         <w:rPr>
           <w:noProof/>
-          <w:spacing w:val="-2"/>
-        </w:rPr>
-        <w:t>e</w:t>
+        </w:rPr>
+        <w:fldChar w:fldCharType="begin"/>
       </w:r>
       <w:r>
         <w:rPr>
           <w:noProof/>
         </w:rPr>
-        <w:t xml:space="preserve">lla </w:t>
+        <w:instrText xml:space="preserve"> PAGEREF _Toc219041777 \h </w:instrText>
       </w:r>
       <w:r>
         <w:rPr>
           <w:noProof/>
-          <w:spacing w:val="-2"/>
-        </w:rPr>
-        <w:t>r</w:t>
+        </w:rPr>
       </w:r>
       <w:r>
         <w:rPr>
           <w:noProof/>
         </w:rPr>
-        <w:t>egler</w:t>
+        <w:fldChar w:fldCharType="separate"/>
       </w:r>
       <w:r>
         <w:rPr>
           <w:noProof/>
         </w:rPr>
+        <w:t>14</w:t>
+      </w:r>
+      <w:r>
+        <w:rPr>
+          <w:noProof/>
+        </w:rPr>
+        <w:fldChar w:fldCharType="end"/>
+      </w:r>
+    </w:p>
+    <w:p>
+      <w:pPr>
+        <w:pStyle w:val="Innehll1"/>
+        <w:tabs>
+          <w:tab w:val="left" w:pos="1227"/>
+          <w:tab w:val="right" w:leader="dot" w:pos="9159"/>
+        </w:tabs>
+        <w:rPr>
+          <w:rFonts w:asciiTheme="minorHAnsi" w:eastAsiaTheme="minorEastAsia" w:hAnsiTheme="minorHAnsi"/>
+          <w:noProof/>
+          <w:lang w:val="en-US" w:eastAsia="ja-JP"/>
+        </w:rPr>
+      </w:pPr>
+      <w:r>
+        <w:rPr>
+          <w:noProof/>
+        </w:rPr>
+        <w:t>5</w:t>
+      </w:r>
+      <w:r>
+        <w:rPr>
+          <w:rFonts w:asciiTheme="minorHAnsi" w:eastAsiaTheme="minorEastAsia" w:hAnsiTheme="minorHAnsi"/>
+          <w:noProof/>
+          <w:lang w:val="en-US" w:eastAsia="ja-JP"/>
+        </w:rPr>
         <w:tab/>
       </w:r>
       <w:r>
         <w:rPr>
           <w:noProof/>
         </w:rPr>
+        <w:t>GetCareDocumentation (Vård- och omsorgsdokument)</w:t>
+      </w:r>
+      <w:r>
+        <w:rPr>
+          <w:noProof/>
+        </w:rPr>
+        <w:tab/>
+      </w:r>
+      <w:r>
+        <w:rPr>
+          <w:noProof/>
+        </w:rPr>
         <w:fldChar w:fldCharType="begin"/>
       </w:r>
       <w:r>
         <w:rPr>
           <w:noProof/>
         </w:rPr>
-        <w:instrText xml:space="preserve"> PAGEREF _Toc217850661 \h </w:instrText>
+        <w:instrText xml:space="preserve"> PAGEREF _Toc219041778 \h </w:instrText>
       </w:r>
       <w:r>
         <w:rPr>
@@ -2203,7 +2881,7 @@
         <w:rPr>
           <w:noProof/>
         </w:rPr>
-        <w:t>12</w:t>
+        <w:t>17</w:t>
       </w:r>
       <w:r>
         <w:rPr>
@@ -2228,8 +2906,9 @@
       <w:r>
         <w:rPr>
           <w:noProof/>
-        </w:rPr>
-        <w:t>3.1</w:t>
+          <w:color w:val="FF0000"/>
+        </w:rPr>
+        <w:t>5.1</w:t>
       </w:r>
       <w:r>
         <w:rPr>
@@ -2242,8 +2921,9 @@
       <w:r>
         <w:rPr>
           <w:noProof/>
-        </w:rPr>
-        <w:t>Uppdatering av engagemangsindex</w:t>
+          <w:color w:val="FF0000"/>
+        </w:rPr>
+        <w:t>Frivillighet</w:t>
       </w:r>
       <w:r>
         <w:rPr>
@@ -2261,7 +2941,7 @@
         <w:rPr>
           <w:noProof/>
         </w:rPr>
-        <w:instrText xml:space="preserve"> PAGEREF _Toc217850662 \h </w:instrText>
+        <w:instrText xml:space="preserve"> PAGEREF _Toc219041779 \h </w:instrText>
       </w:r>
       <w:r>
         <w:rPr>
@@ -2278,7 +2958,7 @@
         <w:rPr>
           <w:noProof/>
         </w:rPr>
-        <w:t>12</w:t>
+        <w:t>17</w:t>
       </w:r>
       <w:r>
         <w:rPr>
@@ -2303,8 +2983,9 @@
       <w:r>
         <w:rPr>
           <w:noProof/>
-        </w:rPr>
-        <w:t>3.2</w:t>
+          <w:color w:val="FF0000"/>
+        </w:rPr>
+        <w:t>5.2</w:t>
       </w:r>
       <w:r>
         <w:rPr>
@@ -2317,8 +2998,9 @@
       <w:r>
         <w:rPr>
           <w:noProof/>
-        </w:rPr>
-        <w:t>Metadata för att deklarera anslutningsläge</w:t>
+          <w:color w:val="FF0000"/>
+        </w:rPr>
+        <w:t>Version</w:t>
       </w:r>
       <w:r>
         <w:rPr>
@@ -2336,7 +3018,7 @@
         <w:rPr>
           <w:noProof/>
         </w:rPr>
-        <w:instrText xml:space="preserve"> PAGEREF _Toc217850663 \h </w:instrText>
+        <w:instrText xml:space="preserve"> PAGEREF _Toc219041780 \h </w:instrText>
       </w:r>
       <w:r>
         <w:rPr>
@@ -2353,7 +3035,7 @@
         <w:rPr>
           <w:noProof/>
         </w:rPr>
-        <w:t>12</w:t>
+        <w:t>17</w:t>
       </w:r>
       <w:r>
         <w:rPr>
@@ -2378,8 +3060,9 @@
       <w:r>
         <w:rPr>
           <w:noProof/>
-        </w:rPr>
-        <w:t>3.3</w:t>
+          <w:color w:val="FF0000"/>
+        </w:rPr>
+        <w:t>5.3</w:t>
       </w:r>
       <w:r>
         <w:rPr>
@@ -2392,6 +3075,7 @@
       <w:r>
         <w:rPr>
           <w:noProof/>
+          <w:color w:val="FF0000"/>
         </w:rPr>
         <w:t>SLA-krav</w:t>
       </w:r>
@@ -2411,7 +3095,7 @@
         <w:rPr>
           <w:noProof/>
         </w:rPr>
-        <w:instrText xml:space="preserve"> PAGEREF _Toc217850664 \h </w:instrText>
+        <w:instrText xml:space="preserve"> PAGEREF _Toc219041781 \h </w:instrText>
       </w:r>
       <w:r>
         <w:rPr>
@@ -2428,7 +3112,7 @@
         <w:rPr>
           <w:noProof/>
         </w:rPr>
-        <w:t>12</w:t>
+        <w:t>17</w:t>
       </w:r>
       <w:r>
         <w:rPr>
@@ -2453,8 +3137,9 @@
       <w:r>
         <w:rPr>
           <w:noProof/>
-        </w:rPr>
-        <w:t>3.4</w:t>
+          <w:color w:val="FF0000"/>
+        </w:rPr>
+        <w:t>5.4</w:t>
       </w:r>
       <w:r>
         <w:rPr>
@@ -2467,8 +3152,9 @@
       <w:r>
         <w:rPr>
           <w:noProof/>
-        </w:rPr>
-        <w:t>Format för Datum</w:t>
+          <w:color w:val="FF0000"/>
+        </w:rPr>
+        <w:t>Fältregler</w:t>
       </w:r>
       <w:r>
         <w:rPr>
@@ -2486,7 +3172,7 @@
         <w:rPr>
           <w:noProof/>
         </w:rPr>
-        <w:instrText xml:space="preserve"> PAGEREF _Toc217850665 \h </w:instrText>
+        <w:instrText xml:space="preserve"> PAGEREF _Toc219041782 \h </w:instrText>
       </w:r>
       <w:r>
         <w:rPr>
@@ -2503,7 +3189,82 @@
         <w:rPr>
           <w:noProof/>
         </w:rPr>
-        <w:t>13</w:t>
+        <w:t>17</w:t>
+      </w:r>
+      <w:r>
+        <w:rPr>
+          <w:noProof/>
+        </w:rPr>
+        <w:fldChar w:fldCharType="end"/>
+      </w:r>
+    </w:p>
+    <w:p>
+      <w:pPr>
+        <w:pStyle w:val="Innehll1"/>
+        <w:tabs>
+          <w:tab w:val="left" w:pos="1227"/>
+          <w:tab w:val="right" w:leader="dot" w:pos="9159"/>
+        </w:tabs>
+        <w:rPr>
+          <w:rFonts w:asciiTheme="minorHAnsi" w:eastAsiaTheme="minorEastAsia" w:hAnsiTheme="minorHAnsi"/>
+          <w:noProof/>
+          <w:lang w:val="en-US" w:eastAsia="ja-JP"/>
+        </w:rPr>
+      </w:pPr>
+      <w:r>
+        <w:rPr>
+          <w:noProof/>
+        </w:rPr>
+        <w:t>6</w:t>
+      </w:r>
+      <w:r>
+        <w:rPr>
+          <w:rFonts w:asciiTheme="minorHAnsi" w:eastAsiaTheme="minorEastAsia" w:hAnsiTheme="minorHAnsi"/>
+          <w:noProof/>
+          <w:lang w:val="en-US" w:eastAsia="ja-JP"/>
+        </w:rPr>
+        <w:tab/>
+      </w:r>
+      <w:r>
+        <w:rPr>
+          <w:noProof/>
+        </w:rPr>
+        <w:t>GetReferralAnswer</w:t>
+      </w:r>
+      <w:r>
+        <w:rPr>
+          <w:noProof/>
+        </w:rPr>
+        <w:tab/>
+      </w:r>
+      <w:r>
+        <w:rPr>
+          <w:noProof/>
+        </w:rPr>
+        <w:fldChar w:fldCharType="begin"/>
+      </w:r>
+      <w:r>
+        <w:rPr>
+          <w:noProof/>
+        </w:rPr>
+        <w:instrText xml:space="preserve"> PAGEREF _Toc219041783 \h </w:instrText>
+      </w:r>
+      <w:r>
+        <w:rPr>
+          <w:noProof/>
+        </w:rPr>
+      </w:r>
+      <w:r>
+        <w:rPr>
+          <w:noProof/>
+        </w:rPr>
+        <w:fldChar w:fldCharType="separate"/>
+      </w:r>
+      <w:r>
+        <w:rPr>
+          <w:noProof/>
+        </w:rPr>
+        <w:t>22</w:t>
       </w:r>
       <w:r>
         <w:rPr>
@@ -2528,8 +3289,9 @@
       <w:r>
         <w:rPr>
           <w:noProof/>
-        </w:rPr>
-        <w:t>3.5</w:t>
+          <w:color w:val="FF0000"/>
+        </w:rPr>
+        <w:t>6.1</w:t>
       </w:r>
       <w:r>
         <w:rPr>
@@ -2542,8 +3304,9 @@
       <w:r>
         <w:rPr>
           <w:noProof/>
-        </w:rPr>
-        <w:t>Format för tidpunkter</w:t>
+          <w:color w:val="FF0000"/>
+        </w:rPr>
+        <w:t>Frivillighet</w:t>
       </w:r>
       <w:r>
         <w:rPr>
@@ -2561,7 +3324,7 @@
         <w:rPr>
           <w:noProof/>
         </w:rPr>
-        <w:instrText xml:space="preserve"> PAGEREF _Toc217850666 \h </w:instrText>
+        <w:instrText xml:space="preserve"> PAGEREF _Toc219041784 \h </w:instrText>
       </w:r>
       <w:r>
         <w:rPr>
@@ -2578,7 +3341,7 @@
         <w:rPr>
           <w:noProof/>
         </w:rPr>
-        <w:t>13</w:t>
+        <w:t>22</w:t>
       </w:r>
       <w:r>
         <w:rPr>
@@ -2603,8 +3366,9 @@
       <w:r>
         <w:rPr>
           <w:noProof/>
-        </w:rPr>
-        <w:t>3.6</w:t>
+          <w:color w:val="FF0000"/>
+        </w:rPr>
+        <w:t>6.2</w:t>
       </w:r>
       <w:r>
         <w:rPr>
@@ -2617,8 +3381,9 @@
       <w:r>
         <w:rPr>
           <w:noProof/>
-        </w:rPr>
-        <w:t>Tidszon för tidpunkter</w:t>
+          <w:color w:val="FF0000"/>
+        </w:rPr>
+        <w:t>Version</w:t>
       </w:r>
       <w:r>
         <w:rPr>
@@ -2636,7 +3401,7 @@
         <w:rPr>
           <w:noProof/>
         </w:rPr>
-        <w:instrText xml:space="preserve"> PAGEREF _Toc217850667 \h </w:instrText>
+        <w:instrText xml:space="preserve"> PAGEREF _Toc219041785 \h </w:instrText>
       </w:r>
       <w:r>
         <w:rPr>
@@ -2653,7 +3418,7 @@
         <w:rPr>
           <w:noProof/>
         </w:rPr>
-        <w:t>13</w:t>
+        <w:t>22</w:t>
       </w:r>
       <w:r>
         <w:rPr>
@@ -2678,8 +3443,9 @@
       <w:r>
         <w:rPr>
           <w:noProof/>
-        </w:rPr>
-        <w:t>3.7</w:t>
+          <w:color w:val="FF0000"/>
+        </w:rPr>
+        <w:t>6.3</w:t>
       </w:r>
       <w:r>
         <w:rPr>
@@ -2692,8 +3458,9 @@
       <w:r>
         <w:rPr>
           <w:noProof/>
-        </w:rPr>
-        <w:t>Felhantering</w:t>
+          <w:color w:val="FF0000"/>
+        </w:rPr>
+        <w:t>SLA-krav</w:t>
       </w:r>
       <w:r>
         <w:rPr>
@@ -2711,7 +3478,7 @@
         <w:rPr>
           <w:noProof/>
         </w:rPr>
-        <w:instrText xml:space="preserve"> PAGEREF _Toc217850668 \h </w:instrText>
+        <w:instrText xml:space="preserve"> PAGEREF _Toc219041786 \h </w:instrText>
       </w:r>
       <w:r>
         <w:rPr>
@@ -2728,7 +3495,84 @@
         <w:rPr>
           <w:noProof/>
         </w:rPr>
-        <w:t>14</w:t>
+        <w:t>22</w:t>
+      </w:r>
+      <w:r>
+        <w:rPr>
+          <w:noProof/>
+        </w:rPr>
+        <w:fldChar w:fldCharType="end"/>
+      </w:r>
+    </w:p>
+    <w:p>
+      <w:pPr>
+        <w:pStyle w:val="Innehll1"/>
+        <w:tabs>
+          <w:tab w:val="left" w:pos="1407"/>
+          <w:tab w:val="right" w:leader="dot" w:pos="9159"/>
+        </w:tabs>
+        <w:rPr>
+          <w:rFonts w:asciiTheme="minorHAnsi" w:eastAsiaTheme="minorEastAsia" w:hAnsiTheme="minorHAnsi"/>
+          <w:noProof/>
+          <w:lang w:val="en-US" w:eastAsia="ja-JP"/>
+        </w:rPr>
+      </w:pPr>
+      <w:r>
+        <w:rPr>
+          <w:noProof/>
+          <w:color w:val="FF0000"/>
+        </w:rPr>
+        <w:t>6.4</w:t>
+      </w:r>
+      <w:r>
+        <w:rPr>
+          <w:rFonts w:asciiTheme="minorHAnsi" w:eastAsiaTheme="minorEastAsia" w:hAnsiTheme="minorHAnsi"/>
+          <w:noProof/>
+          <w:lang w:val="en-US" w:eastAsia="ja-JP"/>
+        </w:rPr>
+        <w:tab/>
+      </w:r>
+      <w:r>
+        <w:rPr>
+          <w:noProof/>
+          <w:color w:val="FF0000"/>
+        </w:rPr>
+        <w:t>Fältregler</w:t>
+      </w:r>
+      <w:r>
+        <w:rPr>
+          <w:noProof/>
+        </w:rPr>
+        <w:tab/>
+      </w:r>
+      <w:r>
+        <w:rPr>
+          <w:noProof/>
+        </w:rPr>
+        <w:fldChar w:fldCharType="begin"/>
+      </w:r>
+      <w:r>
+        <w:rPr>
+          <w:noProof/>
+        </w:rPr>
+        <w:instrText xml:space="preserve"> PAGEREF _Toc219041787 \h </w:instrText>
+      </w:r>
+      <w:r>
+        <w:rPr>
+          <w:noProof/>
+        </w:rPr>
+      </w:r>
+      <w:r>
+        <w:rPr>
+          <w:noProof/>
+        </w:rPr>
+        <w:fldChar w:fldCharType="separate"/>
+      </w:r>
+      <w:r>
+        <w:rPr>
+          <w:noProof/>
+        </w:rPr>
+        <w:t>22</w:t>
       </w:r>
       <w:r>
         <w:rPr>
@@ -2752,9 +3596,12 @@
       </w:pPr>
       <w:r>
         <w:rPr>
+          <w:rFonts w:cs="Times New Roman"/>
+          <w:i/>
           <w:noProof/>
-        </w:rPr>
-        <w:t>4</w:t>
+          <w:color w:val="FF0000"/>
+        </w:rPr>
+        <w:t>7</w:t>
       </w:r>
       <w:r>
         <w:rPr>
@@ -2767,8 +3614,9 @@
       <w:r>
         <w:rPr>
           <w:noProof/>
-        </w:rPr>
-        <w:t>Gemensamma informationskomponenter</w:t>
+          <w:color w:val="FF0000"/>
+        </w:rPr>
+        <w:t>Regler</w:t>
       </w:r>
       <w:r>
         <w:rPr>
@@ -2786,7 +3634,7 @@
         <w:rPr>
           <w:noProof/>
         </w:rPr>
-        <w:instrText xml:space="preserve"> PAGEREF _Toc217850669 \h </w:instrText>
+        <w:instrText xml:space="preserve"> PAGEREF _Toc219041788 \h </w:instrText>
       </w:r>
       <w:r>
         <w:rPr>
@@ -2803,7 +3651,7 @@
         <w:rPr>
           <w:noProof/>
         </w:rPr>
-        <w:t>14</w:t>
+        <w:t>28</w:t>
       </w:r>
       <w:r>
         <w:rPr>
@@ -2828,8 +3676,9 @@
       <w:r>
         <w:rPr>
           <w:noProof/>
-        </w:rPr>
-        <w:t>5</w:t>
+          <w:color w:val="FF0000"/>
+        </w:rPr>
+        <w:t>8</w:t>
       </w:r>
       <w:r>
         <w:rPr>
@@ -2842,8 +3691,9 @@
       <w:r>
         <w:rPr>
           <w:noProof/>
-        </w:rPr>
-        <w:t>GetCareDocumentation (Vård- och omsorgsdokument)</w:t>
+          <w:color w:val="FF0000"/>
+        </w:rPr>
+        <w:t>Tjänsteinteraktion</w:t>
       </w:r>
       <w:r>
         <w:rPr>
@@ -2861,854 +3711,7 @@
         <w:rPr>
           <w:noProof/>
         </w:rPr>
-        <w:instrText xml:space="preserve"> PAGEREF _Toc217850670 \h </w:instrText>
-      </w:r>
-      <w:r>
-        <w:rPr>
-          <w:noProof/>
-        </w:rPr>
-      </w:r>
-      <w:r>
-        <w:rPr>
-          <w:noProof/>
-        </w:rPr>
-        <w:fldChar w:fldCharType="separate"/>
-      </w:r>
-      <w:r>
-        <w:rPr>
-          <w:noProof/>
-        </w:rPr>
-        <w:t>17</w:t>
-      </w:r>
-      <w:r>
-        <w:rPr>
-          <w:noProof/>
-        </w:rPr>
-        <w:fldChar w:fldCharType="end"/>
-      </w:r>
-    </w:p>
-    <w:p>
-      <w:pPr>
-        <w:pStyle w:val="Innehll1"/>
-        <w:tabs>
-          <w:tab w:val="left" w:pos="1407"/>
-          <w:tab w:val="right" w:leader="dot" w:pos="9159"/>
-        </w:tabs>
-        <w:rPr>
-          <w:rFonts w:asciiTheme="minorHAnsi" w:eastAsiaTheme="minorEastAsia" w:hAnsiTheme="minorHAnsi"/>
-          <w:noProof/>
-          <w:lang w:val="en-US" w:eastAsia="ja-JP"/>
-        </w:rPr>
-      </w:pPr>
-      <w:r>
-        <w:rPr>
-          <w:noProof/>
-          <w:color w:val="FF0000"/>
-        </w:rPr>
-        <w:t>5.1</w:t>
-      </w:r>
-      <w:r>
-        <w:rPr>
-          <w:rFonts w:asciiTheme="minorHAnsi" w:eastAsiaTheme="minorEastAsia" w:hAnsiTheme="minorHAnsi"/>
-          <w:noProof/>
-          <w:lang w:val="en-US" w:eastAsia="ja-JP"/>
-        </w:rPr>
-        <w:tab/>
-      </w:r>
-      <w:r>
-        <w:rPr>
-          <w:noProof/>
-          <w:color w:val="FF0000"/>
-        </w:rPr>
-        <w:t>Frivillighet</w:t>
-      </w:r>
-      <w:r>
-        <w:rPr>
-          <w:noProof/>
-        </w:rPr>
-        <w:tab/>
-      </w:r>
-      <w:r>
-        <w:rPr>
-          <w:noProof/>
-        </w:rPr>
-        <w:fldChar w:fldCharType="begin"/>
-      </w:r>
-      <w:r>
-        <w:rPr>
-          <w:noProof/>
-        </w:rPr>
-        <w:instrText xml:space="preserve"> PAGEREF _Toc217850671 \h </w:instrText>
-      </w:r>
-      <w:r>
-        <w:rPr>
-          <w:noProof/>
-        </w:rPr>
-      </w:r>
-      <w:r>
-        <w:rPr>
-          <w:noProof/>
-        </w:rPr>
-        <w:fldChar w:fldCharType="separate"/>
-      </w:r>
-      <w:r>
-        <w:rPr>
-          <w:noProof/>
-        </w:rPr>
-        <w:t>17</w:t>
-      </w:r>
-      <w:r>
-        <w:rPr>
-          <w:noProof/>
-        </w:rPr>
-        <w:fldChar w:fldCharType="end"/>
-      </w:r>
-    </w:p>
-    <w:p>
-      <w:pPr>
-        <w:pStyle w:val="Innehll1"/>
-        <w:tabs>
-          <w:tab w:val="left" w:pos="1407"/>
-          <w:tab w:val="right" w:leader="dot" w:pos="9159"/>
-        </w:tabs>
-        <w:rPr>
-          <w:rFonts w:asciiTheme="minorHAnsi" w:eastAsiaTheme="minorEastAsia" w:hAnsiTheme="minorHAnsi"/>
-          <w:noProof/>
-          <w:lang w:val="en-US" w:eastAsia="ja-JP"/>
-        </w:rPr>
-      </w:pPr>
-      <w:r>
-        <w:rPr>
-          <w:noProof/>
-          <w:color w:val="FF0000"/>
-        </w:rPr>
-        <w:t>5.2</w:t>
-      </w:r>
-      <w:r>
-        <w:rPr>
-          <w:rFonts w:asciiTheme="minorHAnsi" w:eastAsiaTheme="minorEastAsia" w:hAnsiTheme="minorHAnsi"/>
-          <w:noProof/>
-          <w:lang w:val="en-US" w:eastAsia="ja-JP"/>
-        </w:rPr>
-        <w:tab/>
-      </w:r>
-      <w:r>
-        <w:rPr>
-          <w:noProof/>
-          <w:color w:val="FF0000"/>
-        </w:rPr>
-        <w:t>Version</w:t>
-      </w:r>
-      <w:r>
-        <w:rPr>
-          <w:noProof/>
-        </w:rPr>
-        <w:tab/>
-      </w:r>
-      <w:r>
-        <w:rPr>
-          <w:noProof/>
-        </w:rPr>
-        <w:fldChar w:fldCharType="begin"/>
-      </w:r>
-      <w:r>
-        <w:rPr>
-          <w:noProof/>
-        </w:rPr>
-        <w:instrText xml:space="preserve"> PAGEREF _Toc217850672 \h </w:instrText>
-      </w:r>
-      <w:r>
-        <w:rPr>
-          <w:noProof/>
-        </w:rPr>
-      </w:r>
-      <w:r>
-        <w:rPr>
-          <w:noProof/>
-        </w:rPr>
-        <w:fldChar w:fldCharType="separate"/>
-      </w:r>
-      <w:r>
-        <w:rPr>
-          <w:noProof/>
-        </w:rPr>
-        <w:t>17</w:t>
-      </w:r>
-      <w:r>
-        <w:rPr>
-          <w:noProof/>
-        </w:rPr>
-        <w:fldChar w:fldCharType="end"/>
-      </w:r>
-    </w:p>
-    <w:p>
-      <w:pPr>
-        <w:pStyle w:val="Innehll1"/>
-        <w:tabs>
-          <w:tab w:val="left" w:pos="1407"/>
-          <w:tab w:val="right" w:leader="dot" w:pos="9159"/>
-        </w:tabs>
-        <w:rPr>
-          <w:rFonts w:asciiTheme="minorHAnsi" w:eastAsiaTheme="minorEastAsia" w:hAnsiTheme="minorHAnsi"/>
-          <w:noProof/>
-          <w:lang w:val="en-US" w:eastAsia="ja-JP"/>
-        </w:rPr>
-      </w:pPr>
-      <w:r>
-        <w:rPr>
-          <w:noProof/>
-          <w:color w:val="FF0000"/>
-        </w:rPr>
-        <w:t>5.3</w:t>
-      </w:r>
-      <w:r>
-        <w:rPr>
-          <w:rFonts w:asciiTheme="minorHAnsi" w:eastAsiaTheme="minorEastAsia" w:hAnsiTheme="minorHAnsi"/>
-          <w:noProof/>
-          <w:lang w:val="en-US" w:eastAsia="ja-JP"/>
-        </w:rPr>
-        <w:tab/>
-      </w:r>
-      <w:r>
-        <w:rPr>
-          <w:noProof/>
-          <w:color w:val="FF0000"/>
-        </w:rPr>
-        <w:t>SLA-krav</w:t>
-      </w:r>
-      <w:r>
-        <w:rPr>
-          <w:noProof/>
-        </w:rPr>
-        <w:tab/>
-      </w:r>
-      <w:r>
-        <w:rPr>
-          <w:noProof/>
-        </w:rPr>
-        <w:fldChar w:fldCharType="begin"/>
-      </w:r>
-      <w:r>
-        <w:rPr>
-          <w:noProof/>
-        </w:rPr>
-        <w:instrText xml:space="preserve"> PAGEREF _Toc217850673 \h </w:instrText>
-      </w:r>
-      <w:r>
-        <w:rPr>
-          <w:noProof/>
-        </w:rPr>
-      </w:r>
-      <w:r>
-        <w:rPr>
-          <w:noProof/>
-        </w:rPr>
-        <w:fldChar w:fldCharType="separate"/>
-      </w:r>
-      <w:r>
-        <w:rPr>
-          <w:noProof/>
-        </w:rPr>
-        <w:t>17</w:t>
-      </w:r>
-      <w:r>
-        <w:rPr>
-          <w:noProof/>
-        </w:rPr>
-        <w:fldChar w:fldCharType="end"/>
-      </w:r>
-    </w:p>
-    <w:p>
-      <w:pPr>
-        <w:pStyle w:val="Innehll1"/>
-        <w:tabs>
-          <w:tab w:val="left" w:pos="1407"/>
-          <w:tab w:val="right" w:leader="dot" w:pos="9159"/>
-        </w:tabs>
-        <w:rPr>
-          <w:rFonts w:asciiTheme="minorHAnsi" w:eastAsiaTheme="minorEastAsia" w:hAnsiTheme="minorHAnsi"/>
-          <w:noProof/>
-          <w:lang w:val="en-US" w:eastAsia="ja-JP"/>
-        </w:rPr>
-      </w:pPr>
-      <w:r>
-        <w:rPr>
-          <w:noProof/>
-          <w:color w:val="FF0000"/>
-        </w:rPr>
-        <w:t>5.4</w:t>
-      </w:r>
-      <w:r>
-        <w:rPr>
-          <w:rFonts w:asciiTheme="minorHAnsi" w:eastAsiaTheme="minorEastAsia" w:hAnsiTheme="minorHAnsi"/>
-          <w:noProof/>
-          <w:lang w:val="en-US" w:eastAsia="ja-JP"/>
-        </w:rPr>
-        <w:tab/>
-      </w:r>
-      <w:r>
-        <w:rPr>
-          <w:noProof/>
-          <w:color w:val="FF0000"/>
-        </w:rPr>
-        <w:t>Fältregler</w:t>
-      </w:r>
-      <w:r>
-        <w:rPr>
-          <w:noProof/>
-        </w:rPr>
-        <w:tab/>
-      </w:r>
-      <w:r>
-        <w:rPr>
-          <w:noProof/>
-        </w:rPr>
-        <w:fldChar w:fldCharType="begin"/>
-      </w:r>
-      <w:r>
-        <w:rPr>
-          <w:noProof/>
-        </w:rPr>
-        <w:instrText xml:space="preserve"> PAGEREF _Toc217850674 \h </w:instrText>
-      </w:r>
-      <w:r>
-        <w:rPr>
-          <w:noProof/>
-        </w:rPr>
-      </w:r>
-      <w:r>
-        <w:rPr>
-          <w:noProof/>
-        </w:rPr>
-        <w:fldChar w:fldCharType="separate"/>
-      </w:r>
-      <w:r>
-        <w:rPr>
-          <w:noProof/>
-        </w:rPr>
-        <w:t>17</w:t>
-      </w:r>
-      <w:r>
-        <w:rPr>
-          <w:noProof/>
-        </w:rPr>
-        <w:fldChar w:fldCharType="end"/>
-      </w:r>
-    </w:p>
-    <w:p>
-      <w:pPr>
-        <w:pStyle w:val="Innehll1"/>
-        <w:tabs>
-          <w:tab w:val="left" w:pos="1227"/>
-          <w:tab w:val="right" w:leader="dot" w:pos="9159"/>
-        </w:tabs>
-        <w:rPr>
-          <w:rFonts w:asciiTheme="minorHAnsi" w:eastAsiaTheme="minorEastAsia" w:hAnsiTheme="minorHAnsi"/>
-          <w:noProof/>
-          <w:lang w:val="en-US" w:eastAsia="ja-JP"/>
-        </w:rPr>
-      </w:pPr>
-      <w:r>
-        <w:rPr>
-          <w:noProof/>
-        </w:rPr>
-        <w:t>6</w:t>
-      </w:r>
-      <w:r>
-        <w:rPr>
-          <w:rFonts w:asciiTheme="minorHAnsi" w:eastAsiaTheme="minorEastAsia" w:hAnsiTheme="minorHAnsi"/>
-          <w:noProof/>
-          <w:lang w:val="en-US" w:eastAsia="ja-JP"/>
-        </w:rPr>
-        <w:tab/>
-      </w:r>
-      <w:r>
-        <w:rPr>
-          <w:noProof/>
-        </w:rPr>
-        <w:t>GetReferralAnswer</w:t>
-      </w:r>
-      <w:r>
-        <w:rPr>
-          <w:noProof/>
-        </w:rPr>
-        <w:tab/>
-      </w:r>
-      <w:r>
-        <w:rPr>
-          <w:noProof/>
-        </w:rPr>
-        <w:fldChar w:fldCharType="begin"/>
-      </w:r>
-      <w:r>
-        <w:rPr>
-          <w:noProof/>
-        </w:rPr>
-        <w:instrText xml:space="preserve"> PAGEREF _Toc217850675 \h </w:instrText>
-      </w:r>
-      <w:r>
-        <w:rPr>
-          <w:noProof/>
-        </w:rPr>
-      </w:r>
-      <w:r>
-        <w:rPr>
-          <w:noProof/>
-        </w:rPr>
-        <w:fldChar w:fldCharType="separate"/>
-      </w:r>
-      <w:r>
-        <w:rPr>
-          <w:noProof/>
-        </w:rPr>
-        <w:t>22</w:t>
-      </w:r>
-      <w:r>
-        <w:rPr>
-          <w:noProof/>
-        </w:rPr>
-        <w:fldChar w:fldCharType="end"/>
-      </w:r>
-    </w:p>
-    <w:p>
-      <w:pPr>
-        <w:pStyle w:val="Innehll1"/>
-        <w:tabs>
-          <w:tab w:val="left" w:pos="1407"/>
-          <w:tab w:val="right" w:leader="dot" w:pos="9159"/>
-        </w:tabs>
-        <w:rPr>
-          <w:rFonts w:asciiTheme="minorHAnsi" w:eastAsiaTheme="minorEastAsia" w:hAnsiTheme="minorHAnsi"/>
-          <w:noProof/>
-          <w:lang w:val="en-US" w:eastAsia="ja-JP"/>
-        </w:rPr>
-      </w:pPr>
-      <w:r>
-        <w:rPr>
-          <w:noProof/>
-          <w:color w:val="FF0000"/>
-        </w:rPr>
-        <w:t>6.1</w:t>
-      </w:r>
-      <w:r>
-        <w:rPr>
-          <w:rFonts w:asciiTheme="minorHAnsi" w:eastAsiaTheme="minorEastAsia" w:hAnsiTheme="minorHAnsi"/>
-          <w:noProof/>
-          <w:lang w:val="en-US" w:eastAsia="ja-JP"/>
-        </w:rPr>
-        <w:tab/>
-      </w:r>
-      <w:r>
-        <w:rPr>
-          <w:noProof/>
-          <w:color w:val="FF0000"/>
-        </w:rPr>
-        <w:t>Frivillighet</w:t>
-      </w:r>
-      <w:r>
-        <w:rPr>
-          <w:noProof/>
-        </w:rPr>
-        <w:tab/>
-      </w:r>
-      <w:r>
-        <w:rPr>
-          <w:noProof/>
-        </w:rPr>
-        <w:fldChar w:fldCharType="begin"/>
-      </w:r>
-      <w:r>
-        <w:rPr>
-          <w:noProof/>
-        </w:rPr>
-        <w:instrText xml:space="preserve"> PAGEREF _Toc217850676 \h </w:instrText>
-      </w:r>
-      <w:r>
-        <w:rPr>
-          <w:noProof/>
-        </w:rPr>
-      </w:r>
-      <w:r>
-        <w:rPr>
-          <w:noProof/>
-        </w:rPr>
-        <w:fldChar w:fldCharType="separate"/>
-      </w:r>
-      <w:r>
-        <w:rPr>
-          <w:noProof/>
-        </w:rPr>
-        <w:t>22</w:t>
-      </w:r>
-      <w:r>
-        <w:rPr>
-          <w:noProof/>
-        </w:rPr>
-        <w:fldChar w:fldCharType="end"/>
-      </w:r>
-    </w:p>
-    <w:p>
-      <w:pPr>
-        <w:pStyle w:val="Innehll1"/>
-        <w:tabs>
-          <w:tab w:val="left" w:pos="1407"/>
-          <w:tab w:val="right" w:leader="dot" w:pos="9159"/>
-        </w:tabs>
-        <w:rPr>
-          <w:rFonts w:asciiTheme="minorHAnsi" w:eastAsiaTheme="minorEastAsia" w:hAnsiTheme="minorHAnsi"/>
-          <w:noProof/>
-          <w:lang w:val="en-US" w:eastAsia="ja-JP"/>
-        </w:rPr>
-      </w:pPr>
-      <w:r>
-        <w:rPr>
-          <w:noProof/>
-          <w:color w:val="FF0000"/>
-        </w:rPr>
-        <w:t>6.2</w:t>
-      </w:r>
-      <w:r>
-        <w:rPr>
-          <w:rFonts w:asciiTheme="minorHAnsi" w:eastAsiaTheme="minorEastAsia" w:hAnsiTheme="minorHAnsi"/>
-          <w:noProof/>
-          <w:lang w:val="en-US" w:eastAsia="ja-JP"/>
-        </w:rPr>
-        <w:tab/>
-      </w:r>
-      <w:r>
-        <w:rPr>
-          <w:noProof/>
-          <w:color w:val="FF0000"/>
-        </w:rPr>
-        <w:t>Version</w:t>
-      </w:r>
-      <w:r>
-        <w:rPr>
-          <w:noProof/>
-        </w:rPr>
-        <w:tab/>
-      </w:r>
-      <w:r>
-        <w:rPr>
-          <w:noProof/>
-        </w:rPr>
-        <w:fldChar w:fldCharType="begin"/>
-      </w:r>
-      <w:r>
-        <w:rPr>
-          <w:noProof/>
-        </w:rPr>
-        <w:instrText xml:space="preserve"> PAGEREF _Toc217850677 \h </w:instrText>
-      </w:r>
-      <w:r>
-        <w:rPr>
-          <w:noProof/>
-        </w:rPr>
-      </w:r>
-      <w:r>
-        <w:rPr>
-          <w:noProof/>
-        </w:rPr>
-        <w:fldChar w:fldCharType="separate"/>
-      </w:r>
-      <w:r>
-        <w:rPr>
-          <w:noProof/>
-        </w:rPr>
-        <w:t>22</w:t>
-      </w:r>
-      <w:r>
-        <w:rPr>
-          <w:noProof/>
-        </w:rPr>
-        <w:fldChar w:fldCharType="end"/>
-      </w:r>
-    </w:p>
-    <w:p>
-      <w:pPr>
-        <w:pStyle w:val="Innehll1"/>
-        <w:tabs>
-          <w:tab w:val="left" w:pos="1407"/>
-          <w:tab w:val="right" w:leader="dot" w:pos="9159"/>
-        </w:tabs>
-        <w:rPr>
-          <w:rFonts w:asciiTheme="minorHAnsi" w:eastAsiaTheme="minorEastAsia" w:hAnsiTheme="minorHAnsi"/>
-          <w:noProof/>
-          <w:lang w:val="en-US" w:eastAsia="ja-JP"/>
-        </w:rPr>
-      </w:pPr>
-      <w:r>
-        <w:rPr>
-          <w:noProof/>
-          <w:color w:val="FF0000"/>
-        </w:rPr>
-        <w:t>6.3</w:t>
-      </w:r>
-      <w:r>
-        <w:rPr>
-          <w:rFonts w:asciiTheme="minorHAnsi" w:eastAsiaTheme="minorEastAsia" w:hAnsiTheme="minorHAnsi"/>
-          <w:noProof/>
-          <w:lang w:val="en-US" w:eastAsia="ja-JP"/>
-        </w:rPr>
-        <w:tab/>
-      </w:r>
-      <w:r>
-        <w:rPr>
-          <w:noProof/>
-          <w:color w:val="FF0000"/>
-        </w:rPr>
-        <w:t>SLA-krav</w:t>
-      </w:r>
-      <w:r>
-        <w:rPr>
-          <w:noProof/>
-        </w:rPr>
-        <w:tab/>
-      </w:r>
-      <w:r>
-        <w:rPr>
-          <w:noProof/>
-        </w:rPr>
-        <w:fldChar w:fldCharType="begin"/>
-      </w:r>
-      <w:r>
-        <w:rPr>
-          <w:noProof/>
-        </w:rPr>
-        <w:instrText xml:space="preserve"> PAGEREF _Toc217850678 \h </w:instrText>
-      </w:r>
-      <w:r>
-        <w:rPr>
-          <w:noProof/>
-        </w:rPr>
-      </w:r>
-      <w:r>
-        <w:rPr>
-          <w:noProof/>
-        </w:rPr>
-        <w:fldChar w:fldCharType="separate"/>
-      </w:r>
-      <w:r>
-        <w:rPr>
-          <w:noProof/>
-        </w:rPr>
-        <w:t>22</w:t>
-      </w:r>
-      <w:r>
-        <w:rPr>
-          <w:noProof/>
-        </w:rPr>
-        <w:fldChar w:fldCharType="end"/>
-      </w:r>
-    </w:p>
-    <w:p>
-      <w:pPr>
-        <w:pStyle w:val="Innehll1"/>
-        <w:tabs>
-          <w:tab w:val="left" w:pos="1407"/>
-          <w:tab w:val="right" w:leader="dot" w:pos="9159"/>
-        </w:tabs>
-        <w:rPr>
-          <w:rFonts w:asciiTheme="minorHAnsi" w:eastAsiaTheme="minorEastAsia" w:hAnsiTheme="minorHAnsi"/>
-          <w:noProof/>
-          <w:lang w:val="en-US" w:eastAsia="ja-JP"/>
-        </w:rPr>
-      </w:pPr>
-      <w:r>
-        <w:rPr>
-          <w:noProof/>
-          <w:color w:val="FF0000"/>
-        </w:rPr>
-        <w:t>6.4</w:t>
-      </w:r>
-      <w:r>
-        <w:rPr>
-          <w:rFonts w:asciiTheme="minorHAnsi" w:eastAsiaTheme="minorEastAsia" w:hAnsiTheme="minorHAnsi"/>
-          <w:noProof/>
-          <w:lang w:val="en-US" w:eastAsia="ja-JP"/>
-        </w:rPr>
-        <w:tab/>
-      </w:r>
-      <w:r>
-        <w:rPr>
-          <w:noProof/>
-          <w:color w:val="FF0000"/>
-        </w:rPr>
-        <w:t>Fältregler</w:t>
-      </w:r>
-      <w:r>
-        <w:rPr>
-          <w:noProof/>
-        </w:rPr>
-        <w:tab/>
-      </w:r>
-      <w:r>
-        <w:rPr>
-          <w:noProof/>
-        </w:rPr>
-        <w:fldChar w:fldCharType="begin"/>
-      </w:r>
-      <w:r>
-        <w:rPr>
-          <w:noProof/>
-        </w:rPr>
-        <w:instrText xml:space="preserve"> PAGEREF _Toc217850679 \h </w:instrText>
-      </w:r>
-      <w:r>
-        <w:rPr>
-          <w:noProof/>
-        </w:rPr>
-      </w:r>
-      <w:r>
-        <w:rPr>
-          <w:noProof/>
-        </w:rPr>
-        <w:fldChar w:fldCharType="separate"/>
-      </w:r>
-      <w:r>
-        <w:rPr>
-          <w:noProof/>
-        </w:rPr>
-        <w:t>22</w:t>
-      </w:r>
-      <w:r>
-        <w:rPr>
-          <w:noProof/>
-        </w:rPr>
-        <w:fldChar w:fldCharType="end"/>
-      </w:r>
-    </w:p>
-    <w:p>
-      <w:pPr>
-        <w:pStyle w:val="Innehll1"/>
-        <w:tabs>
-          <w:tab w:val="left" w:pos="1227"/>
-          <w:tab w:val="right" w:leader="dot" w:pos="9159"/>
-        </w:tabs>
-        <w:rPr>
-          <w:rFonts w:asciiTheme="minorHAnsi" w:eastAsiaTheme="minorEastAsia" w:hAnsiTheme="minorHAnsi"/>
-          <w:noProof/>
-          <w:lang w:val="en-US" w:eastAsia="ja-JP"/>
-        </w:rPr>
-      </w:pPr>
-      <w:r>
-        <w:rPr>
-          <w:rFonts w:cs="Times New Roman"/>
-          <w:i/>
-          <w:noProof/>
-          <w:color w:val="FF0000"/>
-        </w:rPr>
-        <w:t>7</w:t>
-      </w:r>
-      <w:r>
-        <w:rPr>
-          <w:rFonts w:asciiTheme="minorHAnsi" w:eastAsiaTheme="minorEastAsia" w:hAnsiTheme="minorHAnsi"/>
-          <w:noProof/>
-          <w:lang w:val="en-US" w:eastAsia="ja-JP"/>
-        </w:rPr>
-        <w:tab/>
-      </w:r>
-      <w:r>
-        <w:rPr>
-          <w:noProof/>
-          <w:color w:val="FF0000"/>
-        </w:rPr>
-        <w:t>Regler</w:t>
-      </w:r>
-      <w:r>
-        <w:rPr>
-          <w:noProof/>
-        </w:rPr>
-        <w:tab/>
-      </w:r>
-      <w:r>
-        <w:rPr>
-          <w:noProof/>
-        </w:rPr>
-        <w:fldChar w:fldCharType="begin"/>
-      </w:r>
-      <w:r>
-        <w:rPr>
-          <w:noProof/>
-        </w:rPr>
-        <w:instrText xml:space="preserve"> PAGEREF _Toc217850680 \h </w:instrText>
-      </w:r>
-      <w:r>
-        <w:rPr>
-          <w:noProof/>
-        </w:rPr>
-      </w:r>
-      <w:r>
-        <w:rPr>
-          <w:noProof/>
-        </w:rPr>
-        <w:fldChar w:fldCharType="separate"/>
-      </w:r>
-      <w:r>
-        <w:rPr>
-          <w:noProof/>
-        </w:rPr>
-        <w:t>28</w:t>
-      </w:r>
-      <w:r>
-        <w:rPr>
-          <w:noProof/>
-        </w:rPr>
-        <w:fldChar w:fldCharType="end"/>
-      </w:r>
-    </w:p>
-    <w:p>
-      <w:pPr>
-        <w:pStyle w:val="Innehll1"/>
-        <w:tabs>
-          <w:tab w:val="left" w:pos="1227"/>
-          <w:tab w:val="right" w:leader="dot" w:pos="9159"/>
-        </w:tabs>
-        <w:rPr>
-          <w:rFonts w:asciiTheme="minorHAnsi" w:eastAsiaTheme="minorEastAsia" w:hAnsiTheme="minorHAnsi"/>
-          <w:noProof/>
-          <w:lang w:val="en-US" w:eastAsia="ja-JP"/>
-        </w:rPr>
-      </w:pPr>
-      <w:r>
-        <w:rPr>
-          <w:noProof/>
-          <w:color w:val="FF0000"/>
-        </w:rPr>
-        <w:t>8</w:t>
-      </w:r>
-      <w:r>
-        <w:rPr>
-          <w:rFonts w:asciiTheme="minorHAnsi" w:eastAsiaTheme="minorEastAsia" w:hAnsiTheme="minorHAnsi"/>
-          <w:noProof/>
-          <w:lang w:val="en-US" w:eastAsia="ja-JP"/>
-        </w:rPr>
-        <w:tab/>
-      </w:r>
-      <w:r>
-        <w:rPr>
-          <w:noProof/>
-          <w:color w:val="FF0000"/>
-        </w:rPr>
-        <w:t>Tjänsteinteraktion</w:t>
-      </w:r>
-      <w:r>
-        <w:rPr>
-          <w:noProof/>
-        </w:rPr>
-        <w:tab/>
-      </w:r>
-      <w:r>
-        <w:rPr>
-          <w:noProof/>
-        </w:rPr>
-        <w:fldChar w:fldCharType="begin"/>
-      </w:r>
-      <w:r>
-        <w:rPr>
-          <w:noProof/>
-        </w:rPr>
-        <w:instrText xml:space="preserve"> PAGEREF _Toc217850681 \h </w:instrText>
+        <w:instrText xml:space="preserve"> PAGEREF _Toc219041789 \h </w:instrText>
       </w:r>
       <w:r>
         <w:rPr>
@@ -3808,7 +3811,7 @@
         </w:tabs>
       </w:pPr>
       <w:bookmarkStart w:id="2" w:name="_Toc341787023"/>
-      <w:bookmarkStart w:id="3" w:name="_Toc217850652"/>
+      <w:bookmarkStart w:id="3" w:name="_Toc219041761"/>
       <w:r>
         <w:t>Inledning</w:t>
       </w:r>
@@ -3933,10 +3936,7 @@
         <w:t xml:space="preserve">för </w:t>
       </w:r>
       <w:r>
-        <w:t>direktåtkomst</w:t>
-      </w:r>
-      <w:r>
-        <w:t>-</w:t>
+        <w:t>direktåtkomst-</w:t>
       </w:r>
       <w:r>
         <w:t>tjänster inom ett landsting.</w:t>
@@ -5029,7 +5029,7 @@
           <w:bCs w:val="0"/>
         </w:rPr>
       </w:pPr>
-      <w:bookmarkStart w:id="5" w:name="_Toc217850653"/>
+      <w:bookmarkStart w:id="5" w:name="_Toc219041762"/>
       <w:r>
         <w:lastRenderedPageBreak/>
         <w:t>Tjänstedomänens arkitektur</w:t>
@@ -5051,7 +5051,13 @@
         <w:t xml:space="preserve"> i tjänstedomänen.</w:t>
       </w:r>
       <w:r>
-        <w:t xml:space="preserve"> Avsnittet syftar till att ge läsaren överblick och förståelse. Avsnittet innehåller inga regler, men ger en struktur för de regler som beskrivas i övriga delar av dokumentet.</w:t>
+        <w:t xml:space="preserve"> Avsnittet syftar till att ge läsaren överblick och förståelse. Avsnittet innehåller inga regler, men ger en struktur för de regler som </w:t>
+      </w:r>
+      <w:r>
+        <w:t>beskriv</w:t>
+      </w:r>
+      <w:r>
+        <w:t>s i övriga delar av dokumentet.</w:t>
       </w:r>
     </w:p>
     <w:p>
@@ -5069,7 +5075,7 @@
           <w:bCs w:val="0"/>
         </w:rPr>
       </w:pPr>
-      <w:bookmarkStart w:id="6" w:name="_Toc217850654"/>
+      <w:bookmarkStart w:id="6" w:name="_Toc219041763"/>
       <w:r>
         <w:t>Övergripande</w:t>
       </w:r>
@@ -5084,13 +5090,7 @@
         <w:t>Tjänsterna för journalhistorik erbjuder sökning av information i vård- och omsorgsgivarnas system för patientadministration och vårddokumentation.</w:t>
       </w:r>
       <w:r>
-        <w:t xml:space="preserve"> Utgångspunkten är i första hand patientens och professionens behov av direktåtkomst till en patients </w:t>
-      </w:r>
-      <w:r>
-        <w:t>vård- och omsorgshistorik</w:t>
-      </w:r>
-      <w:r>
-        <w:t xml:space="preserve"> </w:t>
+        <w:t xml:space="preserve"> Utgångspunkten är i första hand patientens och professionens behov av direktåtkomst till en patients vård- och omsorgshistorik </w:t>
       </w:r>
       <w:r>
         <w:t xml:space="preserve">sett ur ett </w:t>
@@ -5101,6 +5101,14 @@
       <w:r>
         <w:t>ett regional</w:t>
       </w:r>
+      <w:r>
+        <w:t xml:space="preserve">t </w:t>
+      </w:r>
+      <w:proofErr w:type="spellStart"/>
+      <w:r>
+        <w:t>pespektiv</w:t>
+      </w:r>
+      <w:proofErr w:type="spellEnd"/>
       <w:r>
         <w:t>.</w:t>
       </w:r>
@@ -5163,7 +5171,7 @@
         <w:t xml:space="preserve">Tjänstedomänen förutsätter användning av engagemangsindex på nationell nivå. Behovet av ett regionalt engagemangsindex beror dels av om regionen avser tillämpa tjänstekontrakten för regionala tjänstekonsumenter och av antalet informationskällor som ska tillgängliggöras. </w:t>
       </w:r>
       <w:r>
-        <w:t>Att beskriva annan</w:t>
+        <w:t>Annan</w:t>
       </w:r>
       <w:r>
         <w:t xml:space="preserve"> användning, så som fråga riktad till </w:t>
@@ -5208,7 +5216,13 @@
         <w:t xml:space="preserve"> beskriver översiktligt i vilket sammanhang tjänstek</w:t>
       </w:r>
       <w:r>
-        <w:t>ontrakten är tänkta att verka. t</w:t>
+        <w:t xml:space="preserve">ontrakten är tänkta att </w:t>
+      </w:r>
+      <w:r>
+        <w:t>tillämpas</w:t>
+      </w:r>
+      <w:r>
+        <w:t>. t</w:t>
       </w:r>
       <w:r>
         <w:t>jän</w:t>
@@ -5301,13 +5315,7 @@
         <w:rPr>
           <w:i/>
         </w:rPr>
-        <w:t>Figur: D</w:t>
-      </w:r>
-      <w:r>
-        <w:rPr>
-          <w:i/>
-        </w:rPr>
-        <w:t>irektåtkomst inom sammanhållen journalföring</w:t>
+        <w:t>Figur: Direktåtkomst inom sammanhållen journalföring</w:t>
       </w:r>
     </w:p>
     <w:p>
@@ -5427,7 +5435,7 @@
           <w:tab w:val="left" w:pos="1299"/>
         </w:tabs>
       </w:pPr>
-      <w:bookmarkStart w:id="7" w:name="_Toc217850655"/>
+      <w:bookmarkStart w:id="7" w:name="_Toc219041764"/>
       <w:r>
         <w:t>Nationell användning</w:t>
       </w:r>
@@ -5445,13 +5453,23 @@
         <w:t xml:space="preserve">ändning </w:t>
       </w:r>
       <w:r>
-        <w:t>av tjänstekontrakten (</w:t>
-      </w:r>
-      <w:proofErr w:type="gramStart"/>
-      <w:r>
-        <w:t>dvs</w:t>
-      </w:r>
-      <w:proofErr w:type="gramEnd"/>
+        <w:t>av tjänstekontrakten (d</w:t>
+      </w:r>
+      <w:r>
+        <w:t>.</w:t>
+      </w:r>
+      <w:r>
+        <w:t>v</w:t>
+      </w:r>
+      <w:r>
+        <w:t>.</w:t>
+      </w:r>
+      <w:r>
+        <w:t>s</w:t>
+      </w:r>
+      <w:r>
+        <w:t>.</w:t>
+      </w:r>
       <w:r>
         <w:t xml:space="preserve"> tjänstekonsumenter som begär information från alla producenter i Sverige) sker</w:t>
       </w:r>
@@ -5653,7 +5671,7 @@
           <w:tab w:val="left" w:pos="1299"/>
         </w:tabs>
       </w:pPr>
-      <w:bookmarkStart w:id="8" w:name="_Toc217850656"/>
+      <w:bookmarkStart w:id="8" w:name="_Toc219041765"/>
       <w:r>
         <w:t>Regional användning</w:t>
       </w:r>
@@ -5665,10 +5683,7 @@
         <w:ind w:right="119"/>
       </w:pPr>
       <w:r>
-        <w:t xml:space="preserve">Regional användning innebär att tjänstekonsumenten är regional och begär </w:t>
-      </w:r>
-      <w:r>
-        <w:t xml:space="preserve">information från alla producenter i </w:t>
+        <w:t xml:space="preserve">Regional användning innebär att tjänstekonsumenten är regional och begär information från alla producenter i </w:t>
       </w:r>
       <w:r>
         <w:t xml:space="preserve">regionen, avseende ett visst tjänstekontrakt inom tjänstedomänen. </w:t>
@@ -5766,7 +5781,7 @@
           <w:tab w:val="left" w:pos="1299"/>
         </w:tabs>
       </w:pPr>
-      <w:bookmarkStart w:id="9" w:name="_Toc217850657"/>
+      <w:bookmarkStart w:id="9" w:name="_Toc219041766"/>
       <w:r>
         <w:t>Adresseringsmodell</w:t>
       </w:r>
@@ -5956,18 +5971,9 @@
           <w:tab w:val="left" w:pos="1299"/>
         </w:tabs>
       </w:pPr>
-      <w:bookmarkStart w:id="10" w:name="_Toc217850658"/>
-      <w:r>
-        <w:t>Inf</w:t>
-      </w:r>
-      <w:r>
-        <w:t>o</w:t>
-      </w:r>
-      <w:r>
-        <w:t>r</w:t>
-      </w:r>
-      <w:r>
-        <w:t>mationssäkerhet</w:t>
+      <w:bookmarkStart w:id="10" w:name="_Toc219041767"/>
+      <w:r>
+        <w:t>Informationssäkerhet</w:t>
       </w:r>
       <w:bookmarkEnd w:id="10"/>
     </w:p>
@@ -6009,13 +6015,7 @@
       </w:r>
       <w:proofErr w:type="spellEnd"/>
       <w:r>
-        <w:t xml:space="preserve"> måste följas. Dessutom finns krav </w:t>
-      </w:r>
-      <w:r>
-        <w:t xml:space="preserve">från datainspektionen </w:t>
-      </w:r>
-      <w:r>
-        <w:t xml:space="preserve">om ytterligare teknisk åtkomstkontroll. Datainspektionens krav hanteras genom ett koncept som benämns </w:t>
+        <w:t xml:space="preserve"> måste följas. Dessutom finns krav från datainspektionen om ytterligare teknisk åtkomstkontroll. Datainspektionens krav hanteras genom ett koncept som benämns </w:t>
       </w:r>
       <w:proofErr w:type="spellStart"/>
       <w:r>
@@ -6091,13 +6091,11 @@
         <w:t xml:space="preserve"> all information. </w:t>
       </w:r>
       <w:r>
-        <w:t xml:space="preserve">Det är varje vårdgivares ansvar att tjänsteproducenten sätter ”kan visas för patient”-flaggan i enlighet med vårdgivarens </w:t>
-      </w:r>
-      <w:proofErr w:type="spellStart"/>
-      <w:r>
-        <w:t>verksamhetsr</w:t>
-      </w:r>
-      <w:proofErr w:type="spellEnd"/>
+        <w:t>Det är varje vårdgivares ansvar att tjänsteproducenten sätter ”kan visas för patient”-flaggan i enlighet med vårdgivarens verksamhetsr</w:t>
+      </w:r>
+      <w:r>
+        <w:t>egler.</w:t>
+      </w:r>
     </w:p>
     <w:p>
       <w:pPr>
@@ -6119,7 +6117,19 @@
         <w:ind w:right="119"/>
       </w:pPr>
       <w:r>
-        <w:t>Tjänsteproducenten ansvarar för att information endast lämnas ut till de tjänstekonsumenter som informationsägaren godkänt. Det är inte ett juridiskt krav, men tydliggörs här eftersom det avviker från T-boken i det att tjänsteplattformen inte används till det (</w:t>
+        <w:t xml:space="preserve">Tjänsteproducenten ansvarar för att information endast lämnas ut till de tjänstekonsumenter som informationsägaren godkänt. Det är inte ett juridiskt krav, men tydliggörs här eftersom det avviker från T-boken i det att tjänsteplattformen inte </w:t>
+      </w:r>
+      <w:r>
+        <w:t>ansvarar</w:t>
+      </w:r>
+      <w:r>
+        <w:t xml:space="preserve"> </w:t>
+      </w:r>
+      <w:r>
+        <w:t>för den tekniska åtkomstkontrollen</w:t>
+      </w:r>
+      <w:r>
+        <w:t xml:space="preserve"> (</w:t>
       </w:r>
       <w:proofErr w:type="gramStart"/>
       <w:r>
@@ -6130,20 +6140,41 @@
         <w:t xml:space="preserve"> möjligt när systembaserad adressering tillämpas).</w:t>
       </w:r>
       <w:r>
-        <w:t xml:space="preserve"> Tjänsteproducenten ansvarar också för att filtrera svaret så att endast journal från PDL-enheter som verksamheten godkänt för aktuell tjänstekonsument, finns med i svaret. </w:t>
-      </w:r>
-      <w:r>
-        <w:t>En verksamhet kan svara in-</w:t>
+        <w:t xml:space="preserve"> Om informationsägaren har behov av att reglera åtkomst per tjänstekonsument, ska tjänsteproducenten</w:t>
+      </w:r>
+      <w:r>
+        <w:t xml:space="preserve"> filtrera</w:t>
+      </w:r>
+      <w:r>
+        <w:t xml:space="preserve"> svaret enligt informationsägarens </w:t>
+      </w:r>
+      <w:proofErr w:type="spellStart"/>
+      <w:r>
+        <w:t>ösnkemål</w:t>
+      </w:r>
+      <w:proofErr w:type="spellEnd"/>
+      <w:r>
+        <w:t xml:space="preserve">. </w:t>
+      </w:r>
+      <w:r>
+        <w:t>Observera att det</w:t>
+      </w:r>
+      <w:r>
+        <w:t xml:space="preserve"> är </w:t>
       </w:r>
       <w:r>
         <w:lastRenderedPageBreak/>
-        <w:t xml:space="preserve">blanco utan att bryta mot lagen. Det är regionala </w:t>
-      </w:r>
-      <w:proofErr w:type="spellStart"/>
-      <w:r>
-        <w:t>policies</w:t>
-      </w:r>
-      <w:proofErr w:type="spellEnd"/>
+        <w:t>regionala policyer</w:t>
+      </w:r>
+      <w:r>
+        <w:t xml:space="preserve"> snarare än lagar och föro</w:t>
+      </w:r>
+      <w:r>
+        <w:t>r</w:t>
+      </w:r>
+      <w:r>
+        <w:t>dningar</w:t>
+      </w:r>
       <w:r>
         <w:t xml:space="preserve"> som styr i vilken grad tjänsteproducenten ska </w:t>
       </w:r>
@@ -6151,7 +6182,19 @@
         <w:t>filtrera</w:t>
       </w:r>
       <w:r>
-        <w:t xml:space="preserve"> svaret utgående från frågande tjänstekonsument.</w:t>
+        <w:t xml:space="preserve"> svaret utgående från tjänstekonsument.</w:t>
+      </w:r>
+      <w:r>
+        <w:t xml:space="preserve"> </w:t>
+      </w:r>
+      <w:r>
+        <w:t xml:space="preserve">Den </w:t>
+      </w:r>
+      <w:r>
+        <w:t>filtrering som sker ska spegla de uppgifter som publicerats i</w:t>
+      </w:r>
+      <w:r>
+        <w:t xml:space="preserve"> anslutningskatalogen.</w:t>
       </w:r>
     </w:p>
     <w:p>
@@ -6171,11 +6214,172 @@
           <w:tab w:val="left" w:pos="1299"/>
         </w:tabs>
       </w:pPr>
-      <w:bookmarkStart w:id="11" w:name="_Toc217850659"/>
-      <w:r>
-        <w:t>Åtkomstkontroll</w:t>
+      <w:bookmarkStart w:id="11" w:name="_Toc219041768"/>
+      <w:r>
+        <w:t>Tjänstekontraktens design</w:t>
       </w:r>
       <w:bookmarkEnd w:id="11"/>
+    </w:p>
+    <w:p>
+      <w:pPr>
+        <w:pStyle w:val="Brdtext"/>
+        <w:ind w:right="119"/>
+        <w:rPr>
+          <w:i/>
+        </w:rPr>
+      </w:pPr>
+      <w:r>
+        <w:rPr>
+          <w:i/>
+        </w:rPr>
+        <w:t>&lt;Att göra: Beskriv tjänstekontraktens generella uppbyggnad, samt hur CDA-kompatibla system kan integreras.</w:t>
+      </w:r>
+      <w:r>
+        <w:rPr>
+          <w:i/>
+        </w:rPr>
+        <w:t xml:space="preserve"> Avsnittet bör täcka sök-parametrar som är gemensamma för alla tjänstekontrakten, att det är ett tjänstekontrakt per </w:t>
+      </w:r>
+      <w:proofErr w:type="spellStart"/>
+      <w:r>
+        <w:rPr>
+          <w:i/>
+        </w:rPr>
+        <w:t>infotyp</w:t>
+      </w:r>
+      <w:proofErr w:type="spellEnd"/>
+      <w:r>
+        <w:rPr>
+          <w:i/>
+        </w:rPr>
+        <w:t xml:space="preserve">, att all infotyperna finns i domänschemat och att det finns </w:t>
+      </w:r>
+      <w:proofErr w:type="spellStart"/>
+      <w:r>
+        <w:rPr>
+          <w:i/>
+        </w:rPr>
+        <w:t>xslt</w:t>
+      </w:r>
+      <w:proofErr w:type="spellEnd"/>
+      <w:r>
+        <w:rPr>
+          <w:i/>
+        </w:rPr>
+        <w:t xml:space="preserve">-skript för att </w:t>
+      </w:r>
+      <w:proofErr w:type="spellStart"/>
+      <w:r>
+        <w:rPr>
+          <w:i/>
+        </w:rPr>
+        <w:t>tvåvägstransformering</w:t>
+      </w:r>
+      <w:proofErr w:type="spellEnd"/>
+      <w:r>
+        <w:rPr>
+          <w:i/>
+        </w:rPr>
+        <w:t xml:space="preserve"> mellan </w:t>
+      </w:r>
+      <w:proofErr w:type="spellStart"/>
+      <w:r>
+        <w:rPr>
+          <w:i/>
+        </w:rPr>
+        <w:t>infotyp</w:t>
+      </w:r>
+      <w:proofErr w:type="spellEnd"/>
+      <w:r>
+        <w:rPr>
+          <w:i/>
+        </w:rPr>
+        <w:t>-typerna i domänschemat och CDA</w:t>
+      </w:r>
+      <w:r>
+        <w:rPr>
+          <w:i/>
+        </w:rPr>
+        <w:t>-</w:t>
+      </w:r>
+      <w:proofErr w:type="spellStart"/>
+      <w:r>
+        <w:rPr>
+          <w:i/>
+        </w:rPr>
+        <w:t>payload</w:t>
+      </w:r>
+      <w:proofErr w:type="spellEnd"/>
+      <w:r>
+        <w:rPr>
+          <w:i/>
+        </w:rPr>
+        <w:t>.</w:t>
+      </w:r>
+      <w:r>
+        <w:rPr>
+          <w:i/>
+        </w:rPr>
+        <w:t>&gt;</w:t>
+      </w:r>
+    </w:p>
+    <w:p>
+      <w:pPr>
+        <w:pStyle w:val="Rubrik1"/>
+        <w:tabs>
+          <w:tab w:val="left" w:pos="1299"/>
+        </w:tabs>
+        <w:rPr>
+          <w:b w:val="0"/>
+          <w:bCs w:val="0"/>
+        </w:rPr>
+      </w:pPr>
+    </w:p>
+    <w:p>
+      <w:pPr>
+        <w:pStyle w:val="Rubrik1"/>
+        <w:numPr>
+          <w:ilvl w:val="0"/>
+          <w:numId w:val="1"/>
+        </w:numPr>
+        <w:tabs>
+          <w:tab w:val="left" w:pos="1299"/>
+        </w:tabs>
+        <w:rPr>
+          <w:b w:val="0"/>
+          <w:bCs w:val="0"/>
+        </w:rPr>
+      </w:pPr>
+      <w:bookmarkStart w:id="12" w:name="_Toc219041769"/>
+      <w:r>
+        <w:rPr>
+          <w:spacing w:val="1"/>
+        </w:rPr>
+        <w:t>Ge</w:t>
+      </w:r>
+      <w:r>
+        <w:t>ner</w:t>
+      </w:r>
+      <w:r>
+        <w:rPr>
+          <w:spacing w:val="-2"/>
+        </w:rPr>
+        <w:t>e</w:t>
+      </w:r>
+      <w:r>
+        <w:t xml:space="preserve">lla </w:t>
+      </w:r>
+      <w:r>
+        <w:rPr>
+          <w:spacing w:val="-2"/>
+        </w:rPr>
+        <w:t>r</w:t>
+      </w:r>
+      <w:r>
+        <w:t>egler</w:t>
+      </w:r>
+      <w:bookmarkEnd w:id="4"/>
+      <w:bookmarkEnd w:id="12"/>
     </w:p>
     <w:p>
       <w:pPr>
@@ -6188,69 +6392,28 @@
           <w:tab w:val="left" w:pos="1299"/>
         </w:tabs>
       </w:pPr>
-      <w:bookmarkStart w:id="12" w:name="_Toc217850660"/>
-      <w:r>
-        <w:t>Tjänstekontraktens design</w:t>
-      </w:r>
-      <w:bookmarkEnd w:id="12"/>
+      <w:bookmarkStart w:id="13" w:name="_Toc219041770"/>
+      <w:r>
+        <w:t>Uppdatering av engagemangsindex</w:t>
+      </w:r>
+      <w:bookmarkEnd w:id="13"/>
     </w:p>
     <w:p>
       <w:pPr>
-        <w:pStyle w:val="Rubrik1"/>
-        <w:tabs>
-          <w:tab w:val="left" w:pos="1299"/>
-        </w:tabs>
-        <w:rPr>
-          <w:b w:val="0"/>
-          <w:bCs w:val="0"/>
-        </w:rPr>
+        <w:pStyle w:val="Brdtext"/>
+        <w:ind w:right="119"/>
       </w:pPr>
-    </w:p>
-    <w:p>
-      <w:pPr>
-        <w:pStyle w:val="Rubrik1"/>
-        <w:numPr>
-          <w:ilvl w:val="0"/>
-          <w:numId w:val="1"/>
-        </w:numPr>
-        <w:tabs>
-          <w:tab w:val="left" w:pos="1299"/>
-        </w:tabs>
-        <w:rPr>
-          <w:b w:val="0"/>
-          <w:bCs w:val="0"/>
-        </w:rPr>
-      </w:pPr>
-      <w:bookmarkStart w:id="13" w:name="_Toc217850661"/>
-      <w:r>
-        <w:rPr>
-          <w:spacing w:val="1"/>
-        </w:rPr>
-        <w:t>Ge</w:t>
-      </w:r>
-      <w:r>
-        <w:t>ner</w:t>
-      </w:r>
-      <w:r>
-        <w:rPr>
-          <w:spacing w:val="-2"/>
-        </w:rPr>
-        <w:t>e</w:t>
-      </w:r>
-      <w:r>
-        <w:t xml:space="preserve">lla </w:t>
-      </w:r>
-      <w:r>
-        <w:rPr>
-          <w:spacing w:val="-2"/>
-        </w:rPr>
-        <w:t>r</w:t>
-      </w:r>
-      <w:r>
-        <w:t>egler</w:t>
-      </w:r>
-      <w:bookmarkEnd w:id="4"/>
-      <w:bookmarkEnd w:id="13"/>
+      <w:r>
+        <w:t xml:space="preserve">(kopiera från </w:t>
+      </w:r>
+      <w:proofErr w:type="gramStart"/>
+      <w:r>
+        <w:t>ehr:patientsummary</w:t>
+      </w:r>
+      <w:proofErr w:type="gramEnd"/>
+      <w:r>
+        <w:t>:1)</w:t>
+      </w:r>
     </w:p>
     <w:p>
       <w:pPr>
@@ -6263,9 +6426,9 @@
           <w:tab w:val="left" w:pos="1299"/>
         </w:tabs>
       </w:pPr>
-      <w:bookmarkStart w:id="14" w:name="_Toc217850662"/>
-      <w:r>
-        <w:t>Uppdatering av engagemangsindex</w:t>
+      <w:bookmarkStart w:id="14" w:name="_Toc219041771"/>
+      <w:r>
+        <w:t>Uppdatering av anslutningskatalog</w:t>
       </w:r>
       <w:bookmarkEnd w:id="14"/>
     </w:p>
@@ -6275,15 +6438,29 @@
         <w:ind w:right="119"/>
       </w:pPr>
       <w:r>
-        <w:t xml:space="preserve">(kopiera från </w:t>
-      </w:r>
-      <w:proofErr w:type="gramStart"/>
-      <w:r>
-        <w:t>ehr:patientsummary</w:t>
-      </w:r>
-      <w:proofErr w:type="gramEnd"/>
-      <w:r>
-        <w:t>:1)</w:t>
+        <w:t>(Beskriv beroende till ”</w:t>
+      </w:r>
+      <w:proofErr w:type="spellStart"/>
+      <w:r>
+        <w:t>GetProducerCapabilities</w:t>
+      </w:r>
+      <w:proofErr w:type="spellEnd"/>
+      <w:r>
+        <w:t xml:space="preserve">” eller vad vi nu ska döpa det nya kontraktet i </w:t>
+      </w:r>
+      <w:proofErr w:type="spellStart"/>
+      <w:r>
+        <w:t>eservicesupply</w:t>
+      </w:r>
+      <w:proofErr w:type="spellEnd"/>
+      <w:r>
+        <w:t>-domänen till</w:t>
+      </w:r>
+      <w:r>
+        <w:t>, samt kraven på uppdatering. Själva mekanismen behöver beskrivas i en separat tjänstekontraktsbeskrivning som vi hänvisar till här.</w:t>
+      </w:r>
+      <w:r>
+        <w:t>).</w:t>
       </w:r>
     </w:p>
     <w:p>
@@ -6297,58 +6474,11 @@
           <w:tab w:val="left" w:pos="1299"/>
         </w:tabs>
       </w:pPr>
-      <w:bookmarkStart w:id="15" w:name="_Toc217850663"/>
-      <w:r>
-        <w:t xml:space="preserve">Metadata för att deklarera </w:t>
-      </w:r>
-      <w:proofErr w:type="spellStart"/>
-      <w:r>
-        <w:t>anslutningsläge</w:t>
+      <w:bookmarkStart w:id="15" w:name="_Toc219041772"/>
+      <w:r>
+        <w:t>SLA-krav</w:t>
       </w:r>
       <w:bookmarkEnd w:id="15"/>
-      <w:proofErr w:type="spellEnd"/>
-    </w:p>
-    <w:p>
-      <w:pPr>
-        <w:pStyle w:val="Brdtext"/>
-        <w:ind w:right="119"/>
-      </w:pPr>
-      <w:r>
-        <w:t>(Beskriv beroende till ”</w:t>
-      </w:r>
-      <w:proofErr w:type="spellStart"/>
-      <w:r>
-        <w:t>GetProducerCapabilities</w:t>
-      </w:r>
-      <w:proofErr w:type="spellEnd"/>
-      <w:r>
-        <w:t xml:space="preserve">” eller vad vi nu ska döpa det nya kontraktet i </w:t>
-      </w:r>
-      <w:proofErr w:type="spellStart"/>
-      <w:r>
-        <w:t>eservicesupply</w:t>
-      </w:r>
-      <w:proofErr w:type="spellEnd"/>
-      <w:r>
-        <w:t>-domänen till).</w:t>
-      </w:r>
-    </w:p>
-    <w:p>
-      <w:pPr>
-        <w:pStyle w:val="Rubrik1"/>
-        <w:numPr>
-          <w:ilvl w:val="1"/>
-          <w:numId w:val="1"/>
-        </w:numPr>
-        <w:tabs>
-          <w:tab w:val="left" w:pos="1299"/>
-        </w:tabs>
-      </w:pPr>
-      <w:bookmarkStart w:id="16" w:name="_Toc217850664"/>
-      <w:r>
-        <w:t>SLA-krav</w:t>
-      </w:r>
-      <w:bookmarkEnd w:id="16"/>
     </w:p>
     <w:p>
       <w:pPr>
@@ -6395,16 +6525,16 @@
         <mc:AlternateContent>
           <mc:Choice Requires="wps">
             <w:drawing>
-              <wp:anchor distT="0" distB="0" distL="114300" distR="114300" simplePos="0" relativeHeight="251660288" behindDoc="0" locked="0" layoutInCell="1" allowOverlap="1" wp14:anchorId="4A429BC4" wp14:editId="785E9214">
+              <wp:anchor distT="0" distB="0" distL="114300" distR="114300" simplePos="0" relativeHeight="251660288" behindDoc="0" locked="0" layoutInCell="1" allowOverlap="1" wp14:anchorId="4A429BC4" wp14:editId="2463177A">
                 <wp:simplePos x="0" y="0"/>
                 <wp:positionH relativeFrom="column">
-                  <wp:posOffset>3018155</wp:posOffset>
+                  <wp:posOffset>3327074</wp:posOffset>
                 </wp:positionH>
                 <wp:positionV relativeFrom="paragraph">
-                  <wp:posOffset>349250</wp:posOffset>
+                  <wp:posOffset>343072</wp:posOffset>
                 </wp:positionV>
                 <wp:extent cx="850900" cy="843915"/>
-                <wp:effectExtent l="17780" t="15875" r="17145" b="35560"/>
+                <wp:effectExtent l="50800" t="25400" r="88900" b="95885"/>
                 <wp:wrapNone/>
                 <wp:docPr id="19" name="Ellips 1"/>
                 <wp:cNvGraphicFramePr>
@@ -6476,7 +6606,7 @@
           </mc:Choice>
           <mc:Fallback>
             <w:pict>
-              <v:oval id="Ellips 1" o:spid="_x0000_s1026" style="position:absolute;margin-left:237.65pt;margin-top:27.5pt;width:67pt;height:66.45pt;z-index:251660288;visibility:visible;mso-wrap-style:square;mso-width-percent:0;mso-height-percent:0;mso-wrap-distance-left:9pt;mso-wrap-distance-top:0;mso-wrap-distance-right:9pt;mso-wrap-distance-bottom:0;mso-position-horizontal:absolute;mso-position-horizontal-relative:text;mso-position-vertical:absolute;mso-position-vertical-relative:text;mso-width-percent:0;mso-height-percent:0;mso-width-relative:page;mso-height-relative:page;v-text-anchor:middle" o:gfxdata="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" filled="f" fillcolor="#9bc1ff" strokecolor="#4e6128" strokeweight="1.5pt">
+              <v:oval id="Ellips 1" o:spid="_x0000_s1026" style="position:absolute;margin-left:261.95pt;margin-top:27pt;width:67pt;height:66.45pt;z-index:251660288;visibility:visible;mso-wrap-style:square;mso-width-percent:0;mso-height-percent:0;mso-wrap-distance-left:9pt;mso-wrap-distance-top:0;mso-wrap-distance-right:9pt;mso-wrap-distance-bottom:0;mso-position-horizontal:absolute;mso-position-horizontal-relative:text;mso-position-vertical:absolute;mso-position-vertical-relative:text;mso-width-percent:0;mso-height-percent:0;mso-width-relative:page;mso-height-relative:page;v-text-anchor:middle" o:gfxdata="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" filled="f" fillcolor="#9bc1ff" strokecolor="#4e6128" strokeweight="1.5pt">
                 <v:fill color2="#3f80cd" rotate="t" focus="100%" type="gradient">
                   <o:fill v:ext="view" type="gradientUnscaled"/>
                 </v:fill>
@@ -6758,6 +6888,7 @@
           </w:tcPr>
           <w:p>
             <w:r>
+              <w:lastRenderedPageBreak/>
               <w:t>Samtidighet</w:t>
             </w:r>
           </w:p>
@@ -6821,82 +6952,19 @@
           <w:noProof/>
           <w:lang w:eastAsia="sv-SE"/>
         </w:rPr>
-        <w:lastRenderedPageBreak/>
-        <w:drawing>
-          <wp:inline distT="0" distB="0" distL="0" distR="0" wp14:anchorId="225E5532" wp14:editId="17F73389">
-            <wp:extent cx="5372100" cy="1498600"/>
-            <wp:effectExtent l="0" t="0" r="0" b="6350"/>
-            <wp:docPr id="11" name="Bild 11"/>
-            <wp:cNvGraphicFramePr>
-              <a:graphicFrameLocks xmlns:a="http://schemas.openxmlformats.org/drawingml/2006/main" noChangeAspect="1"/>
-            </wp:cNvGraphicFramePr>
-            <a:graphic xmlns:a="http://schemas.openxmlformats.org/drawingml/2006/main">
-              <a:graphicData uri="http://schemas.openxmlformats.org/drawingml/2006/picture">
-                <pic:pic xmlns:pic="http://schemas.openxmlformats.org/drawingml/2006/picture">
-                  <pic:nvPicPr>
-                    <pic:cNvPr id="0" name="Picture 11"/>
-                    <pic:cNvPicPr>
-                      <a:picLocks noChangeAspect="1" noChangeArrowheads="1"/>
-                    </pic:cNvPicPr>
-                  </pic:nvPicPr>
-                  <pic:blipFill>
-                    <a:blip r:embed="rId14">
-                      <a:extLst>
-                        <a:ext uri="{28A0092B-C50C-407E-A947-70E740481C1C}">
-                          <a14:useLocalDpi xmlns:a14="http://schemas.microsoft.com/office/drawing/2010/main" val="0"/>
-                        </a:ext>
-                      </a:extLst>
-                    </a:blip>
-                    <a:srcRect/>
-                    <a:stretch>
-                      <a:fillRect/>
-                    </a:stretch>
-                  </pic:blipFill>
-                  <pic:spPr bwMode="auto">
-                    <a:xfrm>
-                      <a:off x="0" y="0"/>
-                      <a:ext cx="5372100" cy="1498600"/>
-                    </a:xfrm>
-                    <a:prstGeom prst="rect">
-                      <a:avLst/>
-                    </a:prstGeom>
-                    <a:noFill/>
-                    <a:ln>
-                      <a:noFill/>
-                    </a:ln>
-                  </pic:spPr>
-                </pic:pic>
-              </a:graphicData>
-            </a:graphic>
-          </wp:inline>
-        </w:drawing>
-      </w:r>
-    </w:p>
-    <w:p>
-      <w:pPr>
-        <w:pStyle w:val="Brdtext"/>
-      </w:pPr>
-      <w:r>
-        <w:t>(uppdatera text)</w:t>
-      </w:r>
-      <w:r>
-        <w:rPr>
-          <w:noProof/>
-          <w:lang w:eastAsia="sv-SE"/>
-        </w:rPr>
         <mc:AlternateContent>
           <mc:Choice Requires="wps">
             <w:drawing>
-              <wp:anchor distT="0" distB="0" distL="114300" distR="114300" simplePos="0" relativeHeight="251659264" behindDoc="0" locked="0" layoutInCell="1" allowOverlap="1" wp14:anchorId="695176FC" wp14:editId="754E881F">
+              <wp:anchor distT="0" distB="0" distL="114300" distR="114300" simplePos="0" relativeHeight="251659264" behindDoc="0" locked="0" layoutInCell="1" allowOverlap="1" wp14:anchorId="695176FC" wp14:editId="42E3A6CE">
                 <wp:simplePos x="0" y="0"/>
                 <wp:positionH relativeFrom="column">
-                  <wp:posOffset>1511935</wp:posOffset>
+                  <wp:posOffset>1900555</wp:posOffset>
                 </wp:positionH>
                 <wp:positionV relativeFrom="paragraph">
-                  <wp:posOffset>326390</wp:posOffset>
+                  <wp:posOffset>354330</wp:posOffset>
                 </wp:positionV>
                 <wp:extent cx="850900" cy="843915"/>
-                <wp:effectExtent l="16510" t="12065" r="18415" b="39370"/>
+                <wp:effectExtent l="50800" t="25400" r="88900" b="95885"/>
                 <wp:wrapNone/>
                 <wp:docPr id="18" name="Ellips 1"/>
                 <wp:cNvGraphicFramePr>
@@ -6968,7 +7036,7 @@
           </mc:Choice>
           <mc:Fallback>
             <w:pict>
-              <v:oval id="Ellips 1" o:spid="_x0000_s1026" style="position:absolute;margin-left:119.05pt;margin-top:25.7pt;width:67pt;height:66.45pt;z-index:251659264;visibility:visible;mso-wrap-style:square;mso-width-percent:0;mso-height-percent:0;mso-wrap-distance-left:9pt;mso-wrap-distance-top:0;mso-wrap-distance-right:9pt;mso-wrap-distance-bottom:0;mso-position-horizontal:absolute;mso-position-horizontal-relative:text;mso-position-vertical:absolute;mso-position-vertical-relative:text;mso-width-percent:0;mso-height-percent:0;mso-width-relative:page;mso-height-relative:page;v-text-anchor:middle" o:gfxdata="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" filled="f" fillcolor="#9bc1ff" strokecolor="#4e6128" strokeweight="1.5pt">
+              <v:oval id="Ellips 1" o:spid="_x0000_s1026" style="position:absolute;margin-left:149.65pt;margin-top:27.9pt;width:67pt;height:66.45pt;z-index:251659264;visibility:visible;mso-wrap-style:square;mso-width-percent:0;mso-height-percent:0;mso-wrap-distance-left:9pt;mso-wrap-distance-top:0;mso-wrap-distance-right:9pt;mso-wrap-distance-bottom:0;mso-position-horizontal:absolute;mso-position-horizontal-relative:text;mso-position-vertical:absolute;mso-position-vertical-relative:text;mso-width-percent:0;mso-height-percent:0;mso-width-relative:page;mso-height-relative:page;v-text-anchor:middle" o:gfxdata="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" filled="f" fillcolor="#9bc1ff" strokecolor="#4e6128" strokeweight="1.5pt">
                 <v:fill color2="#3f80cd" rotate="t" focus="100%" type="gradient">
                   <o:fill v:ext="view" type="gradientUnscaled"/>
                 </v:fill>
@@ -6978,6 +7046,68 @@
             </w:pict>
           </mc:Fallback>
         </mc:AlternateContent>
+      </w:r>
+      <w:r>
+        <w:rPr>
+          <w:noProof/>
+          <w:lang w:eastAsia="sv-SE"/>
+        </w:rPr>
+        <w:drawing>
+          <wp:inline distT="0" distB="0" distL="0" distR="0" wp14:anchorId="225E5532" wp14:editId="17F73389">
+            <wp:extent cx="5372100" cy="1498600"/>
+            <wp:effectExtent l="0" t="0" r="0" b="6350"/>
+            <wp:docPr id="11" name="Bild 11"/>
+            <wp:cNvGraphicFramePr>
+              <a:graphicFrameLocks xmlns:a="http://schemas.openxmlformats.org/drawingml/2006/main" noChangeAspect="1"/>
+            </wp:cNvGraphicFramePr>
+            <a:graphic xmlns:a="http://schemas.openxmlformats.org/drawingml/2006/main">
+              <a:graphicData uri="http://schemas.openxmlformats.org/drawingml/2006/picture">
+                <pic:pic xmlns:pic="http://schemas.openxmlformats.org/drawingml/2006/picture">
+                  <pic:nvPicPr>
+                    <pic:cNvPr id="0" name="Picture 11"/>
+                    <pic:cNvPicPr>
+                      <a:picLocks noChangeAspect="1" noChangeArrowheads="1"/>
+                    </pic:cNvPicPr>
+                  </pic:nvPicPr>
+                  <pic:blipFill>
+                    <a:blip r:embed="rId14">
+                      <a:extLst>
+                        <a:ext uri="{28A0092B-C50C-407E-A947-70E740481C1C}">
+                          <a14:useLocalDpi xmlns:a14="http://schemas.microsoft.com/office/drawing/2010/main" val="0"/>
+                        </a:ext>
+                      </a:extLst>
+                    </a:blip>
+                    <a:srcRect/>
+                    <a:stretch>
+                      <a:fillRect/>
+                    </a:stretch>
+                  </pic:blipFill>
+                  <pic:spPr bwMode="auto">
+                    <a:xfrm>
+                      <a:off x="0" y="0"/>
+                      <a:ext cx="5372100" cy="1498600"/>
+                    </a:xfrm>
+                    <a:prstGeom prst="rect">
+                      <a:avLst/>
+                    </a:prstGeom>
+                    <a:noFill/>
+                    <a:ln>
+                      <a:noFill/>
+                    </a:ln>
+                  </pic:spPr>
+                </pic:pic>
+              </a:graphicData>
+            </a:graphic>
+          </wp:inline>
+        </w:drawing>
+      </w:r>
+    </w:p>
+    <w:p>
+      <w:pPr>
+        <w:pStyle w:val="Brdtext"/>
+      </w:pPr>
+      <w:r>
+        <w:t>(uppdatera text)</w:t>
       </w:r>
     </w:p>
     <w:p>
@@ -7261,13 +7391,13 @@
           <w:tab w:val="left" w:pos="1299"/>
         </w:tabs>
       </w:pPr>
-      <w:bookmarkStart w:id="17" w:name="_Toc341787026"/>
-      <w:bookmarkStart w:id="18" w:name="_Toc217850665"/>
+      <w:bookmarkStart w:id="16" w:name="_Toc341787026"/>
+      <w:bookmarkStart w:id="17" w:name="_Toc219041773"/>
       <w:r>
         <w:t>Format för Datum</w:t>
       </w:r>
+      <w:bookmarkEnd w:id="16"/>
       <w:bookmarkEnd w:id="17"/>
-      <w:bookmarkEnd w:id="18"/>
     </w:p>
     <w:p>
       <w:pPr>
@@ -7323,13 +7453,13 @@
           <w:tab w:val="left" w:pos="1299"/>
         </w:tabs>
       </w:pPr>
-      <w:bookmarkStart w:id="19" w:name="_Toc341787027"/>
-      <w:bookmarkStart w:id="20" w:name="_Toc217850666"/>
+      <w:bookmarkStart w:id="18" w:name="_Toc341787027"/>
+      <w:bookmarkStart w:id="19" w:name="_Toc219041774"/>
       <w:r>
         <w:t>Format för tidpunkter</w:t>
       </w:r>
+      <w:bookmarkEnd w:id="18"/>
       <w:bookmarkEnd w:id="19"/>
-      <w:bookmarkEnd w:id="20"/>
     </w:p>
     <w:p>
       <w:pPr>
@@ -7397,13 +7527,13 @@
           <w:tab w:val="left" w:pos="1299"/>
         </w:tabs>
       </w:pPr>
-      <w:bookmarkStart w:id="21" w:name="_Toc341787028"/>
-      <w:bookmarkStart w:id="22" w:name="_Toc217850667"/>
+      <w:bookmarkStart w:id="20" w:name="_Toc341787028"/>
+      <w:bookmarkStart w:id="21" w:name="_Toc219041775"/>
       <w:r>
         <w:t>Tidszon för tidpunkter</w:t>
       </w:r>
+      <w:bookmarkEnd w:id="20"/>
       <w:bookmarkEnd w:id="21"/>
-      <w:bookmarkEnd w:id="22"/>
     </w:p>
     <w:p>
       <w:pPr>
@@ -7417,6 +7547,7 @@
         <w:ind w:right="119"/>
       </w:pPr>
       <w:r>
+        <w:lastRenderedPageBreak/>
         <w:t xml:space="preserve">Tidszon anges inte i meddelandeformaten. Alla information om datum och tidpunkter som utbyts via tjänsterna ska ange datum och tidpunkter i den tidszon som gäller/gällde i Sverige vid den tidpunkt som respektive datum- eller </w:t>
       </w:r>
       <w:proofErr w:type="spellStart"/>
@@ -7441,11 +7572,7 @@
       </w:r>
       <w:proofErr w:type="spellEnd"/>
       <w:r>
-        <w:t xml:space="preserve"> </w:t>
-      </w:r>
-      <w:r>
-        <w:lastRenderedPageBreak/>
-        <w:t>(svensk normaltid med justering för sommartid).</w:t>
+        <w:t xml:space="preserve"> (svensk normaltid med justering för sommartid).</w:t>
       </w:r>
     </w:p>
     <w:p>
@@ -7465,13 +7592,13 @@
           <w:tab w:val="left" w:pos="1299"/>
         </w:tabs>
       </w:pPr>
-      <w:bookmarkStart w:id="23" w:name="_Toc341787029"/>
-      <w:bookmarkStart w:id="24" w:name="_Toc217850668"/>
+      <w:bookmarkStart w:id="22" w:name="_Toc341787029"/>
+      <w:bookmarkStart w:id="23" w:name="_Toc219041776"/>
       <w:r>
         <w:t>Felhantering</w:t>
       </w:r>
+      <w:bookmarkEnd w:id="22"/>
       <w:bookmarkEnd w:id="23"/>
-      <w:bookmarkEnd w:id="24"/>
     </w:p>
     <w:p>
       <w:pPr>
@@ -7532,12 +7659,12 @@
           <w:tab w:val="left" w:pos="1299"/>
         </w:tabs>
       </w:pPr>
-      <w:bookmarkStart w:id="25" w:name="_Toc341787030"/>
-      <w:bookmarkStart w:id="26" w:name="_Toc217850669"/>
+      <w:bookmarkStart w:id="24" w:name="_Toc341787030"/>
+      <w:bookmarkStart w:id="25" w:name="_Toc219041777"/>
       <w:r>
         <w:t>Gemensamma informationskomponenter</w:t>
       </w:r>
-      <w:bookmarkEnd w:id="26"/>
+      <w:bookmarkEnd w:id="25"/>
     </w:p>
     <w:p>
       <w:pPr>
@@ -9652,6 +9779,7 @@
                 <w:sz w:val="20"/>
                 <w:szCs w:val="20"/>
               </w:rPr>
+              <w:lastRenderedPageBreak/>
               <w:t>patientSummeryHeaderType</w:t>
             </w:r>
             <w:proofErr w:type="spellEnd"/>
@@ -10209,7 +10337,6 @@
                 <w:sz w:val="20"/>
                 <w:szCs w:val="20"/>
               </w:rPr>
-              <w:lastRenderedPageBreak/>
               <w:t>patientSummeryHeaderType</w:t>
             </w:r>
             <w:proofErr w:type="spellEnd"/>
@@ -12648,6 +12775,7 @@
                 <w:sz w:val="20"/>
                 <w:szCs w:val="20"/>
               </w:rPr>
+              <w:lastRenderedPageBreak/>
               <w:t>patientSummeryHeaderType</w:t>
             </w:r>
             <w:proofErr w:type="spellEnd"/>
@@ -12908,7 +13036,6 @@
                 <w:sz w:val="20"/>
                 <w:szCs w:val="20"/>
               </w:rPr>
-              <w:lastRenderedPageBreak/>
               <w:t>patientSummeryHeaderType</w:t>
             </w:r>
             <w:proofErr w:type="spellEnd"/>
@@ -13651,7 +13778,7 @@
           <w:tab w:val="left" w:pos="1299"/>
         </w:tabs>
       </w:pPr>
-      <w:bookmarkStart w:id="27" w:name="_Toc217850670"/>
+      <w:bookmarkStart w:id="26" w:name="_Toc219041778"/>
       <w:proofErr w:type="spellStart"/>
       <w:r>
         <w:lastRenderedPageBreak/>
@@ -13661,11 +13788,11 @@
       <w:r>
         <w:t xml:space="preserve"> (Vård- och omsorgsdokument</w:t>
       </w:r>
-      <w:bookmarkEnd w:id="25"/>
+      <w:bookmarkEnd w:id="24"/>
       <w:r>
         <w:t>)</w:t>
       </w:r>
-      <w:bookmarkEnd w:id="27"/>
+      <w:bookmarkEnd w:id="26"/>
       <w:r>
         <w:br/>
       </w:r>
@@ -15738,16 +15865,16 @@
           <w:color w:val="FF0000"/>
         </w:rPr>
       </w:pPr>
-      <w:bookmarkStart w:id="28" w:name="_Toc341787031"/>
-      <w:bookmarkStart w:id="29" w:name="_Toc217850671"/>
+      <w:bookmarkStart w:id="27" w:name="_Toc341787031"/>
+      <w:bookmarkStart w:id="28" w:name="_Toc219041779"/>
       <w:r>
         <w:rPr>
           <w:color w:val="FF0000"/>
         </w:rPr>
         <w:t>Frivillighet</w:t>
       </w:r>
+      <w:bookmarkEnd w:id="27"/>
       <w:bookmarkEnd w:id="28"/>
-      <w:bookmarkEnd w:id="29"/>
     </w:p>
     <w:p>
       <w:pPr>
@@ -17095,16 +17222,16 @@
           <w:color w:val="FF0000"/>
         </w:rPr>
       </w:pPr>
-      <w:bookmarkStart w:id="30" w:name="_Toc341787032"/>
-      <w:bookmarkStart w:id="31" w:name="_Toc217850672"/>
+      <w:bookmarkStart w:id="29" w:name="_Toc341787032"/>
+      <w:bookmarkStart w:id="30" w:name="_Toc219041780"/>
       <w:r>
         <w:rPr>
           <w:color w:val="FF0000"/>
         </w:rPr>
         <w:t>Version</w:t>
       </w:r>
+      <w:bookmarkEnd w:id="29"/>
       <w:bookmarkEnd w:id="30"/>
-      <w:bookmarkEnd w:id="31"/>
     </w:p>
     <w:p>
       <w:pPr>
@@ -17931,16 +18058,16 @@
           <w:color w:val="FF0000"/>
         </w:rPr>
       </w:pPr>
-      <w:bookmarkStart w:id="32" w:name="_Toc341787033"/>
-      <w:bookmarkStart w:id="33" w:name="_Toc217850673"/>
+      <w:bookmarkStart w:id="31" w:name="_Toc341787033"/>
+      <w:bookmarkStart w:id="32" w:name="_Toc219041781"/>
       <w:r>
         <w:rPr>
           <w:color w:val="FF0000"/>
         </w:rPr>
         <w:t>SLA-krav</w:t>
       </w:r>
+      <w:bookmarkEnd w:id="31"/>
       <w:bookmarkEnd w:id="32"/>
-      <w:bookmarkEnd w:id="33"/>
     </w:p>
     <w:p>
       <w:pPr>
@@ -19726,16 +19853,16 @@
           <w:color w:val="FF0000"/>
         </w:rPr>
       </w:pPr>
-      <w:bookmarkStart w:id="34" w:name="_Toc341787034"/>
-      <w:bookmarkStart w:id="35" w:name="_Toc217850674"/>
+      <w:bookmarkStart w:id="33" w:name="_Toc341787034"/>
+      <w:bookmarkStart w:id="34" w:name="_Toc219041782"/>
       <w:r>
         <w:rPr>
           <w:color w:val="FF0000"/>
         </w:rPr>
         <w:t>Fältregler</w:t>
       </w:r>
+      <w:bookmarkEnd w:id="33"/>
       <w:bookmarkEnd w:id="34"/>
-      <w:bookmarkEnd w:id="35"/>
       <w:r>
         <w:rPr>
           <w:color w:val="FF0000"/>
@@ -31262,7 +31389,7 @@
           <w:lang w:eastAsia="sv-SE"/>
         </w:rPr>
       </w:pPr>
-      <w:bookmarkStart w:id="36" w:name="_Toc341787035"/>
+      <w:bookmarkStart w:id="35" w:name="_Toc341787035"/>
       <w:r>
         <w:tab/>
       </w:r>
@@ -31278,12 +31405,12 @@
           <w:tab w:val="left" w:pos="1299"/>
         </w:tabs>
       </w:pPr>
-      <w:bookmarkStart w:id="37" w:name="_Toc217850675"/>
+      <w:bookmarkStart w:id="36" w:name="_Toc219041783"/>
       <w:proofErr w:type="spellStart"/>
       <w:r>
         <w:t>GetReferralAnswer</w:t>
       </w:r>
-      <w:bookmarkEnd w:id="37"/>
+      <w:bookmarkEnd w:id="36"/>
       <w:proofErr w:type="spellEnd"/>
       <w:r>
         <w:br/>
@@ -31355,14 +31482,14 @@
           <w:color w:val="FF0000"/>
         </w:rPr>
       </w:pPr>
-      <w:bookmarkStart w:id="38" w:name="_Toc217850676"/>
+      <w:bookmarkStart w:id="37" w:name="_Toc219041784"/>
       <w:r>
         <w:rPr>
           <w:color w:val="FF0000"/>
         </w:rPr>
         <w:t>Frivillighet</w:t>
       </w:r>
-      <w:bookmarkEnd w:id="38"/>
+      <w:bookmarkEnd w:id="37"/>
     </w:p>
     <w:p>
       <w:pPr>
@@ -31408,14 +31535,14 @@
           <w:color w:val="FF0000"/>
         </w:rPr>
       </w:pPr>
-      <w:bookmarkStart w:id="39" w:name="_Toc217850677"/>
+      <w:bookmarkStart w:id="38" w:name="_Toc219041785"/>
       <w:r>
         <w:rPr>
           <w:color w:val="FF0000"/>
         </w:rPr>
         <w:t>Version</w:t>
       </w:r>
-      <w:bookmarkEnd w:id="39"/>
+      <w:bookmarkEnd w:id="38"/>
     </w:p>
     <w:p>
       <w:pPr>
@@ -31461,14 +31588,14 @@
           <w:color w:val="FF0000"/>
         </w:rPr>
       </w:pPr>
-      <w:bookmarkStart w:id="40" w:name="_Toc217850678"/>
+      <w:bookmarkStart w:id="39" w:name="_Toc219041786"/>
       <w:r>
         <w:rPr>
           <w:color w:val="FF0000"/>
         </w:rPr>
         <w:t>SLA-krav</w:t>
       </w:r>
-      <w:bookmarkEnd w:id="40"/>
+      <w:bookmarkEnd w:id="39"/>
     </w:p>
     <w:p>
       <w:pPr>
@@ -31501,14 +31628,14 @@
           <w:color w:val="FF0000"/>
         </w:rPr>
       </w:pPr>
-      <w:bookmarkStart w:id="41" w:name="_Toc217850679"/>
+      <w:bookmarkStart w:id="40" w:name="_Toc219041787"/>
       <w:r>
         <w:rPr>
           <w:color w:val="FF0000"/>
         </w:rPr>
         <w:t>Fältregler</w:t>
       </w:r>
-      <w:bookmarkEnd w:id="41"/>
+      <w:bookmarkEnd w:id="40"/>
       <w:r>
         <w:rPr>
           <w:color w:val="FF0000"/>
@@ -47851,7 +47978,7 @@
           <w:szCs w:val="20"/>
         </w:rPr>
       </w:pPr>
-      <w:bookmarkStart w:id="42" w:name="_Toc217850680"/>
+      <w:bookmarkStart w:id="41" w:name="_Toc219041788"/>
       <w:r>
         <w:rPr>
           <w:color w:val="FF0000"/>
@@ -47859,8 +47986,8 @@
         <w:lastRenderedPageBreak/>
         <w:t>Regler</w:t>
       </w:r>
-      <w:bookmarkEnd w:id="36"/>
-      <w:bookmarkEnd w:id="42"/>
+      <w:bookmarkEnd w:id="35"/>
+      <w:bookmarkEnd w:id="41"/>
     </w:p>
     <w:p>
       <w:pPr>
@@ -47917,16 +48044,16 @@
           <w:color w:val="FF0000"/>
         </w:rPr>
       </w:pPr>
-      <w:bookmarkStart w:id="43" w:name="_Toc341787036"/>
-      <w:bookmarkStart w:id="44" w:name="_Toc217850681"/>
+      <w:bookmarkStart w:id="42" w:name="_Toc341787036"/>
+      <w:bookmarkStart w:id="43" w:name="_Toc219041789"/>
       <w:r>
         <w:rPr>
           <w:color w:val="FF0000"/>
         </w:rPr>
         <w:t>Tjänsteinteraktion</w:t>
       </w:r>
+      <w:bookmarkEnd w:id="42"/>
       <w:bookmarkEnd w:id="43"/>
-      <w:bookmarkEnd w:id="44"/>
     </w:p>
     <w:p>
       <w:pPr>
@@ -48599,7 +48726,7 @@
             </w:tabs>
           </w:pPr>
           <w:r>
-            <w:t>Utgåva PA7</w:t>
+            <w:t>Utgåva PA8</w:t>
           </w:r>
         </w:p>
       </w:tc>
@@ -48906,7 +49033,7 @@
               <w:rFonts w:ascii="Arial" w:hAnsi="Arial" w:cs="Arial"/>
               <w:noProof/>
             </w:rPr>
-            <w:t>2012-12-22</w:t>
+            <w:t>2013-01-05</w:t>
           </w:r>
           <w:r>
             <w:rPr>
@@ -49858,7 +49985,7 @@
               <w:rFonts w:ascii="Arial" w:hAnsi="Arial" w:cs="Arial"/>
               <w:noProof/>
             </w:rPr>
-            <w:t>2012-12-22</w:t>
+            <w:t>2013-01-05</w:t>
           </w:r>
           <w:r>
             <w:rPr>
@@ -50918,6 +51045,7 @@
   <w:style w:type="character" w:default="1" w:styleId="Standardstycketypsnitt">
     <w:name w:val="Default Paragraph Font"/>
     <w:uiPriority w:val="1"/>
+    <w:semiHidden/>
     <w:unhideWhenUsed/>
   </w:style>
   <w:style w:type="table" w:default="1" w:styleId="Normaltabell">
@@ -51629,6 +51757,7 @@
   <w:style w:type="character" w:default="1" w:styleId="Standardstycketypsnitt">
     <w:name w:val="Default Paragraph Font"/>
     <w:uiPriority w:val="1"/>
+    <w:semiHidden/>
     <w:unhideWhenUsed/>
   </w:style>
   <w:style w:type="table" w:default="1" w:styleId="Normaltabell">

</xml_diff>

<commit_message>
Updated tables in ehr_patientsummery_2 and modified descriptions.
</commit_message>
<xml_diff>
--- a/ServiceInteractions/riv/ehr/patientsummary/branches/TD_PATIENTSUMMARY_2/docs/Tjanstekontraktsbeskrivning ehr_patientsummary2.docx
+++ b/ServiceInteractions/riv/ehr/patientsummary/branches/TD_PATIENTSUMMARY_2/docs/Tjanstekontraktsbeskrivning ehr_patientsummary2.docx
@@ -1,6 +1,6 @@
 
 <file path=word/document.xml><?xml version="1.0" encoding="utf-8"?>
-<w:document xmlns:wpc="http://schemas.microsoft.com/office/word/2010/wordprocessingCanvas" xmlns:mo="http://schemas.microsoft.com/office/mac/office/2008/main" xmlns:mc="http://schemas.openxmlformats.org/markup-compatibility/2006" xmlns:mv="urn:schemas-microsoft-com:mac:vml" xmlns:o="urn:schemas-microsoft-com:office:office" xmlns:r="http://schemas.openxmlformats.org/officeDocument/2006/relationships" xmlns:m="http://schemas.openxmlformats.org/officeDocument/2006/math" xmlns:v="urn:schemas-microsoft-com:vml" xmlns:wp14="http://schemas.microsoft.com/office/word/2010/wordprocessingDrawing" xmlns:wp="http://schemas.openxmlformats.org/drawingml/2006/wordprocessingDrawing" xmlns:w10="urn:schemas-microsoft-com:office:word" xmlns:w="http://schemas.openxmlformats.org/wordprocessingml/2006/main" xmlns:w14="http://schemas.microsoft.com/office/word/2010/wordml" xmlns:wpg="http://schemas.microsoft.com/office/word/2010/wordprocessingGroup" xmlns:wpi="http://schemas.microsoft.com/office/word/2010/wordprocessingInk" xmlns:wne="http://schemas.microsoft.com/office/word/2006/wordml" xmlns:wps="http://schemas.microsoft.com/office/word/2010/wordprocessingShape" mc:Ignorable="w14 wp14">
+<w:document xmlns:wpc="http://schemas.microsoft.com/office/word/2010/wordprocessingCanvas" xmlns:mc="http://schemas.openxmlformats.org/markup-compatibility/2006" xmlns:o="urn:schemas-microsoft-com:office:office" xmlns:r="http://schemas.openxmlformats.org/officeDocument/2006/relationships" xmlns:m="http://schemas.openxmlformats.org/officeDocument/2006/math" xmlns:v="urn:schemas-microsoft-com:vml" xmlns:wp14="http://schemas.microsoft.com/office/word/2010/wordprocessingDrawing" xmlns:wp="http://schemas.openxmlformats.org/drawingml/2006/wordprocessingDrawing" xmlns:w10="urn:schemas-microsoft-com:office:word" xmlns:w="http://schemas.openxmlformats.org/wordprocessingml/2006/main" xmlns:w14="http://schemas.microsoft.com/office/word/2010/wordml" xmlns:wpg="http://schemas.microsoft.com/office/word/2010/wordprocessingGroup" xmlns:wpi="http://schemas.microsoft.com/office/word/2010/wordprocessingInk" xmlns:wne="http://schemas.microsoft.com/office/word/2006/wordml" xmlns:wps="http://schemas.microsoft.com/office/word/2010/wordprocessingShape" mc:Ignorable="w14 wp14">
   <w:body>
     <w:p>
       <w:pPr>
@@ -227,7 +227,7 @@
           <w:rFonts w:ascii="Arial" w:hAnsi="Arial"/>
           <w:sz w:val="36"/>
         </w:rPr>
-        <w:t>Utgåva PA12</w:t>
+        <w:t>Utgåva PA14</w:t>
       </w:r>
     </w:p>
     <w:p>
@@ -257,7 +257,7 @@
           <w:rFonts w:ascii="Arial" w:hAnsi="Arial"/>
           <w:sz w:val="36"/>
         </w:rPr>
-        <w:t>01-20</w:t>
+        <w:t>01-21</w:t>
       </w:r>
     </w:p>
     <w:p>
@@ -1756,6 +1756,73 @@
             </w:pPr>
             <w:r>
               <w:t>Johan Eltes</w:t>
+            </w:r>
+          </w:p>
+        </w:tc>
+        <w:tc>
+          <w:tcPr>
+            <w:tcW w:w="1440" w:type="dxa"/>
+          </w:tcPr>
+          <w:p>
+            <w:pPr>
+              <w:pStyle w:val="TableText"/>
+            </w:pPr>
+          </w:p>
+        </w:tc>
+      </w:tr>
+      <w:tr>
+        <w:tc>
+          <w:tcPr>
+            <w:tcW w:w="964" w:type="dxa"/>
+          </w:tcPr>
+          <w:p>
+            <w:pPr>
+              <w:pStyle w:val="TableText"/>
+            </w:pPr>
+            <w:r>
+              <w:t>PA14</w:t>
+            </w:r>
+          </w:p>
+        </w:tc>
+        <w:tc>
+          <w:tcPr>
+            <w:tcW w:w="1224" w:type="dxa"/>
+          </w:tcPr>
+          <w:p>
+            <w:pPr>
+              <w:pStyle w:val="TableText"/>
+            </w:pPr>
+            <w:r>
+              <w:t>2012-01-21</w:t>
+            </w:r>
+          </w:p>
+        </w:tc>
+        <w:tc>
+          <w:tcPr>
+            <w:tcW w:w="4140" w:type="dxa"/>
+          </w:tcPr>
+          <w:p>
+            <w:pPr>
+              <w:pStyle w:val="TableText"/>
+            </w:pPr>
+            <w:r>
+              <w:t>Uppdaterat gemensamma informationskomponenter</w:t>
+            </w:r>
+            <w:r>
+              <w:t xml:space="preserve"> och tjänstebeskrivning</w:t>
+            </w:r>
+          </w:p>
+        </w:tc>
+        <w:tc>
+          <w:tcPr>
+            <w:tcW w:w="1980" w:type="dxa"/>
+          </w:tcPr>
+          <w:p>
+            <w:pPr>
+              <w:pStyle w:val="TableText"/>
+            </w:pPr>
+            <w:r>
+              <w:t>Fredrik Ström</w:t>
             </w:r>
           </w:p>
         </w:tc>
@@ -4849,10 +4916,10 @@
                         </a:ln>
                         <a:extLst>
                           <a:ext uri="{FAA26D3D-D897-4be2-8F04-BA451C77F1D7}">
-                            <ma14:placeholderFlag xmlns:ma14="http://schemas.microsoft.com/office/mac/drawingml/2011/main"/>
+                            <ma14:placeholderFlag xmlns:ma14="http://schemas.microsoft.com/office/mac/drawingml/2011/main" xmlns:w="http://schemas.openxmlformats.org/wordprocessingml/2006/main" xmlns:w10="urn:schemas-microsoft-com:office:word" xmlns:v="urn:schemas-microsoft-com:vml" xmlns:o="urn:schemas-microsoft-com:office:office" xmlns:mv="urn:schemas-microsoft-com:mac:vml" xmlns:mo="http://schemas.microsoft.com/office/mac/office/2008/main" xmlns=""/>
                           </a:ext>
                           <a:ext uri="{C572A759-6A51-4108-AA02-DFA0A04FC94B}">
-                            <ma14:wrappingTextBoxFlag xmlns:ma14="http://schemas.microsoft.com/office/mac/drawingml/2011/main"/>
+                            <ma14:wrappingTextBoxFlag xmlns:ma14="http://schemas.microsoft.com/office/mac/drawingml/2011/main" xmlns:w="http://schemas.openxmlformats.org/wordprocessingml/2006/main" xmlns:w10="urn:schemas-microsoft-com:office:word" xmlns:v="urn:schemas-microsoft-com:vml" xmlns:o="urn:schemas-microsoft-com:office:office" xmlns:mv="urn:schemas-microsoft-com:mac:vml" xmlns:mo="http://schemas.microsoft.com/office/mac/office/2008/main" xmlns=""/>
                           </a:ext>
                         </a:extLst>
                       </wps:spPr>
@@ -4921,17 +4988,8 @@
                                 <w:b/>
                                 <w:i/>
                               </w:rPr>
-                              <w:t xml:space="preserve">Maria Andersson, </w:t>
+                              <w:t>Maria Andersson, Mawell</w:t>
                             </w:r>
-                            <w:proofErr w:type="spellStart"/>
-                            <w:r>
-                              <w:rPr>
-                                <w:b/>
-                                <w:i/>
-                              </w:rPr>
-                              <w:t>Mawell</w:t>
-                            </w:r>
-                            <w:proofErr w:type="spellEnd"/>
                           </w:p>
                           <w:p>
                             <w:pPr>
@@ -4994,17 +5052,8 @@
                                 <w:b/>
                                 <w:i/>
                               </w:rPr>
-                              <w:t xml:space="preserve">Lennart Eriksson, </w:t>
+                              <w:t>Lennart Eriksson, CeHis</w:t>
                             </w:r>
-                            <w:proofErr w:type="spellStart"/>
-                            <w:r>
-                              <w:rPr>
-                                <w:b/>
-                                <w:i/>
-                              </w:rPr>
-                              <w:t>CeHis</w:t>
-                            </w:r>
-                            <w:proofErr w:type="spellEnd"/>
                           </w:p>
                           <w:p>
                             <w:pPr>
@@ -5060,17 +5109,8 @@
                                 <w:b/>
                                 <w:i/>
                               </w:rPr>
-                              <w:t xml:space="preserve">Thomas Slitberg, </w:t>
+                              <w:t>Thomas Slitberg, Mawell</w:t>
                             </w:r>
-                            <w:proofErr w:type="spellStart"/>
-                            <w:r>
-                              <w:rPr>
-                                <w:b/>
-                                <w:i/>
-                              </w:rPr>
-                              <w:t>Mawell</w:t>
-                            </w:r>
-                            <w:proofErr w:type="spellEnd"/>
                           </w:p>
                           <w:p>
                             <w:pPr>
@@ -5126,17 +5166,8 @@
                                 <w:b/>
                                 <w:i/>
                               </w:rPr>
-                              <w:t xml:space="preserve">Fredrik Ström, </w:t>
+                              <w:t>Fredrik Ström, Mawell</w:t>
                             </w:r>
-                            <w:proofErr w:type="spellStart"/>
-                            <w:r>
-                              <w:rPr>
-                                <w:b/>
-                                <w:i/>
-                              </w:rPr>
-                              <w:t>Mawell</w:t>
-                            </w:r>
-                            <w:proofErr w:type="spellEnd"/>
                           </w:p>
                           <w:p>
                             <w:pPr>
@@ -5254,11 +5285,11 @@
           </mc:Choice>
           <mc:Fallback>
             <w:pict>
-              <v:shapetype id="_x0000_t202" coordsize="21600,21600" o:spt="202" path="m0,0l0,21600,21600,21600,21600,0xe">
+              <v:shapetype id="_x0000_t202" coordsize="21600,21600" o:spt="202" path="m,l,21600r21600,l21600,xe">
                 <v:stroke joinstyle="miter"/>
                 <v:path gradientshapeok="t" o:connecttype="rect"/>
               </v:shapetype>
-              <v:shape id="Text Box 2" o:spid="_x0000_s1026" type="#_x0000_t202" style="width:249.5pt;height:289.9pt;visibility:visible;mso-wrap-style:square;mso-left-percent:-10001;mso-top-percent:-10001;mso-position-horizontal:absolute;mso-position-horizontal-relative:char;mso-position-vertical:absolute;mso-position-vertical-relative:line;mso-left-percent:-10001;mso-top-percent:-10001;v-text-anchor:top" o:gfxdata="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" fillcolor="#ddd">
+              <v:shape id="Text Box 2" o:spid="_x0000_s1026" type="#_x0000_t202" style="width:249.5pt;height:289.9pt;visibility:visible;mso-wrap-style:square;mso-left-percent:-10001;mso-top-percent:-10001;mso-position-horizontal:absolute;mso-position-horizontal-relative:char;mso-position-vertical:absolute;mso-position-vertical-relative:line;mso-left-percent:-10001;mso-top-percent:-10001;v-text-anchor:top" o:gfxdata="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" fillcolor="#ddd">
                 <v:textbox>
                   <w:txbxContent>
                     <w:p>
@@ -5324,17 +5355,8 @@
                           <w:b/>
                           <w:i/>
                         </w:rPr>
-                        <w:t xml:space="preserve">Maria Andersson, </w:t>
+                        <w:t>Maria Andersson, Mawell</w:t>
                       </w:r>
-                      <w:proofErr w:type="spellStart"/>
-                      <w:r>
-                        <w:rPr>
-                          <w:b/>
-                          <w:i/>
-                        </w:rPr>
-                        <w:t>Mawell</w:t>
-                      </w:r>
-                      <w:proofErr w:type="spellEnd"/>
                     </w:p>
                     <w:p>
                       <w:pPr>
@@ -5397,17 +5419,8 @@
                           <w:b/>
                           <w:i/>
                         </w:rPr>
-                        <w:t xml:space="preserve">Lennart Eriksson, </w:t>
+                        <w:t>Lennart Eriksson, CeHis</w:t>
                       </w:r>
-                      <w:proofErr w:type="spellStart"/>
-                      <w:r>
-                        <w:rPr>
-                          <w:b/>
-                          <w:i/>
-                        </w:rPr>
-                        <w:t>CeHis</w:t>
-                      </w:r>
-                      <w:proofErr w:type="spellEnd"/>
                     </w:p>
                     <w:p>
                       <w:pPr>
@@ -5463,17 +5476,8 @@
                           <w:b/>
                           <w:i/>
                         </w:rPr>
-                        <w:t xml:space="preserve">Thomas Slitberg, </w:t>
+                        <w:t>Thomas Slitberg, Mawell</w:t>
                       </w:r>
-                      <w:proofErr w:type="spellStart"/>
-                      <w:r>
-                        <w:rPr>
-                          <w:b/>
-                          <w:i/>
-                        </w:rPr>
-                        <w:t>Mawell</w:t>
-                      </w:r>
-                      <w:proofErr w:type="spellEnd"/>
                     </w:p>
                     <w:p>
                       <w:pPr>
@@ -5529,17 +5533,8 @@
                           <w:b/>
                           <w:i/>
                         </w:rPr>
-                        <w:t xml:space="preserve">Fredrik Ström, </w:t>
+                        <w:t>Fredrik Ström, Mawell</w:t>
                       </w:r>
-                      <w:proofErr w:type="spellStart"/>
-                      <w:r>
-                        <w:rPr>
-                          <w:b/>
-                          <w:i/>
-                        </w:rPr>
-                        <w:t>Mawell</w:t>
-                      </w:r>
-                      <w:proofErr w:type="spellEnd"/>
                     </w:p>
                     <w:p>
                       <w:pPr>
@@ -6215,18 +6210,10 @@
         <w:t xml:space="preserve">vårdsystemen uppdaterar nationellt engagemangsindex – direkt eller indirekt via regionalt index. </w:t>
       </w:r>
       <w:r>
-        <w:t xml:space="preserve">PDL-enhet och </w:t>
-      </w:r>
-      <w:proofErr w:type="spellStart"/>
-      <w:r>
-        <w:t>k</w:t>
-      </w:r>
-      <w:r>
-        <w:t>ällsystemets</w:t>
-      </w:r>
-      <w:proofErr w:type="spellEnd"/>
-      <w:r>
-        <w:t xml:space="preserve"> HSA-id anges i engagemangsposten jämte övrig info enl</w:t>
+        <w:t>PDL-enhet och k</w:t>
+      </w:r>
+      <w:r>
+        <w:t>ällsystemets HSA-id anges i engagemangsposten jämte övrig info enl</w:t>
       </w:r>
       <w:r>
         <w:t>igt beskrivning i särskilt avsnitt under regelverk</w:t>
@@ -6445,23 +6432,7 @@
         <w:t xml:space="preserve">. Följande figur illustrerar adressering genom ett exempel. </w:t>
       </w:r>
       <w:r>
-        <w:t xml:space="preserve">Det är alltid </w:t>
-      </w:r>
-      <w:proofErr w:type="spellStart"/>
-      <w:r>
-        <w:t>källsystemets</w:t>
-      </w:r>
-      <w:proofErr w:type="spellEnd"/>
-      <w:r>
-        <w:t xml:space="preserve"> </w:t>
-      </w:r>
-      <w:proofErr w:type="spellStart"/>
-      <w:r>
-        <w:t>HSA</w:t>
-      </w:r>
-      <w:proofErr w:type="spellEnd"/>
-      <w:r>
-        <w:t xml:space="preserve">-id som är logisk adress vi adressering, </w:t>
+        <w:t xml:space="preserve">Det är alltid källsystemets HSA-id som är logisk adress vi adressering, </w:t>
       </w:r>
       <w:r>
         <w:t>även om det inte är just källsystemet som är anslutningspunkt eller ens tjänsteproducent (i fallet med mellanlager).</w:t>
@@ -6573,21 +6544,7 @@
         <w:rPr>
           <w:i/>
         </w:rPr>
-        <w:t xml:space="preserve">na vårdkontakter eller </w:t>
-      </w:r>
-      <w:proofErr w:type="spellStart"/>
-      <w:r>
-        <w:rPr>
-          <w:i/>
-        </w:rPr>
-        <w:t>NPÖ</w:t>
-      </w:r>
-      <w:proofErr w:type="spellEnd"/>
-      <w:r>
-        <w:rPr>
-          <w:i/>
-        </w:rPr>
-        <w:t>-till</w:t>
+        <w:t>na vårdkontakter eller NPÖ-till</w:t>
       </w:r>
       <w:r>
         <w:rPr>
@@ -6769,15 +6726,7 @@
         <w:pStyle w:val="Brdtext"/>
       </w:pPr>
       <w:r>
-        <w:t xml:space="preserve">Aggregerande tjänster i denna domän behöver hantera att det finns flera indexposter per </w:t>
-      </w:r>
-      <w:proofErr w:type="spellStart"/>
-      <w:r>
-        <w:t>källsystem</w:t>
-      </w:r>
-      <w:proofErr w:type="spellEnd"/>
-      <w:r>
-        <w:t xml:space="preserve"> och patient eftersom domänen är systemadresserad och indexposterna ligger på PDL-enhetsnivå.</w:t>
+        <w:t>Aggregerande tjänster i denna domän behöver hantera att det finns flera indexposter per källsystem och patient eftersom domänen är systemadresserad och indexposterna ligger på PDL-enhetsnivå.</w:t>
       </w:r>
       <w:r>
         <w:t xml:space="preserve"> </w:t>
@@ -6899,15 +6848,7 @@
         <w:pStyle w:val="Brdtext"/>
       </w:pPr>
       <w:r>
-        <w:t xml:space="preserve">Alla tjänstekontrakten i denna tjänstedomän har en svarsflagga som anger om verksamheten (informationsägaren) godkänt att informationen får visas för patient. Det kan t.ex. ha skett genom </w:t>
-      </w:r>
-      <w:proofErr w:type="spellStart"/>
-      <w:r>
-        <w:t>menprövning</w:t>
-      </w:r>
-      <w:proofErr w:type="spellEnd"/>
-      <w:r>
-        <w:t xml:space="preserve"> eller </w:t>
+        <w:t xml:space="preserve">Alla tjänstekontrakten i denna tjänstedomän har en svarsflagga som anger om verksamheten (informationsägaren) godkänt att informationen får visas för patient. Det kan t.ex. ha skett genom menprövning eller </w:t>
       </w:r>
       <w:proofErr w:type="gramStart"/>
       <w:r>
@@ -7671,15 +7612,7 @@
             </w:r>
             <w:proofErr w:type="spellEnd"/>
             <w:r>
-              <w:t xml:space="preserve"> enligt </w:t>
-            </w:r>
-            <w:proofErr w:type="spellStart"/>
-            <w:r>
-              <w:t>kodverk</w:t>
-            </w:r>
-            <w:proofErr w:type="spellEnd"/>
-            <w:r>
-              <w:t xml:space="preserve"> som är specifikt för tjänste-domänen </w:t>
+              <w:t xml:space="preserve"> enligt kodverk som är specifikt för tjänste-domänen </w:t>
             </w:r>
           </w:p>
         </w:tc>
@@ -7738,15 +7671,7 @@
               <w:ind w:left="0"/>
             </w:pPr>
             <w:r>
-              <w:t xml:space="preserve">Enligt </w:t>
-            </w:r>
-            <w:proofErr w:type="spellStart"/>
-            <w:r>
-              <w:t>kodverk</w:t>
-            </w:r>
-            <w:proofErr w:type="spellEnd"/>
-            <w:r>
-              <w:t xml:space="preserve"> för informationstyper enligt NPÖ riv-specifikation.</w:t>
+              <w:t>Enligt kodverk för informationstyper enligt NPÖ riv-specifikation.</w:t>
             </w:r>
           </w:p>
         </w:tc>
@@ -8687,58 +8612,30 @@
               <w:ind w:left="38"/>
             </w:pPr>
             <w:r>
-              <w:t xml:space="preserve">Systemets </w:t>
+              <w:t>Systemets HSA-id</w:t>
+            </w:r>
+            <w:r>
+              <w:t xml:space="preserve">. </w:t>
+            </w:r>
+            <w:r>
+              <w:rPr>
+                <w:highlight w:val="yellow"/>
+              </w:rPr>
+              <w:t xml:space="preserve"> För system-adresserade tjänstedomäner motsvarar detta </w:t>
             </w:r>
             <w:proofErr w:type="spellStart"/>
             <w:r>
-              <w:t>HSA</w:t>
+              <w:rPr>
+                <w:highlight w:val="yellow"/>
+              </w:rPr>
+              <w:t>LogicalAddress</w:t>
             </w:r>
             <w:proofErr w:type="spellEnd"/>
             <w:r>
-              <w:t>-id</w:t>
-            </w:r>
-            <w:r>
-              <w:t xml:space="preserve">. </w:t>
-            </w:r>
-            <w:r>
               <w:rPr>
                 <w:highlight w:val="yellow"/>
               </w:rPr>
-              <w:t xml:space="preserve"> </w:t>
-            </w:r>
-            <w:r>
-              <w:rPr>
-                <w:highlight w:val="yellow"/>
-              </w:rPr>
-              <w:t xml:space="preserve">För system-adresserade tjänstedomäner motsvarar detta </w:t>
-            </w:r>
-            <w:proofErr w:type="spellStart"/>
-            <w:r>
-              <w:rPr>
-                <w:highlight w:val="yellow"/>
-              </w:rPr>
-              <w:t>LogicalAddress</w:t>
-            </w:r>
-            <w:proofErr w:type="spellEnd"/>
-            <w:r>
-              <w:rPr>
-                <w:highlight w:val="yellow"/>
-              </w:rPr>
-              <w:t xml:space="preserve"> vid anrop till tjänster i tjänstedomänen i fråga. Detta är inte anslutningspunktens </w:t>
-            </w:r>
-            <w:proofErr w:type="spellStart"/>
-            <w:r>
-              <w:rPr>
-                <w:highlight w:val="yellow"/>
-              </w:rPr>
-              <w:t>HSA</w:t>
-            </w:r>
-            <w:proofErr w:type="spellEnd"/>
-            <w:r>
-              <w:rPr>
-                <w:highlight w:val="yellow"/>
-              </w:rPr>
-              <w:t>-id utan systemet som operativt hanterar informationen i verksamheten.</w:t>
+              <w:t xml:space="preserve"> vid anrop till tjänster i tjänstedomänen i fråga. Detta är inte anslutningspunktens HSA-id utan systemet som operativt hanterar informationen i verksamheten.</w:t>
             </w:r>
           </w:p>
         </w:tc>
@@ -8898,15 +8795,7 @@
               <w:ind w:left="38"/>
             </w:pPr>
             <w:r>
-              <w:t>Organisationsnummer (</w:t>
-            </w:r>
-            <w:proofErr w:type="spellStart"/>
-            <w:r>
-              <w:t>HSA</w:t>
-            </w:r>
-            <w:proofErr w:type="spellEnd"/>
-            <w:r>
-              <w:t xml:space="preserve">-id) för organisationen. Organisationen är en myndighet eller </w:t>
+              <w:t xml:space="preserve">Organisationsnummer (HSA-id) för organisationen. Organisationen är en myndighet eller </w:t>
             </w:r>
             <w:proofErr w:type="spellStart"/>
             <w:r>
@@ -9007,19 +8896,11 @@
         <w:pStyle w:val="Brdtext"/>
         <w:ind w:right="119"/>
       </w:pPr>
-      <w:proofErr w:type="spellStart"/>
       <w:r>
         <w:rPr>
           <w:highlight w:val="red"/>
         </w:rPr>
-        <w:t>TODO</w:t>
-      </w:r>
-      <w:proofErr w:type="spellEnd"/>
-      <w:r>
-        <w:rPr>
-          <w:highlight w:val="red"/>
-        </w:rPr>
-        <w:t>:</w:t>
+        <w:t>TODO:</w:t>
       </w:r>
       <w:proofErr w:type="gramStart"/>
       <w:r>
@@ -9226,7 +9107,7 @@
                           </a:outerShdw>
                         </a:effectLst>
                         <a:extLst>
-                          <a:ext uri="{909E8E84-426E-40dd-AFC4-6F175D3DCCD1}">
+                          <a:ext uri="{909E8E84-426E-40DD-AFC4-6F175D3DCCD1}">
                             <a14:hiddenFill xmlns:a14="http://schemas.microsoft.com/office/drawing/2010/main">
                               <a:gradFill rotWithShape="1">
                                 <a:gsLst>
@@ -9258,7 +9139,7 @@
               </wp:anchor>
             </w:drawing>
           </mc:Choice>
-          <mc:Fallback>
+          <mc:Fallback xmlns:mv="urn:schemas-microsoft-com:mac:vml" xmlns:mo="http://schemas.microsoft.com/office/mac/office/2008/main">
             <w:pict>
               <v:oval id="Ellips 1" o:spid="_x0000_s1026" style="position:absolute;margin-left:261.95pt;margin-top:27pt;width:67pt;height:66.45pt;z-index:251660288;visibility:visible;mso-wrap-style:square;mso-width-percent:0;mso-height-percent:0;mso-wrap-distance-left:9pt;mso-wrap-distance-top:0;mso-wrap-distance-right:9pt;mso-wrap-distance-bottom:0;mso-position-horizontal:absolute;mso-position-horizontal-relative:text;mso-position-vertical:absolute;mso-position-vertical-relative:text;mso-width-percent:0;mso-height-percent:0;mso-width-relative:page;mso-height-relative:page;v-text-anchor:middle" o:gfxdata="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" filled="f" fillcolor="#9bc1ff" strokecolor="#4e6128" strokeweight="1.5pt">
                 <v:fill color2="#3f80cd" rotate="t" focus="100%" type="gradient">
@@ -9820,11 +9701,11 @@
         <w:ind w:right="119"/>
       </w:pPr>
       <w:r>
-        <w:t>Vid ett tekniskt fel levereras ett generellt undantag (</w:t>
+        <w:t>Vid ett tekniskt fel levereras ett generellt undantag (SOAP-</w:t>
       </w:r>
       <w:proofErr w:type="spellStart"/>
       <w:r>
-        <w:t>SOAP-Exception</w:t>
+        <w:t>Exception</w:t>
       </w:r>
       <w:proofErr w:type="spellEnd"/>
       <w:r>
@@ -9866,15 +9747,15 @@
           <w:spacing w:val="1"/>
         </w:rPr>
       </w:pPr>
-      <w:bookmarkStart w:id="51" w:name="_Toc341787030"/>
-      <w:bookmarkStart w:id="52" w:name="_Toc220348886"/>
+      <w:bookmarkStart w:id="51" w:name="_Toc220348886"/>
+      <w:bookmarkStart w:id="52" w:name="_Toc341787030"/>
       <w:r>
         <w:rPr>
           <w:spacing w:val="1"/>
         </w:rPr>
         <w:t>Gemensamma informationskomponenter</w:t>
       </w:r>
-      <w:bookmarkEnd w:id="52"/>
+      <w:bookmarkEnd w:id="51"/>
     </w:p>
     <w:p>
       <w:pPr>
@@ -10238,197 +10119,6 @@
                 <w:sz w:val="20"/>
                 <w:szCs w:val="20"/>
               </w:rPr>
-              <w:t>careDokumentation</w:t>
-            </w:r>
-            <w:proofErr w:type="spellEnd"/>
-          </w:p>
-          <w:p>
-            <w:pPr>
-              <w:pStyle w:val="TableParagraph"/>
-              <w:spacing w:line="229" w:lineRule="exact"/>
-              <w:ind w:left="102"/>
-              <w:rPr>
-                <w:rFonts w:ascii="Times New Roman" w:eastAsia="Times New Roman" w:hAnsi="Times New Roman" w:cs="Times New Roman"/>
-                <w:spacing w:val="-1"/>
-                <w:sz w:val="20"/>
-                <w:szCs w:val="20"/>
-              </w:rPr>
-            </w:pPr>
-          </w:p>
-        </w:tc>
-        <w:tc>
-          <w:tcPr>
-            <w:tcW w:w="1134" w:type="dxa"/>
-            <w:tcBorders>
-              <w:top w:val="single" w:sz="5" w:space="0" w:color="000000"/>
-              <w:left w:val="single" w:sz="5" w:space="0" w:color="000000"/>
-              <w:bottom w:val="single" w:sz="5" w:space="0" w:color="000000"/>
-              <w:right w:val="single" w:sz="5" w:space="0" w:color="000000"/>
-            </w:tcBorders>
-          </w:tcPr>
-          <w:p>
-            <w:pPr>
-              <w:pStyle w:val="TableParagraph"/>
-              <w:spacing w:line="226" w:lineRule="exact"/>
-              <w:ind w:left="102"/>
-              <w:rPr>
-                <w:rFonts w:ascii="Times New Roman" w:eastAsia="Times New Roman" w:hAnsi="Times New Roman" w:cs="Times New Roman"/>
-                <w:spacing w:val="-1"/>
-                <w:sz w:val="20"/>
-                <w:szCs w:val="20"/>
-              </w:rPr>
-            </w:pPr>
-            <w:proofErr w:type="spellStart"/>
-            <w:r>
-              <w:rPr>
-                <w:rFonts w:ascii="Times New Roman" w:eastAsia="Times New Roman" w:hAnsi="Times New Roman" w:cs="Times New Roman"/>
-                <w:sz w:val="20"/>
-                <w:szCs w:val="20"/>
-              </w:rPr>
-              <w:t>careDokumentationType</w:t>
-            </w:r>
-            <w:proofErr w:type="spellEnd"/>
-          </w:p>
-        </w:tc>
-        <w:tc>
-          <w:tcPr>
-            <w:tcW w:w="5052" w:type="dxa"/>
-            <w:tcBorders>
-              <w:top w:val="single" w:sz="5" w:space="0" w:color="000000"/>
-              <w:left w:val="single" w:sz="5" w:space="0" w:color="000000"/>
-              <w:bottom w:val="single" w:sz="5" w:space="0" w:color="000000"/>
-              <w:right w:val="single" w:sz="5" w:space="0" w:color="000000"/>
-            </w:tcBorders>
-          </w:tcPr>
-          <w:p>
-            <w:pPr>
-              <w:pStyle w:val="TableParagraph"/>
-              <w:spacing w:line="226" w:lineRule="exact"/>
-              <w:ind w:left="102"/>
-              <w:rPr>
-                <w:rFonts w:ascii="Times New Roman" w:eastAsia="Times New Roman" w:hAnsi="Times New Roman" w:cs="Times New Roman"/>
-                <w:spacing w:val="-1"/>
-                <w:sz w:val="20"/>
-                <w:szCs w:val="20"/>
-              </w:rPr>
-            </w:pPr>
-            <w:r>
-              <w:rPr>
-                <w:rFonts w:ascii="Times New Roman" w:eastAsia="Times New Roman" w:hAnsi="Times New Roman" w:cs="Times New Roman"/>
-                <w:sz w:val="20"/>
-                <w:szCs w:val="20"/>
-              </w:rPr>
-              <w:t xml:space="preserve">De </w:t>
-            </w:r>
-            <w:r>
-              <w:rPr>
-                <w:rFonts w:ascii="Times New Roman" w:eastAsia="Times New Roman" w:hAnsi="Times New Roman" w:cs="Times New Roman"/>
-                <w:sz w:val="20"/>
-                <w:szCs w:val="20"/>
-              </w:rPr>
-              <w:t xml:space="preserve">dokument </w:t>
-            </w:r>
-            <w:r>
-              <w:rPr>
-                <w:rFonts w:ascii="Times New Roman" w:eastAsia="Times New Roman" w:hAnsi="Times New Roman" w:cs="Times New Roman"/>
-                <w:sz w:val="20"/>
-                <w:szCs w:val="20"/>
-              </w:rPr>
-              <w:t>som matchar begäran.</w:t>
-            </w:r>
-          </w:p>
-        </w:tc>
-        <w:tc>
-          <w:tcPr>
-            <w:tcW w:w="900" w:type="dxa"/>
-            <w:tcBorders>
-              <w:top w:val="single" w:sz="5" w:space="0" w:color="000000"/>
-              <w:left w:val="single" w:sz="5" w:space="0" w:color="000000"/>
-              <w:bottom w:val="single" w:sz="5" w:space="0" w:color="000000"/>
-              <w:right w:val="single" w:sz="5" w:space="0" w:color="000000"/>
-            </w:tcBorders>
-          </w:tcPr>
-          <w:p>
-            <w:pPr>
-              <w:pStyle w:val="TableParagraph"/>
-              <w:spacing w:line="226" w:lineRule="exact"/>
-              <w:ind w:left="102"/>
-              <w:rPr>
-                <w:rFonts w:ascii="Times New Roman" w:eastAsia="Times New Roman" w:hAnsi="Times New Roman" w:cs="Times New Roman"/>
-                <w:spacing w:val="-1"/>
-                <w:sz w:val="20"/>
-                <w:szCs w:val="20"/>
-              </w:rPr>
-            </w:pPr>
-            <w:r>
-              <w:rPr>
-                <w:rFonts w:ascii="Times New Roman" w:eastAsia="Times New Roman" w:hAnsi="Times New Roman" w:cs="Times New Roman"/>
-                <w:sz w:val="20"/>
-                <w:szCs w:val="20"/>
-              </w:rPr>
-              <w:t>0</w:t>
-            </w:r>
-            <w:proofErr w:type="gramStart"/>
-            <w:r>
-              <w:rPr>
-                <w:rFonts w:ascii="Times New Roman" w:eastAsia="Times New Roman" w:hAnsi="Times New Roman" w:cs="Times New Roman"/>
-                <w:sz w:val="20"/>
-                <w:szCs w:val="20"/>
-              </w:rPr>
-              <w:t>..</w:t>
-            </w:r>
-            <w:proofErr w:type="gramEnd"/>
-            <w:r>
-              <w:rPr>
-                <w:rFonts w:ascii="Times New Roman" w:eastAsia="Times New Roman" w:hAnsi="Times New Roman" w:cs="Times New Roman"/>
-                <w:sz w:val="20"/>
-                <w:szCs w:val="20"/>
-              </w:rPr>
-              <w:t>1</w:t>
-            </w:r>
-          </w:p>
-        </w:tc>
-      </w:tr>
-      <w:tr>
-        <w:trPr>
-          <w:trHeight w:hRule="exact" w:val="856"/>
-        </w:trPr>
-        <w:tc>
-          <w:tcPr>
-            <w:tcW w:w="2922" w:type="dxa"/>
-            <w:tcBorders>
-              <w:top w:val="single" w:sz="5" w:space="0" w:color="000000"/>
-              <w:left w:val="single" w:sz="5" w:space="0" w:color="000000"/>
-              <w:bottom w:val="single" w:sz="5" w:space="0" w:color="000000"/>
-              <w:right w:val="single" w:sz="5" w:space="0" w:color="000000"/>
-            </w:tcBorders>
-          </w:tcPr>
-          <w:p>
-            <w:pPr>
-              <w:pStyle w:val="TableParagraph"/>
-              <w:spacing w:line="229" w:lineRule="exact"/>
-              <w:ind w:left="102"/>
-              <w:rPr>
-                <w:rFonts w:ascii="Times New Roman" w:eastAsia="Times New Roman" w:hAnsi="Times New Roman" w:cs="Times New Roman"/>
-                <w:sz w:val="20"/>
-                <w:szCs w:val="20"/>
-              </w:rPr>
-            </w:pPr>
-            <w:r>
-              <w:rPr>
-                <w:rFonts w:ascii="Times New Roman" w:eastAsia="Times New Roman" w:hAnsi="Times New Roman" w:cs="Times New Roman"/>
-                <w:sz w:val="20"/>
-                <w:szCs w:val="20"/>
-              </w:rPr>
-              <w:t>.</w:t>
-            </w:r>
-            <w:proofErr w:type="spellStart"/>
-            <w:r>
-              <w:rPr>
-                <w:rFonts w:ascii="Times New Roman" w:eastAsia="Times New Roman" w:hAnsi="Times New Roman" w:cs="Times New Roman"/>
-                <w:sz w:val="20"/>
-                <w:szCs w:val="20"/>
-              </w:rPr>
               <w:t>patientSummeryHeaderType</w:t>
             </w:r>
             <w:proofErr w:type="spellEnd"/>
@@ -10585,17 +10275,15 @@
                 <w:szCs w:val="20"/>
               </w:rPr>
             </w:pPr>
-            <w:proofErr w:type="gramStart"/>
-            <w:r>
-              <w:rPr>
-                <w:rFonts w:ascii="Times New Roman" w:eastAsia="Times New Roman" w:hAnsi="Times New Roman" w:cs="Times New Roman"/>
-                <w:sz w:val="20"/>
-                <w:szCs w:val="20"/>
-              </w:rPr>
-              <w:t>..</w:t>
+            <w:r>
+              <w:rPr>
+                <w:rFonts w:ascii="Times New Roman" w:eastAsia="Times New Roman" w:hAnsi="Times New Roman" w:cs="Times New Roman"/>
+                <w:sz w:val="20"/>
+                <w:szCs w:val="20"/>
+              </w:rPr>
+              <w:t>.</w:t>
             </w:r>
             <w:proofErr w:type="spellStart"/>
-            <w:proofErr w:type="gramEnd"/>
             <w:r>
               <w:rPr>
                 <w:rFonts w:ascii="Times New Roman" w:eastAsia="Times New Roman" w:hAnsi="Times New Roman" w:cs="Times New Roman"/>
@@ -10781,17 +10469,15 @@
                 <w:szCs w:val="20"/>
               </w:rPr>
             </w:pPr>
-            <w:proofErr w:type="gramStart"/>
-            <w:r>
-              <w:rPr>
-                <w:rFonts w:ascii="Times New Roman" w:eastAsia="Times New Roman" w:hAnsi="Times New Roman" w:cs="Times New Roman"/>
-                <w:sz w:val="20"/>
-                <w:szCs w:val="20"/>
-              </w:rPr>
-              <w:t>..</w:t>
+            <w:r>
+              <w:rPr>
+                <w:rFonts w:ascii="Times New Roman" w:eastAsia="Times New Roman" w:hAnsi="Times New Roman" w:cs="Times New Roman"/>
+                <w:sz w:val="20"/>
+                <w:szCs w:val="20"/>
+              </w:rPr>
+              <w:t>.</w:t>
             </w:r>
             <w:proofErr w:type="spellStart"/>
-            <w:proofErr w:type="gramEnd"/>
             <w:r>
               <w:rPr>
                 <w:rFonts w:ascii="Times New Roman" w:eastAsia="Times New Roman" w:hAnsi="Times New Roman" w:cs="Times New Roman"/>
@@ -10965,17 +10651,15 @@
                 <w:szCs w:val="20"/>
               </w:rPr>
             </w:pPr>
-            <w:proofErr w:type="gramStart"/>
-            <w:r>
-              <w:rPr>
-                <w:rFonts w:ascii="Times New Roman" w:eastAsia="Times New Roman" w:hAnsi="Times New Roman" w:cs="Times New Roman"/>
-                <w:sz w:val="20"/>
-                <w:szCs w:val="20"/>
-              </w:rPr>
-              <w:t>..</w:t>
+            <w:r>
+              <w:rPr>
+                <w:rFonts w:ascii="Times New Roman" w:eastAsia="Times New Roman" w:hAnsi="Times New Roman" w:cs="Times New Roman"/>
+                <w:sz w:val="20"/>
+                <w:szCs w:val="20"/>
+              </w:rPr>
+              <w:t>.</w:t>
             </w:r>
             <w:proofErr w:type="spellStart"/>
-            <w:proofErr w:type="gramEnd"/>
             <w:r>
               <w:rPr>
                 <w:rFonts w:ascii="Times New Roman" w:eastAsia="Times New Roman" w:hAnsi="Times New Roman" w:cs="Times New Roman"/>
@@ -11160,17 +10844,15 @@
                 <w:szCs w:val="20"/>
               </w:rPr>
             </w:pPr>
-            <w:proofErr w:type="gramStart"/>
-            <w:r>
-              <w:rPr>
-                <w:rFonts w:ascii="Times New Roman" w:eastAsia="Times New Roman" w:hAnsi="Times New Roman" w:cs="Times New Roman"/>
-                <w:sz w:val="20"/>
-                <w:szCs w:val="20"/>
-              </w:rPr>
-              <w:t>..</w:t>
+            <w:r>
+              <w:rPr>
+                <w:rFonts w:ascii="Times New Roman" w:eastAsia="Times New Roman" w:hAnsi="Times New Roman" w:cs="Times New Roman"/>
+                <w:sz w:val="20"/>
+                <w:szCs w:val="20"/>
+              </w:rPr>
+              <w:t>.</w:t>
             </w:r>
             <w:proofErr w:type="spellStart"/>
-            <w:proofErr w:type="gramEnd"/>
             <w:r>
               <w:rPr>
                 <w:rFonts w:ascii="Times New Roman" w:eastAsia="Times New Roman" w:hAnsi="Times New Roman" w:cs="Times New Roman"/>
@@ -11343,17 +11025,15 @@
                 <w:szCs w:val="20"/>
               </w:rPr>
             </w:pPr>
-            <w:proofErr w:type="gramStart"/>
-            <w:r>
-              <w:rPr>
-                <w:rFonts w:ascii="Times New Roman" w:eastAsia="Times New Roman" w:hAnsi="Times New Roman" w:cs="Times New Roman"/>
-                <w:sz w:val="20"/>
-                <w:szCs w:val="20"/>
-              </w:rPr>
-              <w:t>..</w:t>
+            <w:r>
+              <w:rPr>
+                <w:rFonts w:ascii="Times New Roman" w:eastAsia="Times New Roman" w:hAnsi="Times New Roman" w:cs="Times New Roman"/>
+                <w:sz w:val="20"/>
+                <w:szCs w:val="20"/>
+              </w:rPr>
+              <w:t>.</w:t>
             </w:r>
             <w:proofErr w:type="spellStart"/>
-            <w:proofErr w:type="gramEnd"/>
             <w:r>
               <w:rPr>
                 <w:rFonts w:ascii="Times New Roman" w:eastAsia="Times New Roman" w:hAnsi="Times New Roman" w:cs="Times New Roman"/>
@@ -11553,17 +11233,15 @@
                 <w:szCs w:val="20"/>
               </w:rPr>
             </w:pPr>
-            <w:proofErr w:type="gramStart"/>
-            <w:r>
-              <w:rPr>
-                <w:rFonts w:ascii="Times New Roman" w:eastAsia="Times New Roman" w:hAnsi="Times New Roman" w:cs="Times New Roman"/>
-                <w:sz w:val="20"/>
-                <w:szCs w:val="20"/>
-              </w:rPr>
-              <w:t>..</w:t>
+            <w:r>
+              <w:rPr>
+                <w:rFonts w:ascii="Times New Roman" w:eastAsia="Times New Roman" w:hAnsi="Times New Roman" w:cs="Times New Roman"/>
+                <w:sz w:val="20"/>
+                <w:szCs w:val="20"/>
+              </w:rPr>
+              <w:t>.</w:t>
             </w:r>
             <w:proofErr w:type="spellStart"/>
-            <w:proofErr w:type="gramEnd"/>
             <w:r>
               <w:rPr>
                 <w:rFonts w:ascii="Times New Roman" w:eastAsia="Times New Roman" w:hAnsi="Times New Roman" w:cs="Times New Roman"/>
@@ -11761,9 +11439,10 @@
                 <w:sz w:val="20"/>
                 <w:szCs w:val="20"/>
               </w:rPr>
-              <w:t>…</w:t>
+              <w:t>..</w:t>
             </w:r>
             <w:proofErr w:type="spellStart"/>
+            <w:proofErr w:type="gramEnd"/>
             <w:r>
               <w:rPr>
                 <w:rFonts w:ascii="Times New Roman" w:eastAsia="Times New Roman" w:hAnsi="Times New Roman" w:cs="Times New Roman"/>
@@ -11774,7 +11453,6 @@
               <w:t>authorTime</w:t>
             </w:r>
             <w:proofErr w:type="spellEnd"/>
-            <w:proofErr w:type="gramEnd"/>
           </w:p>
           <w:p>
             <w:pPr>
@@ -11955,9 +11633,10 @@
                 <w:sz w:val="20"/>
                 <w:szCs w:val="20"/>
               </w:rPr>
-              <w:t>…</w:t>
+              <w:t>..</w:t>
             </w:r>
             <w:proofErr w:type="spellStart"/>
+            <w:proofErr w:type="gramEnd"/>
             <w:r>
               <w:rPr>
                 <w:rFonts w:ascii="Times New Roman" w:eastAsia="Times New Roman" w:hAnsi="Times New Roman" w:cs="Times New Roman"/>
@@ -11968,7 +11647,6 @@
               <w:t>authorID</w:t>
             </w:r>
             <w:proofErr w:type="spellEnd"/>
-            <w:proofErr w:type="gramEnd"/>
           </w:p>
           <w:p>
             <w:pPr>
@@ -12149,9 +11827,10 @@
                 <w:sz w:val="20"/>
                 <w:szCs w:val="20"/>
               </w:rPr>
-              <w:t>…</w:t>
+              <w:t>..</w:t>
             </w:r>
             <w:proofErr w:type="spellStart"/>
+            <w:proofErr w:type="gramEnd"/>
             <w:r>
               <w:rPr>
                 <w:rFonts w:ascii="Times New Roman" w:eastAsia="Times New Roman" w:hAnsi="Times New Roman" w:cs="Times New Roman"/>
@@ -12162,7 +11841,6 @@
               <w:t>authorRoleCode</w:t>
             </w:r>
             <w:proofErr w:type="spellEnd"/>
-            <w:proofErr w:type="gramEnd"/>
           </w:p>
           <w:p>
             <w:pPr>
@@ -12343,9 +12021,10 @@
                 <w:sz w:val="20"/>
                 <w:szCs w:val="20"/>
               </w:rPr>
-              <w:t>…</w:t>
+              <w:t>..</w:t>
             </w:r>
             <w:proofErr w:type="spellStart"/>
+            <w:proofErr w:type="gramEnd"/>
             <w:r>
               <w:rPr>
                 <w:rFonts w:ascii="Times New Roman" w:eastAsia="Times New Roman" w:hAnsi="Times New Roman" w:cs="Times New Roman"/>
@@ -12356,7 +12035,6 @@
               <w:t>authorName</w:t>
             </w:r>
             <w:proofErr w:type="spellEnd"/>
-            <w:proofErr w:type="gramEnd"/>
           </w:p>
           <w:p>
             <w:pPr>
@@ -12543,17 +12221,15 @@
                 <w:szCs w:val="20"/>
               </w:rPr>
             </w:pPr>
-            <w:proofErr w:type="gramStart"/>
-            <w:r>
-              <w:rPr>
-                <w:rFonts w:ascii="Times New Roman" w:eastAsia="Times New Roman" w:hAnsi="Times New Roman" w:cs="Times New Roman"/>
-                <w:sz w:val="20"/>
-                <w:szCs w:val="20"/>
-              </w:rPr>
-              <w:t>..</w:t>
+            <w:r>
+              <w:rPr>
+                <w:rFonts w:ascii="Times New Roman" w:eastAsia="Times New Roman" w:hAnsi="Times New Roman" w:cs="Times New Roman"/>
+                <w:sz w:val="20"/>
+                <w:szCs w:val="20"/>
+              </w:rPr>
+              <w:t>.</w:t>
             </w:r>
             <w:proofErr w:type="spellStart"/>
-            <w:proofErr w:type="gramEnd"/>
             <w:r>
               <w:rPr>
                 <w:rFonts w:ascii="Times New Roman" w:eastAsia="Times New Roman" w:hAnsi="Times New Roman" w:cs="Times New Roman"/>
@@ -12752,17 +12428,15 @@
                 <w:szCs w:val="20"/>
               </w:rPr>
             </w:pPr>
-            <w:proofErr w:type="gramStart"/>
-            <w:r>
-              <w:rPr>
-                <w:rFonts w:ascii="Times New Roman" w:eastAsia="Times New Roman" w:hAnsi="Times New Roman" w:cs="Times New Roman"/>
-                <w:sz w:val="20"/>
-                <w:szCs w:val="20"/>
-              </w:rPr>
-              <w:t>..</w:t>
+            <w:r>
+              <w:rPr>
+                <w:rFonts w:ascii="Times New Roman" w:eastAsia="Times New Roman" w:hAnsi="Times New Roman" w:cs="Times New Roman"/>
+                <w:sz w:val="20"/>
+                <w:szCs w:val="20"/>
+              </w:rPr>
+              <w:t>.</w:t>
             </w:r>
             <w:proofErr w:type="spellStart"/>
-            <w:proofErr w:type="gramEnd"/>
             <w:r>
               <w:rPr>
                 <w:rFonts w:ascii="Times New Roman" w:eastAsia="Times New Roman" w:hAnsi="Times New Roman" w:cs="Times New Roman"/>
@@ -12946,17 +12620,15 @@
                 <w:szCs w:val="20"/>
               </w:rPr>
             </w:pPr>
-            <w:proofErr w:type="gramStart"/>
-            <w:r>
-              <w:rPr>
-                <w:rFonts w:ascii="Times New Roman" w:eastAsia="Times New Roman" w:hAnsi="Times New Roman" w:cs="Times New Roman"/>
-                <w:sz w:val="20"/>
-                <w:szCs w:val="20"/>
-              </w:rPr>
-              <w:t>..</w:t>
+            <w:r>
+              <w:rPr>
+                <w:rFonts w:ascii="Times New Roman" w:eastAsia="Times New Roman" w:hAnsi="Times New Roman" w:cs="Times New Roman"/>
+                <w:sz w:val="20"/>
+                <w:szCs w:val="20"/>
+              </w:rPr>
+              <w:t>.</w:t>
             </w:r>
             <w:proofErr w:type="spellStart"/>
-            <w:proofErr w:type="gramEnd"/>
             <w:r>
               <w:rPr>
                 <w:rFonts w:ascii="Times New Roman" w:eastAsia="Times New Roman" w:hAnsi="Times New Roman" w:cs="Times New Roman"/>
@@ -13153,17 +12825,15 @@
                 <w:szCs w:val="20"/>
               </w:rPr>
             </w:pPr>
-            <w:proofErr w:type="gramStart"/>
-            <w:r>
-              <w:rPr>
-                <w:rFonts w:ascii="Times New Roman" w:eastAsia="Times New Roman" w:hAnsi="Times New Roman" w:cs="Times New Roman"/>
-                <w:sz w:val="20"/>
-                <w:szCs w:val="20"/>
-              </w:rPr>
-              <w:t>..</w:t>
+            <w:r>
+              <w:rPr>
+                <w:rFonts w:ascii="Times New Roman" w:eastAsia="Times New Roman" w:hAnsi="Times New Roman" w:cs="Times New Roman"/>
+                <w:sz w:val="20"/>
+                <w:szCs w:val="20"/>
+              </w:rPr>
+              <w:t>.</w:t>
             </w:r>
             <w:proofErr w:type="spellStart"/>
-            <w:proofErr w:type="gramEnd"/>
             <w:r>
               <w:rPr>
                 <w:rFonts w:ascii="Times New Roman" w:eastAsia="Times New Roman" w:hAnsi="Times New Roman" w:cs="Times New Roman"/>
@@ -13360,17 +13030,15 @@
                 <w:szCs w:val="20"/>
               </w:rPr>
             </w:pPr>
-            <w:proofErr w:type="gramStart"/>
-            <w:r>
-              <w:rPr>
-                <w:rFonts w:ascii="Times New Roman" w:eastAsia="Times New Roman" w:hAnsi="Times New Roman" w:cs="Times New Roman"/>
-                <w:sz w:val="20"/>
-                <w:szCs w:val="20"/>
-              </w:rPr>
-              <w:t>..</w:t>
+            <w:r>
+              <w:rPr>
+                <w:rFonts w:ascii="Times New Roman" w:eastAsia="Times New Roman" w:hAnsi="Times New Roman" w:cs="Times New Roman"/>
+                <w:sz w:val="20"/>
+                <w:szCs w:val="20"/>
+              </w:rPr>
+              <w:t>.</w:t>
             </w:r>
             <w:proofErr w:type="spellStart"/>
-            <w:proofErr w:type="gramEnd"/>
             <w:r>
               <w:rPr>
                 <w:rFonts w:ascii="Times New Roman" w:eastAsia="Times New Roman" w:hAnsi="Times New Roman" w:cs="Times New Roman"/>
@@ -13556,17 +13224,15 @@
                 <w:szCs w:val="20"/>
               </w:rPr>
             </w:pPr>
-            <w:proofErr w:type="gramStart"/>
-            <w:r>
-              <w:rPr>
-                <w:rFonts w:ascii="Times New Roman" w:eastAsia="Times New Roman" w:hAnsi="Times New Roman" w:cs="Times New Roman"/>
-                <w:sz w:val="20"/>
-                <w:szCs w:val="20"/>
-              </w:rPr>
-              <w:t>..</w:t>
+            <w:r>
+              <w:rPr>
+                <w:rFonts w:ascii="Times New Roman" w:eastAsia="Times New Roman" w:hAnsi="Times New Roman" w:cs="Times New Roman"/>
+                <w:sz w:val="20"/>
+                <w:szCs w:val="20"/>
+              </w:rPr>
+              <w:t>.</w:t>
             </w:r>
             <w:proofErr w:type="spellStart"/>
-            <w:proofErr w:type="gramEnd"/>
             <w:r>
               <w:rPr>
                 <w:rFonts w:ascii="Times New Roman" w:eastAsia="Times New Roman" w:hAnsi="Times New Roman" w:cs="Times New Roman"/>
@@ -13770,9 +13436,10 @@
                 <w:sz w:val="20"/>
                 <w:szCs w:val="20"/>
               </w:rPr>
-              <w:t>…</w:t>
+              <w:t>..</w:t>
             </w:r>
             <w:proofErr w:type="spellStart"/>
+            <w:proofErr w:type="gramEnd"/>
             <w:r>
               <w:rPr>
                 <w:rFonts w:ascii="Times New Roman" w:eastAsia="Times New Roman" w:hAnsi="Times New Roman" w:cs="Times New Roman"/>
@@ -13782,7 +13449,6 @@
               <w:t>custodianID</w:t>
             </w:r>
             <w:proofErr w:type="spellEnd"/>
-            <w:proofErr w:type="gramEnd"/>
           </w:p>
           <w:p>
             <w:pPr>
@@ -13963,7 +13629,7 @@
                 <w:szCs w:val="20"/>
                 <w:lang w:val="en-US"/>
               </w:rPr>
-              <w:t>…</w:t>
+              <w:t>..</w:t>
             </w:r>
             <w:proofErr w:type="spellStart"/>
             <w:r>
@@ -14160,19 +13826,19 @@
                 <w:sz w:val="20"/>
                 <w:szCs w:val="20"/>
               </w:rPr>
-              <w:t>….</w:t>
+              <w:t>…</w:t>
             </w:r>
             <w:proofErr w:type="spellStart"/>
+            <w:r>
+              <w:rPr>
+                <w:rFonts w:ascii="Times New Roman" w:eastAsia="Times New Roman" w:hAnsi="Times New Roman" w:cs="Times New Roman"/>
+                <w:sz w:val="20"/>
+                <w:szCs w:val="20"/>
+              </w:rPr>
+              <w:t>signatureTime</w:t>
+            </w:r>
+            <w:proofErr w:type="spellEnd"/>
             <w:proofErr w:type="gramEnd"/>
-            <w:r>
-              <w:rPr>
-                <w:rFonts w:ascii="Times New Roman" w:eastAsia="Times New Roman" w:hAnsi="Times New Roman" w:cs="Times New Roman"/>
-                <w:sz w:val="20"/>
-                <w:szCs w:val="20"/>
-              </w:rPr>
-              <w:t>signatureTime</w:t>
-            </w:r>
-            <w:proofErr w:type="spellEnd"/>
           </w:p>
           <w:p>
             <w:pPr>
@@ -14369,20 +14035,20 @@
                 <w:sz w:val="20"/>
                 <w:szCs w:val="20"/>
               </w:rPr>
-              <w:t>….</w:t>
+              <w:t>…</w:t>
             </w:r>
             <w:proofErr w:type="spellStart"/>
+            <w:r>
+              <w:rPr>
+                <w:rFonts w:ascii="Times New Roman" w:eastAsia="Times New Roman" w:hAnsi="Times New Roman" w:cs="Times New Roman"/>
+                <w:spacing w:val="-1"/>
+                <w:sz w:val="20"/>
+                <w:szCs w:val="20"/>
+              </w:rPr>
+              <w:t>assignedEntity</w:t>
+            </w:r>
+            <w:proofErr w:type="spellEnd"/>
             <w:proofErr w:type="gramEnd"/>
-            <w:r>
-              <w:rPr>
-                <w:rFonts w:ascii="Times New Roman" w:eastAsia="Times New Roman" w:hAnsi="Times New Roman" w:cs="Times New Roman"/>
-                <w:spacing w:val="-1"/>
-                <w:sz w:val="20"/>
-                <w:szCs w:val="20"/>
-              </w:rPr>
-              <w:t>assignedEntity</w:t>
-            </w:r>
-            <w:proofErr w:type="spellEnd"/>
           </w:p>
           <w:p>
             <w:pPr>
@@ -14561,8 +14227,7 @@
                 <w:szCs w:val="20"/>
                 <w:lang w:val="en-US"/>
               </w:rPr>
-              <w:lastRenderedPageBreak/>
-              <w:t>…..</w:t>
+              <w:t>….</w:t>
             </w:r>
             <w:proofErr w:type="spellStart"/>
             <w:r>
@@ -14750,7 +14415,7 @@
                 <w:szCs w:val="20"/>
                 <w:lang w:val="en-US"/>
               </w:rPr>
-              <w:t>….</w:t>
+              <w:t>…</w:t>
             </w:r>
             <w:proofErr w:type="spellStart"/>
             <w:r>
@@ -14931,17 +14596,16 @@
                 <w:szCs w:val="20"/>
               </w:rPr>
             </w:pPr>
-            <w:proofErr w:type="gramStart"/>
-            <w:r>
-              <w:rPr>
-                <w:rFonts w:ascii="Times New Roman" w:eastAsia="Times New Roman" w:hAnsi="Times New Roman" w:cs="Times New Roman"/>
-                <w:sz w:val="20"/>
-                <w:szCs w:val="20"/>
-              </w:rPr>
-              <w:t>..</w:t>
+            <w:r>
+              <w:rPr>
+                <w:rFonts w:ascii="Times New Roman" w:eastAsia="Times New Roman" w:hAnsi="Times New Roman" w:cs="Times New Roman"/>
+                <w:sz w:val="20"/>
+                <w:szCs w:val="20"/>
+              </w:rPr>
+              <w:lastRenderedPageBreak/>
+              <w:t>.</w:t>
             </w:r>
             <w:proofErr w:type="spellStart"/>
-            <w:proofErr w:type="gramEnd"/>
             <w:r>
               <w:rPr>
                 <w:rFonts w:ascii="Times New Roman" w:eastAsia="Times New Roman" w:hAnsi="Times New Roman" w:cs="Times New Roman"/>
@@ -15173,16 +14837,14 @@
                 <w:szCs w:val="20"/>
               </w:rPr>
             </w:pPr>
-            <w:proofErr w:type="gramStart"/>
-            <w:r>
-              <w:rPr>
-                <w:rFonts w:ascii="Times New Roman" w:eastAsia="Times New Roman" w:hAnsi="Times New Roman" w:cs="Times New Roman"/>
-                <w:sz w:val="20"/>
-                <w:szCs w:val="20"/>
-              </w:rPr>
-              <w:t>….</w:t>
-            </w:r>
-            <w:proofErr w:type="gramEnd"/>
+            <w:r>
+              <w:rPr>
+                <w:rFonts w:ascii="Times New Roman" w:eastAsia="Times New Roman" w:hAnsi="Times New Roman" w:cs="Times New Roman"/>
+                <w:sz w:val="20"/>
+                <w:szCs w:val="20"/>
+              </w:rPr>
+              <w:t>…</w:t>
+            </w:r>
             <w:r>
               <w:rPr>
                 <w:rFonts w:ascii="Times New Roman" w:eastAsia="Times New Roman" w:hAnsi="Times New Roman" w:cs="Times New Roman"/>
@@ -15306,25 +14968,7 @@
                 <w:sz w:val="20"/>
                 <w:szCs w:val="20"/>
               </w:rPr>
-              <w:t xml:space="preserve">Information till Patient (att information är tillgänglig till patient kan ha föregåtts av </w:t>
-            </w:r>
-            <w:proofErr w:type="spellStart"/>
-            <w:r>
-              <w:rPr>
-                <w:rFonts w:ascii="Times New Roman" w:eastAsia="Times New Roman" w:hAnsi="Times New Roman" w:cs="Times New Roman"/>
-                <w:sz w:val="20"/>
-                <w:szCs w:val="20"/>
-              </w:rPr>
-              <w:t>menprövning</w:t>
-            </w:r>
-            <w:proofErr w:type="spellEnd"/>
-            <w:r>
-              <w:rPr>
-                <w:rFonts w:ascii="Times New Roman" w:eastAsia="Times New Roman" w:hAnsi="Times New Roman" w:cs="Times New Roman"/>
-                <w:sz w:val="20"/>
-                <w:szCs w:val="20"/>
-              </w:rPr>
-              <w:t>)</w:t>
+              <w:t>Information till Patient (att information är tillgänglig till patient kan ha föregåtts av menprövning)</w:t>
             </w:r>
           </w:p>
           <w:p>
@@ -15463,7 +15107,7 @@
         </w:rPr>
         <w:t xml:space="preserve"> (Vård- och omsorgsdokument</w:t>
       </w:r>
-      <w:bookmarkEnd w:id="51"/>
+      <w:bookmarkEnd w:id="52"/>
       <w:r>
         <w:rPr>
           <w:spacing w:val="1"/>
@@ -15758,7 +15402,6 @@
       </w:pPr>
       <w:bookmarkStart w:id="60" w:name="_Toc341787034"/>
       <w:bookmarkStart w:id="61" w:name="_Toc220348891"/>
-      <w:bookmarkStart w:id="62" w:name="_GoBack"/>
       <w:r>
         <w:rPr>
           <w:color w:val="000000" w:themeColor="text1"/>
@@ -15767,7 +15410,6 @@
       </w:r>
       <w:bookmarkEnd w:id="60"/>
       <w:bookmarkEnd w:id="61"/>
-      <w:bookmarkEnd w:id="62"/>
       <w:r>
         <w:rPr>
           <w:color w:val="000000" w:themeColor="text1"/>
@@ -21752,25 +21394,7 @@
                 <w:sz w:val="20"/>
                 <w:szCs w:val="20"/>
               </w:rPr>
-              <w:t xml:space="preserve">Kod som anger typ av tillgänglighet. Tillåtna värden är P0-00790 för Information till Patient (att information är tillgänglig till patient kan ha föregåtts av </w:t>
-            </w:r>
-            <w:proofErr w:type="spellStart"/>
-            <w:r>
-              <w:rPr>
-                <w:rFonts w:ascii="Times New Roman" w:eastAsia="Times New Roman" w:hAnsi="Times New Roman" w:cs="Times New Roman"/>
-                <w:sz w:val="20"/>
-                <w:szCs w:val="20"/>
-              </w:rPr>
-              <w:t>menprövning</w:t>
-            </w:r>
-            <w:proofErr w:type="spellEnd"/>
-            <w:r>
-              <w:rPr>
-                <w:rFonts w:ascii="Times New Roman" w:eastAsia="Times New Roman" w:hAnsi="Times New Roman" w:cs="Times New Roman"/>
-                <w:sz w:val="20"/>
-                <w:szCs w:val="20"/>
-              </w:rPr>
-              <w:t>)</w:t>
+              <w:t>Kod som anger typ av tillgänglighet. Tillåtna värden är P0-00790 för Information till Patient (att information är tillgänglig till patient kan ha föregåtts av menprövning)</w:t>
             </w:r>
           </w:p>
           <w:p>
@@ -22840,27 +22464,7 @@
                 <w:sz w:val="20"/>
                 <w:szCs w:val="20"/>
               </w:rPr>
-              <w:t xml:space="preserve"> värden från </w:t>
-            </w:r>
-            <w:proofErr w:type="spellStart"/>
-            <w:r>
-              <w:rPr>
-                <w:rFonts w:ascii="Times New Roman" w:eastAsia="Times New Roman" w:hAnsi="Times New Roman" w:cs="Times New Roman"/>
-                <w:spacing w:val="-1"/>
-                <w:sz w:val="20"/>
-                <w:szCs w:val="20"/>
-              </w:rPr>
-              <w:t>kodverk</w:t>
-            </w:r>
-            <w:proofErr w:type="spellEnd"/>
-            <w:r>
-              <w:rPr>
-                <w:rFonts w:ascii="Times New Roman" w:eastAsia="Times New Roman" w:hAnsi="Times New Roman" w:cs="Times New Roman"/>
-                <w:spacing w:val="-1"/>
-                <w:sz w:val="20"/>
-                <w:szCs w:val="20"/>
-              </w:rPr>
-              <w:t xml:space="preserve"> Anteckningstyp: </w:t>
+              <w:t xml:space="preserve"> värden från kodverk Anteckningstyp: </w:t>
             </w:r>
             <w:proofErr w:type="spellStart"/>
             <w:r>
@@ -24116,7 +23720,7 @@
         </w:tabs>
         <w:ind w:left="360" w:hanging="360"/>
       </w:pPr>
-      <w:bookmarkStart w:id="63" w:name="_Toc220348892"/>
+      <w:bookmarkStart w:id="62" w:name="_Toc220348892"/>
       <w:proofErr w:type="spellStart"/>
       <w:r>
         <w:rPr>
@@ -24125,7 +23729,7 @@
         <w:lastRenderedPageBreak/>
         <w:t>GetReferralAnswer</w:t>
       </w:r>
-      <w:bookmarkEnd w:id="63"/>
+      <w:bookmarkEnd w:id="62"/>
       <w:proofErr w:type="spellEnd"/>
       <w:r>
         <w:br/>
@@ -24160,16 +23764,19 @@
           <w:sz w:val="24"/>
           <w:szCs w:val="24"/>
         </w:rPr>
-        <w:t xml:space="preserve"> returnerar svar på en konsultationsremiss, så som …</w:t>
+        <w:t xml:space="preserve"> returnerar svar på en konsultationsremiss</w:t>
       </w:r>
       <w:r>
         <w:rPr>
           <w:rFonts w:ascii="Times New Roman" w:eastAsia="Times New Roman" w:hAnsi="Times New Roman"/>
+          <w:spacing w:val="-1"/>
           <w:sz w:val="24"/>
           <w:szCs w:val="24"/>
         </w:rPr>
-        <w:t xml:space="preserve"> Tidpunkt då informationen om undersökningsresultatet lagrades i källsystemet</w:t>
-      </w:r>
+        <w:t>.</w:t>
+      </w:r>
+      <w:bookmarkStart w:id="63" w:name="_GoBack"/>
+      <w:bookmarkEnd w:id="63"/>
     </w:p>
     <w:p>
       <w:pPr>
@@ -24194,15 +23801,7 @@
     </w:p>
     <w:p>
       <w:pPr>
-        <w:spacing w:line="200" w:lineRule="exact"/>
-        <w:rPr>
-          <w:sz w:val="20"/>
-          <w:szCs w:val="20"/>
-        </w:rPr>
-      </w:pPr>
-    </w:p>
-    <w:p>
-      <w:pPr>
+        <w:pStyle w:val="Rubrik1"/>
         <w:numPr>
           <w:ilvl w:val="1"/>
           <w:numId w:val="1"/>
@@ -24210,26 +23809,13 @@
         <w:tabs>
           <w:tab w:val="left" w:pos="1299"/>
         </w:tabs>
-        <w:spacing w:before="69"/>
-        <w:ind w:left="1299"/>
-        <w:outlineLvl w:val="0"/>
-        <w:rPr>
-          <w:rFonts w:ascii="Arial" w:eastAsia="Arial" w:hAnsi="Arial"/>
-          <w:b/>
-          <w:bCs/>
-          <w:color w:val="FF0000"/>
-          <w:sz w:val="24"/>
-          <w:szCs w:val="24"/>
+        <w:rPr>
+          <w:color w:val="000000" w:themeColor="text1"/>
         </w:rPr>
       </w:pPr>
       <w:r>
         <w:rPr>
-          <w:rFonts w:ascii="Arial" w:eastAsia="Arial" w:hAnsi="Arial"/>
-          <w:b/>
-          <w:bCs/>
-          <w:color w:val="FF0000"/>
-          <w:sz w:val="24"/>
-          <w:szCs w:val="24"/>
+          <w:color w:val="000000" w:themeColor="text1"/>
         </w:rPr>
         <w:t>Frivillighet</w:t>
       </w:r>
@@ -24238,11 +23824,29 @@
       <w:pPr>
         <w:spacing w:before="9" w:line="110" w:lineRule="exact"/>
         <w:rPr>
-          <w:color w:val="FF0000"/>
+          <w:color w:val="000000" w:themeColor="text1"/>
           <w:sz w:val="11"/>
           <w:szCs w:val="11"/>
         </w:rPr>
       </w:pPr>
+    </w:p>
+    <w:p>
+      <w:pPr>
+        <w:pStyle w:val="Brdtext"/>
+        <w:spacing w:line="239" w:lineRule="auto"/>
+        <w:ind w:right="198"/>
+        <w:rPr>
+          <w:rFonts w:cs="Times New Roman"/>
+          <w:color w:val="000000" w:themeColor="text1"/>
+        </w:rPr>
+      </w:pPr>
+      <w:r>
+        <w:rPr>
+          <w:color w:val="000000" w:themeColor="text1"/>
+          <w:spacing w:val="-1"/>
+        </w:rPr>
+        <w:t>Tjänstekontraktet är frivilligt</w:t>
+      </w:r>
     </w:p>
     <w:p>
       <w:pPr>
@@ -24266,6 +23870,7 @@
     </w:p>
     <w:p>
       <w:pPr>
+        <w:pStyle w:val="Rubrik1"/>
         <w:numPr>
           <w:ilvl w:val="1"/>
           <w:numId w:val="1"/>
@@ -24273,26 +23878,13 @@
         <w:tabs>
           <w:tab w:val="left" w:pos="1299"/>
         </w:tabs>
-        <w:spacing w:before="69"/>
-        <w:ind w:left="1299"/>
-        <w:outlineLvl w:val="0"/>
-        <w:rPr>
-          <w:rFonts w:ascii="Arial" w:eastAsia="Arial" w:hAnsi="Arial"/>
-          <w:b/>
-          <w:bCs/>
-          <w:color w:val="FF0000"/>
-          <w:sz w:val="24"/>
-          <w:szCs w:val="24"/>
+        <w:rPr>
+          <w:color w:val="000000" w:themeColor="text1"/>
         </w:rPr>
       </w:pPr>
       <w:r>
         <w:rPr>
-          <w:rFonts w:ascii="Arial" w:eastAsia="Arial" w:hAnsi="Arial"/>
-          <w:b/>
-          <w:bCs/>
-          <w:color w:val="FF0000"/>
-          <w:sz w:val="24"/>
-          <w:szCs w:val="24"/>
+          <w:color w:val="000000" w:themeColor="text1"/>
         </w:rPr>
         <w:t>Version</w:t>
       </w:r>
@@ -24301,11 +23893,26 @@
       <w:pPr>
         <w:spacing w:before="9" w:line="110" w:lineRule="exact"/>
         <w:rPr>
-          <w:color w:val="FF0000"/>
+          <w:color w:val="000000" w:themeColor="text1"/>
           <w:sz w:val="11"/>
           <w:szCs w:val="11"/>
         </w:rPr>
       </w:pPr>
+    </w:p>
+    <w:p>
+      <w:pPr>
+        <w:pStyle w:val="Brdtext"/>
+        <w:ind w:right="689"/>
+        <w:rPr>
+          <w:color w:val="000000" w:themeColor="text1"/>
+        </w:rPr>
+      </w:pPr>
+      <w:r>
+        <w:rPr>
+          <w:color w:val="000000" w:themeColor="text1"/>
+        </w:rPr>
+        <w:t>2.0</w:t>
+      </w:r>
     </w:p>
     <w:p>
       <w:pPr>
@@ -24329,6 +23936,7 @@
     </w:p>
     <w:p>
       <w:pPr>
+        <w:pStyle w:val="Rubrik1"/>
         <w:numPr>
           <w:ilvl w:val="1"/>
           <w:numId w:val="1"/>
@@ -24336,26 +23944,13 @@
         <w:tabs>
           <w:tab w:val="left" w:pos="1299"/>
         </w:tabs>
-        <w:spacing w:before="69"/>
-        <w:ind w:left="1299"/>
-        <w:outlineLvl w:val="0"/>
-        <w:rPr>
-          <w:rFonts w:ascii="Arial" w:eastAsia="Arial" w:hAnsi="Arial"/>
-          <w:b/>
-          <w:bCs/>
-          <w:color w:val="FF0000"/>
-          <w:sz w:val="24"/>
-          <w:szCs w:val="24"/>
+        <w:rPr>
+          <w:color w:val="000000" w:themeColor="text1"/>
         </w:rPr>
       </w:pPr>
       <w:r>
         <w:rPr>
-          <w:rFonts w:ascii="Arial" w:eastAsia="Arial" w:hAnsi="Arial"/>
-          <w:b/>
-          <w:bCs/>
-          <w:color w:val="FF0000"/>
-          <w:sz w:val="24"/>
-          <w:szCs w:val="24"/>
+          <w:color w:val="000000" w:themeColor="text1"/>
         </w:rPr>
         <w:t>SLA-krav</w:t>
       </w:r>
@@ -24364,7 +23959,7 @@
       <w:pPr>
         <w:spacing w:before="9" w:line="110" w:lineRule="exact"/>
         <w:rPr>
-          <w:color w:val="FF0000"/>
+          <w:color w:val="000000" w:themeColor="text1"/>
           <w:sz w:val="11"/>
           <w:szCs w:val="11"/>
         </w:rPr>
@@ -24372,13 +23967,39 @@
     </w:p>
     <w:p>
       <w:pPr>
-        <w:rPr>
-          <w:color w:val="FF0000"/>
+        <w:pStyle w:val="Brdtext"/>
+        <w:ind w:right="150"/>
+        <w:rPr>
+          <w:spacing w:val="-1"/>
         </w:rPr>
       </w:pPr>
+      <w:r>
+        <w:rPr>
+          <w:color w:val="000000" w:themeColor="text1"/>
+          <w:spacing w:val="-1"/>
+        </w:rPr>
+        <w:t>Inga</w:t>
+      </w:r>
+      <w:r>
+        <w:rPr>
+          <w:spacing w:val="-1"/>
+        </w:rPr>
+        <w:t xml:space="preserve"> specifika. Se generella SLA-krav.</w:t>
+      </w:r>
     </w:p>
     <w:p>
       <w:pPr>
+        <w:pStyle w:val="Brdtext"/>
+        <w:ind w:right="150"/>
+        <w:rPr>
+          <w:spacing w:val="-1"/>
+        </w:rPr>
+      </w:pPr>
+    </w:p>
+    <w:p/>
+    <w:p>
+      <w:pPr>
+        <w:pStyle w:val="Rubrik1"/>
         <w:numPr>
           <w:ilvl w:val="1"/>
           <w:numId w:val="1"/>
@@ -24386,47 +24007,16 @@
         <w:tabs>
           <w:tab w:val="left" w:pos="1299"/>
         </w:tabs>
-        <w:spacing w:before="69"/>
-        <w:ind w:left="1299"/>
-        <w:outlineLvl w:val="0"/>
-        <w:rPr>
-          <w:rFonts w:ascii="Arial" w:eastAsia="Arial" w:hAnsi="Arial"/>
-          <w:b/>
-          <w:bCs/>
+        <w:rPr>
           <w:color w:val="FF0000"/>
-          <w:sz w:val="24"/>
-          <w:szCs w:val="24"/>
         </w:rPr>
       </w:pPr>
       <w:r>
-        <w:rPr>
-          <w:rFonts w:ascii="Arial" w:eastAsia="Arial" w:hAnsi="Arial"/>
-          <w:b/>
-          <w:bCs/>
-          <w:color w:val="FF0000"/>
-          <w:sz w:val="24"/>
-          <w:szCs w:val="24"/>
-        </w:rPr>
         <w:t>Fältregler</w:t>
       </w:r>
       <w:r>
-        <w:rPr>
-          <w:rFonts w:ascii="Arial" w:eastAsia="Arial" w:hAnsi="Arial"/>
-          <w:b/>
-          <w:bCs/>
-          <w:color w:val="FF0000"/>
-          <w:sz w:val="24"/>
-          <w:szCs w:val="24"/>
-        </w:rPr>
         <w:br/>
       </w:r>
-    </w:p>
-    <w:p>
-      <w:pPr>
-        <w:rPr>
-          <w:color w:val="FF0000"/>
-        </w:rPr>
-      </w:pPr>
       <w:r>
         <w:rPr>
           <w:color w:val="FF0000"/>
@@ -30344,25 +29934,7 @@
                 <w:sz w:val="20"/>
                 <w:szCs w:val="20"/>
               </w:rPr>
-              <w:t xml:space="preserve">Kod som anger typ av tillgänglighet. Tillåtna värden är P0-00790 för Information till Patient (att information är tillgänglig till patient kan ha föregåtts av </w:t>
-            </w:r>
-            <w:proofErr w:type="spellStart"/>
-            <w:r>
-              <w:rPr>
-                <w:rFonts w:ascii="Times New Roman" w:eastAsia="Times New Roman" w:hAnsi="Times New Roman" w:cs="Times New Roman"/>
-                <w:sz w:val="20"/>
-                <w:szCs w:val="20"/>
-              </w:rPr>
-              <w:t>menprövning</w:t>
-            </w:r>
-            <w:proofErr w:type="spellEnd"/>
-            <w:r>
-              <w:rPr>
-                <w:rFonts w:ascii="Times New Roman" w:eastAsia="Times New Roman" w:hAnsi="Times New Roman" w:cs="Times New Roman"/>
-                <w:sz w:val="20"/>
-                <w:szCs w:val="20"/>
-              </w:rPr>
-              <w:t>)</w:t>
+              <w:t>Kod som anger typ av tillgänglighet. Tillåtna värden är P0-00790 för Information till Patient (att information är tillgänglig till patient kan ha föregåtts av menprövning)</w:t>
             </w:r>
           </w:p>
           <w:p>
@@ -32365,47 +31937,7 @@
                 <w:sz w:val="20"/>
                 <w:szCs w:val="20"/>
               </w:rPr>
-              <w:t xml:space="preserve">&gt;. Kod från </w:t>
-            </w:r>
-            <w:proofErr w:type="spellStart"/>
-            <w:r>
-              <w:rPr>
-                <w:rFonts w:ascii="Times New Roman" w:eastAsia="Times New Roman" w:hAnsi="Times New Roman" w:cs="Times New Roman"/>
-                <w:spacing w:val="-1"/>
-                <w:sz w:val="20"/>
-                <w:szCs w:val="20"/>
-              </w:rPr>
-              <w:t>kodverk</w:t>
-            </w:r>
-            <w:proofErr w:type="spellEnd"/>
-            <w:r>
-              <w:rPr>
-                <w:rFonts w:ascii="Times New Roman" w:eastAsia="Times New Roman" w:hAnsi="Times New Roman" w:cs="Times New Roman"/>
-                <w:spacing w:val="-1"/>
-                <w:sz w:val="20"/>
-                <w:szCs w:val="20"/>
-              </w:rPr>
-              <w:t xml:space="preserve">. Lämpliga </w:t>
-            </w:r>
-            <w:proofErr w:type="spellStart"/>
-            <w:r>
-              <w:rPr>
-                <w:rFonts w:ascii="Times New Roman" w:eastAsia="Times New Roman" w:hAnsi="Times New Roman" w:cs="Times New Roman"/>
-                <w:spacing w:val="-1"/>
-                <w:sz w:val="20"/>
-                <w:szCs w:val="20"/>
-              </w:rPr>
-              <w:t>kodverk</w:t>
-            </w:r>
-            <w:proofErr w:type="spellEnd"/>
-            <w:r>
-              <w:rPr>
-                <w:rFonts w:ascii="Times New Roman" w:eastAsia="Times New Roman" w:hAnsi="Times New Roman" w:cs="Times New Roman"/>
-                <w:spacing w:val="-1"/>
-                <w:sz w:val="20"/>
-                <w:szCs w:val="20"/>
-              </w:rPr>
-              <w:t xml:space="preserve"> kan vara: KVÅ (1.2.752.116.1.3.2.1.4) </w:t>
+              <w:t xml:space="preserve">&gt;. Kod från kodverk. Lämpliga kodverk kan vara: KVÅ (1.2.752.116.1.3.2.1.4) </w:t>
             </w:r>
           </w:p>
           <w:p>
@@ -35888,10 +35420,279 @@
           <w:spacing w:val="1"/>
         </w:rPr>
         <w:lastRenderedPageBreak/>
-        <w:t>GetCareContactType</w:t>
+        <w:t>GetCareContact</w:t>
       </w:r>
       <w:bookmarkEnd w:id="64"/>
       <w:proofErr w:type="spellEnd"/>
+    </w:p>
+    <w:p>
+      <w:pPr>
+        <w:spacing w:line="239" w:lineRule="auto"/>
+        <w:ind w:left="867" w:right="145"/>
+        <w:rPr>
+          <w:rFonts w:ascii="Times New Roman" w:eastAsia="Times New Roman" w:hAnsi="Times New Roman"/>
+          <w:spacing w:val="-1"/>
+          <w:sz w:val="24"/>
+          <w:szCs w:val="24"/>
+        </w:rPr>
+      </w:pPr>
+      <w:proofErr w:type="spellStart"/>
+      <w:r>
+        <w:rPr>
+          <w:rFonts w:ascii="Times New Roman" w:eastAsia="Times New Roman" w:hAnsi="Times New Roman"/>
+          <w:spacing w:val="-1"/>
+          <w:sz w:val="24"/>
+          <w:szCs w:val="24"/>
+        </w:rPr>
+        <w:t>GetCareContact</w:t>
+      </w:r>
+      <w:proofErr w:type="spellEnd"/>
+      <w:r>
+        <w:rPr>
+          <w:rFonts w:ascii="Times New Roman" w:eastAsia="Times New Roman" w:hAnsi="Times New Roman"/>
+          <w:spacing w:val="-1"/>
+          <w:sz w:val="24"/>
+          <w:szCs w:val="24"/>
+        </w:rPr>
+        <w:t xml:space="preserve"> returnerar en patients vårdkontakter.</w:t>
+      </w:r>
+    </w:p>
+    <w:p>
+      <w:pPr>
+        <w:spacing w:before="2" w:line="160" w:lineRule="exact"/>
+        <w:rPr>
+          <w:sz w:val="16"/>
+          <w:szCs w:val="16"/>
+        </w:rPr>
+      </w:pPr>
+    </w:p>
+    <w:p>
+      <w:pPr>
+        <w:spacing w:line="200" w:lineRule="exact"/>
+        <w:rPr>
+          <w:sz w:val="20"/>
+          <w:szCs w:val="20"/>
+        </w:rPr>
+      </w:pPr>
+    </w:p>
+    <w:p>
+      <w:pPr>
+        <w:pStyle w:val="Rubrik1"/>
+        <w:numPr>
+          <w:ilvl w:val="1"/>
+          <w:numId w:val="1"/>
+        </w:numPr>
+        <w:tabs>
+          <w:tab w:val="left" w:pos="1299"/>
+        </w:tabs>
+        <w:rPr>
+          <w:color w:val="000000" w:themeColor="text1"/>
+        </w:rPr>
+      </w:pPr>
+      <w:r>
+        <w:rPr>
+          <w:color w:val="000000" w:themeColor="text1"/>
+        </w:rPr>
+        <w:t>Frivillighet</w:t>
+      </w:r>
+    </w:p>
+    <w:p>
+      <w:pPr>
+        <w:spacing w:before="9" w:line="110" w:lineRule="exact"/>
+        <w:rPr>
+          <w:color w:val="000000" w:themeColor="text1"/>
+          <w:sz w:val="11"/>
+          <w:szCs w:val="11"/>
+        </w:rPr>
+      </w:pPr>
+    </w:p>
+    <w:p>
+      <w:pPr>
+        <w:pStyle w:val="Brdtext"/>
+        <w:spacing w:line="239" w:lineRule="auto"/>
+        <w:ind w:right="198"/>
+        <w:rPr>
+          <w:rFonts w:cs="Times New Roman"/>
+          <w:color w:val="000000" w:themeColor="text1"/>
+        </w:rPr>
+      </w:pPr>
+      <w:r>
+        <w:rPr>
+          <w:color w:val="000000" w:themeColor="text1"/>
+          <w:spacing w:val="-1"/>
+        </w:rPr>
+        <w:t>Tjänstekontraktet är frivilligt</w:t>
+      </w:r>
+    </w:p>
+    <w:p>
+      <w:pPr>
+        <w:spacing w:before="2" w:line="160" w:lineRule="exact"/>
+        <w:rPr>
+          <w:color w:val="FF0000"/>
+          <w:sz w:val="16"/>
+          <w:szCs w:val="16"/>
+        </w:rPr>
+      </w:pPr>
+    </w:p>
+    <w:p>
+      <w:pPr>
+        <w:spacing w:line="200" w:lineRule="exact"/>
+        <w:rPr>
+          <w:color w:val="FF0000"/>
+          <w:sz w:val="20"/>
+          <w:szCs w:val="20"/>
+        </w:rPr>
+      </w:pPr>
+    </w:p>
+    <w:p>
+      <w:pPr>
+        <w:pStyle w:val="Rubrik1"/>
+        <w:numPr>
+          <w:ilvl w:val="1"/>
+          <w:numId w:val="1"/>
+        </w:numPr>
+        <w:tabs>
+          <w:tab w:val="left" w:pos="1299"/>
+        </w:tabs>
+        <w:rPr>
+          <w:color w:val="000000" w:themeColor="text1"/>
+        </w:rPr>
+      </w:pPr>
+      <w:r>
+        <w:rPr>
+          <w:color w:val="000000" w:themeColor="text1"/>
+        </w:rPr>
+        <w:t>Version</w:t>
+      </w:r>
+    </w:p>
+    <w:p>
+      <w:pPr>
+        <w:spacing w:before="9" w:line="110" w:lineRule="exact"/>
+        <w:rPr>
+          <w:color w:val="000000" w:themeColor="text1"/>
+          <w:sz w:val="11"/>
+          <w:szCs w:val="11"/>
+        </w:rPr>
+      </w:pPr>
+    </w:p>
+    <w:p>
+      <w:pPr>
+        <w:pStyle w:val="Brdtext"/>
+        <w:ind w:right="689"/>
+        <w:rPr>
+          <w:color w:val="000000" w:themeColor="text1"/>
+        </w:rPr>
+      </w:pPr>
+      <w:r>
+        <w:rPr>
+          <w:color w:val="000000" w:themeColor="text1"/>
+        </w:rPr>
+        <w:t>2.0</w:t>
+      </w:r>
+    </w:p>
+    <w:p>
+      <w:pPr>
+        <w:spacing w:before="10" w:line="150" w:lineRule="exact"/>
+        <w:rPr>
+          <w:color w:val="FF0000"/>
+          <w:sz w:val="15"/>
+          <w:szCs w:val="15"/>
+        </w:rPr>
+      </w:pPr>
+    </w:p>
+    <w:p>
+      <w:pPr>
+        <w:spacing w:line="200" w:lineRule="exact"/>
+        <w:rPr>
+          <w:color w:val="FF0000"/>
+          <w:sz w:val="20"/>
+          <w:szCs w:val="20"/>
+        </w:rPr>
+      </w:pPr>
+    </w:p>
+    <w:p>
+      <w:pPr>
+        <w:pStyle w:val="Rubrik1"/>
+        <w:numPr>
+          <w:ilvl w:val="1"/>
+          <w:numId w:val="1"/>
+        </w:numPr>
+        <w:tabs>
+          <w:tab w:val="left" w:pos="1299"/>
+        </w:tabs>
+        <w:rPr>
+          <w:color w:val="000000" w:themeColor="text1"/>
+        </w:rPr>
+      </w:pPr>
+      <w:r>
+        <w:rPr>
+          <w:color w:val="000000" w:themeColor="text1"/>
+        </w:rPr>
+        <w:t>SLA-krav</w:t>
+      </w:r>
+    </w:p>
+    <w:p>
+      <w:pPr>
+        <w:spacing w:before="9" w:line="110" w:lineRule="exact"/>
+        <w:rPr>
+          <w:color w:val="000000" w:themeColor="text1"/>
+          <w:sz w:val="11"/>
+          <w:szCs w:val="11"/>
+        </w:rPr>
+      </w:pPr>
+    </w:p>
+    <w:p>
+      <w:pPr>
+        <w:pStyle w:val="Brdtext"/>
+        <w:ind w:right="150"/>
+        <w:rPr>
+          <w:spacing w:val="-1"/>
+        </w:rPr>
+      </w:pPr>
+      <w:r>
+        <w:rPr>
+          <w:color w:val="000000" w:themeColor="text1"/>
+          <w:spacing w:val="-1"/>
+        </w:rPr>
+        <w:t>Inga</w:t>
+      </w:r>
+      <w:r>
+        <w:rPr>
+          <w:spacing w:val="-1"/>
+        </w:rPr>
+        <w:t xml:space="preserve"> specifika. Se generella SLA-krav.</w:t>
+      </w:r>
+    </w:p>
+    <w:p>
+      <w:pPr>
+        <w:pStyle w:val="Brdtext"/>
+        <w:ind w:right="150"/>
+        <w:rPr>
+          <w:spacing w:val="-1"/>
+        </w:rPr>
+      </w:pPr>
+    </w:p>
+    <w:p/>
+    <w:p>
+      <w:pPr>
+        <w:pStyle w:val="Rubrik1"/>
+        <w:numPr>
+          <w:ilvl w:val="1"/>
+          <w:numId w:val="1"/>
+        </w:numPr>
+        <w:tabs>
+          <w:tab w:val="left" w:pos="1299"/>
+        </w:tabs>
+      </w:pPr>
+      <w:r>
+        <w:rPr>
+          <w:color w:val="000000" w:themeColor="text1"/>
+        </w:rPr>
+        <w:t>Fältregler</w:t>
+      </w:r>
+      <w:r>
+        <w:br/>
+      </w:r>
       <w:r>
         <w:br/>
       </w:r>
@@ -38808,6 +38609,7 @@
                 <w:sz w:val="20"/>
                 <w:szCs w:val="20"/>
               </w:rPr>
+              <w:lastRenderedPageBreak/>
               <w:t>...</w:t>
             </w:r>
             <w:proofErr w:type="spellStart"/>
@@ -40607,7 +40409,6 @@
                 <w:sz w:val="20"/>
                 <w:szCs w:val="20"/>
               </w:rPr>
-              <w:lastRenderedPageBreak/>
               <w:t>..</w:t>
             </w:r>
             <w:proofErr w:type="spellStart"/>
@@ -40912,25 +40713,7 @@
                 <w:sz w:val="20"/>
                 <w:szCs w:val="20"/>
               </w:rPr>
-              <w:t xml:space="preserve">Information till Patient (att information är tillgänglig till patient kan ha föregåtts av </w:t>
-            </w:r>
-            <w:proofErr w:type="spellStart"/>
-            <w:r>
-              <w:rPr>
-                <w:rFonts w:ascii="Times New Roman" w:eastAsia="Times New Roman" w:hAnsi="Times New Roman" w:cs="Times New Roman"/>
-                <w:sz w:val="20"/>
-                <w:szCs w:val="20"/>
-              </w:rPr>
-              <w:t>menprövning</w:t>
-            </w:r>
-            <w:proofErr w:type="spellEnd"/>
-            <w:r>
-              <w:rPr>
-                <w:rFonts w:ascii="Times New Roman" w:eastAsia="Times New Roman" w:hAnsi="Times New Roman" w:cs="Times New Roman"/>
-                <w:sz w:val="20"/>
-                <w:szCs w:val="20"/>
-              </w:rPr>
-              <w:t>)</w:t>
+              <w:t>Information till Patient (att information är tillgänglig till patient kan ha föregåtts av menprövning)</w:t>
             </w:r>
           </w:p>
           <w:p>
@@ -42782,6 +42565,7 @@
                 <w:sz w:val="20"/>
                 <w:szCs w:val="20"/>
               </w:rPr>
+              <w:lastRenderedPageBreak/>
               <w:t>..</w:t>
             </w:r>
             <w:proofErr w:type="spellStart"/>
@@ -43241,7 +43025,7 @@
 </file>
 
 <file path=word/comments.xml><?xml version="1.0" encoding="utf-8"?>
-<w:comments xmlns:wpc="http://schemas.microsoft.com/office/word/2010/wordprocessingCanvas" xmlns:mo="http://schemas.microsoft.com/office/mac/office/2008/main" xmlns:mc="http://schemas.openxmlformats.org/markup-compatibility/2006" xmlns:mv="urn:schemas-microsoft-com:mac:vml" xmlns:o="urn:schemas-microsoft-com:office:office" xmlns:r="http://schemas.openxmlformats.org/officeDocument/2006/relationships" xmlns:m="http://schemas.openxmlformats.org/officeDocument/2006/math" xmlns:v="urn:schemas-microsoft-com:vml" xmlns:wp14="http://schemas.microsoft.com/office/word/2010/wordprocessingDrawing" xmlns:wp="http://schemas.openxmlformats.org/drawingml/2006/wordprocessingDrawing" xmlns:w10="urn:schemas-microsoft-com:office:word" xmlns:w="http://schemas.openxmlformats.org/wordprocessingml/2006/main" xmlns:w14="http://schemas.microsoft.com/office/word/2010/wordml" xmlns:wpg="http://schemas.microsoft.com/office/word/2010/wordprocessingGroup" xmlns:wpi="http://schemas.microsoft.com/office/word/2010/wordprocessingInk" xmlns:wne="http://schemas.microsoft.com/office/word/2006/wordml" xmlns:wps="http://schemas.microsoft.com/office/word/2010/wordprocessingShape" mc:Ignorable="w14 wp14">
+<w:comments xmlns:wpc="http://schemas.microsoft.com/office/word/2010/wordprocessingCanvas" xmlns:mc="http://schemas.openxmlformats.org/markup-compatibility/2006" xmlns:o="urn:schemas-microsoft-com:office:office" xmlns:r="http://schemas.openxmlformats.org/officeDocument/2006/relationships" xmlns:m="http://schemas.openxmlformats.org/officeDocument/2006/math" xmlns:v="urn:schemas-microsoft-com:vml" xmlns:wp14="http://schemas.microsoft.com/office/word/2010/wordprocessingDrawing" xmlns:wp="http://schemas.openxmlformats.org/drawingml/2006/wordprocessingDrawing" xmlns:w10="urn:schemas-microsoft-com:office:word" xmlns:w="http://schemas.openxmlformats.org/wordprocessingml/2006/main" xmlns:w14="http://schemas.microsoft.com/office/word/2010/wordml" xmlns:wpg="http://schemas.microsoft.com/office/word/2010/wordprocessingGroup" xmlns:wpi="http://schemas.microsoft.com/office/word/2010/wordprocessingInk" xmlns:wne="http://schemas.microsoft.com/office/word/2006/wordml" xmlns:wps="http://schemas.microsoft.com/office/word/2010/wordprocessingShape" mc:Ignorable="w14 wp14">
   <w:comment w:id="33" w:author="Johan Eltes" w:date="2013-01-20T23:30:00Z" w:initials="JE">
     <w:p>
       <w:pPr>
@@ -43253,45 +43037,11 @@
         </w:rPr>
         <w:annotationRef/>
       </w:r>
-      <w:proofErr w:type="spellStart"/>
-      <w:r>
-        <w:t>Namnbyte</w:t>
-      </w:r>
-      <w:proofErr w:type="spellEnd"/>
-      <w:r>
-        <w:t xml:space="preserve"> </w:t>
-      </w:r>
-      <w:proofErr w:type="spellStart"/>
-      <w:r>
-        <w:t>planeras</w:t>
-      </w:r>
-      <w:proofErr w:type="spellEnd"/>
-      <w:r>
-        <w:t xml:space="preserve"> </w:t>
-      </w:r>
-      <w:proofErr w:type="spellStart"/>
-      <w:r>
-        <w:t>för</w:t>
-      </w:r>
-      <w:proofErr w:type="spellEnd"/>
-      <w:r>
-        <w:t xml:space="preserve"> </w:t>
-      </w:r>
-      <w:proofErr w:type="spellStart"/>
-      <w:r>
-        <w:t>nästa</w:t>
-      </w:r>
-      <w:proofErr w:type="spellEnd"/>
-      <w:r>
-        <w:t xml:space="preserve"> </w:t>
-      </w:r>
-      <w:proofErr w:type="spellStart"/>
-      <w:r>
-        <w:t>huvudversion</w:t>
-      </w:r>
-      <w:proofErr w:type="spellEnd"/>
-      <w:r>
-        <w:t xml:space="preserve">. </w:t>
+      <w:r>
+        <w:rPr>
+          <w:lang w:val="sv-SE"/>
+        </w:rPr>
+        <w:t xml:space="preserve">Namnbyte planeras för nästa huvudversion. </w:t>
       </w:r>
       <w:proofErr w:type="spellStart"/>
       <w:r>
@@ -43315,7 +43065,7 @@
 </file>
 
 <file path=word/endnotes.xml><?xml version="1.0" encoding="utf-8"?>
-<w:endnotes xmlns:wpc="http://schemas.microsoft.com/office/word/2010/wordprocessingCanvas" xmlns:mo="http://schemas.microsoft.com/office/mac/office/2008/main" xmlns:mc="http://schemas.openxmlformats.org/markup-compatibility/2006" xmlns:mv="urn:schemas-microsoft-com:mac:vml" xmlns:o="urn:schemas-microsoft-com:office:office" xmlns:r="http://schemas.openxmlformats.org/officeDocument/2006/relationships" xmlns:m="http://schemas.openxmlformats.org/officeDocument/2006/math" xmlns:v="urn:schemas-microsoft-com:vml" xmlns:wp14="http://schemas.microsoft.com/office/word/2010/wordprocessingDrawing" xmlns:wp="http://schemas.openxmlformats.org/drawingml/2006/wordprocessingDrawing" xmlns:w10="urn:schemas-microsoft-com:office:word" xmlns:w="http://schemas.openxmlformats.org/wordprocessingml/2006/main" xmlns:w14="http://schemas.microsoft.com/office/word/2010/wordml" xmlns:wpg="http://schemas.microsoft.com/office/word/2010/wordprocessingGroup" xmlns:wpi="http://schemas.microsoft.com/office/word/2010/wordprocessingInk" xmlns:wne="http://schemas.microsoft.com/office/word/2006/wordml" xmlns:wps="http://schemas.microsoft.com/office/word/2010/wordprocessingShape" mc:Ignorable="w14 wp14">
+<w:endnotes xmlns:wpc="http://schemas.microsoft.com/office/word/2010/wordprocessingCanvas" xmlns:mc="http://schemas.openxmlformats.org/markup-compatibility/2006" xmlns:o="urn:schemas-microsoft-com:office:office" xmlns:r="http://schemas.openxmlformats.org/officeDocument/2006/relationships" xmlns:m="http://schemas.openxmlformats.org/officeDocument/2006/math" xmlns:v="urn:schemas-microsoft-com:vml" xmlns:wp14="http://schemas.microsoft.com/office/word/2010/wordprocessingDrawing" xmlns:wp="http://schemas.openxmlformats.org/drawingml/2006/wordprocessingDrawing" xmlns:w10="urn:schemas-microsoft-com:office:word" xmlns:w="http://schemas.openxmlformats.org/wordprocessingml/2006/main" xmlns:w14="http://schemas.microsoft.com/office/word/2010/wordml" xmlns:wpg="http://schemas.microsoft.com/office/word/2010/wordprocessingGroup" xmlns:wpi="http://schemas.microsoft.com/office/word/2010/wordprocessingInk" xmlns:wne="http://schemas.microsoft.com/office/word/2006/wordml" xmlns:wps="http://schemas.microsoft.com/office/word/2010/wordprocessingShape" mc:Ignorable="w14 wp14">
   <w:endnote w:type="separator" w:id="-1">
     <w:p>
       <w:r>
@@ -43334,7 +43084,7 @@
 </file>
 
 <file path=word/footnotes.xml><?xml version="1.0" encoding="utf-8"?>
-<w:footnotes xmlns:wpc="http://schemas.microsoft.com/office/word/2010/wordprocessingCanvas" xmlns:mo="http://schemas.microsoft.com/office/mac/office/2008/main" xmlns:mc="http://schemas.openxmlformats.org/markup-compatibility/2006" xmlns:mv="urn:schemas-microsoft-com:mac:vml" xmlns:o="urn:schemas-microsoft-com:office:office" xmlns:r="http://schemas.openxmlformats.org/officeDocument/2006/relationships" xmlns:m="http://schemas.openxmlformats.org/officeDocument/2006/math" xmlns:v="urn:schemas-microsoft-com:vml" xmlns:wp14="http://schemas.microsoft.com/office/word/2010/wordprocessingDrawing" xmlns:wp="http://schemas.openxmlformats.org/drawingml/2006/wordprocessingDrawing" xmlns:w10="urn:schemas-microsoft-com:office:word" xmlns:w="http://schemas.openxmlformats.org/wordprocessingml/2006/main" xmlns:w14="http://schemas.microsoft.com/office/word/2010/wordml" xmlns:wpg="http://schemas.microsoft.com/office/word/2010/wordprocessingGroup" xmlns:wpi="http://schemas.microsoft.com/office/word/2010/wordprocessingInk" xmlns:wne="http://schemas.microsoft.com/office/word/2006/wordml" xmlns:wps="http://schemas.microsoft.com/office/word/2010/wordprocessingShape" mc:Ignorable="w14 wp14">
+<w:footnotes xmlns:wpc="http://schemas.microsoft.com/office/word/2010/wordprocessingCanvas" xmlns:mc="http://schemas.openxmlformats.org/markup-compatibility/2006" xmlns:o="urn:schemas-microsoft-com:office:office" xmlns:r="http://schemas.openxmlformats.org/officeDocument/2006/relationships" xmlns:m="http://schemas.openxmlformats.org/officeDocument/2006/math" xmlns:v="urn:schemas-microsoft-com:vml" xmlns:wp14="http://schemas.microsoft.com/office/word/2010/wordprocessingDrawing" xmlns:wp="http://schemas.openxmlformats.org/drawingml/2006/wordprocessingDrawing" xmlns:w10="urn:schemas-microsoft-com:office:word" xmlns:w="http://schemas.openxmlformats.org/wordprocessingml/2006/main" xmlns:w14="http://schemas.microsoft.com/office/word/2010/wordml" xmlns:wpg="http://schemas.microsoft.com/office/word/2010/wordprocessingGroup" xmlns:wpi="http://schemas.microsoft.com/office/word/2010/wordprocessingInk" xmlns:wne="http://schemas.microsoft.com/office/word/2006/wordml" xmlns:wps="http://schemas.microsoft.com/office/word/2010/wordprocessingShape" mc:Ignorable="w14 wp14">
   <w:footnote w:type="separator" w:id="-1">
     <w:p>
       <w:r>
@@ -43353,7 +43103,7 @@
 </file>
 
 <file path=word/header1.xml><?xml version="1.0" encoding="utf-8"?>
-<w:hdr xmlns:wpc="http://schemas.microsoft.com/office/word/2010/wordprocessingCanvas" xmlns:mo="http://schemas.microsoft.com/office/mac/office/2008/main" xmlns:mc="http://schemas.openxmlformats.org/markup-compatibility/2006" xmlns:mv="urn:schemas-microsoft-com:mac:vml" xmlns:o="urn:schemas-microsoft-com:office:office" xmlns:r="http://schemas.openxmlformats.org/officeDocument/2006/relationships" xmlns:m="http://schemas.openxmlformats.org/officeDocument/2006/math" xmlns:v="urn:schemas-microsoft-com:vml" xmlns:wp14="http://schemas.microsoft.com/office/word/2010/wordprocessingDrawing" xmlns:wp="http://schemas.openxmlformats.org/drawingml/2006/wordprocessingDrawing" xmlns:w10="urn:schemas-microsoft-com:office:word" xmlns:w="http://schemas.openxmlformats.org/wordprocessingml/2006/main" xmlns:w14="http://schemas.microsoft.com/office/word/2010/wordml" xmlns:wpg="http://schemas.microsoft.com/office/word/2010/wordprocessingGroup" xmlns:wpi="http://schemas.microsoft.com/office/word/2010/wordprocessingInk" xmlns:wne="http://schemas.microsoft.com/office/word/2006/wordml" xmlns:wps="http://schemas.microsoft.com/office/word/2010/wordprocessingShape" mc:Ignorable="w14 wp14">
+<w:hdr xmlns:wpc="http://schemas.microsoft.com/office/word/2010/wordprocessingCanvas" xmlns:mc="http://schemas.openxmlformats.org/markup-compatibility/2006" xmlns:o="urn:schemas-microsoft-com:office:office" xmlns:r="http://schemas.openxmlformats.org/officeDocument/2006/relationships" xmlns:m="http://schemas.openxmlformats.org/officeDocument/2006/math" xmlns:v="urn:schemas-microsoft-com:vml" xmlns:wp14="http://schemas.microsoft.com/office/word/2010/wordprocessingDrawing" xmlns:wp="http://schemas.openxmlformats.org/drawingml/2006/wordprocessingDrawing" xmlns:w10="urn:schemas-microsoft-com:office:word" xmlns:w="http://schemas.openxmlformats.org/wordprocessingml/2006/main" xmlns:w14="http://schemas.microsoft.com/office/word/2010/wordml" xmlns:wpg="http://schemas.microsoft.com/office/word/2010/wordprocessingGroup" xmlns:wpi="http://schemas.microsoft.com/office/word/2010/wordprocessingInk" xmlns:wne="http://schemas.microsoft.com/office/word/2006/wordml" xmlns:wps="http://schemas.microsoft.com/office/word/2010/wordprocessingShape" mc:Ignorable="w14 wp14">
   <w:tbl>
     <w:tblPr>
       <w:tblW w:w="0" w:type="auto"/>
@@ -43639,7 +43389,7 @@
                   </wp:inline>
                 </w:drawing>
               </mc:Choice>
-              <mc:Fallback>
+              <mc:Fallback xmlns:mv="urn:schemas-microsoft-com:mac:vml" xmlns:mo="http://schemas.microsoft.com/office/mac/office/2008/main">
                 <w:pict>
                   <v:shape id="AutoShape 1" o:spid="_x0000_s1026" style="width:159.05pt;height:35.05pt;visibility:visible;mso-wrap-style:square;mso-left-percent:-10001;mso-top-percent:-10001;mso-position-horizontal:absolute;mso-position-horizontal-relative:char;mso-position-vertical:absolute;mso-position-vertical-relative:line;mso-left-percent:-10001;mso-top-percent:-10001;v-text-anchor:top" coordsize="20000,20000" o:gfxdata="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">
                     <v:path textboxrect="@1,@1,@1,@1"/>
@@ -43996,13 +43746,8 @@
               <w:tab w:val="left" w:pos="31680"/>
             </w:tabs>
           </w:pPr>
-          <w:proofErr w:type="spellStart"/>
           <w:r>
-            <w:t>CeHis</w:t>
-          </w:r>
-          <w:proofErr w:type="spellEnd"/>
-          <w:r>
-            <w:t xml:space="preserve"> arkitekturledning</w:t>
+            <w:t>CeHis arkitekturledning</w:t>
           </w:r>
         </w:p>
       </w:tc>
@@ -44139,7 +43884,7 @@
             <w:rPr>
               <w:noProof/>
             </w:rPr>
-            <w:t>20</w:t>
+            <w:t>23</w:t>
           </w:r>
           <w:r>
             <w:fldChar w:fldCharType="end"/>
@@ -44160,7 +43905,7 @@
             <w:rPr>
               <w:noProof/>
             </w:rPr>
-            <w:t>29</w:t>
+            <w:t>30</w:t>
           </w:r>
           <w:r>
             <w:fldChar w:fldCharType="end"/>
@@ -44228,7 +43973,7 @@
               <w:rFonts w:ascii="Arial" w:hAnsi="Arial" w:cs="Arial"/>
               <w:noProof/>
             </w:rPr>
-            <w:t>2013-01-20</w:t>
+            <w:t>2013-01-21</w:t>
           </w:r>
           <w:r>
             <w:rPr>
@@ -44289,7 +44034,7 @@
 </file>
 
 <file path=word/header2.xml><?xml version="1.0" encoding="utf-8"?>
-<w:hdr xmlns:wpc="http://schemas.microsoft.com/office/word/2010/wordprocessingCanvas" xmlns:mo="http://schemas.microsoft.com/office/mac/office/2008/main" xmlns:mc="http://schemas.openxmlformats.org/markup-compatibility/2006" xmlns:mv="urn:schemas-microsoft-com:mac:vml" xmlns:o="urn:schemas-microsoft-com:office:office" xmlns:r="http://schemas.openxmlformats.org/officeDocument/2006/relationships" xmlns:m="http://schemas.openxmlformats.org/officeDocument/2006/math" xmlns:v="urn:schemas-microsoft-com:vml" xmlns:wp14="http://schemas.microsoft.com/office/word/2010/wordprocessingDrawing" xmlns:wp="http://schemas.openxmlformats.org/drawingml/2006/wordprocessingDrawing" xmlns:w10="urn:schemas-microsoft-com:office:word" xmlns:w="http://schemas.openxmlformats.org/wordprocessingml/2006/main" xmlns:w14="http://schemas.microsoft.com/office/word/2010/wordml" xmlns:wpg="http://schemas.microsoft.com/office/word/2010/wordprocessingGroup" xmlns:wpi="http://schemas.microsoft.com/office/word/2010/wordprocessingInk" xmlns:wne="http://schemas.microsoft.com/office/word/2006/wordml" xmlns:wps="http://schemas.microsoft.com/office/word/2010/wordprocessingShape" mc:Ignorable="w14 wp14">
+<w:hdr xmlns:wpc="http://schemas.microsoft.com/office/word/2010/wordprocessingCanvas" xmlns:mc="http://schemas.openxmlformats.org/markup-compatibility/2006" xmlns:o="urn:schemas-microsoft-com:office:office" xmlns:r="http://schemas.openxmlformats.org/officeDocument/2006/relationships" xmlns:m="http://schemas.openxmlformats.org/officeDocument/2006/math" xmlns:v="urn:schemas-microsoft-com:vml" xmlns:wp14="http://schemas.microsoft.com/office/word/2010/wordprocessingDrawing" xmlns:wp="http://schemas.openxmlformats.org/drawingml/2006/wordprocessingDrawing" xmlns:w10="urn:schemas-microsoft-com:office:word" xmlns:w="http://schemas.openxmlformats.org/wordprocessingml/2006/main" xmlns:w14="http://schemas.microsoft.com/office/word/2010/wordml" xmlns:wpg="http://schemas.microsoft.com/office/word/2010/wordprocessingGroup" xmlns:wpi="http://schemas.microsoft.com/office/word/2010/wordprocessingInk" xmlns:wne="http://schemas.microsoft.com/office/word/2006/wordml" xmlns:wps="http://schemas.microsoft.com/office/word/2010/wordprocessingShape" mc:Ignorable="w14 wp14">
   <w:tbl>
     <w:tblPr>
       <w:tblW w:w="0" w:type="auto"/>
@@ -44575,7 +44320,7 @@
                   </wp:inline>
                 </w:drawing>
               </mc:Choice>
-              <mc:Fallback>
+              <mc:Fallback xmlns:mv="urn:schemas-microsoft-com:mac:vml" xmlns:mo="http://schemas.microsoft.com/office/mac/office/2008/main">
                 <w:pict>
                   <v:shape id="AutoShape 1" o:spid="_x0000_s1026" style="width:159.05pt;height:35.05pt;visibility:visible;mso-wrap-style:square;mso-left-percent:-10001;mso-top-percent:-10001;mso-position-horizontal:absolute;mso-position-horizontal-relative:char;mso-position-vertical:absolute;mso-position-vertical-relative:line;mso-left-percent:-10001;mso-top-percent:-10001;v-text-anchor:top" coordsize="20000,20000" o:gfxdata="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">
                     <v:path textboxrect="@1,@1,@1,@1"/>
@@ -44932,13 +44677,8 @@
               <w:tab w:val="left" w:pos="31680"/>
             </w:tabs>
           </w:pPr>
-          <w:proofErr w:type="spellStart"/>
           <w:r>
-            <w:t>CeHis</w:t>
-          </w:r>
-          <w:proofErr w:type="spellEnd"/>
-          <w:r>
-            <w:t xml:space="preserve"> arkitekturledning</w:t>
+            <w:t>CeHis arkitekturledning</w:t>
           </w:r>
         </w:p>
       </w:tc>
@@ -45075,7 +44815,7 @@
             <w:rPr>
               <w:noProof/>
             </w:rPr>
-            <w:t>29</w:t>
+            <w:t>30</w:t>
           </w:r>
           <w:r>
             <w:fldChar w:fldCharType="end"/>
@@ -45096,7 +44836,7 @@
             <w:rPr>
               <w:noProof/>
             </w:rPr>
-            <w:t>29</w:t>
+            <w:t>30</w:t>
           </w:r>
           <w:r>
             <w:fldChar w:fldCharType="end"/>
@@ -45164,7 +44904,7 @@
               <w:rFonts w:ascii="Arial" w:hAnsi="Arial" w:cs="Arial"/>
               <w:noProof/>
             </w:rPr>
-            <w:t>2013-01-20</w:t>
+            <w:t>2013-01-21</w:t>
           </w:r>
           <w:r>
             <w:rPr>
@@ -45225,7 +44965,7 @@
 </file>
 
 <file path=word/numbering.xml><?xml version="1.0" encoding="utf-8"?>
-<w:numbering xmlns:wpc="http://schemas.microsoft.com/office/word/2010/wordprocessingCanvas" xmlns:mo="http://schemas.microsoft.com/office/mac/office/2008/main" xmlns:mc="http://schemas.openxmlformats.org/markup-compatibility/2006" xmlns:mv="urn:schemas-microsoft-com:mac:vml" xmlns:o="urn:schemas-microsoft-com:office:office" xmlns:r="http://schemas.openxmlformats.org/officeDocument/2006/relationships" xmlns:m="http://schemas.openxmlformats.org/officeDocument/2006/math" xmlns:v="urn:schemas-microsoft-com:vml" xmlns:wp14="http://schemas.microsoft.com/office/word/2010/wordprocessingDrawing" xmlns:wp="http://schemas.openxmlformats.org/drawingml/2006/wordprocessingDrawing" xmlns:w10="urn:schemas-microsoft-com:office:word" xmlns:w="http://schemas.openxmlformats.org/wordprocessingml/2006/main" xmlns:w14="http://schemas.microsoft.com/office/word/2010/wordml" xmlns:wpg="http://schemas.microsoft.com/office/word/2010/wordprocessingGroup" xmlns:wpi="http://schemas.microsoft.com/office/word/2010/wordprocessingInk" xmlns:wne="http://schemas.microsoft.com/office/word/2006/wordml" xmlns:wps="http://schemas.microsoft.com/office/word/2010/wordprocessingShape" mc:Ignorable="w14 wp14">
+<w:numbering xmlns:wpc="http://schemas.microsoft.com/office/word/2010/wordprocessingCanvas" xmlns:mc="http://schemas.openxmlformats.org/markup-compatibility/2006" xmlns:o="urn:schemas-microsoft-com:office:office" xmlns:r="http://schemas.openxmlformats.org/officeDocument/2006/relationships" xmlns:m="http://schemas.openxmlformats.org/officeDocument/2006/math" xmlns:v="urn:schemas-microsoft-com:vml" xmlns:wp14="http://schemas.microsoft.com/office/word/2010/wordprocessingDrawing" xmlns:wp="http://schemas.openxmlformats.org/drawingml/2006/wordprocessingDrawing" xmlns:w10="urn:schemas-microsoft-com:office:word" xmlns:w="http://schemas.openxmlformats.org/wordprocessingml/2006/main" xmlns:w14="http://schemas.microsoft.com/office/word/2010/wordml" xmlns:wpg="http://schemas.microsoft.com/office/word/2010/wordprocessingGroup" xmlns:wpi="http://schemas.microsoft.com/office/word/2010/wordprocessingInk" xmlns:wne="http://schemas.microsoft.com/office/word/2006/wordml" xmlns:wps="http://schemas.microsoft.com/office/word/2010/wordprocessingShape" mc:Ignorable="w14 wp14">
   <w:abstractNum w:abstractNumId="0">
     <w:nsid w:val="01FB33F9"/>
     <w:multiLevelType w:val="multilevel"/>
@@ -46168,7 +45908,7 @@
       </w:pPr>
     </w:pPrDefault>
   </w:docDefaults>
-  <w:latentStyles w:defLockedState="0" w:defUIPriority="99" w:defSemiHidden="1" w:defUnhideWhenUsed="1" w:defQFormat="0" w:count="276">
+  <w:latentStyles w:defLockedState="0" w:defUIPriority="99" w:defSemiHidden="1" w:defUnhideWhenUsed="1" w:defQFormat="0" w:count="267">
     <w:lsdException w:name="Normal" w:semiHidden="0" w:uiPriority="0" w:unhideWhenUsed="0" w:qFormat="1"/>
     <w:lsdException w:name="heading 1" w:semiHidden="0" w:uiPriority="1" w:unhideWhenUsed="0" w:qFormat="1"/>
     <w:lsdException w:name="heading 2" w:uiPriority="9" w:qFormat="1"/>
@@ -46428,7 +46168,7 @@
       <w:color w:val="243F60" w:themeColor="accent1" w:themeShade="7F"/>
     </w:rPr>
   </w:style>
-  <w:style w:type="character" w:default="1" w:styleId="Standardstycketypsnitt">
+  <w:style w:type="character" w:default="1" w:styleId="Standardstycketeckensnitt">
     <w:name w:val="Default Paragraph Font"/>
     <w:uiPriority w:val="1"/>
     <w:semiHidden/>
@@ -46527,7 +46267,7 @@
   </w:style>
   <w:style w:type="character" w:customStyle="1" w:styleId="SidhuvudChar">
     <w:name w:val="Sidhuvud Char"/>
-    <w:basedOn w:val="Standardstycketypsnitt"/>
+    <w:basedOn w:val="Standardstycketeckensnitt"/>
     <w:link w:val="Sidhuvud"/>
     <w:uiPriority w:val="99"/>
     <w:rsid w:val="00046C5C"/>
@@ -46548,15 +46288,15 @@
   </w:style>
   <w:style w:type="character" w:customStyle="1" w:styleId="SidfotChar">
     <w:name w:val="Sidfot Char"/>
-    <w:basedOn w:val="Standardstycketypsnitt"/>
+    <w:basedOn w:val="Standardstycketeckensnitt"/>
     <w:link w:val="Sidfot"/>
     <w:uiPriority w:val="99"/>
     <w:rsid w:val="00046C5C"/>
   </w:style>
-  <w:style w:type="paragraph" w:styleId="Bubbeltext">
+  <w:style w:type="paragraph" w:styleId="Ballongtext">
     <w:name w:val="Balloon Text"/>
     <w:basedOn w:val="Normal"/>
-    <w:link w:val="BubbeltextChar"/>
+    <w:link w:val="BallongtextChar"/>
     <w:uiPriority w:val="99"/>
     <w:semiHidden/>
     <w:unhideWhenUsed/>
@@ -46567,10 +46307,10 @@
       <w:szCs w:val="16"/>
     </w:rPr>
   </w:style>
-  <w:style w:type="character" w:customStyle="1" w:styleId="BubbeltextChar">
-    <w:name w:val="Bubbeltext Char"/>
-    <w:basedOn w:val="Standardstycketypsnitt"/>
-    <w:link w:val="Bubbeltext"/>
+  <w:style w:type="character" w:customStyle="1" w:styleId="BallongtextChar">
+    <w:name w:val="Ballongtext Char"/>
+    <w:basedOn w:val="Standardstycketeckensnitt"/>
+    <w:link w:val="Ballongtext"/>
     <w:uiPriority w:val="99"/>
     <w:semiHidden/>
     <w:rsid w:val="00046C5C"/>
@@ -46582,7 +46322,7 @@
   </w:style>
   <w:style w:type="character" w:customStyle="1" w:styleId="Rubrik3Char">
     <w:name w:val="Rubrik 3 Char"/>
-    <w:basedOn w:val="Standardstycketypsnitt"/>
+    <w:basedOn w:val="Standardstycketeckensnitt"/>
     <w:link w:val="Rubrik3"/>
     <w:uiPriority w:val="9"/>
     <w:rsid w:val="00046C5C"/>
@@ -46595,7 +46335,7 @@
   </w:style>
   <w:style w:type="character" w:customStyle="1" w:styleId="Rubrik5Char">
     <w:name w:val="Rubrik 5 Char"/>
-    <w:basedOn w:val="Standardstycketypsnitt"/>
+    <w:basedOn w:val="Standardstycketeckensnitt"/>
     <w:link w:val="Rubrik5"/>
     <w:uiPriority w:val="9"/>
     <w:semiHidden/>
@@ -46607,7 +46347,7 @@
   </w:style>
   <w:style w:type="character" w:customStyle="1" w:styleId="Rubrik4Char">
     <w:name w:val="Rubrik 4 Char"/>
-    <w:basedOn w:val="Standardstycketypsnitt"/>
+    <w:basedOn w:val="Standardstycketeckensnitt"/>
     <w:link w:val="Rubrik4"/>
     <w:uiPriority w:val="9"/>
     <w:semiHidden/>
@@ -46623,7 +46363,7 @@
   </w:style>
   <w:style w:type="character" w:customStyle="1" w:styleId="Rubrik2Char">
     <w:name w:val="Rubrik 2 Char"/>
-    <w:basedOn w:val="Standardstycketypsnitt"/>
+    <w:basedOn w:val="Standardstycketeckensnitt"/>
     <w:link w:val="Rubrik2"/>
     <w:uiPriority w:val="9"/>
     <w:rsid w:val="00F96017"/>
@@ -46638,7 +46378,7 @@
   </w:style>
   <w:style w:type="character" w:styleId="Hyperlnk">
     <w:name w:val="Hyperlink"/>
-    <w:basedOn w:val="Standardstycketypsnitt"/>
+    <w:basedOn w:val="Standardstycketeckensnitt"/>
     <w:uiPriority w:val="99"/>
     <w:unhideWhenUsed/>
     <w:rsid w:val="00825B8A"/>
@@ -46757,7 +46497,7 @@
   </w:style>
   <w:style w:type="character" w:customStyle="1" w:styleId="KommentarerChar">
     <w:name w:val="Kommentarer Char"/>
-    <w:basedOn w:val="Standardstycketypsnitt"/>
+    <w:basedOn w:val="Standardstycketeckensnitt"/>
     <w:link w:val="Kommentarer"/>
     <w:rsid w:val="008745C3"/>
     <w:rPr>
@@ -46849,7 +46589,7 @@
   </w:style>
   <w:style w:type="character" w:customStyle="1" w:styleId="StarktcitatChar">
     <w:name w:val="Starkt citat Char"/>
-    <w:basedOn w:val="Standardstycketypsnitt"/>
+    <w:basedOn w:val="Standardstycketeckensnitt"/>
     <w:link w:val="Starktcitat"/>
     <w:uiPriority w:val="30"/>
     <w:rsid w:val="00212F5B"/>
@@ -46909,7 +46649,7 @@
 </file>
 
 <file path=word/stylesWithEffects.xml><?xml version="1.0" encoding="utf-8"?>
-<w:styles xmlns:wpc="http://schemas.microsoft.com/office/word/2010/wordprocessingCanvas" xmlns:mo="http://schemas.microsoft.com/office/mac/office/2008/main" xmlns:mc="http://schemas.openxmlformats.org/markup-compatibility/2006" xmlns:mv="urn:schemas-microsoft-com:mac:vml" xmlns:o="urn:schemas-microsoft-com:office:office" xmlns:r="http://schemas.openxmlformats.org/officeDocument/2006/relationships" xmlns:m="http://schemas.openxmlformats.org/officeDocument/2006/math" xmlns:v="urn:schemas-microsoft-com:vml" xmlns:wp14="http://schemas.microsoft.com/office/word/2010/wordprocessingDrawing" xmlns:wp="http://schemas.openxmlformats.org/drawingml/2006/wordprocessingDrawing" xmlns:w10="urn:schemas-microsoft-com:office:word" xmlns:w="http://schemas.openxmlformats.org/wordprocessingml/2006/main" xmlns:w14="http://schemas.microsoft.com/office/word/2010/wordml" xmlns:wpg="http://schemas.microsoft.com/office/word/2010/wordprocessingGroup" xmlns:wpi="http://schemas.microsoft.com/office/word/2010/wordprocessingInk" xmlns:wne="http://schemas.microsoft.com/office/word/2006/wordml" xmlns:wps="http://schemas.microsoft.com/office/word/2010/wordprocessingShape" mc:Ignorable="w14 wp14">
+<w:styles xmlns:wpc="http://schemas.microsoft.com/office/word/2010/wordprocessingCanvas" xmlns:mc="http://schemas.openxmlformats.org/markup-compatibility/2006" xmlns:o="urn:schemas-microsoft-com:office:office" xmlns:r="http://schemas.openxmlformats.org/officeDocument/2006/relationships" xmlns:m="http://schemas.openxmlformats.org/officeDocument/2006/math" xmlns:v="urn:schemas-microsoft-com:vml" xmlns:wp14="http://schemas.microsoft.com/office/word/2010/wordprocessingDrawing" xmlns:wp="http://schemas.openxmlformats.org/drawingml/2006/wordprocessingDrawing" xmlns:w10="urn:schemas-microsoft-com:office:word" xmlns:w="http://schemas.openxmlformats.org/wordprocessingml/2006/main" xmlns:w14="http://schemas.microsoft.com/office/word/2010/wordml" xmlns:wpg="http://schemas.microsoft.com/office/word/2010/wordprocessingGroup" xmlns:wpi="http://schemas.microsoft.com/office/word/2010/wordprocessingInk" xmlns:wne="http://schemas.microsoft.com/office/word/2006/wordml" xmlns:wps="http://schemas.microsoft.com/office/word/2010/wordprocessingShape" mc:Ignorable="w14 wp14">
   <w:docDefaults>
     <w:rPrDefault>
       <w:rPr>
@@ -46925,7 +46665,7 @@
       </w:pPr>
     </w:pPrDefault>
   </w:docDefaults>
-  <w:latentStyles w:defLockedState="0" w:defUIPriority="99" w:defSemiHidden="1" w:defUnhideWhenUsed="1" w:defQFormat="0" w:count="276">
+  <w:latentStyles w:defLockedState="0" w:defUIPriority="99" w:defSemiHidden="1" w:defUnhideWhenUsed="1" w:defQFormat="0" w:count="267">
     <w:lsdException w:name="Normal" w:semiHidden="0" w:uiPriority="0" w:unhideWhenUsed="0" w:qFormat="1"/>
     <w:lsdException w:name="heading 1" w:semiHidden="0" w:uiPriority="1" w:unhideWhenUsed="0" w:qFormat="1"/>
     <w:lsdException w:name="heading 2" w:uiPriority="9" w:qFormat="1"/>
@@ -47185,7 +46925,7 @@
       <w:color w:val="243F60" w:themeColor="accent1" w:themeShade="7F"/>
     </w:rPr>
   </w:style>
-  <w:style w:type="character" w:default="1" w:styleId="Standardstycketypsnitt">
+  <w:style w:type="character" w:default="1" w:styleId="Standardstycketeckensnitt">
     <w:name w:val="Default Paragraph Font"/>
     <w:uiPriority w:val="1"/>
     <w:semiHidden/>
@@ -47284,7 +47024,7 @@
   </w:style>
   <w:style w:type="character" w:customStyle="1" w:styleId="SidhuvudChar">
     <w:name w:val="Sidhuvud Char"/>
-    <w:basedOn w:val="Standardstycketypsnitt"/>
+    <w:basedOn w:val="Standardstycketeckensnitt"/>
     <w:link w:val="Sidhuvud"/>
     <w:uiPriority w:val="99"/>
     <w:rsid w:val="00046C5C"/>
@@ -47305,15 +47045,15 @@
   </w:style>
   <w:style w:type="character" w:customStyle="1" w:styleId="SidfotChar">
     <w:name w:val="Sidfot Char"/>
-    <w:basedOn w:val="Standardstycketypsnitt"/>
+    <w:basedOn w:val="Standardstycketeckensnitt"/>
     <w:link w:val="Sidfot"/>
     <w:uiPriority w:val="99"/>
     <w:rsid w:val="00046C5C"/>
   </w:style>
-  <w:style w:type="paragraph" w:styleId="Bubbeltext">
+  <w:style w:type="paragraph" w:styleId="Ballongtext">
     <w:name w:val="Balloon Text"/>
     <w:basedOn w:val="Normal"/>
-    <w:link w:val="BubbeltextChar"/>
+    <w:link w:val="BallongtextChar"/>
     <w:uiPriority w:val="99"/>
     <w:semiHidden/>
     <w:unhideWhenUsed/>
@@ -47324,10 +47064,10 @@
       <w:szCs w:val="16"/>
     </w:rPr>
   </w:style>
-  <w:style w:type="character" w:customStyle="1" w:styleId="BubbeltextChar">
-    <w:name w:val="Bubbeltext Char"/>
-    <w:basedOn w:val="Standardstycketypsnitt"/>
-    <w:link w:val="Bubbeltext"/>
+  <w:style w:type="character" w:customStyle="1" w:styleId="BallongtextChar">
+    <w:name w:val="Ballongtext Char"/>
+    <w:basedOn w:val="Standardstycketeckensnitt"/>
+    <w:link w:val="Ballongtext"/>
     <w:uiPriority w:val="99"/>
     <w:semiHidden/>
     <w:rsid w:val="00046C5C"/>
@@ -47339,7 +47079,7 @@
   </w:style>
   <w:style w:type="character" w:customStyle="1" w:styleId="Rubrik3Char">
     <w:name w:val="Rubrik 3 Char"/>
-    <w:basedOn w:val="Standardstycketypsnitt"/>
+    <w:basedOn w:val="Standardstycketeckensnitt"/>
     <w:link w:val="Rubrik3"/>
     <w:uiPriority w:val="9"/>
     <w:rsid w:val="00046C5C"/>
@@ -47352,7 +47092,7 @@
   </w:style>
   <w:style w:type="character" w:customStyle="1" w:styleId="Rubrik5Char">
     <w:name w:val="Rubrik 5 Char"/>
-    <w:basedOn w:val="Standardstycketypsnitt"/>
+    <w:basedOn w:val="Standardstycketeckensnitt"/>
     <w:link w:val="Rubrik5"/>
     <w:uiPriority w:val="9"/>
     <w:semiHidden/>
@@ -47364,7 +47104,7 @@
   </w:style>
   <w:style w:type="character" w:customStyle="1" w:styleId="Rubrik4Char">
     <w:name w:val="Rubrik 4 Char"/>
-    <w:basedOn w:val="Standardstycketypsnitt"/>
+    <w:basedOn w:val="Standardstycketeckensnitt"/>
     <w:link w:val="Rubrik4"/>
     <w:uiPriority w:val="9"/>
     <w:semiHidden/>
@@ -47380,7 +47120,7 @@
   </w:style>
   <w:style w:type="character" w:customStyle="1" w:styleId="Rubrik2Char">
     <w:name w:val="Rubrik 2 Char"/>
-    <w:basedOn w:val="Standardstycketypsnitt"/>
+    <w:basedOn w:val="Standardstycketeckensnitt"/>
     <w:link w:val="Rubrik2"/>
     <w:uiPriority w:val="9"/>
     <w:rsid w:val="00F96017"/>
@@ -47395,7 +47135,7 @@
   </w:style>
   <w:style w:type="character" w:styleId="Hyperlnk">
     <w:name w:val="Hyperlink"/>
-    <w:basedOn w:val="Standardstycketypsnitt"/>
+    <w:basedOn w:val="Standardstycketeckensnitt"/>
     <w:uiPriority w:val="99"/>
     <w:unhideWhenUsed/>
     <w:rsid w:val="00825B8A"/>
@@ -47514,7 +47254,7 @@
   </w:style>
   <w:style w:type="character" w:customStyle="1" w:styleId="KommentarerChar">
     <w:name w:val="Kommentarer Char"/>
-    <w:basedOn w:val="Standardstycketypsnitt"/>
+    <w:basedOn w:val="Standardstycketeckensnitt"/>
     <w:link w:val="Kommentarer"/>
     <w:rsid w:val="008745C3"/>
     <w:rPr>
@@ -47606,7 +47346,7 @@
   </w:style>
   <w:style w:type="character" w:customStyle="1" w:styleId="StarktcitatChar">
     <w:name w:val="Starkt citat Char"/>
-    <w:basedOn w:val="Standardstycketypsnitt"/>
+    <w:basedOn w:val="Standardstycketeckensnitt"/>
     <w:link w:val="Starktcitat"/>
     <w:uiPriority w:val="30"/>
     <w:rsid w:val="00212F5B"/>

</xml_diff>

<commit_message>
updated according to revision history
</commit_message>
<xml_diff>
--- a/ServiceInteractions/riv/ehr/patientsummary/branches/TD_PATIENTSUMMARY_2/docs/Tjanstekontraktsbeskrivning ehr_patientsummary2.docx
+++ b/ServiceInteractions/riv/ehr/patientsummary/branches/TD_PATIENTSUMMARY_2/docs/Tjanstekontraktsbeskrivning ehr_patientsummary2.docx
@@ -1,6 +1,6 @@
 
 <file path=word/document.xml><?xml version="1.0" encoding="utf-8"?>
-<w:document xmlns:wpc="http://schemas.microsoft.com/office/word/2010/wordprocessingCanvas" xmlns:mc="http://schemas.openxmlformats.org/markup-compatibility/2006" xmlns:o="urn:schemas-microsoft-com:office:office" xmlns:r="http://schemas.openxmlformats.org/officeDocument/2006/relationships" xmlns:m="http://schemas.openxmlformats.org/officeDocument/2006/math" xmlns:v="urn:schemas-microsoft-com:vml" xmlns:wp14="http://schemas.microsoft.com/office/word/2010/wordprocessingDrawing" xmlns:wp="http://schemas.openxmlformats.org/drawingml/2006/wordprocessingDrawing" xmlns:w10="urn:schemas-microsoft-com:office:word" xmlns:w="http://schemas.openxmlformats.org/wordprocessingml/2006/main" xmlns:w14="http://schemas.microsoft.com/office/word/2010/wordml" xmlns:wpg="http://schemas.microsoft.com/office/word/2010/wordprocessingGroup" xmlns:wpi="http://schemas.microsoft.com/office/word/2010/wordprocessingInk" xmlns:wne="http://schemas.microsoft.com/office/word/2006/wordml" xmlns:wps="http://schemas.microsoft.com/office/word/2010/wordprocessingShape" mc:Ignorable="w14 wp14">
+<w:document xmlns:wpc="http://schemas.microsoft.com/office/word/2010/wordprocessingCanvas" xmlns:mo="http://schemas.microsoft.com/office/mac/office/2008/main" xmlns:mc="http://schemas.openxmlformats.org/markup-compatibility/2006" xmlns:mv="urn:schemas-microsoft-com:mac:vml" xmlns:o="urn:schemas-microsoft-com:office:office" xmlns:r="http://schemas.openxmlformats.org/officeDocument/2006/relationships" xmlns:m="http://schemas.openxmlformats.org/officeDocument/2006/math" xmlns:v="urn:schemas-microsoft-com:vml" xmlns:wp14="http://schemas.microsoft.com/office/word/2010/wordprocessingDrawing" xmlns:wp="http://schemas.openxmlformats.org/drawingml/2006/wordprocessingDrawing" xmlns:w10="urn:schemas-microsoft-com:office:word" xmlns:w="http://schemas.openxmlformats.org/wordprocessingml/2006/main" xmlns:w14="http://schemas.microsoft.com/office/word/2010/wordml" xmlns:wpg="http://schemas.microsoft.com/office/word/2010/wordprocessingGroup" xmlns:wpi="http://schemas.microsoft.com/office/word/2010/wordprocessingInk" xmlns:wne="http://schemas.microsoft.com/office/word/2006/wordml" xmlns:wps="http://schemas.microsoft.com/office/word/2010/wordprocessingShape" mc:Ignorable="w14 wp14">
   <w:body>
     <w:p>
       <w:pPr>
@@ -273,8 +273,6 @@
         </w:rPr>
         <w:t>02-11</w:t>
       </w:r>
-      <w:bookmarkStart w:id="0" w:name="_GoBack"/>
-      <w:bookmarkEnd w:id="0"/>
     </w:p>
     <w:p>
       <w:pPr>
@@ -2604,6 +2602,82 @@
           </w:p>
         </w:tc>
       </w:tr>
+      <w:tr>
+        <w:tc>
+          <w:tcPr>
+            <w:tcW w:w="964" w:type="dxa"/>
+          </w:tcPr>
+          <w:p>
+            <w:pPr>
+              <w:pStyle w:val="TableText"/>
+            </w:pPr>
+            <w:r>
+              <w:lastRenderedPageBreak/>
+              <w:t>PA25</w:t>
+            </w:r>
+          </w:p>
+        </w:tc>
+        <w:tc>
+          <w:tcPr>
+            <w:tcW w:w="1224" w:type="dxa"/>
+          </w:tcPr>
+          <w:p>
+            <w:pPr>
+              <w:pStyle w:val="TableText"/>
+            </w:pPr>
+            <w:r>
+              <w:t>2013-02-19</w:t>
+            </w:r>
+          </w:p>
+        </w:tc>
+        <w:tc>
+          <w:tcPr>
+            <w:tcW w:w="3652" w:type="dxa"/>
+          </w:tcPr>
+          <w:p>
+            <w:pPr>
+              <w:pStyle w:val="TableText"/>
+            </w:pPr>
+            <w:r>
+              <w:t xml:space="preserve">Definierat krav på uppdatering av fältet </w:t>
+            </w:r>
+            <w:proofErr w:type="spellStart"/>
+            <w:r>
+              <w:t>mostRecentContent</w:t>
+            </w:r>
+            <w:proofErr w:type="spellEnd"/>
+            <w:r>
+              <w:t xml:space="preserve"> i EI-posten.</w:t>
+            </w:r>
+            <w:r>
+              <w:t xml:space="preserve"> </w:t>
+            </w:r>
+          </w:p>
+        </w:tc>
+        <w:tc>
+          <w:tcPr>
+            <w:tcW w:w="2126" w:type="dxa"/>
+          </w:tcPr>
+          <w:p>
+            <w:pPr>
+              <w:pStyle w:val="TableText"/>
+            </w:pPr>
+            <w:r>
+              <w:t>Johan Eltes</w:t>
+            </w:r>
+          </w:p>
+        </w:tc>
+        <w:tc>
+          <w:tcPr>
+            <w:tcW w:w="1276" w:type="dxa"/>
+          </w:tcPr>
+          <w:p>
+            <w:pPr>
+              <w:pStyle w:val="TableText"/>
+            </w:pPr>
+          </w:p>
+        </w:tc>
+      </w:tr>
     </w:tbl>
     <w:p>
       <w:pPr>
@@ -2661,11 +2735,11 @@
           <w:szCs w:val="20"/>
         </w:rPr>
       </w:pPr>
-      <w:bookmarkStart w:id="1" w:name="_Toc221190539"/>
+      <w:bookmarkStart w:id="0" w:name="_Toc222806702"/>
       <w:r>
         <w:t>Innehållsförteckning</w:t>
       </w:r>
-      <w:bookmarkEnd w:id="1"/>
+      <w:bookmarkEnd w:id="0"/>
       <w:r>
         <w:rPr>
           <w:rStyle w:val="Hyperlnk"/>
@@ -2690,7 +2764,7 @@
         <w:rPr>
           <w:rFonts w:asciiTheme="minorHAnsi" w:eastAsiaTheme="minorEastAsia" w:hAnsiTheme="minorHAnsi"/>
           <w:noProof/>
-          <w:lang w:val="en-US" w:eastAsia="ja-JP"/>
+          <w:lang w:eastAsia="ja-JP"/>
         </w:rPr>
       </w:pPr>
       <w:r>
@@ -2757,7 +2831,7 @@
         <w:rPr>
           <w:noProof/>
         </w:rPr>
-        <w:instrText xml:space="preserve"> PAGEREF _Toc221190539 \h </w:instrText>
+        <w:instrText xml:space="preserve"> PAGEREF _Toc222806702 \h </w:instrText>
       </w:r>
       <w:r>
         <w:rPr>
@@ -2793,7 +2867,7 @@
         <w:rPr>
           <w:rFonts w:asciiTheme="minorHAnsi" w:eastAsiaTheme="minorEastAsia" w:hAnsiTheme="minorHAnsi"/>
           <w:noProof/>
-          <w:lang w:val="en-US" w:eastAsia="ja-JP"/>
+          <w:lang w:eastAsia="ja-JP"/>
         </w:rPr>
       </w:pPr>
       <w:r>
@@ -2806,7 +2880,7 @@
         <w:rPr>
           <w:rFonts w:asciiTheme="minorHAnsi" w:eastAsiaTheme="minorEastAsia" w:hAnsiTheme="minorHAnsi"/>
           <w:noProof/>
-          <w:lang w:val="en-US" w:eastAsia="ja-JP"/>
+          <w:lang w:eastAsia="ja-JP"/>
         </w:rPr>
         <w:tab/>
       </w:r>
@@ -2832,7 +2906,7 @@
         <w:rPr>
           <w:noProof/>
         </w:rPr>
-        <w:instrText xml:space="preserve"> PAGEREF _Toc221190540 \h </w:instrText>
+        <w:instrText xml:space="preserve"> PAGEREF _Toc222806703 \h </w:instrText>
       </w:r>
       <w:r>
         <w:rPr>
@@ -2849,7 +2923,7 @@
         <w:rPr>
           <w:noProof/>
         </w:rPr>
-        <w:t>5</w:t>
+        <w:t>6</w:t>
       </w:r>
       <w:r>
         <w:rPr>
@@ -2868,7 +2942,7 @@
         <w:rPr>
           <w:rFonts w:asciiTheme="minorHAnsi" w:eastAsiaTheme="minorEastAsia" w:hAnsiTheme="minorHAnsi"/>
           <w:noProof/>
-          <w:lang w:val="en-US" w:eastAsia="ja-JP"/>
+          <w:lang w:eastAsia="ja-JP"/>
         </w:rPr>
       </w:pPr>
       <w:r>
@@ -2881,7 +2955,7 @@
         <w:rPr>
           <w:rFonts w:asciiTheme="minorHAnsi" w:eastAsiaTheme="minorEastAsia" w:hAnsiTheme="minorHAnsi"/>
           <w:noProof/>
-          <w:lang w:val="en-US" w:eastAsia="ja-JP"/>
+          <w:lang w:eastAsia="ja-JP"/>
         </w:rPr>
         <w:tab/>
       </w:r>
@@ -2907,7 +2981,7 @@
         <w:rPr>
           <w:noProof/>
         </w:rPr>
-        <w:instrText xml:space="preserve"> PAGEREF _Toc221190541 \h </w:instrText>
+        <w:instrText xml:space="preserve"> PAGEREF _Toc222806704 \h </w:instrText>
       </w:r>
       <w:r>
         <w:rPr>
@@ -2924,7 +2998,7 @@
         <w:rPr>
           <w:noProof/>
         </w:rPr>
-        <w:t>7</w:t>
+        <w:t>8</w:t>
       </w:r>
       <w:r>
         <w:rPr>
@@ -2943,7 +3017,7 @@
         <w:rPr>
           <w:rFonts w:asciiTheme="minorHAnsi" w:eastAsiaTheme="minorEastAsia" w:hAnsiTheme="minorHAnsi"/>
           <w:noProof/>
-          <w:lang w:val="en-US" w:eastAsia="ja-JP"/>
+          <w:lang w:eastAsia="ja-JP"/>
         </w:rPr>
       </w:pPr>
       <w:r>
@@ -2956,7 +3030,7 @@
         <w:rPr>
           <w:rFonts w:asciiTheme="minorHAnsi" w:eastAsiaTheme="minorEastAsia" w:hAnsiTheme="minorHAnsi"/>
           <w:noProof/>
-          <w:lang w:val="en-US" w:eastAsia="ja-JP"/>
+          <w:lang w:eastAsia="ja-JP"/>
         </w:rPr>
         <w:tab/>
       </w:r>
@@ -2982,7 +3056,7 @@
         <w:rPr>
           <w:noProof/>
         </w:rPr>
-        <w:instrText xml:space="preserve"> PAGEREF _Toc221190542 \h </w:instrText>
+        <w:instrText xml:space="preserve"> PAGEREF _Toc222806705 \h </w:instrText>
       </w:r>
       <w:r>
         <w:rPr>
@@ -2999,7 +3073,7 @@
         <w:rPr>
           <w:noProof/>
         </w:rPr>
-        <w:t>7</w:t>
+        <w:t>8</w:t>
       </w:r>
       <w:r>
         <w:rPr>
@@ -3018,7 +3092,7 @@
         <w:rPr>
           <w:rFonts w:asciiTheme="minorHAnsi" w:eastAsiaTheme="minorEastAsia" w:hAnsiTheme="minorHAnsi"/>
           <w:noProof/>
-          <w:lang w:val="en-US" w:eastAsia="ja-JP"/>
+          <w:lang w:eastAsia="ja-JP"/>
         </w:rPr>
       </w:pPr>
       <w:r>
@@ -3031,7 +3105,7 @@
         <w:rPr>
           <w:rFonts w:asciiTheme="minorHAnsi" w:eastAsiaTheme="minorEastAsia" w:hAnsiTheme="minorHAnsi"/>
           <w:noProof/>
-          <w:lang w:val="en-US" w:eastAsia="ja-JP"/>
+          <w:lang w:eastAsia="ja-JP"/>
         </w:rPr>
         <w:tab/>
       </w:r>
@@ -3057,7 +3131,7 @@
         <w:rPr>
           <w:noProof/>
         </w:rPr>
-        <w:instrText xml:space="preserve"> PAGEREF _Toc221190543 \h </w:instrText>
+        <w:instrText xml:space="preserve"> PAGEREF _Toc222806706 \h </w:instrText>
       </w:r>
       <w:r>
         <w:rPr>
@@ -3074,7 +3148,7 @@
         <w:rPr>
           <w:noProof/>
         </w:rPr>
-        <w:t>8</w:t>
+        <w:t>9</w:t>
       </w:r>
       <w:r>
         <w:rPr>
@@ -3093,7 +3167,7 @@
         <w:rPr>
           <w:rFonts w:asciiTheme="minorHAnsi" w:eastAsiaTheme="minorEastAsia" w:hAnsiTheme="minorHAnsi"/>
           <w:noProof/>
-          <w:lang w:val="en-US" w:eastAsia="ja-JP"/>
+          <w:lang w:eastAsia="ja-JP"/>
         </w:rPr>
       </w:pPr>
       <w:r>
@@ -3106,7 +3180,7 @@
         <w:rPr>
           <w:rFonts w:asciiTheme="minorHAnsi" w:eastAsiaTheme="minorEastAsia" w:hAnsiTheme="minorHAnsi"/>
           <w:noProof/>
-          <w:lang w:val="en-US" w:eastAsia="ja-JP"/>
+          <w:lang w:eastAsia="ja-JP"/>
         </w:rPr>
         <w:tab/>
       </w:r>
@@ -3132,7 +3206,7 @@
         <w:rPr>
           <w:noProof/>
         </w:rPr>
-        <w:instrText xml:space="preserve"> PAGEREF _Toc221190544 \h </w:instrText>
+        <w:instrText xml:space="preserve"> PAGEREF _Toc222806707 \h </w:instrText>
       </w:r>
       <w:r>
         <w:rPr>
@@ -3149,7 +3223,7 @@
         <w:rPr>
           <w:noProof/>
         </w:rPr>
-        <w:t>9</w:t>
+        <w:t>10</w:t>
       </w:r>
       <w:r>
         <w:rPr>
@@ -3168,7 +3242,7 @@
         <w:rPr>
           <w:rFonts w:asciiTheme="minorHAnsi" w:eastAsiaTheme="minorEastAsia" w:hAnsiTheme="minorHAnsi"/>
           <w:noProof/>
-          <w:lang w:val="en-US" w:eastAsia="ja-JP"/>
+          <w:lang w:eastAsia="ja-JP"/>
         </w:rPr>
       </w:pPr>
       <w:r>
@@ -3181,7 +3255,7 @@
         <w:rPr>
           <w:rFonts w:asciiTheme="minorHAnsi" w:eastAsiaTheme="minorEastAsia" w:hAnsiTheme="minorHAnsi"/>
           <w:noProof/>
-          <w:lang w:val="en-US" w:eastAsia="ja-JP"/>
+          <w:lang w:eastAsia="ja-JP"/>
         </w:rPr>
         <w:tab/>
       </w:r>
@@ -3207,7 +3281,7 @@
         <w:rPr>
           <w:noProof/>
         </w:rPr>
-        <w:instrText xml:space="preserve"> PAGEREF _Toc221190545 \h </w:instrText>
+        <w:instrText xml:space="preserve"> PAGEREF _Toc222806708 \h </w:instrText>
       </w:r>
       <w:r>
         <w:rPr>
@@ -3224,7 +3298,7 @@
         <w:rPr>
           <w:noProof/>
         </w:rPr>
-        <w:t>10</w:t>
+        <w:t>11</w:t>
       </w:r>
       <w:r>
         <w:rPr>
@@ -3243,7 +3317,7 @@
         <w:rPr>
           <w:rFonts w:asciiTheme="minorHAnsi" w:eastAsiaTheme="minorEastAsia" w:hAnsiTheme="minorHAnsi"/>
           <w:noProof/>
-          <w:lang w:val="en-US" w:eastAsia="ja-JP"/>
+          <w:lang w:eastAsia="ja-JP"/>
         </w:rPr>
       </w:pPr>
       <w:r>
@@ -3256,7 +3330,7 @@
         <w:rPr>
           <w:rFonts w:asciiTheme="minorHAnsi" w:eastAsiaTheme="minorEastAsia" w:hAnsiTheme="minorHAnsi"/>
           <w:noProof/>
-          <w:lang w:val="en-US" w:eastAsia="ja-JP"/>
+          <w:lang w:eastAsia="ja-JP"/>
         </w:rPr>
         <w:tab/>
       </w:r>
@@ -3282,7 +3356,7 @@
         <w:rPr>
           <w:noProof/>
         </w:rPr>
-        <w:instrText xml:space="preserve"> PAGEREF _Toc221190546 \h </w:instrText>
+        <w:instrText xml:space="preserve"> PAGEREF _Toc222806709 \h </w:instrText>
       </w:r>
       <w:r>
         <w:rPr>
@@ -3299,7 +3373,7 @@
         <w:rPr>
           <w:noProof/>
         </w:rPr>
-        <w:t>10</w:t>
+        <w:t>11</w:t>
       </w:r>
       <w:r>
         <w:rPr>
@@ -3318,7 +3392,7 @@
         <w:rPr>
           <w:rFonts w:asciiTheme="minorHAnsi" w:eastAsiaTheme="minorEastAsia" w:hAnsiTheme="minorHAnsi"/>
           <w:noProof/>
-          <w:lang w:val="en-US" w:eastAsia="ja-JP"/>
+          <w:lang w:eastAsia="ja-JP"/>
         </w:rPr>
       </w:pPr>
       <w:r>
@@ -3331,7 +3405,7 @@
         <w:rPr>
           <w:rFonts w:asciiTheme="minorHAnsi" w:eastAsiaTheme="minorEastAsia" w:hAnsiTheme="minorHAnsi"/>
           <w:noProof/>
-          <w:lang w:val="en-US" w:eastAsia="ja-JP"/>
+          <w:lang w:eastAsia="ja-JP"/>
         </w:rPr>
         <w:tab/>
       </w:r>
@@ -3357,7 +3431,7 @@
         <w:rPr>
           <w:noProof/>
         </w:rPr>
-        <w:instrText xml:space="preserve"> PAGEREF _Toc221190547 \h </w:instrText>
+        <w:instrText xml:space="preserve"> PAGEREF _Toc222806710 \h </w:instrText>
       </w:r>
       <w:r>
         <w:rPr>
@@ -3374,7 +3448,7 @@
         <w:rPr>
           <w:noProof/>
         </w:rPr>
-        <w:t>11</w:t>
+        <w:t>12</w:t>
       </w:r>
       <w:r>
         <w:rPr>
@@ -3393,7 +3467,7 @@
         <w:rPr>
           <w:rFonts w:asciiTheme="minorHAnsi" w:eastAsiaTheme="minorEastAsia" w:hAnsiTheme="minorHAnsi"/>
           <w:noProof/>
-          <w:lang w:val="en-US" w:eastAsia="ja-JP"/>
+          <w:lang w:eastAsia="ja-JP"/>
         </w:rPr>
       </w:pPr>
       <w:r>
@@ -3406,7 +3480,7 @@
         <w:rPr>
           <w:rFonts w:asciiTheme="minorHAnsi" w:eastAsiaTheme="minorEastAsia" w:hAnsiTheme="minorHAnsi"/>
           <w:noProof/>
-          <w:lang w:val="en-US" w:eastAsia="ja-JP"/>
+          <w:lang w:eastAsia="ja-JP"/>
         </w:rPr>
         <w:tab/>
       </w:r>
@@ -3432,7 +3506,7 @@
         <w:rPr>
           <w:noProof/>
         </w:rPr>
-        <w:instrText xml:space="preserve"> PAGEREF _Toc221190548 \h </w:instrText>
+        <w:instrText xml:space="preserve"> PAGEREF _Toc222806711 \h </w:instrText>
       </w:r>
       <w:r>
         <w:rPr>
@@ -3449,7 +3523,7 @@
         <w:rPr>
           <w:noProof/>
         </w:rPr>
-        <w:t>11</w:t>
+        <w:t>12</w:t>
       </w:r>
       <w:r>
         <w:rPr>
@@ -3468,7 +3542,7 @@
         <w:rPr>
           <w:rFonts w:asciiTheme="minorHAnsi" w:eastAsiaTheme="minorEastAsia" w:hAnsiTheme="minorHAnsi"/>
           <w:noProof/>
-          <w:lang w:val="en-US" w:eastAsia="ja-JP"/>
+          <w:lang w:eastAsia="ja-JP"/>
         </w:rPr>
       </w:pPr>
       <w:r>
@@ -3481,7 +3555,7 @@
         <w:rPr>
           <w:rFonts w:asciiTheme="minorHAnsi" w:eastAsiaTheme="minorEastAsia" w:hAnsiTheme="minorHAnsi"/>
           <w:noProof/>
-          <w:lang w:val="en-US" w:eastAsia="ja-JP"/>
+          <w:lang w:eastAsia="ja-JP"/>
         </w:rPr>
         <w:tab/>
       </w:r>
@@ -3507,7 +3581,7 @@
         <w:rPr>
           <w:noProof/>
         </w:rPr>
-        <w:instrText xml:space="preserve"> PAGEREF _Toc221190549 \h </w:instrText>
+        <w:instrText xml:space="preserve"> PAGEREF _Toc222806712 \h </w:instrText>
       </w:r>
       <w:r>
         <w:rPr>
@@ -3524,7 +3598,7 @@
         <w:rPr>
           <w:noProof/>
         </w:rPr>
-        <w:t>12</w:t>
+        <w:t>13</w:t>
       </w:r>
       <w:r>
         <w:rPr>
@@ -3543,7 +3617,7 @@
         <w:rPr>
           <w:rFonts w:asciiTheme="minorHAnsi" w:eastAsiaTheme="minorEastAsia" w:hAnsiTheme="minorHAnsi"/>
           <w:noProof/>
-          <w:lang w:val="en-US" w:eastAsia="ja-JP"/>
+          <w:lang w:eastAsia="ja-JP"/>
         </w:rPr>
       </w:pPr>
       <w:r>
@@ -3556,7 +3630,7 @@
         <w:rPr>
           <w:rFonts w:asciiTheme="minorHAnsi" w:eastAsiaTheme="minorEastAsia" w:hAnsiTheme="minorHAnsi"/>
           <w:noProof/>
-          <w:lang w:val="en-US" w:eastAsia="ja-JP"/>
+          <w:lang w:eastAsia="ja-JP"/>
         </w:rPr>
         <w:tab/>
       </w:r>
@@ -3582,7 +3656,7 @@
         <w:rPr>
           <w:noProof/>
         </w:rPr>
-        <w:instrText xml:space="preserve"> PAGEREF _Toc221190550 \h </w:instrText>
+        <w:instrText xml:space="preserve"> PAGEREF _Toc222806713 \h </w:instrText>
       </w:r>
       <w:r>
         <w:rPr>
@@ -3599,7 +3673,7 @@
         <w:rPr>
           <w:noProof/>
         </w:rPr>
-        <w:t>12</w:t>
+        <w:t>13</w:t>
       </w:r>
       <w:r>
         <w:rPr>
@@ -3618,7 +3692,7 @@
         <w:rPr>
           <w:rFonts w:asciiTheme="minorHAnsi" w:eastAsiaTheme="minorEastAsia" w:hAnsiTheme="minorHAnsi"/>
           <w:noProof/>
-          <w:lang w:val="en-US" w:eastAsia="ja-JP"/>
+          <w:lang w:eastAsia="ja-JP"/>
         </w:rPr>
       </w:pPr>
       <w:r>
@@ -3631,7 +3705,7 @@
         <w:rPr>
           <w:rFonts w:asciiTheme="minorHAnsi" w:eastAsiaTheme="minorEastAsia" w:hAnsiTheme="minorHAnsi"/>
           <w:noProof/>
-          <w:lang w:val="en-US" w:eastAsia="ja-JP"/>
+          <w:lang w:eastAsia="ja-JP"/>
         </w:rPr>
         <w:tab/>
       </w:r>
@@ -3657,7 +3731,7 @@
         <w:rPr>
           <w:noProof/>
         </w:rPr>
-        <w:instrText xml:space="preserve"> PAGEREF _Toc221190551 \h </w:instrText>
+        <w:instrText xml:space="preserve"> PAGEREF _Toc222806714 \h </w:instrText>
       </w:r>
       <w:r>
         <w:rPr>
@@ -3674,7 +3748,7 @@
         <w:rPr>
           <w:noProof/>
         </w:rPr>
-        <w:t>12</w:t>
+        <w:t>13</w:t>
       </w:r>
       <w:r>
         <w:rPr>
@@ -3693,7 +3767,7 @@
         <w:rPr>
           <w:rFonts w:asciiTheme="minorHAnsi" w:eastAsiaTheme="minorEastAsia" w:hAnsiTheme="minorHAnsi"/>
           <w:noProof/>
-          <w:lang w:val="en-US" w:eastAsia="ja-JP"/>
+          <w:lang w:eastAsia="ja-JP"/>
         </w:rPr>
       </w:pPr>
       <w:r>
@@ -3706,7 +3780,7 @@
         <w:rPr>
           <w:rFonts w:asciiTheme="minorHAnsi" w:eastAsiaTheme="minorEastAsia" w:hAnsiTheme="minorHAnsi"/>
           <w:noProof/>
-          <w:lang w:val="en-US" w:eastAsia="ja-JP"/>
+          <w:lang w:eastAsia="ja-JP"/>
         </w:rPr>
         <w:tab/>
       </w:r>
@@ -3732,7 +3806,7 @@
         <w:rPr>
           <w:noProof/>
         </w:rPr>
-        <w:instrText xml:space="preserve"> PAGEREF _Toc221190552 \h </w:instrText>
+        <w:instrText xml:space="preserve"> PAGEREF _Toc222806715 \h </w:instrText>
       </w:r>
       <w:r>
         <w:rPr>
@@ -3749,7 +3823,7 @@
         <w:rPr>
           <w:noProof/>
         </w:rPr>
-        <w:t>12</w:t>
+        <w:t>13</w:t>
       </w:r>
       <w:r>
         <w:rPr>
@@ -3768,7 +3842,7 @@
         <w:rPr>
           <w:rFonts w:asciiTheme="minorHAnsi" w:eastAsiaTheme="minorEastAsia" w:hAnsiTheme="minorHAnsi"/>
           <w:noProof/>
-          <w:lang w:val="en-US" w:eastAsia="ja-JP"/>
+          <w:lang w:eastAsia="ja-JP"/>
         </w:rPr>
       </w:pPr>
       <w:r>
@@ -3781,7 +3855,7 @@
         <w:rPr>
           <w:rFonts w:asciiTheme="minorHAnsi" w:eastAsiaTheme="minorEastAsia" w:hAnsiTheme="minorHAnsi"/>
           <w:noProof/>
-          <w:lang w:val="en-US" w:eastAsia="ja-JP"/>
+          <w:lang w:eastAsia="ja-JP"/>
         </w:rPr>
         <w:tab/>
       </w:r>
@@ -3807,7 +3881,7 @@
         <w:rPr>
           <w:noProof/>
         </w:rPr>
-        <w:instrText xml:space="preserve"> PAGEREF _Toc221190553 \h </w:instrText>
+        <w:instrText xml:space="preserve"> PAGEREF _Toc222806716 \h </w:instrText>
       </w:r>
       <w:r>
         <w:rPr>
@@ -3824,7 +3898,7 @@
         <w:rPr>
           <w:noProof/>
         </w:rPr>
-        <w:t>12</w:t>
+        <w:t>13</w:t>
       </w:r>
       <w:r>
         <w:rPr>
@@ -3843,7 +3917,7 @@
         <w:rPr>
           <w:rFonts w:asciiTheme="minorHAnsi" w:eastAsiaTheme="minorEastAsia" w:hAnsiTheme="minorHAnsi"/>
           <w:noProof/>
-          <w:lang w:val="en-US" w:eastAsia="ja-JP"/>
+          <w:lang w:eastAsia="ja-JP"/>
         </w:rPr>
       </w:pPr>
       <w:r>
@@ -3856,7 +3930,7 @@
         <w:rPr>
           <w:rFonts w:asciiTheme="minorHAnsi" w:eastAsiaTheme="minorEastAsia" w:hAnsiTheme="minorHAnsi"/>
           <w:noProof/>
-          <w:lang w:val="en-US" w:eastAsia="ja-JP"/>
+          <w:lang w:eastAsia="ja-JP"/>
         </w:rPr>
         <w:tab/>
       </w:r>
@@ -3915,7 +3989,7 @@
         <w:rPr>
           <w:noProof/>
         </w:rPr>
-        <w:instrText xml:space="preserve"> PAGEREF _Toc221190554 \h </w:instrText>
+        <w:instrText xml:space="preserve"> PAGEREF _Toc222806717 \h </w:instrText>
       </w:r>
       <w:r>
         <w:rPr>
@@ -3932,7 +4006,7 @@
         <w:rPr>
           <w:noProof/>
         </w:rPr>
-        <w:t>12</w:t>
+        <w:t>13</w:t>
       </w:r>
       <w:r>
         <w:rPr>
@@ -3951,7 +4025,7 @@
         <w:rPr>
           <w:rFonts w:asciiTheme="minorHAnsi" w:eastAsiaTheme="minorEastAsia" w:hAnsiTheme="minorHAnsi"/>
           <w:noProof/>
-          <w:lang w:val="en-US" w:eastAsia="ja-JP"/>
+          <w:lang w:eastAsia="ja-JP"/>
         </w:rPr>
       </w:pPr>
       <w:r>
@@ -3964,7 +4038,7 @@
         <w:rPr>
           <w:rFonts w:asciiTheme="minorHAnsi" w:eastAsiaTheme="minorEastAsia" w:hAnsiTheme="minorHAnsi"/>
           <w:noProof/>
-          <w:lang w:val="en-US" w:eastAsia="ja-JP"/>
+          <w:lang w:eastAsia="ja-JP"/>
         </w:rPr>
         <w:tab/>
       </w:r>
@@ -3990,7 +4064,7 @@
         <w:rPr>
           <w:noProof/>
         </w:rPr>
-        <w:instrText xml:space="preserve"> PAGEREF _Toc221190555 \h </w:instrText>
+        <w:instrText xml:space="preserve"> PAGEREF _Toc222806718 \h </w:instrText>
       </w:r>
       <w:r>
         <w:rPr>
@@ -4007,7 +4081,7 @@
         <w:rPr>
           <w:noProof/>
         </w:rPr>
-        <w:t>12</w:t>
+        <w:t>13</w:t>
       </w:r>
       <w:r>
         <w:rPr>
@@ -4026,7 +4100,7 @@
         <w:rPr>
           <w:rFonts w:asciiTheme="minorHAnsi" w:eastAsiaTheme="minorEastAsia" w:hAnsiTheme="minorHAnsi"/>
           <w:noProof/>
-          <w:lang w:val="en-US" w:eastAsia="ja-JP"/>
+          <w:lang w:eastAsia="ja-JP"/>
         </w:rPr>
       </w:pPr>
       <w:r>
@@ -4039,7 +4113,7 @@
         <w:rPr>
           <w:rFonts w:asciiTheme="minorHAnsi" w:eastAsiaTheme="minorEastAsia" w:hAnsiTheme="minorHAnsi"/>
           <w:noProof/>
-          <w:lang w:val="en-US" w:eastAsia="ja-JP"/>
+          <w:lang w:eastAsia="ja-JP"/>
         </w:rPr>
         <w:tab/>
       </w:r>
@@ -4065,7 +4139,7 @@
         <w:rPr>
           <w:noProof/>
         </w:rPr>
-        <w:instrText xml:space="preserve"> PAGEREF _Toc221190556 \h </w:instrText>
+        <w:instrText xml:space="preserve"> PAGEREF _Toc222806719 \h </w:instrText>
       </w:r>
       <w:r>
         <w:rPr>
@@ -4082,7 +4156,7 @@
         <w:rPr>
           <w:noProof/>
         </w:rPr>
-        <w:t>15</w:t>
+        <w:t>16</w:t>
       </w:r>
       <w:r>
         <w:rPr>
@@ -4101,7 +4175,7 @@
         <w:rPr>
           <w:rFonts w:asciiTheme="minorHAnsi" w:eastAsiaTheme="minorEastAsia" w:hAnsiTheme="minorHAnsi"/>
           <w:noProof/>
-          <w:lang w:val="en-US" w:eastAsia="ja-JP"/>
+          <w:lang w:eastAsia="ja-JP"/>
         </w:rPr>
       </w:pPr>
       <w:r>
@@ -4114,7 +4188,7 @@
         <w:rPr>
           <w:rFonts w:asciiTheme="minorHAnsi" w:eastAsiaTheme="minorEastAsia" w:hAnsiTheme="minorHAnsi"/>
           <w:noProof/>
-          <w:lang w:val="en-US" w:eastAsia="ja-JP"/>
+          <w:lang w:eastAsia="ja-JP"/>
         </w:rPr>
         <w:tab/>
       </w:r>
@@ -4140,7 +4214,7 @@
         <w:rPr>
           <w:noProof/>
         </w:rPr>
-        <w:instrText xml:space="preserve"> PAGEREF _Toc221190557 \h </w:instrText>
+        <w:instrText xml:space="preserve"> PAGEREF _Toc222806720 \h </w:instrText>
       </w:r>
       <w:r>
         <w:rPr>
@@ -4157,7 +4231,7 @@
         <w:rPr>
           <w:noProof/>
         </w:rPr>
-        <w:t>15</w:t>
+        <w:t>16</w:t>
       </w:r>
       <w:r>
         <w:rPr>
@@ -4176,7 +4250,7 @@
         <w:rPr>
           <w:rFonts w:asciiTheme="minorHAnsi" w:eastAsiaTheme="minorEastAsia" w:hAnsiTheme="minorHAnsi"/>
           <w:noProof/>
-          <w:lang w:val="en-US" w:eastAsia="ja-JP"/>
+          <w:lang w:eastAsia="ja-JP"/>
         </w:rPr>
       </w:pPr>
       <w:r>
@@ -4189,7 +4263,7 @@
         <w:rPr>
           <w:rFonts w:asciiTheme="minorHAnsi" w:eastAsiaTheme="minorEastAsia" w:hAnsiTheme="minorHAnsi"/>
           <w:noProof/>
-          <w:lang w:val="en-US" w:eastAsia="ja-JP"/>
+          <w:lang w:eastAsia="ja-JP"/>
         </w:rPr>
         <w:tab/>
       </w:r>
@@ -4215,7 +4289,7 @@
         <w:rPr>
           <w:noProof/>
         </w:rPr>
-        <w:instrText xml:space="preserve"> PAGEREF _Toc221190558 \h </w:instrText>
+        <w:instrText xml:space="preserve"> PAGEREF _Toc222806721 \h </w:instrText>
       </w:r>
       <w:r>
         <w:rPr>
@@ -4232,7 +4306,7 @@
         <w:rPr>
           <w:noProof/>
         </w:rPr>
-        <w:t>16</w:t>
+        <w:t>17</w:t>
       </w:r>
       <w:r>
         <w:rPr>
@@ -4251,7 +4325,7 @@
         <w:rPr>
           <w:rFonts w:asciiTheme="minorHAnsi" w:eastAsiaTheme="minorEastAsia" w:hAnsiTheme="minorHAnsi"/>
           <w:noProof/>
-          <w:lang w:val="en-US" w:eastAsia="ja-JP"/>
+          <w:lang w:eastAsia="ja-JP"/>
         </w:rPr>
       </w:pPr>
       <w:r>
@@ -4264,7 +4338,7 @@
         <w:rPr>
           <w:rFonts w:asciiTheme="minorHAnsi" w:eastAsiaTheme="minorEastAsia" w:hAnsiTheme="minorHAnsi"/>
           <w:noProof/>
-          <w:lang w:val="en-US" w:eastAsia="ja-JP"/>
+          <w:lang w:eastAsia="ja-JP"/>
         </w:rPr>
         <w:tab/>
       </w:r>
@@ -4290,7 +4364,7 @@
         <w:rPr>
           <w:noProof/>
         </w:rPr>
-        <w:instrText xml:space="preserve"> PAGEREF _Toc221190559 \h </w:instrText>
+        <w:instrText xml:space="preserve"> PAGEREF _Toc222806722 \h </w:instrText>
       </w:r>
       <w:r>
         <w:rPr>
@@ -4307,7 +4381,7 @@
         <w:rPr>
           <w:noProof/>
         </w:rPr>
-        <w:t>16</w:t>
+        <w:t>17</w:t>
       </w:r>
       <w:r>
         <w:rPr>
@@ -4326,7 +4400,7 @@
         <w:rPr>
           <w:rFonts w:asciiTheme="minorHAnsi" w:eastAsiaTheme="minorEastAsia" w:hAnsiTheme="minorHAnsi"/>
           <w:noProof/>
-          <w:lang w:val="en-US" w:eastAsia="ja-JP"/>
+          <w:lang w:eastAsia="ja-JP"/>
         </w:rPr>
       </w:pPr>
       <w:r>
@@ -4339,7 +4413,7 @@
         <w:rPr>
           <w:rFonts w:asciiTheme="minorHAnsi" w:eastAsiaTheme="minorEastAsia" w:hAnsiTheme="minorHAnsi"/>
           <w:noProof/>
-          <w:lang w:val="en-US" w:eastAsia="ja-JP"/>
+          <w:lang w:eastAsia="ja-JP"/>
         </w:rPr>
         <w:tab/>
       </w:r>
@@ -4365,7 +4439,7 @@
         <w:rPr>
           <w:noProof/>
         </w:rPr>
-        <w:instrText xml:space="preserve"> PAGEREF _Toc221190560 \h </w:instrText>
+        <w:instrText xml:space="preserve"> PAGEREF _Toc222806723 \h </w:instrText>
       </w:r>
       <w:r>
         <w:rPr>
@@ -4382,7 +4456,7 @@
         <w:rPr>
           <w:noProof/>
         </w:rPr>
-        <w:t>16</w:t>
+        <w:t>17</w:t>
       </w:r>
       <w:r>
         <w:rPr>
@@ -4401,7 +4475,7 @@
         <w:rPr>
           <w:rFonts w:asciiTheme="minorHAnsi" w:eastAsiaTheme="minorEastAsia" w:hAnsiTheme="minorHAnsi"/>
           <w:noProof/>
-          <w:lang w:val="en-US" w:eastAsia="ja-JP"/>
+          <w:lang w:eastAsia="ja-JP"/>
         </w:rPr>
       </w:pPr>
       <w:r>
@@ -4414,7 +4488,7 @@
         <w:rPr>
           <w:rFonts w:asciiTheme="minorHAnsi" w:eastAsiaTheme="minorEastAsia" w:hAnsiTheme="minorHAnsi"/>
           <w:noProof/>
-          <w:lang w:val="en-US" w:eastAsia="ja-JP"/>
+          <w:lang w:eastAsia="ja-JP"/>
         </w:rPr>
         <w:tab/>
       </w:r>
@@ -4440,7 +4514,7 @@
         <w:rPr>
           <w:noProof/>
         </w:rPr>
-        <w:instrText xml:space="preserve"> PAGEREF _Toc221190561 \h </w:instrText>
+        <w:instrText xml:space="preserve"> PAGEREF _Toc222806724 \h </w:instrText>
       </w:r>
       <w:r>
         <w:rPr>
@@ -4457,7 +4531,7 @@
         <w:rPr>
           <w:noProof/>
         </w:rPr>
-        <w:t>17</w:t>
+        <w:t>18</w:t>
       </w:r>
       <w:r>
         <w:rPr>
@@ -4476,7 +4550,7 @@
         <w:rPr>
           <w:rFonts w:asciiTheme="minorHAnsi" w:eastAsiaTheme="minorEastAsia" w:hAnsiTheme="minorHAnsi"/>
           <w:noProof/>
-          <w:lang w:val="en-US" w:eastAsia="ja-JP"/>
+          <w:lang w:eastAsia="ja-JP"/>
         </w:rPr>
       </w:pPr>
       <w:r>
@@ -4489,7 +4563,7 @@
         <w:rPr>
           <w:rFonts w:asciiTheme="minorHAnsi" w:eastAsiaTheme="minorEastAsia" w:hAnsiTheme="minorHAnsi"/>
           <w:noProof/>
-          <w:lang w:val="en-US" w:eastAsia="ja-JP"/>
+          <w:lang w:eastAsia="ja-JP"/>
         </w:rPr>
         <w:tab/>
       </w:r>
@@ -4515,7 +4589,7 @@
         <w:rPr>
           <w:noProof/>
         </w:rPr>
-        <w:instrText xml:space="preserve"> PAGEREF _Toc221190562 \h </w:instrText>
+        <w:instrText xml:space="preserve"> PAGEREF _Toc222806725 \h </w:instrText>
       </w:r>
       <w:r>
         <w:rPr>
@@ -4532,7 +4606,7 @@
         <w:rPr>
           <w:noProof/>
         </w:rPr>
-        <w:t>17</w:t>
+        <w:t>18</w:t>
       </w:r>
       <w:r>
         <w:rPr>
@@ -4551,7 +4625,7 @@
         <w:rPr>
           <w:rFonts w:asciiTheme="minorHAnsi" w:eastAsiaTheme="minorEastAsia" w:hAnsiTheme="minorHAnsi"/>
           <w:noProof/>
-          <w:lang w:val="en-US" w:eastAsia="ja-JP"/>
+          <w:lang w:eastAsia="ja-JP"/>
         </w:rPr>
       </w:pPr>
       <w:r>
@@ -4565,7 +4639,7 @@
         <w:rPr>
           <w:rFonts w:asciiTheme="minorHAnsi" w:eastAsiaTheme="minorEastAsia" w:hAnsiTheme="minorHAnsi"/>
           <w:noProof/>
-          <w:lang w:val="en-US" w:eastAsia="ja-JP"/>
+          <w:lang w:eastAsia="ja-JP"/>
         </w:rPr>
         <w:tab/>
       </w:r>
@@ -4592,7 +4666,7 @@
         <w:rPr>
           <w:noProof/>
         </w:rPr>
-        <w:instrText xml:space="preserve"> PAGEREF _Toc221190563 \h </w:instrText>
+        <w:instrText xml:space="preserve"> PAGEREF _Toc222806726 \h </w:instrText>
       </w:r>
       <w:r>
         <w:rPr>
@@ -4609,7 +4683,7 @@
         <w:rPr>
           <w:noProof/>
         </w:rPr>
-        <w:t>17</w:t>
+        <w:t>18</w:t>
       </w:r>
       <w:r>
         <w:rPr>
@@ -4628,7 +4702,7 @@
         <w:rPr>
           <w:rFonts w:asciiTheme="minorHAnsi" w:eastAsiaTheme="minorEastAsia" w:hAnsiTheme="minorHAnsi"/>
           <w:noProof/>
-          <w:lang w:val="en-US" w:eastAsia="ja-JP"/>
+          <w:lang w:eastAsia="ja-JP"/>
         </w:rPr>
       </w:pPr>
       <w:r>
@@ -4641,7 +4715,7 @@
         <w:rPr>
           <w:rFonts w:asciiTheme="minorHAnsi" w:eastAsiaTheme="minorEastAsia" w:hAnsiTheme="minorHAnsi"/>
           <w:noProof/>
-          <w:lang w:val="en-US" w:eastAsia="ja-JP"/>
+          <w:lang w:eastAsia="ja-JP"/>
         </w:rPr>
         <w:tab/>
       </w:r>
@@ -4668,7 +4742,7 @@
         <w:rPr>
           <w:noProof/>
         </w:rPr>
-        <w:instrText xml:space="preserve"> PAGEREF _Toc221190564 \h </w:instrText>
+        <w:instrText xml:space="preserve"> PAGEREF _Toc222806727 \h </w:instrText>
       </w:r>
       <w:r>
         <w:rPr>
@@ -4685,7 +4759,7 @@
         <w:rPr>
           <w:noProof/>
         </w:rPr>
-        <w:t>20</w:t>
+        <w:t>21</w:t>
       </w:r>
       <w:r>
         <w:rPr>
@@ -4704,7 +4778,7 @@
         <w:rPr>
           <w:rFonts w:asciiTheme="minorHAnsi" w:eastAsiaTheme="minorEastAsia" w:hAnsiTheme="minorHAnsi"/>
           <w:noProof/>
-          <w:lang w:val="en-US" w:eastAsia="ja-JP"/>
+          <w:lang w:eastAsia="ja-JP"/>
         </w:rPr>
       </w:pPr>
       <w:r>
@@ -4717,7 +4791,7 @@
         <w:rPr>
           <w:rFonts w:asciiTheme="minorHAnsi" w:eastAsiaTheme="minorEastAsia" w:hAnsiTheme="minorHAnsi"/>
           <w:noProof/>
-          <w:lang w:val="en-US" w:eastAsia="ja-JP"/>
+          <w:lang w:eastAsia="ja-JP"/>
         </w:rPr>
         <w:tab/>
       </w:r>
@@ -4744,7 +4818,7 @@
         <w:rPr>
           <w:noProof/>
         </w:rPr>
-        <w:instrText xml:space="preserve"> PAGEREF _Toc221190565 \h </w:instrText>
+        <w:instrText xml:space="preserve"> PAGEREF _Toc222806728 \h </w:instrText>
       </w:r>
       <w:r>
         <w:rPr>
@@ -4761,7 +4835,7 @@
         <w:rPr>
           <w:noProof/>
         </w:rPr>
-        <w:t>20</w:t>
+        <w:t>21</w:t>
       </w:r>
       <w:r>
         <w:rPr>
@@ -4780,7 +4854,7 @@
         <w:rPr>
           <w:rFonts w:asciiTheme="minorHAnsi" w:eastAsiaTheme="minorEastAsia" w:hAnsiTheme="minorHAnsi"/>
           <w:noProof/>
-          <w:lang w:val="en-US" w:eastAsia="ja-JP"/>
+          <w:lang w:eastAsia="ja-JP"/>
         </w:rPr>
       </w:pPr>
       <w:r>
@@ -4793,7 +4867,7 @@
         <w:rPr>
           <w:rFonts w:asciiTheme="minorHAnsi" w:eastAsiaTheme="minorEastAsia" w:hAnsiTheme="minorHAnsi"/>
           <w:noProof/>
-          <w:lang w:val="en-US" w:eastAsia="ja-JP"/>
+          <w:lang w:eastAsia="ja-JP"/>
         </w:rPr>
         <w:tab/>
       </w:r>
@@ -4820,7 +4894,7 @@
         <w:rPr>
           <w:noProof/>
         </w:rPr>
-        <w:instrText xml:space="preserve"> PAGEREF _Toc221190566 \h </w:instrText>
+        <w:instrText xml:space="preserve"> PAGEREF _Toc222806729 \h </w:instrText>
       </w:r>
       <w:r>
         <w:rPr>
@@ -4837,7 +4911,7 @@
         <w:rPr>
           <w:noProof/>
         </w:rPr>
-        <w:t>20</w:t>
+        <w:t>21</w:t>
       </w:r>
       <w:r>
         <w:rPr>
@@ -4856,7 +4930,7 @@
         <w:rPr>
           <w:rFonts w:asciiTheme="minorHAnsi" w:eastAsiaTheme="minorEastAsia" w:hAnsiTheme="minorHAnsi"/>
           <w:noProof/>
-          <w:lang w:val="en-US" w:eastAsia="ja-JP"/>
+          <w:lang w:eastAsia="ja-JP"/>
         </w:rPr>
       </w:pPr>
       <w:r>
@@ -4869,7 +4943,7 @@
         <w:rPr>
           <w:rFonts w:asciiTheme="minorHAnsi" w:eastAsiaTheme="minorEastAsia" w:hAnsiTheme="minorHAnsi"/>
           <w:noProof/>
-          <w:lang w:val="en-US" w:eastAsia="ja-JP"/>
+          <w:lang w:eastAsia="ja-JP"/>
         </w:rPr>
         <w:tab/>
       </w:r>
@@ -4896,7 +4970,7 @@
         <w:rPr>
           <w:noProof/>
         </w:rPr>
-        <w:instrText xml:space="preserve"> PAGEREF _Toc221190567 \h </w:instrText>
+        <w:instrText xml:space="preserve"> PAGEREF _Toc222806730 \h </w:instrText>
       </w:r>
       <w:r>
         <w:rPr>
@@ -4913,7 +4987,7 @@
         <w:rPr>
           <w:noProof/>
         </w:rPr>
-        <w:t>21</w:t>
+        <w:t>22</w:t>
       </w:r>
       <w:r>
         <w:rPr>
@@ -4932,7 +5006,7 @@
         <w:rPr>
           <w:rFonts w:asciiTheme="minorHAnsi" w:eastAsiaTheme="minorEastAsia" w:hAnsiTheme="minorHAnsi"/>
           <w:noProof/>
-          <w:lang w:val="en-US" w:eastAsia="ja-JP"/>
+          <w:lang w:eastAsia="ja-JP"/>
         </w:rPr>
       </w:pPr>
       <w:r>
@@ -4945,7 +5019,7 @@
         <w:rPr>
           <w:rFonts w:asciiTheme="minorHAnsi" w:eastAsiaTheme="minorEastAsia" w:hAnsiTheme="minorHAnsi"/>
           <w:noProof/>
-          <w:lang w:val="en-US" w:eastAsia="ja-JP"/>
+          <w:lang w:eastAsia="ja-JP"/>
         </w:rPr>
         <w:tab/>
       </w:r>
@@ -4972,7 +5046,7 @@
         <w:rPr>
           <w:noProof/>
         </w:rPr>
-        <w:instrText xml:space="preserve"> PAGEREF _Toc221190568 \h </w:instrText>
+        <w:instrText xml:space="preserve"> PAGEREF _Toc222806731 \h </w:instrText>
       </w:r>
       <w:r>
         <w:rPr>
@@ -4989,7 +5063,7 @@
         <w:rPr>
           <w:noProof/>
         </w:rPr>
-        <w:t>22</w:t>
+        <w:t>23</w:t>
       </w:r>
       <w:r>
         <w:rPr>
@@ -5008,7 +5082,7 @@
         <w:rPr>
           <w:rFonts w:asciiTheme="minorHAnsi" w:eastAsiaTheme="minorEastAsia" w:hAnsiTheme="minorHAnsi"/>
           <w:noProof/>
-          <w:lang w:val="en-US" w:eastAsia="ja-JP"/>
+          <w:lang w:eastAsia="ja-JP"/>
         </w:rPr>
       </w:pPr>
       <w:r>
@@ -5021,7 +5095,7 @@
         <w:rPr>
           <w:rFonts w:asciiTheme="minorHAnsi" w:eastAsiaTheme="minorEastAsia" w:hAnsiTheme="minorHAnsi"/>
           <w:noProof/>
-          <w:lang w:val="en-US" w:eastAsia="ja-JP"/>
+          <w:lang w:eastAsia="ja-JP"/>
         </w:rPr>
         <w:tab/>
       </w:r>
@@ -5048,7 +5122,7 @@
         <w:rPr>
           <w:noProof/>
         </w:rPr>
-        <w:instrText xml:space="preserve"> PAGEREF _Toc221190569 \h </w:instrText>
+        <w:instrText xml:space="preserve"> PAGEREF _Toc222806732 \h </w:instrText>
       </w:r>
       <w:r>
         <w:rPr>
@@ -5065,7 +5139,7 @@
         <w:rPr>
           <w:noProof/>
         </w:rPr>
-        <w:t>25</w:t>
+        <w:t>26</w:t>
       </w:r>
       <w:r>
         <w:rPr>
@@ -5084,7 +5158,7 @@
         <w:rPr>
           <w:rFonts w:asciiTheme="minorHAnsi" w:eastAsiaTheme="minorEastAsia" w:hAnsiTheme="minorHAnsi"/>
           <w:noProof/>
-          <w:lang w:val="en-US" w:eastAsia="ja-JP"/>
+          <w:lang w:eastAsia="ja-JP"/>
         </w:rPr>
       </w:pPr>
       <w:r>
@@ -5097,7 +5171,7 @@
         <w:rPr>
           <w:rFonts w:asciiTheme="minorHAnsi" w:eastAsiaTheme="minorEastAsia" w:hAnsiTheme="minorHAnsi"/>
           <w:noProof/>
-          <w:lang w:val="en-US" w:eastAsia="ja-JP"/>
+          <w:lang w:eastAsia="ja-JP"/>
         </w:rPr>
         <w:tab/>
       </w:r>
@@ -5124,7 +5198,7 @@
         <w:rPr>
           <w:noProof/>
         </w:rPr>
-        <w:instrText xml:space="preserve"> PAGEREF _Toc221190570 \h </w:instrText>
+        <w:instrText xml:space="preserve"> PAGEREF _Toc222806733 \h </w:instrText>
       </w:r>
       <w:r>
         <w:rPr>
@@ -5141,7 +5215,7 @@
         <w:rPr>
           <w:noProof/>
         </w:rPr>
-        <w:t>25</w:t>
+        <w:t>26</w:t>
       </w:r>
       <w:r>
         <w:rPr>
@@ -5160,7 +5234,7 @@
         <w:rPr>
           <w:rFonts w:asciiTheme="minorHAnsi" w:eastAsiaTheme="minorEastAsia" w:hAnsiTheme="minorHAnsi"/>
           <w:noProof/>
-          <w:lang w:val="en-US" w:eastAsia="ja-JP"/>
+          <w:lang w:eastAsia="ja-JP"/>
         </w:rPr>
       </w:pPr>
       <w:r>
@@ -5173,7 +5247,7 @@
         <w:rPr>
           <w:rFonts w:asciiTheme="minorHAnsi" w:eastAsiaTheme="minorEastAsia" w:hAnsiTheme="minorHAnsi"/>
           <w:noProof/>
-          <w:lang w:val="en-US" w:eastAsia="ja-JP"/>
+          <w:lang w:eastAsia="ja-JP"/>
         </w:rPr>
         <w:tab/>
       </w:r>
@@ -5200,7 +5274,7 @@
         <w:rPr>
           <w:noProof/>
         </w:rPr>
-        <w:instrText xml:space="preserve"> PAGEREF _Toc221190571 \h </w:instrText>
+        <w:instrText xml:space="preserve"> PAGEREF _Toc222806734 \h </w:instrText>
       </w:r>
       <w:r>
         <w:rPr>
@@ -5217,7 +5291,7 @@
         <w:rPr>
           <w:noProof/>
         </w:rPr>
-        <w:t>25</w:t>
+        <w:t>26</w:t>
       </w:r>
       <w:r>
         <w:rPr>
@@ -5236,7 +5310,7 @@
         <w:rPr>
           <w:rFonts w:asciiTheme="minorHAnsi" w:eastAsiaTheme="minorEastAsia" w:hAnsiTheme="minorHAnsi"/>
           <w:noProof/>
-          <w:lang w:val="en-US" w:eastAsia="ja-JP"/>
+          <w:lang w:eastAsia="ja-JP"/>
         </w:rPr>
       </w:pPr>
       <w:r>
@@ -5249,7 +5323,7 @@
         <w:rPr>
           <w:rFonts w:asciiTheme="minorHAnsi" w:eastAsiaTheme="minorEastAsia" w:hAnsiTheme="minorHAnsi"/>
           <w:noProof/>
-          <w:lang w:val="en-US" w:eastAsia="ja-JP"/>
+          <w:lang w:eastAsia="ja-JP"/>
         </w:rPr>
         <w:tab/>
       </w:r>
@@ -5276,7 +5350,7 @@
         <w:rPr>
           <w:noProof/>
         </w:rPr>
-        <w:instrText xml:space="preserve"> PAGEREF _Toc221190572 \h </w:instrText>
+        <w:instrText xml:space="preserve"> PAGEREF _Toc222806735 \h </w:instrText>
       </w:r>
       <w:r>
         <w:rPr>
@@ -5293,7 +5367,7 @@
         <w:rPr>
           <w:noProof/>
         </w:rPr>
-        <w:t>25</w:t>
+        <w:t>26</w:t>
       </w:r>
       <w:r>
         <w:rPr>
@@ -5312,7 +5386,7 @@
         <w:rPr>
           <w:rFonts w:asciiTheme="minorHAnsi" w:eastAsiaTheme="minorEastAsia" w:hAnsiTheme="minorHAnsi"/>
           <w:noProof/>
-          <w:lang w:val="en-US" w:eastAsia="ja-JP"/>
+          <w:lang w:eastAsia="ja-JP"/>
         </w:rPr>
       </w:pPr>
       <w:r>
@@ -5325,7 +5399,7 @@
         <w:rPr>
           <w:rFonts w:asciiTheme="minorHAnsi" w:eastAsiaTheme="minorEastAsia" w:hAnsiTheme="minorHAnsi"/>
           <w:noProof/>
-          <w:lang w:val="en-US" w:eastAsia="ja-JP"/>
+          <w:lang w:eastAsia="ja-JP"/>
         </w:rPr>
         <w:tab/>
       </w:r>
@@ -5351,7 +5425,7 @@
         <w:rPr>
           <w:noProof/>
         </w:rPr>
-        <w:instrText xml:space="preserve"> PAGEREF _Toc221190573 \h </w:instrText>
+        <w:instrText xml:space="preserve"> PAGEREF _Toc222806736 \h </w:instrText>
       </w:r>
       <w:r>
         <w:rPr>
@@ -5368,7 +5442,7 @@
         <w:rPr>
           <w:noProof/>
         </w:rPr>
-        <w:t>25</w:t>
+        <w:t>26</w:t>
       </w:r>
       <w:r>
         <w:rPr>
@@ -5387,7 +5461,7 @@
         <w:rPr>
           <w:rFonts w:asciiTheme="minorHAnsi" w:eastAsiaTheme="minorEastAsia" w:hAnsiTheme="minorHAnsi"/>
           <w:noProof/>
-          <w:lang w:val="en-US" w:eastAsia="ja-JP"/>
+          <w:lang w:eastAsia="ja-JP"/>
         </w:rPr>
       </w:pPr>
       <w:r>
@@ -5400,7 +5474,7 @@
         <w:rPr>
           <w:rFonts w:asciiTheme="minorHAnsi" w:eastAsiaTheme="minorEastAsia" w:hAnsiTheme="minorHAnsi"/>
           <w:noProof/>
-          <w:lang w:val="en-US" w:eastAsia="ja-JP"/>
+          <w:lang w:eastAsia="ja-JP"/>
         </w:rPr>
         <w:tab/>
       </w:r>
@@ -5427,7 +5501,7 @@
         <w:rPr>
           <w:noProof/>
         </w:rPr>
-        <w:instrText xml:space="preserve"> PAGEREF _Toc221190574 \h </w:instrText>
+        <w:instrText xml:space="preserve"> PAGEREF _Toc222806737 \h </w:instrText>
       </w:r>
       <w:r>
         <w:rPr>
@@ -5444,7 +5518,7 @@
         <w:rPr>
           <w:noProof/>
         </w:rPr>
-        <w:t>29</w:t>
+        <w:t>30</w:t>
       </w:r>
       <w:r>
         <w:rPr>
@@ -5463,7 +5537,7 @@
         <w:rPr>
           <w:rFonts w:asciiTheme="minorHAnsi" w:eastAsiaTheme="minorEastAsia" w:hAnsiTheme="minorHAnsi"/>
           <w:noProof/>
-          <w:lang w:val="en-US" w:eastAsia="ja-JP"/>
+          <w:lang w:eastAsia="ja-JP"/>
         </w:rPr>
       </w:pPr>
       <w:r>
@@ -5476,7 +5550,7 @@
         <w:rPr>
           <w:rFonts w:asciiTheme="minorHAnsi" w:eastAsiaTheme="minorEastAsia" w:hAnsiTheme="minorHAnsi"/>
           <w:noProof/>
-          <w:lang w:val="en-US" w:eastAsia="ja-JP"/>
+          <w:lang w:eastAsia="ja-JP"/>
         </w:rPr>
         <w:tab/>
       </w:r>
@@ -5503,7 +5577,7 @@
         <w:rPr>
           <w:noProof/>
         </w:rPr>
-        <w:instrText xml:space="preserve"> PAGEREF _Toc221190575 \h </w:instrText>
+        <w:instrText xml:space="preserve"> PAGEREF _Toc222806738 \h </w:instrText>
       </w:r>
       <w:r>
         <w:rPr>
@@ -5520,7 +5594,7 @@
         <w:rPr>
           <w:noProof/>
         </w:rPr>
-        <w:t>29</w:t>
+        <w:t>30</w:t>
       </w:r>
       <w:r>
         <w:rPr>
@@ -5539,7 +5613,7 @@
         <w:rPr>
           <w:rFonts w:asciiTheme="minorHAnsi" w:eastAsiaTheme="minorEastAsia" w:hAnsiTheme="minorHAnsi"/>
           <w:noProof/>
-          <w:lang w:val="en-US" w:eastAsia="ja-JP"/>
+          <w:lang w:eastAsia="ja-JP"/>
         </w:rPr>
       </w:pPr>
       <w:r>
@@ -5552,7 +5626,7 @@
         <w:rPr>
           <w:rFonts w:asciiTheme="minorHAnsi" w:eastAsiaTheme="minorEastAsia" w:hAnsiTheme="minorHAnsi"/>
           <w:noProof/>
-          <w:lang w:val="en-US" w:eastAsia="ja-JP"/>
+          <w:lang w:eastAsia="ja-JP"/>
         </w:rPr>
         <w:tab/>
       </w:r>
@@ -5579,7 +5653,7 @@
         <w:rPr>
           <w:noProof/>
         </w:rPr>
-        <w:instrText xml:space="preserve"> PAGEREF _Toc221190576 \h </w:instrText>
+        <w:instrText xml:space="preserve"> PAGEREF _Toc222806739 \h </w:instrText>
       </w:r>
       <w:r>
         <w:rPr>
@@ -5596,7 +5670,7 @@
         <w:rPr>
           <w:noProof/>
         </w:rPr>
-        <w:t>29</w:t>
+        <w:t>30</w:t>
       </w:r>
       <w:r>
         <w:rPr>
@@ -5615,7 +5689,7 @@
         <w:rPr>
           <w:rFonts w:asciiTheme="minorHAnsi" w:eastAsiaTheme="minorEastAsia" w:hAnsiTheme="minorHAnsi"/>
           <w:noProof/>
-          <w:lang w:val="en-US" w:eastAsia="ja-JP"/>
+          <w:lang w:eastAsia="ja-JP"/>
         </w:rPr>
       </w:pPr>
       <w:r>
@@ -5628,7 +5702,7 @@
         <w:rPr>
           <w:rFonts w:asciiTheme="minorHAnsi" w:eastAsiaTheme="minorEastAsia" w:hAnsiTheme="minorHAnsi"/>
           <w:noProof/>
-          <w:lang w:val="en-US" w:eastAsia="ja-JP"/>
+          <w:lang w:eastAsia="ja-JP"/>
         </w:rPr>
         <w:tab/>
       </w:r>
@@ -5655,7 +5729,7 @@
         <w:rPr>
           <w:noProof/>
         </w:rPr>
-        <w:instrText xml:space="preserve"> PAGEREF _Toc221190577 \h </w:instrText>
+        <w:instrText xml:space="preserve"> PAGEREF _Toc222806740 \h </w:instrText>
       </w:r>
       <w:r>
         <w:rPr>
@@ -5672,7 +5746,7 @@
         <w:rPr>
           <w:noProof/>
         </w:rPr>
-        <w:t>29</w:t>
+        <w:t>30</w:t>
       </w:r>
       <w:r>
         <w:rPr>
@@ -5691,7 +5765,7 @@
         <w:rPr>
           <w:rFonts w:asciiTheme="minorHAnsi" w:eastAsiaTheme="minorEastAsia" w:hAnsiTheme="minorHAnsi"/>
           <w:noProof/>
-          <w:lang w:val="en-US" w:eastAsia="ja-JP"/>
+          <w:lang w:eastAsia="ja-JP"/>
         </w:rPr>
       </w:pPr>
       <w:r>
@@ -5704,7 +5778,7 @@
         <w:rPr>
           <w:rFonts w:asciiTheme="minorHAnsi" w:eastAsiaTheme="minorEastAsia" w:hAnsiTheme="minorHAnsi"/>
           <w:noProof/>
-          <w:lang w:val="en-US" w:eastAsia="ja-JP"/>
+          <w:lang w:eastAsia="ja-JP"/>
         </w:rPr>
         <w:tab/>
       </w:r>
@@ -5731,7 +5805,7 @@
         <w:rPr>
           <w:noProof/>
         </w:rPr>
-        <w:instrText xml:space="preserve"> PAGEREF _Toc221190578 \h </w:instrText>
+        <w:instrText xml:space="preserve"> PAGEREF _Toc222806741 \h </w:instrText>
       </w:r>
       <w:r>
         <w:rPr>
@@ -5748,7 +5822,7 @@
         <w:rPr>
           <w:noProof/>
         </w:rPr>
-        <w:t>29</w:t>
+        <w:t>30</w:t>
       </w:r>
       <w:r>
         <w:rPr>
@@ -5767,32 +5841,29 @@
         <w:rPr>
           <w:rFonts w:asciiTheme="minorHAnsi" w:eastAsiaTheme="minorEastAsia" w:hAnsiTheme="minorHAnsi"/>
           <w:noProof/>
-          <w:lang w:val="en-US" w:eastAsia="ja-JP"/>
+          <w:lang w:eastAsia="ja-JP"/>
         </w:rPr>
       </w:pPr>
       <w:r>
         <w:rPr>
-          <w:rFonts w:cs="Times New Roman"/>
-          <w:i/>
           <w:noProof/>
-          <w:color w:val="FF0000"/>
-        </w:rPr>
-        <w:t>1</w:t>
+        </w:rPr>
+        <w:t>8</w:t>
       </w:r>
       <w:r>
         <w:rPr>
           <w:rFonts w:asciiTheme="minorHAnsi" w:eastAsiaTheme="minorEastAsia" w:hAnsiTheme="minorHAnsi"/>
           <w:noProof/>
-          <w:lang w:val="en-US" w:eastAsia="ja-JP"/>
+          <w:lang w:eastAsia="ja-JP"/>
         </w:rPr>
         <w:tab/>
       </w:r>
       <w:r>
         <w:rPr>
           <w:noProof/>
-          <w:color w:val="FF0000"/>
-        </w:rPr>
-        <w:t>Regler</w:t>
+          <w:spacing w:val="1"/>
+        </w:rPr>
+        <w:t>GetDiagnosis</w:t>
       </w:r>
       <w:r>
         <w:rPr>
@@ -5810,7 +5881,7 @@
         <w:rPr>
           <w:noProof/>
         </w:rPr>
-        <w:instrText xml:space="preserve"> PAGEREF _Toc221190579 \h </w:instrText>
+        <w:instrText xml:space="preserve"> PAGEREF _Toc222806742 \h </w:instrText>
       </w:r>
       <w:r>
         <w:rPr>
@@ -5827,7 +5898,311 @@
         <w:rPr>
           <w:noProof/>
         </w:rPr>
-        <w:t>32</w:t>
+        <w:t>33</w:t>
+      </w:r>
+      <w:r>
+        <w:rPr>
+          <w:noProof/>
+        </w:rPr>
+        <w:fldChar w:fldCharType="end"/>
+      </w:r>
+    </w:p>
+    <w:p>
+      <w:pPr>
+        <w:pStyle w:val="Innehll1"/>
+        <w:tabs>
+          <w:tab w:val="left" w:pos="1407"/>
+          <w:tab w:val="right" w:leader="dot" w:pos="9159"/>
+        </w:tabs>
+        <w:rPr>
+          <w:rFonts w:asciiTheme="minorHAnsi" w:eastAsiaTheme="minorEastAsia" w:hAnsiTheme="minorHAnsi"/>
+          <w:noProof/>
+          <w:lang w:eastAsia="ja-JP"/>
+        </w:rPr>
+      </w:pPr>
+      <w:r>
+        <w:rPr>
+          <w:noProof/>
+        </w:rPr>
+        <w:t>8.1</w:t>
+      </w:r>
+      <w:r>
+        <w:rPr>
+          <w:rFonts w:asciiTheme="minorHAnsi" w:eastAsiaTheme="minorEastAsia" w:hAnsiTheme="minorHAnsi"/>
+          <w:noProof/>
+          <w:lang w:eastAsia="ja-JP"/>
+        </w:rPr>
+        <w:tab/>
+      </w:r>
+      <w:r>
+        <w:rPr>
+          <w:noProof/>
+          <w:color w:val="000000" w:themeColor="text1"/>
+        </w:rPr>
+        <w:t>Frivillighet</w:t>
+      </w:r>
+      <w:r>
+        <w:rPr>
+          <w:noProof/>
+        </w:rPr>
+        <w:tab/>
+      </w:r>
+      <w:r>
+        <w:rPr>
+          <w:noProof/>
+        </w:rPr>
+        <w:fldChar w:fldCharType="begin"/>
+      </w:r>
+      <w:r>
+        <w:rPr>
+          <w:noProof/>
+        </w:rPr>
+        <w:instrText xml:space="preserve"> PAGEREF _Toc222806743 \h </w:instrText>
+      </w:r>
+      <w:r>
+        <w:rPr>
+          <w:noProof/>
+        </w:rPr>
+      </w:r>
+      <w:r>
+        <w:rPr>
+          <w:noProof/>
+        </w:rPr>
+        <w:fldChar w:fldCharType="separate"/>
+      </w:r>
+      <w:r>
+        <w:rPr>
+          <w:noProof/>
+        </w:rPr>
+        <w:t>33</w:t>
+      </w:r>
+      <w:r>
+        <w:rPr>
+          <w:noProof/>
+        </w:rPr>
+        <w:fldChar w:fldCharType="end"/>
+      </w:r>
+    </w:p>
+    <w:p>
+      <w:pPr>
+        <w:pStyle w:val="Innehll1"/>
+        <w:tabs>
+          <w:tab w:val="left" w:pos="1407"/>
+          <w:tab w:val="right" w:leader="dot" w:pos="9159"/>
+        </w:tabs>
+        <w:rPr>
+          <w:rFonts w:asciiTheme="minorHAnsi" w:eastAsiaTheme="minorEastAsia" w:hAnsiTheme="minorHAnsi"/>
+          <w:noProof/>
+          <w:lang w:eastAsia="ja-JP"/>
+        </w:rPr>
+      </w:pPr>
+      <w:r>
+        <w:rPr>
+          <w:noProof/>
+        </w:rPr>
+        <w:t>8.2</w:t>
+      </w:r>
+      <w:r>
+        <w:rPr>
+          <w:rFonts w:asciiTheme="minorHAnsi" w:eastAsiaTheme="minorEastAsia" w:hAnsiTheme="minorHAnsi"/>
+          <w:noProof/>
+          <w:lang w:eastAsia="ja-JP"/>
+        </w:rPr>
+        <w:tab/>
+      </w:r>
+      <w:r>
+        <w:rPr>
+          <w:noProof/>
+          <w:color w:val="000000" w:themeColor="text1"/>
+        </w:rPr>
+        <w:t>Version</w:t>
+      </w:r>
+      <w:r>
+        <w:rPr>
+          <w:noProof/>
+        </w:rPr>
+        <w:tab/>
+      </w:r>
+      <w:r>
+        <w:rPr>
+          <w:noProof/>
+        </w:rPr>
+        <w:fldChar w:fldCharType="begin"/>
+      </w:r>
+      <w:r>
+        <w:rPr>
+          <w:noProof/>
+        </w:rPr>
+        <w:instrText xml:space="preserve"> PAGEREF _Toc222806744 \h </w:instrText>
+      </w:r>
+      <w:r>
+        <w:rPr>
+          <w:noProof/>
+        </w:rPr>
+      </w:r>
+      <w:r>
+        <w:rPr>
+          <w:noProof/>
+        </w:rPr>
+        <w:fldChar w:fldCharType="separate"/>
+      </w:r>
+      <w:r>
+        <w:rPr>
+          <w:noProof/>
+        </w:rPr>
+        <w:t>33</w:t>
+      </w:r>
+      <w:r>
+        <w:rPr>
+          <w:noProof/>
+        </w:rPr>
+        <w:fldChar w:fldCharType="end"/>
+      </w:r>
+    </w:p>
+    <w:p>
+      <w:pPr>
+        <w:pStyle w:val="Innehll1"/>
+        <w:tabs>
+          <w:tab w:val="left" w:pos="1407"/>
+          <w:tab w:val="right" w:leader="dot" w:pos="9159"/>
+        </w:tabs>
+        <w:rPr>
+          <w:rFonts w:asciiTheme="minorHAnsi" w:eastAsiaTheme="minorEastAsia" w:hAnsiTheme="minorHAnsi"/>
+          <w:noProof/>
+          <w:lang w:eastAsia="ja-JP"/>
+        </w:rPr>
+      </w:pPr>
+      <w:r>
+        <w:rPr>
+          <w:noProof/>
+        </w:rPr>
+        <w:t>8.3</w:t>
+      </w:r>
+      <w:r>
+        <w:rPr>
+          <w:rFonts w:asciiTheme="minorHAnsi" w:eastAsiaTheme="minorEastAsia" w:hAnsiTheme="minorHAnsi"/>
+          <w:noProof/>
+          <w:lang w:eastAsia="ja-JP"/>
+        </w:rPr>
+        <w:tab/>
+      </w:r>
+      <w:r>
+        <w:rPr>
+          <w:noProof/>
+          <w:color w:val="000000" w:themeColor="text1"/>
+        </w:rPr>
+        <w:t>SLA-krav</w:t>
+      </w:r>
+      <w:r>
+        <w:rPr>
+          <w:noProof/>
+        </w:rPr>
+        <w:tab/>
+      </w:r>
+      <w:r>
+        <w:rPr>
+          <w:noProof/>
+        </w:rPr>
+        <w:fldChar w:fldCharType="begin"/>
+      </w:r>
+      <w:r>
+        <w:rPr>
+          <w:noProof/>
+        </w:rPr>
+        <w:instrText xml:space="preserve"> PAGEREF _Toc222806745 \h </w:instrText>
+      </w:r>
+      <w:r>
+        <w:rPr>
+          <w:noProof/>
+        </w:rPr>
+      </w:r>
+      <w:r>
+        <w:rPr>
+          <w:noProof/>
+        </w:rPr>
+        <w:fldChar w:fldCharType="separate"/>
+      </w:r>
+      <w:r>
+        <w:rPr>
+          <w:noProof/>
+        </w:rPr>
+        <w:t>33</w:t>
+      </w:r>
+      <w:r>
+        <w:rPr>
+          <w:noProof/>
+        </w:rPr>
+        <w:fldChar w:fldCharType="end"/>
+      </w:r>
+    </w:p>
+    <w:p>
+      <w:pPr>
+        <w:pStyle w:val="Innehll1"/>
+        <w:tabs>
+          <w:tab w:val="left" w:pos="1407"/>
+          <w:tab w:val="right" w:leader="dot" w:pos="9159"/>
+        </w:tabs>
+        <w:rPr>
+          <w:rFonts w:asciiTheme="minorHAnsi" w:eastAsiaTheme="minorEastAsia" w:hAnsiTheme="minorHAnsi"/>
+          <w:noProof/>
+          <w:lang w:eastAsia="ja-JP"/>
+        </w:rPr>
+      </w:pPr>
+      <w:r>
+        <w:rPr>
+          <w:noProof/>
+        </w:rPr>
+        <w:t>8.4</w:t>
+      </w:r>
+      <w:r>
+        <w:rPr>
+          <w:rFonts w:asciiTheme="minorHAnsi" w:eastAsiaTheme="minorEastAsia" w:hAnsiTheme="minorHAnsi"/>
+          <w:noProof/>
+          <w:lang w:eastAsia="ja-JP"/>
+        </w:rPr>
+        <w:tab/>
+      </w:r>
+      <w:r>
+        <w:rPr>
+          <w:noProof/>
+          <w:color w:val="000000" w:themeColor="text1"/>
+        </w:rPr>
+        <w:t>Fältregler</w:t>
+      </w:r>
+      <w:r>
+        <w:rPr>
+          <w:noProof/>
+        </w:rPr>
+        <w:tab/>
+      </w:r>
+      <w:r>
+        <w:rPr>
+          <w:noProof/>
+        </w:rPr>
+        <w:fldChar w:fldCharType="begin"/>
+      </w:r>
+      <w:r>
+        <w:rPr>
+          <w:noProof/>
+        </w:rPr>
+        <w:instrText xml:space="preserve"> PAGEREF _Toc222806746 \h </w:instrText>
+      </w:r>
+      <w:r>
+        <w:rPr>
+          <w:noProof/>
+        </w:rPr>
+      </w:r>
+      <w:r>
+        <w:rPr>
+          <w:noProof/>
+        </w:rPr>
+        <w:fldChar w:fldCharType="separate"/>
+      </w:r>
+      <w:r>
+        <w:rPr>
+          <w:noProof/>
+        </w:rPr>
+        <w:t>33</w:t>
       </w:r>
       <w:r>
         <w:rPr>
@@ -5846,21 +6221,23 @@
         <w:rPr>
           <w:rFonts w:asciiTheme="minorHAnsi" w:eastAsiaTheme="minorEastAsia" w:hAnsiTheme="minorHAnsi"/>
           <w:noProof/>
-          <w:lang w:val="en-US" w:eastAsia="ja-JP"/>
+          <w:lang w:eastAsia="ja-JP"/>
         </w:rPr>
       </w:pPr>
       <w:r>
         <w:rPr>
+          <w:rFonts w:cs="Times New Roman"/>
+          <w:i/>
           <w:noProof/>
           <w:color w:val="FF0000"/>
         </w:rPr>
-        <w:t>2</w:t>
+        <w:t>1</w:t>
       </w:r>
       <w:r>
         <w:rPr>
           <w:rFonts w:asciiTheme="minorHAnsi" w:eastAsiaTheme="minorEastAsia" w:hAnsiTheme="minorHAnsi"/>
           <w:noProof/>
-          <w:lang w:val="en-US" w:eastAsia="ja-JP"/>
+          <w:lang w:eastAsia="ja-JP"/>
         </w:rPr>
         <w:tab/>
       </w:r>
@@ -5869,6 +6246,83 @@
           <w:noProof/>
           <w:color w:val="FF0000"/>
         </w:rPr>
+        <w:t>Regler</w:t>
+      </w:r>
+      <w:r>
+        <w:rPr>
+          <w:noProof/>
+        </w:rPr>
+        <w:tab/>
+      </w:r>
+      <w:r>
+        <w:rPr>
+          <w:noProof/>
+        </w:rPr>
+        <w:fldChar w:fldCharType="begin"/>
+      </w:r>
+      <w:r>
+        <w:rPr>
+          <w:noProof/>
+        </w:rPr>
+        <w:instrText xml:space="preserve"> PAGEREF _Toc222806747 \h </w:instrText>
+      </w:r>
+      <w:r>
+        <w:rPr>
+          <w:noProof/>
+        </w:rPr>
+      </w:r>
+      <w:r>
+        <w:rPr>
+          <w:noProof/>
+        </w:rPr>
+        <w:fldChar w:fldCharType="separate"/>
+      </w:r>
+      <w:r>
+        <w:rPr>
+          <w:noProof/>
+        </w:rPr>
+        <w:t>37</w:t>
+      </w:r>
+      <w:r>
+        <w:rPr>
+          <w:noProof/>
+        </w:rPr>
+        <w:fldChar w:fldCharType="end"/>
+      </w:r>
+    </w:p>
+    <w:p>
+      <w:pPr>
+        <w:pStyle w:val="Innehll1"/>
+        <w:tabs>
+          <w:tab w:val="left" w:pos="1227"/>
+          <w:tab w:val="right" w:leader="dot" w:pos="9159"/>
+        </w:tabs>
+        <w:rPr>
+          <w:rFonts w:asciiTheme="minorHAnsi" w:eastAsiaTheme="minorEastAsia" w:hAnsiTheme="minorHAnsi"/>
+          <w:noProof/>
+          <w:lang w:eastAsia="ja-JP"/>
+        </w:rPr>
+      </w:pPr>
+      <w:r>
+        <w:rPr>
+          <w:noProof/>
+          <w:color w:val="FF0000"/>
+        </w:rPr>
+        <w:t>2</w:t>
+      </w:r>
+      <w:r>
+        <w:rPr>
+          <w:rFonts w:asciiTheme="minorHAnsi" w:eastAsiaTheme="minorEastAsia" w:hAnsiTheme="minorHAnsi"/>
+          <w:noProof/>
+          <w:lang w:eastAsia="ja-JP"/>
+        </w:rPr>
+        <w:tab/>
+      </w:r>
+      <w:r>
+        <w:rPr>
+          <w:noProof/>
+          <w:color w:val="FF0000"/>
+        </w:rPr>
         <w:t>Tjänsteinteraktion</w:t>
       </w:r>
       <w:r>
@@ -5887,7 +6341,7 @@
         <w:rPr>
           <w:noProof/>
         </w:rPr>
-        <w:instrText xml:space="preserve"> PAGEREF _Toc221190580 \h </w:instrText>
+        <w:instrText xml:space="preserve"> PAGEREF _Toc222806748 \h </w:instrText>
       </w:r>
       <w:r>
         <w:rPr>
@@ -5904,7 +6358,7 @@
         <w:rPr>
           <w:noProof/>
         </w:rPr>
-        <w:t>32</w:t>
+        <w:t>37</w:t>
       </w:r>
       <w:r>
         <w:rPr>
@@ -5936,6 +6390,7 @@
           <w:sz w:val="20"/>
           <w:szCs w:val="20"/>
         </w:rPr>
+        <w:lastRenderedPageBreak/>
         <w:fldChar w:fldCharType="end"/>
       </w:r>
     </w:p>
@@ -5986,13 +6441,13 @@
           <w:tab w:val="left" w:pos="1299"/>
         </w:tabs>
       </w:pPr>
-      <w:bookmarkStart w:id="2" w:name="_Toc341787023"/>
-      <w:bookmarkStart w:id="3" w:name="_Toc221190540"/>
+      <w:bookmarkStart w:id="1" w:name="_Toc341787023"/>
+      <w:bookmarkStart w:id="2" w:name="_Toc222806703"/>
       <w:r>
         <w:t>Inledning</w:t>
       </w:r>
+      <w:bookmarkEnd w:id="1"/>
       <w:bookmarkEnd w:id="2"/>
-      <w:bookmarkEnd w:id="3"/>
     </w:p>
     <w:p>
       <w:pPr>
@@ -6280,10 +6735,10 @@
                         </a:ln>
                         <a:extLst>
                           <a:ext uri="{FAA26D3D-D897-4be2-8F04-BA451C77F1D7}">
-                            <ma14:placeholderFlag xmlns:ma14="http://schemas.microsoft.com/office/mac/drawingml/2011/main" xmlns:w="http://schemas.openxmlformats.org/wordprocessingml/2006/main" xmlns:w10="urn:schemas-microsoft-com:office:word" xmlns:v="urn:schemas-microsoft-com:vml" xmlns:o="urn:schemas-microsoft-com:office:office" xmlns:mv="urn:schemas-microsoft-com:mac:vml" xmlns:mo="http://schemas.microsoft.com/office/mac/office/2008/main" xmlns=""/>
+                            <ma14:placeholderFlag xmlns:ma14="http://schemas.microsoft.com/office/mac/drawingml/2011/main"/>
                           </a:ext>
                           <a:ext uri="{C572A759-6A51-4108-AA02-DFA0A04FC94B}">
-                            <ma14:wrappingTextBoxFlag xmlns:ma14="http://schemas.microsoft.com/office/mac/drawingml/2011/main" xmlns:w="http://schemas.openxmlformats.org/wordprocessingml/2006/main" xmlns:w10="urn:schemas-microsoft-com:office:word" xmlns:v="urn:schemas-microsoft-com:vml" xmlns:o="urn:schemas-microsoft-com:office:office" xmlns:mv="urn:schemas-microsoft-com:mac:vml" xmlns:mo="http://schemas.microsoft.com/office/mac/office/2008/main" xmlns=""/>
+                            <ma14:wrappingTextBoxFlag xmlns:ma14="http://schemas.microsoft.com/office/mac/drawingml/2011/main"/>
                           </a:ext>
                         </a:extLst>
                       </wps:spPr>
@@ -6685,11 +7140,11 @@
           </mc:Choice>
           <mc:Fallback>
             <w:pict>
-              <v:shapetype id="_x0000_t202" coordsize="21600,21600" o:spt="202" path="m,l,21600r21600,l21600,xe">
+              <v:shapetype id="_x0000_t202" coordsize="21600,21600" o:spt="202" path="m0,0l0,21600,21600,21600,21600,0xe">
                 <v:stroke joinstyle="miter"/>
                 <v:path gradientshapeok="t" o:connecttype="rect"/>
               </v:shapetype>
-              <v:shape id="Text Box 2" o:spid="_x0000_s1026" type="#_x0000_t202" style="width:249.5pt;height:289.9pt;visibility:visible;mso-wrap-style:square;mso-left-percent:-10001;mso-top-percent:-10001;mso-position-horizontal:absolute;mso-position-horizontal-relative:char;mso-position-vertical:absolute;mso-position-vertical-relative:line;mso-left-percent:-10001;mso-top-percent:-10001;v-text-anchor:top" o:gfxdata="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" fillcolor="#ddd">
+              <v:shape id="Text Box 2" o:spid="_x0000_s1026" type="#_x0000_t202" style="width:249.5pt;height:289.9pt;visibility:visible;mso-wrap-style:square;mso-left-percent:-10001;mso-top-percent:-10001;mso-position-horizontal:absolute;mso-position-horizontal-relative:char;mso-position-vertical:absolute;mso-position-vertical-relative:line;mso-left-percent:-10001;mso-top-percent:-10001;v-text-anchor:top" o:gfxdata="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" fillcolor="#ddd">
                 <v:textbox>
                   <w:txbxContent>
                     <w:p>
@@ -7101,7 +7556,7 @@
           <w:spacing w:val="1"/>
         </w:rPr>
       </w:pPr>
-      <w:bookmarkStart w:id="4" w:name="_Toc341787025"/>
+      <w:bookmarkStart w:id="3" w:name="_Toc341787025"/>
       <w:r>
         <w:rPr>
           <w:spacing w:val="1"/>
@@ -7137,14 +7592,14 @@
           <w:bCs w:val="0"/>
         </w:rPr>
       </w:pPr>
-      <w:bookmarkStart w:id="5" w:name="_Toc219337763"/>
-      <w:bookmarkStart w:id="6" w:name="_Toc221190541"/>
+      <w:bookmarkStart w:id="4" w:name="_Toc219337763"/>
+      <w:bookmarkStart w:id="5" w:name="_Toc222806704"/>
+      <w:bookmarkEnd w:id="3"/>
+      <w:r>
+        <w:t>Tjänstedomänens arkitektur</w:t>
+      </w:r>
       <w:bookmarkEnd w:id="4"/>
-      <w:r>
-        <w:t>Tjänstedomänens arkitektur</w:t>
-      </w:r>
       <w:bookmarkEnd w:id="5"/>
-      <w:bookmarkEnd w:id="6"/>
     </w:p>
     <w:p>
       <w:pPr>
@@ -7177,13 +7632,13 @@
           <w:bCs w:val="0"/>
         </w:rPr>
       </w:pPr>
-      <w:bookmarkStart w:id="7" w:name="_Toc219337764"/>
-      <w:bookmarkStart w:id="8" w:name="_Toc221190542"/>
+      <w:bookmarkStart w:id="6" w:name="_Toc219337764"/>
+      <w:bookmarkStart w:id="7" w:name="_Toc222806705"/>
       <w:r>
         <w:t>Övergripande</w:t>
       </w:r>
+      <w:bookmarkEnd w:id="6"/>
       <w:bookmarkEnd w:id="7"/>
-      <w:bookmarkEnd w:id="8"/>
     </w:p>
     <w:p>
       <w:pPr>
@@ -7451,13 +7906,13 @@
         </w:tabs>
         <w:ind w:left="792" w:hanging="432"/>
       </w:pPr>
-      <w:bookmarkStart w:id="9" w:name="_Toc219337765"/>
-      <w:bookmarkStart w:id="10" w:name="_Toc221190543"/>
+      <w:bookmarkStart w:id="8" w:name="_Toc219337765"/>
+      <w:bookmarkStart w:id="9" w:name="_Toc222806706"/>
       <w:r>
         <w:t>Nationell användning</w:t>
       </w:r>
+      <w:bookmarkEnd w:id="8"/>
       <w:bookmarkEnd w:id="9"/>
-      <w:bookmarkEnd w:id="10"/>
     </w:p>
     <w:p>
       <w:pPr>
@@ -7678,15 +8133,7 @@
         <w:ind w:right="119"/>
       </w:pPr>
       <w:r>
-        <w:t>tjänsteproducenten validerar att aktuell tjänstekonsument (HSA-id i http-</w:t>
-      </w:r>
-      <w:proofErr w:type="spellStart"/>
-      <w:r>
-        <w:t>header</w:t>
-      </w:r>
-      <w:proofErr w:type="spellEnd"/>
-      <w:r>
-        <w:t>) är godkänd av verksamheten (informationsägande vårdenhet)</w:t>
+        <w:t>tjänsteproducenten validerar att aktuell tjänstekonsument (HSA-id i http-header) är godkänd av verksamheten (informationsägande vårdenhet)</w:t>
       </w:r>
     </w:p>
     <w:p>
@@ -7707,13 +8154,13 @@
         </w:tabs>
         <w:ind w:left="792" w:hanging="432"/>
       </w:pPr>
-      <w:bookmarkStart w:id="11" w:name="_Toc219337766"/>
-      <w:bookmarkStart w:id="12" w:name="_Toc221190544"/>
+      <w:bookmarkStart w:id="10" w:name="_Toc219337766"/>
+      <w:bookmarkStart w:id="11" w:name="_Toc222806707"/>
       <w:r>
         <w:t>Regional användning</w:t>
       </w:r>
+      <w:bookmarkEnd w:id="10"/>
       <w:bookmarkEnd w:id="11"/>
-      <w:bookmarkEnd w:id="12"/>
     </w:p>
     <w:p>
       <w:pPr>
@@ -7803,13 +8250,13 @@
         </w:tabs>
         <w:ind w:left="792" w:hanging="432"/>
       </w:pPr>
-      <w:bookmarkStart w:id="13" w:name="_Toc219337767"/>
-      <w:bookmarkStart w:id="14" w:name="_Toc221190545"/>
+      <w:bookmarkStart w:id="12" w:name="_Toc219337767"/>
+      <w:bookmarkStart w:id="13" w:name="_Toc222806708"/>
       <w:r>
         <w:t>Adresseringsmodell</w:t>
       </w:r>
+      <w:bookmarkEnd w:id="12"/>
       <w:bookmarkEnd w:id="13"/>
-      <w:bookmarkEnd w:id="14"/>
     </w:p>
     <w:p>
       <w:pPr>
@@ -7894,13 +8341,13 @@
           <w:numId w:val="1"/>
         </w:numPr>
       </w:pPr>
-      <w:bookmarkStart w:id="15" w:name="_Toc219337768"/>
-      <w:bookmarkStart w:id="16" w:name="_Toc221190546"/>
+      <w:bookmarkStart w:id="14" w:name="_Toc219337768"/>
+      <w:bookmarkStart w:id="15" w:name="_Toc222806709"/>
       <w:r>
         <w:t>Adressering vid nationell användning</w:t>
       </w:r>
+      <w:bookmarkEnd w:id="14"/>
       <w:bookmarkEnd w:id="15"/>
-      <w:bookmarkEnd w:id="16"/>
     </w:p>
     <w:p>
       <w:pPr>
@@ -8009,8 +8456,8 @@
           <w:numId w:val="1"/>
         </w:numPr>
       </w:pPr>
-      <w:bookmarkStart w:id="17" w:name="_Toc219337769"/>
-      <w:bookmarkStart w:id="18" w:name="_Toc221190547"/>
+      <w:bookmarkStart w:id="16" w:name="_Toc219337769"/>
+      <w:bookmarkStart w:id="17" w:name="_Toc222806710"/>
       <w:r>
         <w:t xml:space="preserve">Adressering vid </w:t>
       </w:r>
@@ -8020,8 +8467,8 @@
       <w:r>
         <w:t xml:space="preserve"> användning</w:t>
       </w:r>
+      <w:bookmarkEnd w:id="16"/>
       <w:bookmarkEnd w:id="17"/>
-      <w:bookmarkEnd w:id="18"/>
     </w:p>
     <w:p>
       <w:pPr>
@@ -8154,14 +8601,14 @@
         </w:tabs>
         <w:ind w:left="792" w:hanging="432"/>
       </w:pPr>
-      <w:bookmarkStart w:id="19" w:name="_Toc221190548"/>
+      <w:bookmarkStart w:id="18" w:name="_Toc222806711"/>
       <w:r>
         <w:t>Aggregerande tjänst</w:t>
       </w:r>
       <w:r>
         <w:t>er</w:t>
       </w:r>
-      <w:bookmarkEnd w:id="19"/>
+      <w:bookmarkEnd w:id="18"/>
     </w:p>
     <w:p>
       <w:pPr>
@@ -8197,13 +8644,13 @@
         </w:tabs>
         <w:ind w:left="792" w:hanging="432"/>
       </w:pPr>
-      <w:bookmarkStart w:id="20" w:name="_Toc219337770"/>
-      <w:bookmarkStart w:id="21" w:name="_Toc221190549"/>
+      <w:bookmarkStart w:id="19" w:name="_Toc219337770"/>
+      <w:bookmarkStart w:id="20" w:name="_Toc222806712"/>
       <w:r>
         <w:t>Informationssäkerhet</w:t>
       </w:r>
+      <w:bookmarkEnd w:id="19"/>
       <w:bookmarkEnd w:id="20"/>
-      <w:bookmarkEnd w:id="21"/>
     </w:p>
     <w:p>
       <w:pPr>
@@ -8213,13 +8660,13 @@
           <w:numId w:val="1"/>
         </w:numPr>
       </w:pPr>
-      <w:bookmarkStart w:id="22" w:name="_Toc219337771"/>
-      <w:bookmarkStart w:id="23" w:name="_Toc221190550"/>
+      <w:bookmarkStart w:id="21" w:name="_Toc219337771"/>
+      <w:bookmarkStart w:id="22" w:name="_Toc222806713"/>
       <w:r>
         <w:t>Medarbetarens direktåtkomst</w:t>
       </w:r>
+      <w:bookmarkEnd w:id="21"/>
       <w:bookmarkEnd w:id="22"/>
-      <w:bookmarkEnd w:id="23"/>
     </w:p>
     <w:p>
       <w:pPr>
@@ -8277,13 +8724,13 @@
           <w:numId w:val="1"/>
         </w:numPr>
       </w:pPr>
-      <w:bookmarkStart w:id="24" w:name="_Toc219337772"/>
-      <w:bookmarkStart w:id="25" w:name="_Toc221190551"/>
+      <w:bookmarkStart w:id="23" w:name="_Toc219337772"/>
+      <w:bookmarkStart w:id="24" w:name="_Toc222806714"/>
       <w:r>
         <w:t>Patientens direktåtkomst</w:t>
       </w:r>
+      <w:bookmarkEnd w:id="23"/>
       <w:bookmarkEnd w:id="24"/>
-      <w:bookmarkEnd w:id="25"/>
     </w:p>
     <w:p>
       <w:pPr>
@@ -8325,13 +8772,13 @@
           <w:numId w:val="1"/>
         </w:numPr>
       </w:pPr>
-      <w:bookmarkStart w:id="26" w:name="_Toc219337773"/>
-      <w:bookmarkStart w:id="27" w:name="_Toc221190552"/>
+      <w:bookmarkStart w:id="25" w:name="_Toc219337773"/>
+      <w:bookmarkStart w:id="26" w:name="_Toc222806715"/>
       <w:r>
         <w:t>Generellt</w:t>
       </w:r>
+      <w:bookmarkEnd w:id="25"/>
       <w:bookmarkEnd w:id="26"/>
-      <w:bookmarkEnd w:id="27"/>
     </w:p>
     <w:p>
       <w:pPr>
@@ -8374,16 +8821,16 @@
         </w:tabs>
         <w:ind w:left="792" w:hanging="432"/>
       </w:pPr>
-      <w:bookmarkStart w:id="28" w:name="_Toc219337774"/>
-      <w:bookmarkStart w:id="29" w:name="_Toc221190553"/>
+      <w:bookmarkStart w:id="27" w:name="_Toc219337774"/>
+      <w:bookmarkStart w:id="28" w:name="_Toc222806716"/>
       <w:r>
         <w:t>Tjänstekontraktens desi</w:t>
       </w:r>
+      <w:bookmarkEnd w:id="27"/>
+      <w:r>
+        <w:t>gn</w:t>
+      </w:r>
       <w:bookmarkEnd w:id="28"/>
-      <w:r>
-        <w:t>gn</w:t>
-      </w:r>
-      <w:bookmarkEnd w:id="29"/>
     </w:p>
     <w:p>
       <w:pPr>
@@ -8399,55 +8846,50 @@
         <w:pStyle w:val="Brdtext"/>
         <w:ind w:right="119"/>
         <w:rPr>
-          <w:ins w:id="30" w:author="Fredrik Ström" w:date="2013-01-28T09:28:00Z"/>
+          <w:ins w:id="29" w:author="Fredrik Ström" w:date="2013-01-28T09:28:00Z"/>
         </w:rPr>
       </w:pPr>
-      <w:ins w:id="31" w:author="Fredrik Ström" w:date="2013-01-28T09:24:00Z">
+      <w:ins w:id="30" w:author="Fredrik Ström" w:date="2013-01-28T09:24:00Z">
         <w:r>
           <w:t xml:space="preserve">Tjänsterna, som beskrivs nedan, returnerar 0, 1 eller flera </w:t>
         </w:r>
       </w:ins>
-      <w:ins w:id="32" w:author="Fredrik Ström" w:date="2013-01-28T09:31:00Z">
+      <w:ins w:id="31" w:author="Fredrik Ström" w:date="2013-01-28T09:31:00Z">
         <w:r>
           <w:t xml:space="preserve">instanser av tjänstespecifik </w:t>
         </w:r>
       </w:ins>
-      <w:ins w:id="33" w:author="Fredrik Ström" w:date="2013-01-28T09:32:00Z">
+      <w:ins w:id="32" w:author="Fredrik Ström" w:date="2013-01-28T09:32:00Z">
         <w:r>
           <w:t xml:space="preserve">patientbunden </w:t>
         </w:r>
       </w:ins>
-      <w:ins w:id="34" w:author="Fredrik Ström" w:date="2013-01-28T09:31:00Z">
+      <w:ins w:id="33" w:author="Fredrik Ström" w:date="2013-01-28T09:31:00Z">
         <w:r>
           <w:t xml:space="preserve">information i form av dokument enligt </w:t>
         </w:r>
       </w:ins>
-      <w:ins w:id="35" w:author="Fredrik Ström" w:date="2013-01-28T09:25:00Z">
+      <w:ins w:id="34" w:author="Fredrik Ström" w:date="2013-01-28T09:25:00Z">
         <w:r>
           <w:t>HL7 Green CDA-standarden</w:t>
         </w:r>
       </w:ins>
-      <w:ins w:id="36" w:author="Fredrik Ström" w:date="2013-01-28T09:31:00Z">
+      <w:ins w:id="35" w:author="Fredrik Ström" w:date="2013-01-28T09:31:00Z">
         <w:r>
           <w:t>.</w:t>
         </w:r>
       </w:ins>
-      <w:ins w:id="37" w:author="Fredrik Ström" w:date="2013-01-28T09:24:00Z">
+      <w:ins w:id="36" w:author="Fredrik Ström" w:date="2013-01-28T09:24:00Z">
         <w:r>
           <w:t xml:space="preserve"> </w:t>
         </w:r>
       </w:ins>
-      <w:ins w:id="38" w:author="Fredrik Ström" w:date="2013-01-28T09:25:00Z">
+      <w:ins w:id="37" w:author="Fredrik Ström" w:date="2013-01-28T09:25:00Z">
         <w:r>
-          <w:t xml:space="preserve">Varje dokument består av en </w:t>
-        </w:r>
-        <w:proofErr w:type="spellStart"/>
-        <w:r>
-          <w:t>header</w:t>
+          <w:t>Varje dokument består av en header</w:t>
         </w:r>
       </w:ins>
-      <w:proofErr w:type="spellEnd"/>
-      <w:ins w:id="39" w:author="Fredrik Ström" w:date="2013-01-28T09:26:00Z">
+      <w:ins w:id="38" w:author="Fredrik Ström" w:date="2013-01-28T09:26:00Z">
         <w:r>
           <w:t xml:space="preserve">, </w:t>
         </w:r>
@@ -8460,12 +8902,12 @@
           <w:t xml:space="preserve">, som är gemensam för alla </w:t>
         </w:r>
       </w:ins>
-      <w:ins w:id="40" w:author="Fredrik Ström" w:date="2013-01-28T09:32:00Z">
+      <w:ins w:id="39" w:author="Fredrik Ström" w:date="2013-01-28T09:32:00Z">
         <w:r>
           <w:t>tjänster</w:t>
         </w:r>
       </w:ins>
-      <w:ins w:id="41" w:author="Fredrik Ström" w:date="2013-01-28T09:26:00Z">
+      <w:ins w:id="40" w:author="Fredrik Ström" w:date="2013-01-28T09:26:00Z">
         <w:r>
           <w:t xml:space="preserve">, samt en </w:t>
         </w:r>
@@ -8483,12 +8925,12 @@
         </w:r>
       </w:ins>
       <w:proofErr w:type="spellEnd"/>
-      <w:ins w:id="42" w:author="Fredrik Ström" w:date="2013-01-28T09:28:00Z">
+      <w:ins w:id="41" w:author="Fredrik Ström" w:date="2013-01-28T09:28:00Z">
         <w:r>
           <w:t>, och varje dokument omfattar en instans av information som ska överföras, exempelvis en vårdkonta</w:t>
         </w:r>
       </w:ins>
-      <w:ins w:id="43" w:author="Fredrik Ström" w:date="2013-01-28T09:30:00Z">
+      <w:ins w:id="42" w:author="Fredrik Ström" w:date="2013-01-28T09:30:00Z">
         <w:r>
           <w:t xml:space="preserve">kt. </w:t>
         </w:r>
@@ -8602,8 +9044,8 @@
           <w:bCs w:val="0"/>
         </w:rPr>
       </w:pPr>
-      <w:bookmarkStart w:id="44" w:name="_Toc219337775"/>
-      <w:bookmarkStart w:id="45" w:name="_Toc221190554"/>
+      <w:bookmarkStart w:id="43" w:name="_Toc219337775"/>
+      <w:bookmarkStart w:id="44" w:name="_Toc222806717"/>
       <w:r>
         <w:rPr>
           <w:spacing w:val="1"/>
@@ -8631,8 +9073,8 @@
       <w:r>
         <w:t>egler</w:t>
       </w:r>
+      <w:bookmarkEnd w:id="43"/>
       <w:bookmarkEnd w:id="44"/>
-      <w:bookmarkEnd w:id="45"/>
     </w:p>
     <w:p>
       <w:pPr>
@@ -8646,13 +9088,13 @@
         </w:tabs>
         <w:ind w:left="792" w:hanging="432"/>
       </w:pPr>
-      <w:bookmarkStart w:id="46" w:name="_Toc219337776"/>
-      <w:bookmarkStart w:id="47" w:name="_Toc221190555"/>
+      <w:bookmarkStart w:id="45" w:name="_Toc219337776"/>
+      <w:bookmarkStart w:id="46" w:name="_Toc222806718"/>
       <w:r>
         <w:t>Uppdatering av engagemangsindex</w:t>
       </w:r>
+      <w:bookmarkEnd w:id="45"/>
       <w:bookmarkEnd w:id="46"/>
-      <w:bookmarkEnd w:id="47"/>
     </w:p>
     <w:p>
       <w:pPr>
@@ -9291,7 +9733,7 @@
               <w:pStyle w:val="Brdtext"/>
               <w:ind w:left="5"/>
             </w:pPr>
-            <w:commentRangeStart w:id="48"/>
+            <w:commentRangeStart w:id="47"/>
             <w:proofErr w:type="spellStart"/>
             <w:r>
               <w:t>Logical</w:t>
@@ -9308,14 +9750,14 @@
             <w:r>
               <w:t>*</w:t>
             </w:r>
-            <w:commentRangeEnd w:id="48"/>
+            <w:commentRangeEnd w:id="47"/>
             <w:r>
               <w:rPr>
                 <w:rStyle w:val="Kommentarsreferens"/>
                 <w:i/>
                 <w:lang w:val="en-GB"/>
               </w:rPr>
-              <w:commentReference w:id="48"/>
+              <w:commentReference w:id="47"/>
             </w:r>
           </w:p>
         </w:tc>
@@ -9359,79 +9801,38 @@
               <w:ind w:left="38"/>
             </w:pPr>
             <w:r>
-              <w:rPr>
-                <w:highlight w:val="yellow"/>
-              </w:rPr>
-              <w:t xml:space="preserve">Informationsägande verksamhet. I </w:t>
+              <w:t xml:space="preserve">Informationsägande verksamhet. I verksamhets-adresserade tjänstedomäner motsvaras detta av värdet för </w:t>
             </w:r>
             <w:proofErr w:type="spellStart"/>
             <w:r>
-              <w:rPr>
-                <w:highlight w:val="yellow"/>
-              </w:rPr>
-              <w:t>verksamhets-adresserade</w:t>
+              <w:t>LogicalAddress</w:t>
             </w:r>
             <w:proofErr w:type="spellEnd"/>
             <w:r>
-              <w:rPr>
-                <w:highlight w:val="yellow"/>
-              </w:rPr>
-              <w:t xml:space="preserve"> tjänstedomäner motsvaras detta av värdet för </w:t>
+              <w:t xml:space="preserve">. I systemadresserade tjänstedomäner motsvaras </w:t>
             </w:r>
             <w:proofErr w:type="spellStart"/>
             <w:r>
-              <w:rPr>
-                <w:highlight w:val="yellow"/>
-              </w:rPr>
-              <w:t>LogicalAddress</w:t>
+              <w:t>logical</w:t>
             </w:r>
             <w:proofErr w:type="spellEnd"/>
             <w:r>
-              <w:rPr>
-                <w:highlight w:val="yellow"/>
-              </w:rPr>
-              <w:t xml:space="preserve">. I systemadresserade tjänstedomäner motsvaras </w:t>
+              <w:t xml:space="preserve"> </w:t>
             </w:r>
             <w:proofErr w:type="spellStart"/>
             <w:r>
-              <w:rPr>
-                <w:highlight w:val="yellow"/>
-              </w:rPr>
-              <w:t>logical</w:t>
+              <w:t>address</w:t>
             </w:r>
             <w:proofErr w:type="spellEnd"/>
             <w:r>
-              <w:rPr>
-                <w:highlight w:val="yellow"/>
-              </w:rPr>
-              <w:t xml:space="preserve"> </w:t>
+              <w:t xml:space="preserve"> av </w:t>
             </w:r>
             <w:proofErr w:type="spellStart"/>
             <w:r>
-              <w:rPr>
-                <w:highlight w:val="yellow"/>
-              </w:rPr>
-              <w:t>address</w:t>
+              <w:t>SourceSystem</w:t>
             </w:r>
             <w:proofErr w:type="spellEnd"/>
             <w:r>
-              <w:rPr>
-                <w:highlight w:val="yellow"/>
-              </w:rPr>
-              <w:t xml:space="preserve"> av </w:t>
-            </w:r>
-            <w:proofErr w:type="spellStart"/>
-            <w:r>
-              <w:rPr>
-                <w:highlight w:val="yellow"/>
-              </w:rPr>
-              <w:t>SourceSystem</w:t>
-            </w:r>
-            <w:proofErr w:type="spellEnd"/>
-            <w:r>
-              <w:rPr>
-                <w:highlight w:val="yellow"/>
-              </w:rPr>
               <w:t>.</w:t>
             </w:r>
           </w:p>
@@ -9470,9 +9871,6 @@
               <w:ind w:left="0"/>
             </w:pPr>
             <w:r>
-              <w:rPr>
-                <w:highlight w:val="yellow"/>
-              </w:rPr>
               <w:t>PDL-enhet</w:t>
             </w:r>
           </w:p>
@@ -9822,6 +10220,8 @@
             <w:r>
               <w:t>DT</w:t>
             </w:r>
+            <w:bookmarkStart w:id="48" w:name="_GoBack"/>
+            <w:bookmarkEnd w:id="48"/>
           </w:p>
         </w:tc>
         <w:tc>
@@ -9835,7 +10235,7 @@
               <w:ind w:left="146"/>
             </w:pPr>
             <w:r>
-              <w:t>0</w:t>
+              <w:t>1</w:t>
             </w:r>
             <w:proofErr w:type="gramStart"/>
             <w:r>
@@ -9843,7 +10243,7 @@
             </w:r>
             <w:proofErr w:type="gramEnd"/>
             <w:r>
-              <w:t>0</w:t>
+              <w:t>1</w:t>
             </w:r>
           </w:p>
         </w:tc>
@@ -9857,13 +10257,34 @@
               <w:pStyle w:val="Brdtext"/>
               <w:ind w:left="0"/>
             </w:pPr>
-            <w:proofErr w:type="gramStart"/>
-            <w:r>
-              <w:t>Ej</w:t>
-            </w:r>
-            <w:proofErr w:type="gramEnd"/>
-            <w:r>
-              <w:t xml:space="preserve"> tillämpat i tjänstedomänen.</w:t>
+            <w:r>
+              <w:t xml:space="preserve">Senaste </w:t>
+            </w:r>
+            <w:r>
+              <w:t xml:space="preserve">datum för en anteckning enligt </w:t>
+            </w:r>
+            <w:r>
+              <w:t xml:space="preserve">värde </w:t>
+            </w:r>
+            <w:r>
+              <w:t>för</w:t>
+            </w:r>
+            <w:r>
+              <w:t xml:space="preserve"> </w:t>
+            </w:r>
+            <w:proofErr w:type="spellStart"/>
+            <w:r>
+              <w:t>author.authorTime</w:t>
+            </w:r>
+            <w:proofErr w:type="spellEnd"/>
+            <w:r>
+              <w:t xml:space="preserve"> bland alla tillgängliga dokument </w:t>
+            </w:r>
+            <w:r>
+              <w:t xml:space="preserve">för </w:t>
+            </w:r>
+            <w:r>
+              <w:t>den kombination av unika nycklar som posten avser.</w:t>
             </w:r>
           </w:p>
           <w:p>
@@ -10482,7 +10903,7 @@
         <w:ind w:left="792" w:hanging="432"/>
       </w:pPr>
       <w:bookmarkStart w:id="49" w:name="_Toc219337777"/>
-      <w:bookmarkStart w:id="50" w:name="_Toc221190556"/>
+      <w:bookmarkStart w:id="50" w:name="_Toc222806719"/>
       <w:r>
         <w:t>Uppdatering av anslutningskatalog</w:t>
       </w:r>
@@ -10602,7 +11023,7 @@
         <w:ind w:left="792" w:hanging="432"/>
       </w:pPr>
       <w:bookmarkStart w:id="51" w:name="_Toc219337778"/>
-      <w:bookmarkStart w:id="52" w:name="_Toc221190557"/>
+      <w:bookmarkStart w:id="52" w:name="_Toc222806720"/>
       <w:r>
         <w:t>SLA-krav</w:t>
       </w:r>
@@ -10705,7 +11126,7 @@
                           </a:outerShdw>
                         </a:effectLst>
                         <a:extLst>
-                          <a:ext uri="{909E8E84-426E-40DD-AFC4-6F175D3DCCD1}">
+                          <a:ext uri="{909E8E84-426E-40dd-AFC4-6F175D3DCCD1}">
                             <a14:hiddenFill xmlns:a14="http://schemas.microsoft.com/office/drawing/2010/main">
                               <a:gradFill rotWithShape="1">
                                 <a:gsLst>
@@ -10737,7 +11158,7 @@
               </wp:anchor>
             </w:drawing>
           </mc:Choice>
-          <mc:Fallback xmlns:mv="urn:schemas-microsoft-com:mac:vml" xmlns:mo="http://schemas.microsoft.com/office/mac/office/2008/main">
+          <mc:Fallback>
             <w:pict>
               <v:oval id="Ellips 1" o:spid="_x0000_s1026" style="position:absolute;margin-left:261.95pt;margin-top:27pt;width:67pt;height:66.45pt;z-index:251660288;visibility:visible;mso-wrap-style:square;mso-width-percent:0;mso-height-percent:0;mso-wrap-distance-left:9pt;mso-wrap-distance-top:0;mso-wrap-distance-right:9pt;mso-wrap-distance-bottom:0;mso-position-horizontal:absolute;mso-position-horizontal-relative:text;mso-position-vertical:absolute;mso-position-vertical-relative:text;mso-width-percent:0;mso-height-percent:0;mso-width-relative:page;mso-height-relative:page;v-text-anchor:middle" o:gfxdata="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" filled="f" fillcolor="#9bc1ff" strokecolor="#4e6128" strokeweight="1.5pt">
                 <v:fill color2="#3f80cd" rotate="t" focus="100%" type="gradient">
@@ -11046,7 +11467,7 @@
         </w:tabs>
         <w:ind w:left="792" w:hanging="432"/>
       </w:pPr>
-      <w:bookmarkStart w:id="53" w:name="_Toc221190558"/>
+      <w:bookmarkStart w:id="53" w:name="_Toc222806721"/>
       <w:r>
         <w:t>Gemensamma konsumentregler</w:t>
       </w:r>
@@ -11106,7 +11527,7 @@
       </w:pPr>
       <w:bookmarkStart w:id="54" w:name="_Toc341787026"/>
       <w:bookmarkStart w:id="55" w:name="_Toc219337779"/>
-      <w:bookmarkStart w:id="56" w:name="_Toc221190559"/>
+      <w:bookmarkStart w:id="56" w:name="_Toc222806722"/>
       <w:r>
         <w:t>Format för Datum</w:t>
       </w:r>
@@ -11155,7 +11576,7 @@
       </w:pPr>
       <w:bookmarkStart w:id="57" w:name="_Toc341787027"/>
       <w:bookmarkStart w:id="58" w:name="_Toc219337780"/>
-      <w:bookmarkStart w:id="59" w:name="_Toc221190560"/>
+      <w:bookmarkStart w:id="59" w:name="_Toc222806723"/>
       <w:r>
         <w:t>Format för tidpunkter</w:t>
       </w:r>
@@ -11232,7 +11653,7 @@
       </w:pPr>
       <w:bookmarkStart w:id="60" w:name="_Toc341787028"/>
       <w:bookmarkStart w:id="61" w:name="_Toc219337781"/>
-      <w:bookmarkStart w:id="62" w:name="_Toc221190561"/>
+      <w:bookmarkStart w:id="62" w:name="_Toc222806724"/>
       <w:r>
         <w:t>Tidszon för tidpunkter</w:t>
       </w:r>
@@ -11275,7 +11696,7 @@
       </w:pPr>
       <w:bookmarkStart w:id="63" w:name="_Toc341787029"/>
       <w:bookmarkStart w:id="64" w:name="_Toc219337782"/>
-      <w:bookmarkStart w:id="65" w:name="_Toc221190562"/>
+      <w:bookmarkStart w:id="65" w:name="_Toc222806725"/>
       <w:r>
         <w:t>Felhantering</w:t>
       </w:r>
@@ -11295,11 +11716,11 @@
         <w:ind w:right="119"/>
       </w:pPr>
       <w:r>
-        <w:t>Vid ett tekniskt fel levereras ett generellt undantag (SOAP-</w:t>
+        <w:t>Vid ett tekniskt fel levereras ett generellt undantag (</w:t>
       </w:r>
       <w:proofErr w:type="spellStart"/>
       <w:r>
-        <w:t>Exception</w:t>
+        <w:t>SOAP-Exception</w:t>
       </w:r>
       <w:proofErr w:type="spellEnd"/>
       <w:r>
@@ -11341,15 +11762,15 @@
           <w:spacing w:val="1"/>
         </w:rPr>
       </w:pPr>
-      <w:bookmarkStart w:id="66" w:name="_Toc221190563"/>
-      <w:bookmarkStart w:id="67" w:name="_Toc341787030"/>
+      <w:bookmarkStart w:id="66" w:name="_Toc341787030"/>
+      <w:bookmarkStart w:id="67" w:name="_Toc222806726"/>
       <w:r>
         <w:rPr>
           <w:spacing w:val="1"/>
         </w:rPr>
         <w:t>Gemensamma informationskomponenter</w:t>
       </w:r>
-      <w:bookmarkEnd w:id="66"/>
+      <w:bookmarkEnd w:id="67"/>
     </w:p>
     <w:p>
       <w:pPr>
@@ -17786,7 +18207,7 @@
         </w:tabs>
         <w:ind w:left="360" w:hanging="360"/>
       </w:pPr>
-      <w:bookmarkStart w:id="68" w:name="_Toc221190564"/>
+      <w:bookmarkStart w:id="68" w:name="_Toc222806727"/>
       <w:proofErr w:type="spellStart"/>
       <w:r>
         <w:rPr>
@@ -17801,7 +18222,7 @@
         </w:rPr>
         <w:t xml:space="preserve"> (Vård- och omsorgsdokument</w:t>
       </w:r>
-      <w:bookmarkEnd w:id="67"/>
+      <w:bookmarkEnd w:id="66"/>
       <w:r>
         <w:rPr>
           <w:spacing w:val="1"/>
@@ -17876,7 +18297,7 @@
         </w:rPr>
       </w:pPr>
       <w:bookmarkStart w:id="69" w:name="_Toc341787031"/>
-      <w:bookmarkStart w:id="70" w:name="_Toc221190565"/>
+      <w:bookmarkStart w:id="70" w:name="_Toc222806728"/>
       <w:r>
         <w:rPr>
           <w:color w:val="000000" w:themeColor="text1"/>
@@ -17956,7 +18377,7 @@
         </w:rPr>
       </w:pPr>
       <w:bookmarkStart w:id="71" w:name="_Toc341787032"/>
-      <w:bookmarkStart w:id="72" w:name="_Toc221190566"/>
+      <w:bookmarkStart w:id="72" w:name="_Toc222806729"/>
       <w:r>
         <w:rPr>
           <w:color w:val="000000" w:themeColor="text1"/>
@@ -18026,7 +18447,7 @@
         </w:rPr>
       </w:pPr>
       <w:bookmarkStart w:id="73" w:name="_Toc341787033"/>
-      <w:bookmarkStart w:id="74" w:name="_Toc221190567"/>
+      <w:bookmarkStart w:id="74" w:name="_Toc222806730"/>
       <w:r>
         <w:rPr>
           <w:color w:val="000000" w:themeColor="text1"/>
@@ -18109,7 +18530,7 @@
         </w:rPr>
       </w:pPr>
       <w:bookmarkStart w:id="75" w:name="_Toc341787034"/>
-      <w:bookmarkStart w:id="76" w:name="_Toc221190568"/>
+      <w:bookmarkStart w:id="76" w:name="_Toc222806731"/>
       <w:r>
         <w:rPr>
           <w:color w:val="000000" w:themeColor="text1"/>
@@ -26102,7 +26523,7 @@
         </w:tabs>
         <w:ind w:left="360" w:hanging="360"/>
       </w:pPr>
-      <w:bookmarkStart w:id="77" w:name="_Toc221190569"/>
+      <w:bookmarkStart w:id="77" w:name="_Toc222806732"/>
       <w:proofErr w:type="spellStart"/>
       <w:r>
         <w:rPr>
@@ -26189,7 +26610,7 @@
           <w:color w:val="000000" w:themeColor="text1"/>
         </w:rPr>
       </w:pPr>
-      <w:bookmarkStart w:id="78" w:name="_Toc221190570"/>
+      <w:bookmarkStart w:id="78" w:name="_Toc222806733"/>
       <w:r>
         <w:rPr>
           <w:color w:val="000000" w:themeColor="text1"/>
@@ -26260,7 +26681,7 @@
           <w:color w:val="000000" w:themeColor="text1"/>
         </w:rPr>
       </w:pPr>
-      <w:bookmarkStart w:id="79" w:name="_Toc221190571"/>
+      <w:bookmarkStart w:id="79" w:name="_Toc222806734"/>
       <w:r>
         <w:rPr>
           <w:color w:val="000000" w:themeColor="text1"/>
@@ -26328,7 +26749,7 @@
           <w:color w:val="000000" w:themeColor="text1"/>
         </w:rPr>
       </w:pPr>
-      <w:bookmarkStart w:id="80" w:name="_Toc221190572"/>
+      <w:bookmarkStart w:id="80" w:name="_Toc222806735"/>
       <w:r>
         <w:rPr>
           <w:color w:val="000000" w:themeColor="text1"/>
@@ -26393,7 +26814,7 @@
           <w:color w:val="FF0000"/>
         </w:rPr>
       </w:pPr>
-      <w:bookmarkStart w:id="81" w:name="_Toc221190573"/>
+      <w:bookmarkStart w:id="81" w:name="_Toc222806736"/>
       <w:r>
         <w:t>Fältregler</w:t>
       </w:r>
@@ -38129,7 +38550,7 @@
         </w:rPr>
         <w:br w:type="page"/>
       </w:r>
-      <w:bookmarkStart w:id="82" w:name="_Toc221190574"/>
+      <w:bookmarkStart w:id="82" w:name="_Toc222806737"/>
       <w:proofErr w:type="spellStart"/>
       <w:r>
         <w:rPr>
@@ -38208,7 +38629,7 @@
           <w:color w:val="000000" w:themeColor="text1"/>
         </w:rPr>
       </w:pPr>
-      <w:bookmarkStart w:id="83" w:name="_Toc221190575"/>
+      <w:bookmarkStart w:id="83" w:name="_Toc222806738"/>
       <w:r>
         <w:rPr>
           <w:color w:val="000000" w:themeColor="text1"/>
@@ -38279,7 +38700,7 @@
           <w:color w:val="000000" w:themeColor="text1"/>
         </w:rPr>
       </w:pPr>
-      <w:bookmarkStart w:id="84" w:name="_Toc221190576"/>
+      <w:bookmarkStart w:id="84" w:name="_Toc222806739"/>
       <w:r>
         <w:rPr>
           <w:color w:val="000000" w:themeColor="text1"/>
@@ -38347,7 +38768,7 @@
           <w:color w:val="000000" w:themeColor="text1"/>
         </w:rPr>
       </w:pPr>
-      <w:bookmarkStart w:id="85" w:name="_Toc221190577"/>
+      <w:bookmarkStart w:id="85" w:name="_Toc222806740"/>
       <w:r>
         <w:rPr>
           <w:color w:val="000000" w:themeColor="text1"/>
@@ -38421,7 +38842,7 @@
           <w:tab w:val="left" w:pos="1299"/>
         </w:tabs>
       </w:pPr>
-      <w:bookmarkStart w:id="86" w:name="_Toc221190578"/>
+      <w:bookmarkStart w:id="86" w:name="_Toc222806741"/>
       <w:r>
         <w:rPr>
           <w:color w:val="000000" w:themeColor="text1"/>
@@ -45552,6 +45973,7 @@
         </w:tabs>
         <w:ind w:left="360"/>
       </w:pPr>
+      <w:bookmarkStart w:id="87" w:name="_Toc222806742"/>
       <w:proofErr w:type="spellStart"/>
       <w:r>
         <w:rPr>
@@ -45566,6 +45988,7 @@
         </w:rPr>
         <w:t>Diagnosis</w:t>
       </w:r>
+      <w:bookmarkEnd w:id="87"/>
       <w:proofErr w:type="spellEnd"/>
     </w:p>
     <w:p>
@@ -45641,12 +46064,14 @@
           <w:color w:val="000000" w:themeColor="text1"/>
         </w:rPr>
       </w:pPr>
+      <w:bookmarkStart w:id="88" w:name="_Toc222806743"/>
       <w:r>
         <w:rPr>
           <w:color w:val="000000" w:themeColor="text1"/>
         </w:rPr>
         <w:t>Frivillighet</w:t>
       </w:r>
+      <w:bookmarkEnd w:id="88"/>
     </w:p>
     <w:p>
       <w:pPr>
@@ -45710,12 +46135,14 @@
           <w:color w:val="000000" w:themeColor="text1"/>
         </w:rPr>
       </w:pPr>
+      <w:bookmarkStart w:id="89" w:name="_Toc222806744"/>
       <w:r>
         <w:rPr>
           <w:color w:val="000000" w:themeColor="text1"/>
         </w:rPr>
         <w:t>Version</w:t>
       </w:r>
+      <w:bookmarkEnd w:id="89"/>
     </w:p>
     <w:p>
       <w:pPr>
@@ -45776,12 +46203,14 @@
           <w:color w:val="000000" w:themeColor="text1"/>
         </w:rPr>
       </w:pPr>
+      <w:bookmarkStart w:id="90" w:name="_Toc222806745"/>
       <w:r>
         <w:rPr>
           <w:color w:val="000000" w:themeColor="text1"/>
         </w:rPr>
         <w:t>SLA-krav</w:t>
       </w:r>
+      <w:bookmarkEnd w:id="90"/>
     </w:p>
     <w:p>
       <w:pPr>
@@ -45840,12 +46269,14 @@
           <w:szCs w:val="20"/>
         </w:rPr>
       </w:pPr>
+      <w:bookmarkStart w:id="91" w:name="_Toc222806746"/>
       <w:r>
         <w:rPr>
           <w:color w:val="000000" w:themeColor="text1"/>
         </w:rPr>
         <w:t>Fältregler</w:t>
       </w:r>
+      <w:bookmarkEnd w:id="91"/>
       <w:r>
         <w:br/>
       </w:r>
@@ -45869,7 +46300,7 @@
           <w:szCs w:val="20"/>
         </w:rPr>
       </w:pPr>
-      <w:bookmarkStart w:id="87" w:name="_Toc341787035"/>
+      <w:bookmarkStart w:id="92" w:name="_Toc341787035"/>
       <w:r>
         <w:tab/>
       </w:r>
@@ -45916,7 +46347,6 @@
                 <w:szCs w:val="20"/>
               </w:rPr>
             </w:pPr>
-            <w:bookmarkStart w:id="88" w:name="_Toc221190579"/>
             <w:r>
               <w:rPr>
                 <w:b/>
@@ -55404,6 +55834,7 @@
           <w:szCs w:val="20"/>
         </w:rPr>
       </w:pPr>
+      <w:bookmarkStart w:id="93" w:name="_Toc222806747"/>
       <w:r>
         <w:rPr>
           <w:color w:val="FF0000"/>
@@ -55411,8 +55842,8 @@
         <w:lastRenderedPageBreak/>
         <w:t>Regler</w:t>
       </w:r>
-      <w:bookmarkEnd w:id="87"/>
-      <w:bookmarkEnd w:id="88"/>
+      <w:bookmarkEnd w:id="92"/>
+      <w:bookmarkEnd w:id="93"/>
     </w:p>
     <w:p>
       <w:pPr>
@@ -55467,16 +55898,16 @@
           <w:color w:val="FF0000"/>
         </w:rPr>
       </w:pPr>
-      <w:bookmarkStart w:id="89" w:name="_Toc341787036"/>
-      <w:bookmarkStart w:id="90" w:name="_Toc221190580"/>
+      <w:bookmarkStart w:id="94" w:name="_Toc341787036"/>
+      <w:bookmarkStart w:id="95" w:name="_Toc222806748"/>
       <w:r>
         <w:rPr>
           <w:color w:val="FF0000"/>
         </w:rPr>
         <w:t>Tjänsteinteraktion</w:t>
       </w:r>
-      <w:bookmarkEnd w:id="89"/>
-      <w:bookmarkEnd w:id="90"/>
+      <w:bookmarkEnd w:id="94"/>
+      <w:bookmarkEnd w:id="95"/>
     </w:p>
     <w:p>
       <w:pPr>
@@ -55527,8 +55958,8 @@
 </file>
 
 <file path=word/comments.xml><?xml version="1.0" encoding="utf-8"?>
-<w:comments xmlns:wpc="http://schemas.microsoft.com/office/word/2010/wordprocessingCanvas" xmlns:mc="http://schemas.openxmlformats.org/markup-compatibility/2006" xmlns:o="urn:schemas-microsoft-com:office:office" xmlns:r="http://schemas.openxmlformats.org/officeDocument/2006/relationships" xmlns:m="http://schemas.openxmlformats.org/officeDocument/2006/math" xmlns:v="urn:schemas-microsoft-com:vml" xmlns:wp14="http://schemas.microsoft.com/office/word/2010/wordprocessingDrawing" xmlns:wp="http://schemas.openxmlformats.org/drawingml/2006/wordprocessingDrawing" xmlns:w10="urn:schemas-microsoft-com:office:word" xmlns:w="http://schemas.openxmlformats.org/wordprocessingml/2006/main" xmlns:w14="http://schemas.microsoft.com/office/word/2010/wordml" xmlns:wpg="http://schemas.microsoft.com/office/word/2010/wordprocessingGroup" xmlns:wpi="http://schemas.microsoft.com/office/word/2010/wordprocessingInk" xmlns:wne="http://schemas.microsoft.com/office/word/2006/wordml" xmlns:wps="http://schemas.microsoft.com/office/word/2010/wordprocessingShape" mc:Ignorable="w14 wp14">
-  <w:comment w:id="48" w:author="Johan Eltes" w:date="2013-01-20T23:30:00Z" w:initials="JE">
+<w:comments xmlns:wpc="http://schemas.microsoft.com/office/word/2010/wordprocessingCanvas" xmlns:mo="http://schemas.microsoft.com/office/mac/office/2008/main" xmlns:mc="http://schemas.openxmlformats.org/markup-compatibility/2006" xmlns:mv="urn:schemas-microsoft-com:mac:vml" xmlns:o="urn:schemas-microsoft-com:office:office" xmlns:r="http://schemas.openxmlformats.org/officeDocument/2006/relationships" xmlns:m="http://schemas.openxmlformats.org/officeDocument/2006/math" xmlns:v="urn:schemas-microsoft-com:vml" xmlns:wp14="http://schemas.microsoft.com/office/word/2010/wordprocessingDrawing" xmlns:wp="http://schemas.openxmlformats.org/drawingml/2006/wordprocessingDrawing" xmlns:w10="urn:schemas-microsoft-com:office:word" xmlns:w="http://schemas.openxmlformats.org/wordprocessingml/2006/main" xmlns:w14="http://schemas.microsoft.com/office/word/2010/wordml" xmlns:wpg="http://schemas.microsoft.com/office/word/2010/wordprocessingGroup" xmlns:wpi="http://schemas.microsoft.com/office/word/2010/wordprocessingInk" xmlns:wne="http://schemas.microsoft.com/office/word/2006/wordml" xmlns:wps="http://schemas.microsoft.com/office/word/2010/wordprocessingShape" mc:Ignorable="w14 wp14">
+  <w:comment w:id="47" w:author="Johan Eltes" w:date="2013-01-20T23:30:00Z" w:initials="JE">
     <w:p>
       <w:pPr>
         <w:pStyle w:val="Kommentarer"/>
@@ -55588,7 +56019,7 @@
 </file>
 
 <file path=word/endnotes.xml><?xml version="1.0" encoding="utf-8"?>
-<w:endnotes xmlns:wpc="http://schemas.microsoft.com/office/word/2010/wordprocessingCanvas" xmlns:mc="http://schemas.openxmlformats.org/markup-compatibility/2006" xmlns:o="urn:schemas-microsoft-com:office:office" xmlns:r="http://schemas.openxmlformats.org/officeDocument/2006/relationships" xmlns:m="http://schemas.openxmlformats.org/officeDocument/2006/math" xmlns:v="urn:schemas-microsoft-com:vml" xmlns:wp14="http://schemas.microsoft.com/office/word/2010/wordprocessingDrawing" xmlns:wp="http://schemas.openxmlformats.org/drawingml/2006/wordprocessingDrawing" xmlns:w10="urn:schemas-microsoft-com:office:word" xmlns:w="http://schemas.openxmlformats.org/wordprocessingml/2006/main" xmlns:w14="http://schemas.microsoft.com/office/word/2010/wordml" xmlns:wpg="http://schemas.microsoft.com/office/word/2010/wordprocessingGroup" xmlns:wpi="http://schemas.microsoft.com/office/word/2010/wordprocessingInk" xmlns:wne="http://schemas.microsoft.com/office/word/2006/wordml" xmlns:wps="http://schemas.microsoft.com/office/word/2010/wordprocessingShape" mc:Ignorable="w14 wp14">
+<w:endnotes xmlns:wpc="http://schemas.microsoft.com/office/word/2010/wordprocessingCanvas" xmlns:mo="http://schemas.microsoft.com/office/mac/office/2008/main" xmlns:mc="http://schemas.openxmlformats.org/markup-compatibility/2006" xmlns:mv="urn:schemas-microsoft-com:mac:vml" xmlns:o="urn:schemas-microsoft-com:office:office" xmlns:r="http://schemas.openxmlformats.org/officeDocument/2006/relationships" xmlns:m="http://schemas.openxmlformats.org/officeDocument/2006/math" xmlns:v="urn:schemas-microsoft-com:vml" xmlns:wp14="http://schemas.microsoft.com/office/word/2010/wordprocessingDrawing" xmlns:wp="http://schemas.openxmlformats.org/drawingml/2006/wordprocessingDrawing" xmlns:w10="urn:schemas-microsoft-com:office:word" xmlns:w="http://schemas.openxmlformats.org/wordprocessingml/2006/main" xmlns:w14="http://schemas.microsoft.com/office/word/2010/wordml" xmlns:wpg="http://schemas.microsoft.com/office/word/2010/wordprocessingGroup" xmlns:wpi="http://schemas.microsoft.com/office/word/2010/wordprocessingInk" xmlns:wne="http://schemas.microsoft.com/office/word/2006/wordml" xmlns:wps="http://schemas.microsoft.com/office/word/2010/wordprocessingShape" mc:Ignorable="w14 wp14">
   <w:endnote w:type="separator" w:id="-1">
     <w:p>
       <w:r>
@@ -55607,7 +56038,7 @@
 </file>
 
 <file path=word/footnotes.xml><?xml version="1.0" encoding="utf-8"?>
-<w:footnotes xmlns:wpc="http://schemas.microsoft.com/office/word/2010/wordprocessingCanvas" xmlns:mc="http://schemas.openxmlformats.org/markup-compatibility/2006" xmlns:o="urn:schemas-microsoft-com:office:office" xmlns:r="http://schemas.openxmlformats.org/officeDocument/2006/relationships" xmlns:m="http://schemas.openxmlformats.org/officeDocument/2006/math" xmlns:v="urn:schemas-microsoft-com:vml" xmlns:wp14="http://schemas.microsoft.com/office/word/2010/wordprocessingDrawing" xmlns:wp="http://schemas.openxmlformats.org/drawingml/2006/wordprocessingDrawing" xmlns:w10="urn:schemas-microsoft-com:office:word" xmlns:w="http://schemas.openxmlformats.org/wordprocessingml/2006/main" xmlns:w14="http://schemas.microsoft.com/office/word/2010/wordml" xmlns:wpg="http://schemas.microsoft.com/office/word/2010/wordprocessingGroup" xmlns:wpi="http://schemas.microsoft.com/office/word/2010/wordprocessingInk" xmlns:wne="http://schemas.microsoft.com/office/word/2006/wordml" xmlns:wps="http://schemas.microsoft.com/office/word/2010/wordprocessingShape" mc:Ignorable="w14 wp14">
+<w:footnotes xmlns:wpc="http://schemas.microsoft.com/office/word/2010/wordprocessingCanvas" xmlns:mo="http://schemas.microsoft.com/office/mac/office/2008/main" xmlns:mc="http://schemas.openxmlformats.org/markup-compatibility/2006" xmlns:mv="urn:schemas-microsoft-com:mac:vml" xmlns:o="urn:schemas-microsoft-com:office:office" xmlns:r="http://schemas.openxmlformats.org/officeDocument/2006/relationships" xmlns:m="http://schemas.openxmlformats.org/officeDocument/2006/math" xmlns:v="urn:schemas-microsoft-com:vml" xmlns:wp14="http://schemas.microsoft.com/office/word/2010/wordprocessingDrawing" xmlns:wp="http://schemas.openxmlformats.org/drawingml/2006/wordprocessingDrawing" xmlns:w10="urn:schemas-microsoft-com:office:word" xmlns:w="http://schemas.openxmlformats.org/wordprocessingml/2006/main" xmlns:w14="http://schemas.microsoft.com/office/word/2010/wordml" xmlns:wpg="http://schemas.microsoft.com/office/word/2010/wordprocessingGroup" xmlns:wpi="http://schemas.microsoft.com/office/word/2010/wordprocessingInk" xmlns:wne="http://schemas.microsoft.com/office/word/2006/wordml" xmlns:wps="http://schemas.microsoft.com/office/word/2010/wordprocessingShape" mc:Ignorable="w14 wp14">
   <w:footnote w:type="separator" w:id="-1">
     <w:p>
       <w:r>
@@ -55626,7 +56057,7 @@
 </file>
 
 <file path=word/header1.xml><?xml version="1.0" encoding="utf-8"?>
-<w:hdr xmlns:wpc="http://schemas.microsoft.com/office/word/2010/wordprocessingCanvas" xmlns:mc="http://schemas.openxmlformats.org/markup-compatibility/2006" xmlns:o="urn:schemas-microsoft-com:office:office" xmlns:r="http://schemas.openxmlformats.org/officeDocument/2006/relationships" xmlns:m="http://schemas.openxmlformats.org/officeDocument/2006/math" xmlns:v="urn:schemas-microsoft-com:vml" xmlns:wp14="http://schemas.microsoft.com/office/word/2010/wordprocessingDrawing" xmlns:wp="http://schemas.openxmlformats.org/drawingml/2006/wordprocessingDrawing" xmlns:w10="urn:schemas-microsoft-com:office:word" xmlns:w="http://schemas.openxmlformats.org/wordprocessingml/2006/main" xmlns:w14="http://schemas.microsoft.com/office/word/2010/wordml" xmlns:wpg="http://schemas.microsoft.com/office/word/2010/wordprocessingGroup" xmlns:wpi="http://schemas.microsoft.com/office/word/2010/wordprocessingInk" xmlns:wne="http://schemas.microsoft.com/office/word/2006/wordml" xmlns:wps="http://schemas.microsoft.com/office/word/2010/wordprocessingShape" mc:Ignorable="w14 wp14">
+<w:hdr xmlns:wpc="http://schemas.microsoft.com/office/word/2010/wordprocessingCanvas" xmlns:mo="http://schemas.microsoft.com/office/mac/office/2008/main" xmlns:mc="http://schemas.openxmlformats.org/markup-compatibility/2006" xmlns:mv="urn:schemas-microsoft-com:mac:vml" xmlns:o="urn:schemas-microsoft-com:office:office" xmlns:r="http://schemas.openxmlformats.org/officeDocument/2006/relationships" xmlns:m="http://schemas.openxmlformats.org/officeDocument/2006/math" xmlns:v="urn:schemas-microsoft-com:vml" xmlns:wp14="http://schemas.microsoft.com/office/word/2010/wordprocessingDrawing" xmlns:wp="http://schemas.openxmlformats.org/drawingml/2006/wordprocessingDrawing" xmlns:w10="urn:schemas-microsoft-com:office:word" xmlns:w="http://schemas.openxmlformats.org/wordprocessingml/2006/main" xmlns:w14="http://schemas.microsoft.com/office/word/2010/wordml" xmlns:wpg="http://schemas.microsoft.com/office/word/2010/wordprocessingGroup" xmlns:wpi="http://schemas.microsoft.com/office/word/2010/wordprocessingInk" xmlns:wne="http://schemas.microsoft.com/office/word/2006/wordml" xmlns:wps="http://schemas.microsoft.com/office/word/2010/wordprocessingShape" mc:Ignorable="w14 wp14">
   <w:tbl>
     <w:tblPr>
       <w:tblW w:w="9214" w:type="dxa"/>
@@ -55912,7 +56343,7 @@
                   </wp:inline>
                 </w:drawing>
               </mc:Choice>
-              <mc:Fallback xmlns:mv="urn:schemas-microsoft-com:mac:vml" xmlns:mo="http://schemas.microsoft.com/office/mac/office/2008/main">
+              <mc:Fallback>
                 <w:pict>
                   <v:shape id="AutoShape 1" o:spid="_x0000_s1026" style="width:159.05pt;height:35.05pt;visibility:visible;mso-wrap-style:square;mso-left-percent:-10001;mso-top-percent:-10001;mso-position-horizontal:absolute;mso-position-horizontal-relative:char;mso-position-vertical:absolute;mso-position-vertical-relative:line;mso-left-percent:-10001;mso-top-percent:-10001;v-text-anchor:top" coordsize="20000,20000" o:gfxdata="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">
                     <v:path textboxrect="@1,@1,@1,@1"/>
@@ -56412,7 +56843,7 @@
             <w:rPr>
               <w:noProof/>
             </w:rPr>
-            <w:t>1</w:t>
+            <w:t>33</w:t>
           </w:r>
           <w:r>
             <w:fldChar w:fldCharType="end"/>
@@ -56433,7 +56864,7 @@
             <w:rPr>
               <w:noProof/>
             </w:rPr>
-            <w:t>36</w:t>
+            <w:t>38</w:t>
           </w:r>
           <w:r>
             <w:fldChar w:fldCharType="end"/>
@@ -56501,7 +56932,7 @@
               <w:rFonts w:ascii="Arial" w:hAnsi="Arial" w:cs="Arial"/>
               <w:noProof/>
             </w:rPr>
-            <w:t>2013-02-11</w:t>
+            <w:t>2013-02-18</w:t>
           </w:r>
           <w:r>
             <w:rPr>
@@ -56562,7 +56993,7 @@
 </file>
 
 <file path=word/header2.xml><?xml version="1.0" encoding="utf-8"?>
-<w:hdr xmlns:wpc="http://schemas.microsoft.com/office/word/2010/wordprocessingCanvas" xmlns:mc="http://schemas.openxmlformats.org/markup-compatibility/2006" xmlns:o="urn:schemas-microsoft-com:office:office" xmlns:r="http://schemas.openxmlformats.org/officeDocument/2006/relationships" xmlns:m="http://schemas.openxmlformats.org/officeDocument/2006/math" xmlns:v="urn:schemas-microsoft-com:vml" xmlns:wp14="http://schemas.microsoft.com/office/word/2010/wordprocessingDrawing" xmlns:wp="http://schemas.openxmlformats.org/drawingml/2006/wordprocessingDrawing" xmlns:w10="urn:schemas-microsoft-com:office:word" xmlns:w="http://schemas.openxmlformats.org/wordprocessingml/2006/main" xmlns:w14="http://schemas.microsoft.com/office/word/2010/wordml" xmlns:wpg="http://schemas.microsoft.com/office/word/2010/wordprocessingGroup" xmlns:wpi="http://schemas.microsoft.com/office/word/2010/wordprocessingInk" xmlns:wne="http://schemas.microsoft.com/office/word/2006/wordml" xmlns:wps="http://schemas.microsoft.com/office/word/2010/wordprocessingShape" mc:Ignorable="w14 wp14">
+<w:hdr xmlns:wpc="http://schemas.microsoft.com/office/word/2010/wordprocessingCanvas" xmlns:mo="http://schemas.microsoft.com/office/mac/office/2008/main" xmlns:mc="http://schemas.openxmlformats.org/markup-compatibility/2006" xmlns:mv="urn:schemas-microsoft-com:mac:vml" xmlns:o="urn:schemas-microsoft-com:office:office" xmlns:r="http://schemas.openxmlformats.org/officeDocument/2006/relationships" xmlns:m="http://schemas.openxmlformats.org/officeDocument/2006/math" xmlns:v="urn:schemas-microsoft-com:vml" xmlns:wp14="http://schemas.microsoft.com/office/word/2010/wordprocessingDrawing" xmlns:wp="http://schemas.openxmlformats.org/drawingml/2006/wordprocessingDrawing" xmlns:w10="urn:schemas-microsoft-com:office:word" xmlns:w="http://schemas.openxmlformats.org/wordprocessingml/2006/main" xmlns:w14="http://schemas.microsoft.com/office/word/2010/wordml" xmlns:wpg="http://schemas.microsoft.com/office/word/2010/wordprocessingGroup" xmlns:wpi="http://schemas.microsoft.com/office/word/2010/wordprocessingInk" xmlns:wne="http://schemas.microsoft.com/office/word/2006/wordml" xmlns:wps="http://schemas.microsoft.com/office/word/2010/wordprocessingShape" mc:Ignorable="w14 wp14">
   <w:tbl>
     <w:tblPr>
       <w:tblW w:w="0" w:type="auto"/>
@@ -56848,7 +57279,7 @@
                   </wp:inline>
                 </w:drawing>
               </mc:Choice>
-              <mc:Fallback xmlns:mv="urn:schemas-microsoft-com:mac:vml" xmlns:mo="http://schemas.microsoft.com/office/mac/office/2008/main">
+              <mc:Fallback>
                 <w:pict>
                   <v:shape id="AutoShape 1" o:spid="_x0000_s1026" style="width:159.05pt;height:35.05pt;visibility:visible;mso-wrap-style:square;mso-left-percent:-10001;mso-top-percent:-10001;mso-position-horizontal:absolute;mso-position-horizontal-relative:char;mso-position-vertical:absolute;mso-position-vertical-relative:line;mso-left-percent:-10001;mso-top-percent:-10001;v-text-anchor:top" coordsize="20000,20000" o:gfxdata="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">
                     <v:path textboxrect="@1,@1,@1,@1"/>
@@ -57348,7 +57779,7 @@
             <w:rPr>
               <w:noProof/>
             </w:rPr>
-            <w:t>32</w:t>
+            <w:t>38</w:t>
           </w:r>
           <w:r>
             <w:fldChar w:fldCharType="end"/>
@@ -57369,7 +57800,7 @@
             <w:rPr>
               <w:noProof/>
             </w:rPr>
-            <w:t>36</w:t>
+            <w:t>38</w:t>
           </w:r>
           <w:r>
             <w:fldChar w:fldCharType="end"/>
@@ -57437,7 +57868,7 @@
               <w:rFonts w:ascii="Arial" w:hAnsi="Arial" w:cs="Arial"/>
               <w:noProof/>
             </w:rPr>
-            <w:t>2013-02-11</w:t>
+            <w:t>2013-02-18</w:t>
           </w:r>
           <w:r>
             <w:rPr>
@@ -57498,7 +57929,7 @@
 </file>
 
 <file path=word/numbering.xml><?xml version="1.0" encoding="utf-8"?>
-<w:numbering xmlns:wpc="http://schemas.microsoft.com/office/word/2010/wordprocessingCanvas" xmlns:mc="http://schemas.openxmlformats.org/markup-compatibility/2006" xmlns:o="urn:schemas-microsoft-com:office:office" xmlns:r="http://schemas.openxmlformats.org/officeDocument/2006/relationships" xmlns:m="http://schemas.openxmlformats.org/officeDocument/2006/math" xmlns:v="urn:schemas-microsoft-com:vml" xmlns:wp14="http://schemas.microsoft.com/office/word/2010/wordprocessingDrawing" xmlns:wp="http://schemas.openxmlformats.org/drawingml/2006/wordprocessingDrawing" xmlns:w10="urn:schemas-microsoft-com:office:word" xmlns:w="http://schemas.openxmlformats.org/wordprocessingml/2006/main" xmlns:w14="http://schemas.microsoft.com/office/word/2010/wordml" xmlns:wpg="http://schemas.microsoft.com/office/word/2010/wordprocessingGroup" xmlns:wpi="http://schemas.microsoft.com/office/word/2010/wordprocessingInk" xmlns:wne="http://schemas.microsoft.com/office/word/2006/wordml" xmlns:wps="http://schemas.microsoft.com/office/word/2010/wordprocessingShape" mc:Ignorable="w14 wp14">
+<w:numbering xmlns:wpc="http://schemas.microsoft.com/office/word/2010/wordprocessingCanvas" xmlns:mo="http://schemas.microsoft.com/office/mac/office/2008/main" xmlns:mc="http://schemas.openxmlformats.org/markup-compatibility/2006" xmlns:mv="urn:schemas-microsoft-com:mac:vml" xmlns:o="urn:schemas-microsoft-com:office:office" xmlns:r="http://schemas.openxmlformats.org/officeDocument/2006/relationships" xmlns:m="http://schemas.openxmlformats.org/officeDocument/2006/math" xmlns:v="urn:schemas-microsoft-com:vml" xmlns:wp14="http://schemas.microsoft.com/office/word/2010/wordprocessingDrawing" xmlns:wp="http://schemas.openxmlformats.org/drawingml/2006/wordprocessingDrawing" xmlns:w10="urn:schemas-microsoft-com:office:word" xmlns:w="http://schemas.openxmlformats.org/wordprocessingml/2006/main" xmlns:w14="http://schemas.microsoft.com/office/word/2010/wordml" xmlns:wpg="http://schemas.microsoft.com/office/word/2010/wordprocessingGroup" xmlns:wpi="http://schemas.microsoft.com/office/word/2010/wordprocessingInk" xmlns:wne="http://schemas.microsoft.com/office/word/2006/wordml" xmlns:wps="http://schemas.microsoft.com/office/word/2010/wordprocessingShape" mc:Ignorable="w14 wp14">
   <w:abstractNum w:abstractNumId="0">
     <w:nsid w:val="01FB33F9"/>
     <w:multiLevelType w:val="multilevel"/>
@@ -58442,7 +58873,7 @@
       </w:pPr>
     </w:pPrDefault>
   </w:docDefaults>
-  <w:latentStyles w:defLockedState="0" w:defUIPriority="99" w:defSemiHidden="1" w:defUnhideWhenUsed="1" w:defQFormat="0" w:count="267">
+  <w:latentStyles w:defLockedState="0" w:defUIPriority="99" w:defSemiHidden="1" w:defUnhideWhenUsed="1" w:defQFormat="0" w:count="276">
     <w:lsdException w:name="Normal" w:semiHidden="0" w:uiPriority="1" w:unhideWhenUsed="0" w:qFormat="1"/>
     <w:lsdException w:name="heading 1" w:semiHidden="0" w:uiPriority="1" w:unhideWhenUsed="0" w:qFormat="1"/>
     <w:lsdException w:name="heading 2" w:uiPriority="9" w:qFormat="1"/>
@@ -58719,10 +59150,9 @@
       <w:color w:val="243F60" w:themeColor="accent1" w:themeShade="7F"/>
     </w:rPr>
   </w:style>
-  <w:style w:type="character" w:default="1" w:styleId="Standardstycketeckensnitt">
+  <w:style w:type="character" w:default="1" w:styleId="Standardstycketypsnitt">
     <w:name w:val="Default Paragraph Font"/>
     <w:uiPriority w:val="1"/>
-    <w:semiHidden/>
     <w:unhideWhenUsed/>
   </w:style>
   <w:style w:type="table" w:default="1" w:styleId="Normaltabell">
@@ -58843,7 +59273,7 @@
   </w:style>
   <w:style w:type="character" w:customStyle="1" w:styleId="SidhuvudChar">
     <w:name w:val="Sidhuvud Char"/>
-    <w:basedOn w:val="Standardstycketeckensnitt"/>
+    <w:basedOn w:val="Standardstycketypsnitt"/>
     <w:link w:val="Sidhuvud"/>
     <w:uiPriority w:val="99"/>
     <w:rsid w:val="00046C5C"/>
@@ -58871,15 +59301,15 @@
   </w:style>
   <w:style w:type="character" w:customStyle="1" w:styleId="SidfotChar">
     <w:name w:val="Sidfot Char"/>
-    <w:basedOn w:val="Standardstycketeckensnitt"/>
+    <w:basedOn w:val="Standardstycketypsnitt"/>
     <w:link w:val="Sidfot"/>
     <w:uiPriority w:val="99"/>
     <w:rsid w:val="00046C5C"/>
   </w:style>
-  <w:style w:type="paragraph" w:styleId="Ballongtext">
+  <w:style w:type="paragraph" w:styleId="Bubbeltext">
     <w:name w:val="Balloon Text"/>
     <w:basedOn w:val="Normal"/>
-    <w:link w:val="BallongtextChar"/>
+    <w:link w:val="BubbeltextChar"/>
     <w:uiPriority w:val="99"/>
     <w:semiHidden/>
     <w:unhideWhenUsed/>
@@ -58894,10 +59324,10 @@
       <w:lang w:eastAsia="en-US"/>
     </w:rPr>
   </w:style>
-  <w:style w:type="character" w:customStyle="1" w:styleId="BallongtextChar">
-    <w:name w:val="Ballongtext Char"/>
-    <w:basedOn w:val="Standardstycketeckensnitt"/>
-    <w:link w:val="Ballongtext"/>
+  <w:style w:type="character" w:customStyle="1" w:styleId="BubbeltextChar">
+    <w:name w:val="Bubbeltext Char"/>
+    <w:basedOn w:val="Standardstycketypsnitt"/>
+    <w:link w:val="Bubbeltext"/>
     <w:uiPriority w:val="99"/>
     <w:semiHidden/>
     <w:rsid w:val="00046C5C"/>
@@ -58909,7 +59339,7 @@
   </w:style>
   <w:style w:type="character" w:customStyle="1" w:styleId="Rubrik3Char">
     <w:name w:val="Rubrik 3 Char"/>
-    <w:basedOn w:val="Standardstycketeckensnitt"/>
+    <w:basedOn w:val="Standardstycketypsnitt"/>
     <w:link w:val="Rubrik3"/>
     <w:uiPriority w:val="9"/>
     <w:rsid w:val="00046C5C"/>
@@ -58922,7 +59352,7 @@
   </w:style>
   <w:style w:type="character" w:customStyle="1" w:styleId="Rubrik5Char">
     <w:name w:val="Rubrik 5 Char"/>
-    <w:basedOn w:val="Standardstycketeckensnitt"/>
+    <w:basedOn w:val="Standardstycketypsnitt"/>
     <w:link w:val="Rubrik5"/>
     <w:uiPriority w:val="9"/>
     <w:semiHidden/>
@@ -58934,7 +59364,7 @@
   </w:style>
   <w:style w:type="character" w:customStyle="1" w:styleId="Rubrik4Char">
     <w:name w:val="Rubrik 4 Char"/>
-    <w:basedOn w:val="Standardstycketeckensnitt"/>
+    <w:basedOn w:val="Standardstycketypsnitt"/>
     <w:link w:val="Rubrik4"/>
     <w:uiPriority w:val="9"/>
     <w:semiHidden/>
@@ -58950,7 +59380,7 @@
   </w:style>
   <w:style w:type="character" w:customStyle="1" w:styleId="Rubrik2Char">
     <w:name w:val="Rubrik 2 Char"/>
-    <w:basedOn w:val="Standardstycketeckensnitt"/>
+    <w:basedOn w:val="Standardstycketypsnitt"/>
     <w:link w:val="Rubrik2"/>
     <w:uiPriority w:val="9"/>
     <w:rsid w:val="00F96017"/>
@@ -58965,7 +59395,7 @@
   </w:style>
   <w:style w:type="character" w:styleId="Hyperlnk">
     <w:name w:val="Hyperlink"/>
-    <w:basedOn w:val="Standardstycketeckensnitt"/>
+    <w:basedOn w:val="Standardstycketypsnitt"/>
     <w:uiPriority w:val="99"/>
     <w:unhideWhenUsed/>
     <w:rsid w:val="00825B8A"/>
@@ -59084,7 +59514,7 @@
   </w:style>
   <w:style w:type="character" w:customStyle="1" w:styleId="KommentarerChar">
     <w:name w:val="Kommentarer Char"/>
-    <w:basedOn w:val="Standardstycketeckensnitt"/>
+    <w:basedOn w:val="Standardstycketypsnitt"/>
     <w:link w:val="Kommentarer"/>
     <w:rsid w:val="008745C3"/>
     <w:rPr>
@@ -59181,7 +59611,7 @@
   </w:style>
   <w:style w:type="character" w:customStyle="1" w:styleId="StarktcitatChar">
     <w:name w:val="Starkt citat Char"/>
-    <w:basedOn w:val="Standardstycketeckensnitt"/>
+    <w:basedOn w:val="Standardstycketypsnitt"/>
     <w:link w:val="Starktcitat"/>
     <w:uiPriority w:val="30"/>
     <w:rsid w:val="00212F5B"/>
@@ -59283,7 +59713,7 @@
   </w:style>
   <w:style w:type="character" w:customStyle="1" w:styleId="DokumentversiktChar">
     <w:name w:val="Dokumentöversikt Char"/>
-    <w:basedOn w:val="Standardstycketeckensnitt"/>
+    <w:basedOn w:val="Standardstycketypsnitt"/>
     <w:link w:val="Dokumentversikt"/>
     <w:uiPriority w:val="99"/>
     <w:semiHidden/>
@@ -59299,7 +59729,7 @@
 </file>
 
 <file path=word/stylesWithEffects.xml><?xml version="1.0" encoding="utf-8"?>
-<w:styles xmlns:wpc="http://schemas.microsoft.com/office/word/2010/wordprocessingCanvas" xmlns:mc="http://schemas.openxmlformats.org/markup-compatibility/2006" xmlns:o="urn:schemas-microsoft-com:office:office" xmlns:r="http://schemas.openxmlformats.org/officeDocument/2006/relationships" xmlns:m="http://schemas.openxmlformats.org/officeDocument/2006/math" xmlns:v="urn:schemas-microsoft-com:vml" xmlns:wp14="http://schemas.microsoft.com/office/word/2010/wordprocessingDrawing" xmlns:wp="http://schemas.openxmlformats.org/drawingml/2006/wordprocessingDrawing" xmlns:w10="urn:schemas-microsoft-com:office:word" xmlns:w="http://schemas.openxmlformats.org/wordprocessingml/2006/main" xmlns:w14="http://schemas.microsoft.com/office/word/2010/wordml" xmlns:wpg="http://schemas.microsoft.com/office/word/2010/wordprocessingGroup" xmlns:wpi="http://schemas.microsoft.com/office/word/2010/wordprocessingInk" xmlns:wne="http://schemas.microsoft.com/office/word/2006/wordml" xmlns:wps="http://schemas.microsoft.com/office/word/2010/wordprocessingShape" mc:Ignorable="w14 wp14">
+<w:styles xmlns:wpc="http://schemas.microsoft.com/office/word/2010/wordprocessingCanvas" xmlns:mo="http://schemas.microsoft.com/office/mac/office/2008/main" xmlns:mc="http://schemas.openxmlformats.org/markup-compatibility/2006" xmlns:mv="urn:schemas-microsoft-com:mac:vml" xmlns:o="urn:schemas-microsoft-com:office:office" xmlns:r="http://schemas.openxmlformats.org/officeDocument/2006/relationships" xmlns:m="http://schemas.openxmlformats.org/officeDocument/2006/math" xmlns:v="urn:schemas-microsoft-com:vml" xmlns:wp14="http://schemas.microsoft.com/office/word/2010/wordprocessingDrawing" xmlns:wp="http://schemas.openxmlformats.org/drawingml/2006/wordprocessingDrawing" xmlns:w10="urn:schemas-microsoft-com:office:word" xmlns:w="http://schemas.openxmlformats.org/wordprocessingml/2006/main" xmlns:w14="http://schemas.microsoft.com/office/word/2010/wordml" xmlns:wpg="http://schemas.microsoft.com/office/word/2010/wordprocessingGroup" xmlns:wpi="http://schemas.microsoft.com/office/word/2010/wordprocessingInk" xmlns:wne="http://schemas.microsoft.com/office/word/2006/wordml" xmlns:wps="http://schemas.microsoft.com/office/word/2010/wordprocessingShape" mc:Ignorable="w14 wp14">
   <w:docDefaults>
     <w:rPrDefault>
       <w:rPr>
@@ -59315,7 +59745,7 @@
       </w:pPr>
     </w:pPrDefault>
   </w:docDefaults>
-  <w:latentStyles w:defLockedState="0" w:defUIPriority="99" w:defSemiHidden="1" w:defUnhideWhenUsed="1" w:defQFormat="0" w:count="267">
+  <w:latentStyles w:defLockedState="0" w:defUIPriority="99" w:defSemiHidden="1" w:defUnhideWhenUsed="1" w:defQFormat="0" w:count="276">
     <w:lsdException w:name="Normal" w:semiHidden="0" w:uiPriority="1" w:unhideWhenUsed="0" w:qFormat="1"/>
     <w:lsdException w:name="heading 1" w:semiHidden="0" w:uiPriority="1" w:unhideWhenUsed="0" w:qFormat="1"/>
     <w:lsdException w:name="heading 2" w:uiPriority="9" w:qFormat="1"/>
@@ -59592,10 +60022,9 @@
       <w:color w:val="243F60" w:themeColor="accent1" w:themeShade="7F"/>
     </w:rPr>
   </w:style>
-  <w:style w:type="character" w:default="1" w:styleId="Standardstycketeckensnitt">
+  <w:style w:type="character" w:default="1" w:styleId="Standardstycketypsnitt">
     <w:name w:val="Default Paragraph Font"/>
     <w:uiPriority w:val="1"/>
-    <w:semiHidden/>
     <w:unhideWhenUsed/>
   </w:style>
   <w:style w:type="table" w:default="1" w:styleId="Normaltabell">
@@ -59716,7 +60145,7 @@
   </w:style>
   <w:style w:type="character" w:customStyle="1" w:styleId="SidhuvudChar">
     <w:name w:val="Sidhuvud Char"/>
-    <w:basedOn w:val="Standardstycketeckensnitt"/>
+    <w:basedOn w:val="Standardstycketypsnitt"/>
     <w:link w:val="Sidhuvud"/>
     <w:uiPriority w:val="99"/>
     <w:rsid w:val="00046C5C"/>
@@ -59744,15 +60173,15 @@
   </w:style>
   <w:style w:type="character" w:customStyle="1" w:styleId="SidfotChar">
     <w:name w:val="Sidfot Char"/>
-    <w:basedOn w:val="Standardstycketeckensnitt"/>
+    <w:basedOn w:val="Standardstycketypsnitt"/>
     <w:link w:val="Sidfot"/>
     <w:uiPriority w:val="99"/>
     <w:rsid w:val="00046C5C"/>
   </w:style>
-  <w:style w:type="paragraph" w:styleId="Ballongtext">
+  <w:style w:type="paragraph" w:styleId="Bubbeltext">
     <w:name w:val="Balloon Text"/>
     <w:basedOn w:val="Normal"/>
-    <w:link w:val="BallongtextChar"/>
+    <w:link w:val="BubbeltextChar"/>
     <w:uiPriority w:val="99"/>
     <w:semiHidden/>
     <w:unhideWhenUsed/>
@@ -59767,10 +60196,10 @@
       <w:lang w:eastAsia="en-US"/>
     </w:rPr>
   </w:style>
-  <w:style w:type="character" w:customStyle="1" w:styleId="BallongtextChar">
-    <w:name w:val="Ballongtext Char"/>
-    <w:basedOn w:val="Standardstycketeckensnitt"/>
-    <w:link w:val="Ballongtext"/>
+  <w:style w:type="character" w:customStyle="1" w:styleId="BubbeltextChar">
+    <w:name w:val="Bubbeltext Char"/>
+    <w:basedOn w:val="Standardstycketypsnitt"/>
+    <w:link w:val="Bubbeltext"/>
     <w:uiPriority w:val="99"/>
     <w:semiHidden/>
     <w:rsid w:val="00046C5C"/>
@@ -59782,7 +60211,7 @@
   </w:style>
   <w:style w:type="character" w:customStyle="1" w:styleId="Rubrik3Char">
     <w:name w:val="Rubrik 3 Char"/>
-    <w:basedOn w:val="Standardstycketeckensnitt"/>
+    <w:basedOn w:val="Standardstycketypsnitt"/>
     <w:link w:val="Rubrik3"/>
     <w:uiPriority w:val="9"/>
     <w:rsid w:val="00046C5C"/>
@@ -59795,7 +60224,7 @@
   </w:style>
   <w:style w:type="character" w:customStyle="1" w:styleId="Rubrik5Char">
     <w:name w:val="Rubrik 5 Char"/>
-    <w:basedOn w:val="Standardstycketeckensnitt"/>
+    <w:basedOn w:val="Standardstycketypsnitt"/>
     <w:link w:val="Rubrik5"/>
     <w:uiPriority w:val="9"/>
     <w:semiHidden/>
@@ -59807,7 +60236,7 @@
   </w:style>
   <w:style w:type="character" w:customStyle="1" w:styleId="Rubrik4Char">
     <w:name w:val="Rubrik 4 Char"/>
-    <w:basedOn w:val="Standardstycketeckensnitt"/>
+    <w:basedOn w:val="Standardstycketypsnitt"/>
     <w:link w:val="Rubrik4"/>
     <w:uiPriority w:val="9"/>
     <w:semiHidden/>
@@ -59823,7 +60252,7 @@
   </w:style>
   <w:style w:type="character" w:customStyle="1" w:styleId="Rubrik2Char">
     <w:name w:val="Rubrik 2 Char"/>
-    <w:basedOn w:val="Standardstycketeckensnitt"/>
+    <w:basedOn w:val="Standardstycketypsnitt"/>
     <w:link w:val="Rubrik2"/>
     <w:uiPriority w:val="9"/>
     <w:rsid w:val="00F96017"/>
@@ -59838,7 +60267,7 @@
   </w:style>
   <w:style w:type="character" w:styleId="Hyperlnk">
     <w:name w:val="Hyperlink"/>
-    <w:basedOn w:val="Standardstycketeckensnitt"/>
+    <w:basedOn w:val="Standardstycketypsnitt"/>
     <w:uiPriority w:val="99"/>
     <w:unhideWhenUsed/>
     <w:rsid w:val="00825B8A"/>
@@ -59957,7 +60386,7 @@
   </w:style>
   <w:style w:type="character" w:customStyle="1" w:styleId="KommentarerChar">
     <w:name w:val="Kommentarer Char"/>
-    <w:basedOn w:val="Standardstycketeckensnitt"/>
+    <w:basedOn w:val="Standardstycketypsnitt"/>
     <w:link w:val="Kommentarer"/>
     <w:rsid w:val="008745C3"/>
     <w:rPr>
@@ -60054,7 +60483,7 @@
   </w:style>
   <w:style w:type="character" w:customStyle="1" w:styleId="StarktcitatChar">
     <w:name w:val="Starkt citat Char"/>
-    <w:basedOn w:val="Standardstycketeckensnitt"/>
+    <w:basedOn w:val="Standardstycketypsnitt"/>
     <w:link w:val="Starktcitat"/>
     <w:uiPriority w:val="30"/>
     <w:rsid w:val="00212F5B"/>
@@ -60156,7 +60585,7 @@
   </w:style>
   <w:style w:type="character" w:customStyle="1" w:styleId="DokumentversiktChar">
     <w:name w:val="Dokumentöversikt Char"/>
-    <w:basedOn w:val="Standardstycketeckensnitt"/>
+    <w:basedOn w:val="Standardstycketypsnitt"/>
     <w:link w:val="Dokumentversikt"/>
     <w:uiPriority w:val="99"/>
     <w:semiHidden/>

</xml_diff>

<commit_message>
Added new information under chapter 3.
</commit_message>
<xml_diff>
--- a/ServiceInteractions/riv/ehr/patientsummary/branches/TD_PATIENTSUMMARY_2/docs/Tjanstekontraktsbeskrivning ehr_patientsummary2.docx
+++ b/ServiceInteractions/riv/ehr/patientsummary/branches/TD_PATIENTSUMMARY_2/docs/Tjanstekontraktsbeskrivning ehr_patientsummary2.docx
@@ -1,6 +1,6 @@
 
 <file path=word/document.xml><?xml version="1.0" encoding="utf-8"?>
-<w:document xmlns:wpc="http://schemas.microsoft.com/office/word/2010/wordprocessingCanvas" xmlns:mo="http://schemas.microsoft.com/office/mac/office/2008/main" xmlns:mc="http://schemas.openxmlformats.org/markup-compatibility/2006" xmlns:mv="urn:schemas-microsoft-com:mac:vml" xmlns:o="urn:schemas-microsoft-com:office:office" xmlns:r="http://schemas.openxmlformats.org/officeDocument/2006/relationships" xmlns:m="http://schemas.openxmlformats.org/officeDocument/2006/math" xmlns:v="urn:schemas-microsoft-com:vml" xmlns:wp14="http://schemas.microsoft.com/office/word/2010/wordprocessingDrawing" xmlns:wp="http://schemas.openxmlformats.org/drawingml/2006/wordprocessingDrawing" xmlns:w10="urn:schemas-microsoft-com:office:word" xmlns:w="http://schemas.openxmlformats.org/wordprocessingml/2006/main" xmlns:w14="http://schemas.microsoft.com/office/word/2010/wordml" xmlns:wpg="http://schemas.microsoft.com/office/word/2010/wordprocessingGroup" xmlns:wpi="http://schemas.microsoft.com/office/word/2010/wordprocessingInk" xmlns:wne="http://schemas.microsoft.com/office/word/2006/wordml" xmlns:wps="http://schemas.microsoft.com/office/word/2010/wordprocessingShape" mc:Ignorable="w14 wp14">
+<w:document xmlns:wpc="http://schemas.microsoft.com/office/word/2010/wordprocessingCanvas" xmlns:mc="http://schemas.openxmlformats.org/markup-compatibility/2006" xmlns:o="urn:schemas-microsoft-com:office:office" xmlns:r="http://schemas.openxmlformats.org/officeDocument/2006/relationships" xmlns:m="http://schemas.openxmlformats.org/officeDocument/2006/math" xmlns:v="urn:schemas-microsoft-com:vml" xmlns:wp14="http://schemas.microsoft.com/office/word/2010/wordprocessingDrawing" xmlns:wp="http://schemas.openxmlformats.org/drawingml/2006/wordprocessingDrawing" xmlns:w10="urn:schemas-microsoft-com:office:word" xmlns:w="http://schemas.openxmlformats.org/wordprocessingml/2006/main" xmlns:w14="http://schemas.microsoft.com/office/word/2010/wordml" xmlns:wpg="http://schemas.microsoft.com/office/word/2010/wordprocessingGroup" xmlns:wpi="http://schemas.microsoft.com/office/word/2010/wordprocessingInk" xmlns:wne="http://schemas.microsoft.com/office/word/2006/wordml" xmlns:wps="http://schemas.microsoft.com/office/word/2010/wordprocessingShape" mc:Ignorable="w14 wp14">
   <w:body>
     <w:p>
       <w:pPr>
@@ -241,7 +241,7 @@
           <w:rFonts w:ascii="Arial" w:hAnsi="Arial"/>
           <w:sz w:val="36"/>
         </w:rPr>
-        <w:t>4</w:t>
+        <w:t>6</w:t>
       </w:r>
     </w:p>
     <w:p>
@@ -271,7 +271,7 @@
           <w:rFonts w:ascii="Arial" w:hAnsi="Arial"/>
           <w:sz w:val="36"/>
         </w:rPr>
-        <w:t>02-11</w:t>
+        <w:t>03-01</w:t>
       </w:r>
     </w:p>
     <w:p>
@@ -2666,6 +2666,81 @@
               <w:t>Johan Eltes</w:t>
             </w:r>
           </w:p>
+          <w:p>
+            <w:pPr>
+              <w:pStyle w:val="TableText"/>
+              <w:ind w:left="0"/>
+            </w:pPr>
+          </w:p>
+        </w:tc>
+        <w:tc>
+          <w:tcPr>
+            <w:tcW w:w="1276" w:type="dxa"/>
+          </w:tcPr>
+          <w:p>
+            <w:pPr>
+              <w:pStyle w:val="TableText"/>
+            </w:pPr>
+          </w:p>
+        </w:tc>
+      </w:tr>
+      <w:tr>
+        <w:tc>
+          <w:tcPr>
+            <w:tcW w:w="964" w:type="dxa"/>
+          </w:tcPr>
+          <w:p>
+            <w:pPr>
+              <w:pStyle w:val="TableText"/>
+            </w:pPr>
+            <w:r>
+              <w:t>PA26</w:t>
+            </w:r>
+          </w:p>
+        </w:tc>
+        <w:tc>
+          <w:tcPr>
+            <w:tcW w:w="1224" w:type="dxa"/>
+          </w:tcPr>
+          <w:p>
+            <w:pPr>
+              <w:pStyle w:val="TableText"/>
+            </w:pPr>
+            <w:r>
+              <w:t>2013-03-01</w:t>
+            </w:r>
+          </w:p>
+        </w:tc>
+        <w:tc>
+          <w:tcPr>
+            <w:tcW w:w="3652" w:type="dxa"/>
+          </w:tcPr>
+          <w:p>
+            <w:pPr>
+              <w:pStyle w:val="TableText"/>
+            </w:pPr>
+            <w:r>
+              <w:t xml:space="preserve">Lagt in beskrivning av personidentifierare under </w:t>
+            </w:r>
+            <w:r>
+              <w:t>kap 3.</w:t>
+            </w:r>
+            <w:bookmarkStart w:id="0" w:name="_GoBack"/>
+            <w:bookmarkEnd w:id="0"/>
+          </w:p>
+        </w:tc>
+        <w:tc>
+          <w:tcPr>
+            <w:tcW w:w="2126" w:type="dxa"/>
+          </w:tcPr>
+          <w:p>
+            <w:pPr>
+              <w:pStyle w:val="TableText"/>
+            </w:pPr>
+            <w:r>
+              <w:t>Maria Andersson</w:t>
+            </w:r>
+          </w:p>
         </w:tc>
         <w:tc>
           <w:tcPr>
@@ -2735,11 +2810,11 @@
           <w:szCs w:val="20"/>
         </w:rPr>
       </w:pPr>
-      <w:bookmarkStart w:id="0" w:name="_Toc222806702"/>
+      <w:bookmarkStart w:id="1" w:name="_Toc222806702"/>
       <w:r>
         <w:t>Innehållsförteckning</w:t>
       </w:r>
-      <w:bookmarkEnd w:id="0"/>
+      <w:bookmarkEnd w:id="1"/>
       <w:r>
         <w:rPr>
           <w:rStyle w:val="Hyperlnk"/>
@@ -6441,13 +6516,13 @@
           <w:tab w:val="left" w:pos="1299"/>
         </w:tabs>
       </w:pPr>
-      <w:bookmarkStart w:id="1" w:name="_Toc341787023"/>
-      <w:bookmarkStart w:id="2" w:name="_Toc222806703"/>
+      <w:bookmarkStart w:id="2" w:name="_Toc341787023"/>
+      <w:bookmarkStart w:id="3" w:name="_Toc222806703"/>
       <w:r>
         <w:t>Inledning</w:t>
       </w:r>
-      <w:bookmarkEnd w:id="1"/>
       <w:bookmarkEnd w:id="2"/>
+      <w:bookmarkEnd w:id="3"/>
     </w:p>
     <w:p>
       <w:pPr>
@@ -6735,10 +6810,10 @@
                         </a:ln>
                         <a:extLst>
                           <a:ext uri="{FAA26D3D-D897-4be2-8F04-BA451C77F1D7}">
-                            <ma14:placeholderFlag xmlns:ma14="http://schemas.microsoft.com/office/mac/drawingml/2011/main"/>
+                            <ma14:placeholderFlag xmlns:ma14="http://schemas.microsoft.com/office/mac/drawingml/2011/main" xmlns:w="http://schemas.openxmlformats.org/wordprocessingml/2006/main" xmlns:w10="urn:schemas-microsoft-com:office:word" xmlns:v="urn:schemas-microsoft-com:vml" xmlns:o="urn:schemas-microsoft-com:office:office" xmlns:mv="urn:schemas-microsoft-com:mac:vml" xmlns:mo="http://schemas.microsoft.com/office/mac/office/2008/main" xmlns=""/>
                           </a:ext>
                           <a:ext uri="{C572A759-6A51-4108-AA02-DFA0A04FC94B}">
-                            <ma14:wrappingTextBoxFlag xmlns:ma14="http://schemas.microsoft.com/office/mac/drawingml/2011/main"/>
+                            <ma14:wrappingTextBoxFlag xmlns:ma14="http://schemas.microsoft.com/office/mac/drawingml/2011/main" xmlns:w="http://schemas.openxmlformats.org/wordprocessingml/2006/main" xmlns:w10="urn:schemas-microsoft-com:office:word" xmlns:v="urn:schemas-microsoft-com:vml" xmlns:o="urn:schemas-microsoft-com:office:office" xmlns:mv="urn:schemas-microsoft-com:mac:vml" xmlns:mo="http://schemas.microsoft.com/office/mac/office/2008/main" xmlns=""/>
                           </a:ext>
                         </a:extLst>
                       </wps:spPr>
@@ -7140,11 +7215,11 @@
           </mc:Choice>
           <mc:Fallback>
             <w:pict>
-              <v:shapetype id="_x0000_t202" coordsize="21600,21600" o:spt="202" path="m0,0l0,21600,21600,21600,21600,0xe">
+              <v:shapetype id="_x0000_t202" coordsize="21600,21600" o:spt="202" path="m,l,21600r21600,l21600,xe">
                 <v:stroke joinstyle="miter"/>
                 <v:path gradientshapeok="t" o:connecttype="rect"/>
               </v:shapetype>
-              <v:shape id="Text Box 2" o:spid="_x0000_s1026" type="#_x0000_t202" style="width:249.5pt;height:289.9pt;visibility:visible;mso-wrap-style:square;mso-left-percent:-10001;mso-top-percent:-10001;mso-position-horizontal:absolute;mso-position-horizontal-relative:char;mso-position-vertical:absolute;mso-position-vertical-relative:line;mso-left-percent:-10001;mso-top-percent:-10001;v-text-anchor:top" o:gfxdata="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" fillcolor="#ddd">
+              <v:shape id="Text Box 2" o:spid="_x0000_s1026" type="#_x0000_t202" style="width:249.5pt;height:289.9pt;visibility:visible;mso-wrap-style:square;mso-left-percent:-10001;mso-top-percent:-10001;mso-position-horizontal:absolute;mso-position-horizontal-relative:char;mso-position-vertical:absolute;mso-position-vertical-relative:line;mso-left-percent:-10001;mso-top-percent:-10001;v-text-anchor:top" o:gfxdata="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" fillcolor="#ddd">
                 <v:textbox>
                   <w:txbxContent>
                     <w:p>
@@ -7556,7 +7631,7 @@
           <w:spacing w:val="1"/>
         </w:rPr>
       </w:pPr>
-      <w:bookmarkStart w:id="3" w:name="_Toc341787025"/>
+      <w:bookmarkStart w:id="4" w:name="_Toc341787025"/>
       <w:r>
         <w:rPr>
           <w:spacing w:val="1"/>
@@ -7592,14 +7667,14 @@
           <w:bCs w:val="0"/>
         </w:rPr>
       </w:pPr>
-      <w:bookmarkStart w:id="4" w:name="_Toc219337763"/>
-      <w:bookmarkStart w:id="5" w:name="_Toc222806704"/>
-      <w:bookmarkEnd w:id="3"/>
+      <w:bookmarkStart w:id="5" w:name="_Toc219337763"/>
+      <w:bookmarkStart w:id="6" w:name="_Toc222806704"/>
+      <w:bookmarkEnd w:id="4"/>
       <w:r>
         <w:t>Tjänstedomänens arkitektur</w:t>
       </w:r>
-      <w:bookmarkEnd w:id="4"/>
       <w:bookmarkEnd w:id="5"/>
+      <w:bookmarkEnd w:id="6"/>
     </w:p>
     <w:p>
       <w:pPr>
@@ -7632,13 +7707,13 @@
           <w:bCs w:val="0"/>
         </w:rPr>
       </w:pPr>
-      <w:bookmarkStart w:id="6" w:name="_Toc219337764"/>
-      <w:bookmarkStart w:id="7" w:name="_Toc222806705"/>
+      <w:bookmarkStart w:id="7" w:name="_Toc219337764"/>
+      <w:bookmarkStart w:id="8" w:name="_Toc222806705"/>
       <w:r>
         <w:t>Övergripande</w:t>
       </w:r>
-      <w:bookmarkEnd w:id="6"/>
       <w:bookmarkEnd w:id="7"/>
+      <w:bookmarkEnd w:id="8"/>
     </w:p>
     <w:p>
       <w:pPr>
@@ -7906,13 +7981,13 @@
         </w:tabs>
         <w:ind w:left="792" w:hanging="432"/>
       </w:pPr>
-      <w:bookmarkStart w:id="8" w:name="_Toc219337765"/>
-      <w:bookmarkStart w:id="9" w:name="_Toc222806706"/>
+      <w:bookmarkStart w:id="9" w:name="_Toc219337765"/>
+      <w:bookmarkStart w:id="10" w:name="_Toc222806706"/>
       <w:r>
         <w:t>Nationell användning</w:t>
       </w:r>
-      <w:bookmarkEnd w:id="8"/>
       <w:bookmarkEnd w:id="9"/>
+      <w:bookmarkEnd w:id="10"/>
     </w:p>
     <w:p>
       <w:pPr>
@@ -8154,13 +8229,13 @@
         </w:tabs>
         <w:ind w:left="792" w:hanging="432"/>
       </w:pPr>
-      <w:bookmarkStart w:id="10" w:name="_Toc219337766"/>
-      <w:bookmarkStart w:id="11" w:name="_Toc222806707"/>
+      <w:bookmarkStart w:id="11" w:name="_Toc219337766"/>
+      <w:bookmarkStart w:id="12" w:name="_Toc222806707"/>
       <w:r>
         <w:t>Regional användning</w:t>
       </w:r>
-      <w:bookmarkEnd w:id="10"/>
       <w:bookmarkEnd w:id="11"/>
+      <w:bookmarkEnd w:id="12"/>
     </w:p>
     <w:p>
       <w:pPr>
@@ -8250,13 +8325,13 @@
         </w:tabs>
         <w:ind w:left="792" w:hanging="432"/>
       </w:pPr>
-      <w:bookmarkStart w:id="12" w:name="_Toc219337767"/>
-      <w:bookmarkStart w:id="13" w:name="_Toc222806708"/>
+      <w:bookmarkStart w:id="13" w:name="_Toc219337767"/>
+      <w:bookmarkStart w:id="14" w:name="_Toc222806708"/>
       <w:r>
         <w:t>Adresseringsmodell</w:t>
       </w:r>
-      <w:bookmarkEnd w:id="12"/>
       <w:bookmarkEnd w:id="13"/>
+      <w:bookmarkEnd w:id="14"/>
     </w:p>
     <w:p>
       <w:pPr>
@@ -8341,13 +8416,13 @@
           <w:numId w:val="1"/>
         </w:numPr>
       </w:pPr>
-      <w:bookmarkStart w:id="14" w:name="_Toc219337768"/>
-      <w:bookmarkStart w:id="15" w:name="_Toc222806709"/>
+      <w:bookmarkStart w:id="15" w:name="_Toc219337768"/>
+      <w:bookmarkStart w:id="16" w:name="_Toc222806709"/>
       <w:r>
         <w:t>Adressering vid nationell användning</w:t>
       </w:r>
-      <w:bookmarkEnd w:id="14"/>
       <w:bookmarkEnd w:id="15"/>
+      <w:bookmarkEnd w:id="16"/>
     </w:p>
     <w:p>
       <w:pPr>
@@ -8456,8 +8531,8 @@
           <w:numId w:val="1"/>
         </w:numPr>
       </w:pPr>
-      <w:bookmarkStart w:id="16" w:name="_Toc219337769"/>
-      <w:bookmarkStart w:id="17" w:name="_Toc222806710"/>
+      <w:bookmarkStart w:id="17" w:name="_Toc219337769"/>
+      <w:bookmarkStart w:id="18" w:name="_Toc222806710"/>
       <w:r>
         <w:t xml:space="preserve">Adressering vid </w:t>
       </w:r>
@@ -8467,8 +8542,8 @@
       <w:r>
         <w:t xml:space="preserve"> användning</w:t>
       </w:r>
-      <w:bookmarkEnd w:id="16"/>
       <w:bookmarkEnd w:id="17"/>
+      <w:bookmarkEnd w:id="18"/>
     </w:p>
     <w:p>
       <w:pPr>
@@ -8601,14 +8676,14 @@
         </w:tabs>
         <w:ind w:left="792" w:hanging="432"/>
       </w:pPr>
-      <w:bookmarkStart w:id="18" w:name="_Toc222806711"/>
+      <w:bookmarkStart w:id="19" w:name="_Toc222806711"/>
       <w:r>
         <w:t>Aggregerande tjänst</w:t>
       </w:r>
       <w:r>
         <w:t>er</w:t>
       </w:r>
-      <w:bookmarkEnd w:id="18"/>
+      <w:bookmarkEnd w:id="19"/>
     </w:p>
     <w:p>
       <w:pPr>
@@ -8644,13 +8719,13 @@
         </w:tabs>
         <w:ind w:left="792" w:hanging="432"/>
       </w:pPr>
-      <w:bookmarkStart w:id="19" w:name="_Toc219337770"/>
-      <w:bookmarkStart w:id="20" w:name="_Toc222806712"/>
+      <w:bookmarkStart w:id="20" w:name="_Toc219337770"/>
+      <w:bookmarkStart w:id="21" w:name="_Toc222806712"/>
       <w:r>
         <w:t>Informationssäkerhet</w:t>
       </w:r>
-      <w:bookmarkEnd w:id="19"/>
       <w:bookmarkEnd w:id="20"/>
+      <w:bookmarkEnd w:id="21"/>
     </w:p>
     <w:p>
       <w:pPr>
@@ -8660,13 +8735,13 @@
           <w:numId w:val="1"/>
         </w:numPr>
       </w:pPr>
-      <w:bookmarkStart w:id="21" w:name="_Toc219337771"/>
-      <w:bookmarkStart w:id="22" w:name="_Toc222806713"/>
+      <w:bookmarkStart w:id="22" w:name="_Toc219337771"/>
+      <w:bookmarkStart w:id="23" w:name="_Toc222806713"/>
       <w:r>
         <w:t>Medarbetarens direktåtkomst</w:t>
       </w:r>
-      <w:bookmarkEnd w:id="21"/>
       <w:bookmarkEnd w:id="22"/>
+      <w:bookmarkEnd w:id="23"/>
     </w:p>
     <w:p>
       <w:pPr>
@@ -8724,13 +8799,13 @@
           <w:numId w:val="1"/>
         </w:numPr>
       </w:pPr>
-      <w:bookmarkStart w:id="23" w:name="_Toc219337772"/>
-      <w:bookmarkStart w:id="24" w:name="_Toc222806714"/>
+      <w:bookmarkStart w:id="24" w:name="_Toc219337772"/>
+      <w:bookmarkStart w:id="25" w:name="_Toc222806714"/>
       <w:r>
         <w:t>Patientens direktåtkomst</w:t>
       </w:r>
-      <w:bookmarkEnd w:id="23"/>
       <w:bookmarkEnd w:id="24"/>
+      <w:bookmarkEnd w:id="25"/>
     </w:p>
     <w:p>
       <w:pPr>
@@ -8772,13 +8847,13 @@
           <w:numId w:val="1"/>
         </w:numPr>
       </w:pPr>
-      <w:bookmarkStart w:id="25" w:name="_Toc219337773"/>
-      <w:bookmarkStart w:id="26" w:name="_Toc222806715"/>
+      <w:bookmarkStart w:id="26" w:name="_Toc219337773"/>
+      <w:bookmarkStart w:id="27" w:name="_Toc222806715"/>
       <w:r>
         <w:t>Generellt</w:t>
       </w:r>
-      <w:bookmarkEnd w:id="25"/>
       <w:bookmarkEnd w:id="26"/>
+      <w:bookmarkEnd w:id="27"/>
     </w:p>
     <w:p>
       <w:pPr>
@@ -8821,16 +8896,16 @@
         </w:tabs>
         <w:ind w:left="792" w:hanging="432"/>
       </w:pPr>
-      <w:bookmarkStart w:id="27" w:name="_Toc219337774"/>
-      <w:bookmarkStart w:id="28" w:name="_Toc222806716"/>
+      <w:bookmarkStart w:id="28" w:name="_Toc219337774"/>
+      <w:bookmarkStart w:id="29" w:name="_Toc222806716"/>
       <w:r>
         <w:t>Tjänstekontraktens desi</w:t>
       </w:r>
-      <w:bookmarkEnd w:id="27"/>
+      <w:bookmarkEnd w:id="28"/>
       <w:r>
         <w:t>gn</w:t>
       </w:r>
-      <w:bookmarkEnd w:id="28"/>
+      <w:bookmarkEnd w:id="29"/>
     </w:p>
     <w:p>
       <w:pPr>
@@ -8846,50 +8921,55 @@
         <w:pStyle w:val="Brdtext"/>
         <w:ind w:right="119"/>
         <w:rPr>
-          <w:ins w:id="29" w:author="Fredrik Ström" w:date="2013-01-28T09:28:00Z"/>
+          <w:ins w:id="30" w:author="Fredrik Ström" w:date="2013-01-28T09:28:00Z"/>
         </w:rPr>
       </w:pPr>
-      <w:ins w:id="30" w:author="Fredrik Ström" w:date="2013-01-28T09:24:00Z">
+      <w:ins w:id="31" w:author="Fredrik Ström" w:date="2013-01-28T09:24:00Z">
         <w:r>
           <w:t xml:space="preserve">Tjänsterna, som beskrivs nedan, returnerar 0, 1 eller flera </w:t>
         </w:r>
       </w:ins>
-      <w:ins w:id="31" w:author="Fredrik Ström" w:date="2013-01-28T09:31:00Z">
+      <w:ins w:id="32" w:author="Fredrik Ström" w:date="2013-01-28T09:31:00Z">
         <w:r>
           <w:t xml:space="preserve">instanser av tjänstespecifik </w:t>
         </w:r>
       </w:ins>
-      <w:ins w:id="32" w:author="Fredrik Ström" w:date="2013-01-28T09:32:00Z">
+      <w:ins w:id="33" w:author="Fredrik Ström" w:date="2013-01-28T09:32:00Z">
         <w:r>
           <w:t xml:space="preserve">patientbunden </w:t>
         </w:r>
       </w:ins>
-      <w:ins w:id="33" w:author="Fredrik Ström" w:date="2013-01-28T09:31:00Z">
+      <w:ins w:id="34" w:author="Fredrik Ström" w:date="2013-01-28T09:31:00Z">
         <w:r>
           <w:t xml:space="preserve">information i form av dokument enligt </w:t>
         </w:r>
       </w:ins>
-      <w:ins w:id="34" w:author="Fredrik Ström" w:date="2013-01-28T09:25:00Z">
+      <w:ins w:id="35" w:author="Fredrik Ström" w:date="2013-01-28T09:25:00Z">
         <w:r>
           <w:t>HL7 Green CDA-standarden</w:t>
         </w:r>
       </w:ins>
-      <w:ins w:id="35" w:author="Fredrik Ström" w:date="2013-01-28T09:31:00Z">
+      <w:ins w:id="36" w:author="Fredrik Ström" w:date="2013-01-28T09:31:00Z">
         <w:r>
           <w:t>.</w:t>
         </w:r>
       </w:ins>
-      <w:ins w:id="36" w:author="Fredrik Ström" w:date="2013-01-28T09:24:00Z">
+      <w:ins w:id="37" w:author="Fredrik Ström" w:date="2013-01-28T09:24:00Z">
         <w:r>
           <w:t xml:space="preserve"> </w:t>
         </w:r>
       </w:ins>
-      <w:ins w:id="37" w:author="Fredrik Ström" w:date="2013-01-28T09:25:00Z">
+      <w:ins w:id="38" w:author="Fredrik Ström" w:date="2013-01-28T09:25:00Z">
         <w:r>
-          <w:t>Varje dokument består av en header</w:t>
+          <w:t xml:space="preserve">Varje dokument består av en </w:t>
+        </w:r>
+        <w:proofErr w:type="spellStart"/>
+        <w:r>
+          <w:t>header</w:t>
         </w:r>
       </w:ins>
-      <w:ins w:id="38" w:author="Fredrik Ström" w:date="2013-01-28T09:26:00Z">
+      <w:proofErr w:type="spellEnd"/>
+      <w:ins w:id="39" w:author="Fredrik Ström" w:date="2013-01-28T09:26:00Z">
         <w:r>
           <w:t xml:space="preserve">, </w:t>
         </w:r>
@@ -8902,12 +8982,12 @@
           <w:t xml:space="preserve">, som är gemensam för alla </w:t>
         </w:r>
       </w:ins>
-      <w:ins w:id="39" w:author="Fredrik Ström" w:date="2013-01-28T09:32:00Z">
+      <w:ins w:id="40" w:author="Fredrik Ström" w:date="2013-01-28T09:32:00Z">
         <w:r>
           <w:t>tjänster</w:t>
         </w:r>
       </w:ins>
-      <w:ins w:id="40" w:author="Fredrik Ström" w:date="2013-01-28T09:26:00Z">
+      <w:ins w:id="41" w:author="Fredrik Ström" w:date="2013-01-28T09:26:00Z">
         <w:r>
           <w:t xml:space="preserve">, samt en </w:t>
         </w:r>
@@ -8925,12 +9005,12 @@
         </w:r>
       </w:ins>
       <w:proofErr w:type="spellEnd"/>
-      <w:ins w:id="41" w:author="Fredrik Ström" w:date="2013-01-28T09:28:00Z">
+      <w:ins w:id="42" w:author="Fredrik Ström" w:date="2013-01-28T09:28:00Z">
         <w:r>
           <w:t>, och varje dokument omfattar en instans av information som ska överföras, exempelvis en vårdkonta</w:t>
         </w:r>
       </w:ins>
-      <w:ins w:id="42" w:author="Fredrik Ström" w:date="2013-01-28T09:30:00Z">
+      <w:ins w:id="43" w:author="Fredrik Ström" w:date="2013-01-28T09:30:00Z">
         <w:r>
           <w:t xml:space="preserve">kt. </w:t>
         </w:r>
@@ -9044,8 +9124,8 @@
           <w:bCs w:val="0"/>
         </w:rPr>
       </w:pPr>
-      <w:bookmarkStart w:id="43" w:name="_Toc219337775"/>
-      <w:bookmarkStart w:id="44" w:name="_Toc222806717"/>
+      <w:bookmarkStart w:id="44" w:name="_Toc219337775"/>
+      <w:bookmarkStart w:id="45" w:name="_Toc222806717"/>
       <w:r>
         <w:rPr>
           <w:spacing w:val="1"/>
@@ -9073,8 +9153,8 @@
       <w:r>
         <w:t>egler</w:t>
       </w:r>
-      <w:bookmarkEnd w:id="43"/>
       <w:bookmarkEnd w:id="44"/>
+      <w:bookmarkEnd w:id="45"/>
     </w:p>
     <w:p>
       <w:pPr>
@@ -9088,13 +9168,13 @@
         </w:tabs>
         <w:ind w:left="792" w:hanging="432"/>
       </w:pPr>
-      <w:bookmarkStart w:id="45" w:name="_Toc219337776"/>
-      <w:bookmarkStart w:id="46" w:name="_Toc222806718"/>
+      <w:bookmarkStart w:id="46" w:name="_Toc219337776"/>
+      <w:bookmarkStart w:id="47" w:name="_Toc222806718"/>
       <w:r>
         <w:t>Uppdatering av engagemangsindex</w:t>
       </w:r>
-      <w:bookmarkEnd w:id="45"/>
       <w:bookmarkEnd w:id="46"/>
+      <w:bookmarkEnd w:id="47"/>
     </w:p>
     <w:p>
       <w:pPr>
@@ -9733,7 +9813,7 @@
               <w:pStyle w:val="Brdtext"/>
               <w:ind w:left="5"/>
             </w:pPr>
-            <w:commentRangeStart w:id="47"/>
+            <w:commentRangeStart w:id="48"/>
             <w:proofErr w:type="spellStart"/>
             <w:r>
               <w:t>Logical</w:t>
@@ -9750,14 +9830,14 @@
             <w:r>
               <w:t>*</w:t>
             </w:r>
-            <w:commentRangeEnd w:id="47"/>
+            <w:commentRangeEnd w:id="48"/>
             <w:r>
               <w:rPr>
                 <w:rStyle w:val="Kommentarsreferens"/>
                 <w:i/>
                 <w:lang w:val="en-GB"/>
               </w:rPr>
-              <w:commentReference w:id="47"/>
+              <w:commentReference w:id="48"/>
             </w:r>
           </w:p>
         </w:tc>
@@ -10220,8 +10300,6 @@
             <w:r>
               <w:t>DT</w:t>
             </w:r>
-            <w:bookmarkStart w:id="48" w:name="_GoBack"/>
-            <w:bookmarkEnd w:id="48"/>
           </w:p>
         </w:tc>
         <w:tc>
@@ -11126,7 +11204,7 @@
                           </a:outerShdw>
                         </a:effectLst>
                         <a:extLst>
-                          <a:ext uri="{909E8E84-426E-40dd-AFC4-6F175D3DCCD1}">
+                          <a:ext uri="{909E8E84-426E-40DD-AFC4-6F175D3DCCD1}">
                             <a14:hiddenFill xmlns:a14="http://schemas.microsoft.com/office/drawing/2010/main">
                               <a:gradFill rotWithShape="1">
                                 <a:gsLst>
@@ -11158,7 +11236,7 @@
               </wp:anchor>
             </w:drawing>
           </mc:Choice>
-          <mc:Fallback>
+          <mc:Fallback xmlns:mv="urn:schemas-microsoft-com:mac:vml" xmlns:mo="http://schemas.microsoft.com/office/mac/office/2008/main">
             <w:pict>
               <v:oval id="Ellips 1" o:spid="_x0000_s1026" style="position:absolute;margin-left:261.95pt;margin-top:27pt;width:67pt;height:66.45pt;z-index:251660288;visibility:visible;mso-wrap-style:square;mso-width-percent:0;mso-height-percent:0;mso-wrap-distance-left:9pt;mso-wrap-distance-top:0;mso-wrap-distance-right:9pt;mso-wrap-distance-bottom:0;mso-position-horizontal:absolute;mso-position-horizontal-relative:text;mso-position-vertical:absolute;mso-position-vertical-relative:text;mso-width-percent:0;mso-height-percent:0;mso-width-relative:page;mso-height-relative:page;v-text-anchor:middle" o:gfxdata="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" filled="f" fillcolor="#9bc1ff" strokecolor="#4e6128" strokeweight="1.5pt">
                 <v:fill color2="#3f80cd" rotate="t" focus="100%" type="gradient">
@@ -11679,6 +11757,90 @@
     <w:p>
       <w:pPr>
         <w:pStyle w:val="Brdtext"/>
+        <w:ind w:right="119"/>
+      </w:pPr>
+    </w:p>
+    <w:p>
+      <w:pPr>
+        <w:pStyle w:val="Rubrik1"/>
+        <w:numPr>
+          <w:ilvl w:val="1"/>
+          <w:numId w:val="1"/>
+        </w:numPr>
+        <w:tabs>
+          <w:tab w:val="left" w:pos="1299"/>
+        </w:tabs>
+        <w:ind w:left="792" w:hanging="432"/>
+      </w:pPr>
+      <w:r>
+        <w:t>Personidentifierare</w:t>
+      </w:r>
+    </w:p>
+    <w:p>
+      <w:pPr>
+        <w:pStyle w:val="Brdtext"/>
+        <w:ind w:right="119"/>
+      </w:pPr>
+      <w:r>
+        <w:t xml:space="preserve">Bland tillåtna typer av personidentifierare finns: </w:t>
+      </w:r>
+    </w:p>
+    <w:p>
+      <w:pPr>
+        <w:pStyle w:val="Brdtext"/>
+        <w:ind w:right="119"/>
+      </w:pPr>
+    </w:p>
+    <w:p>
+      <w:pPr>
+        <w:pStyle w:val="Brdtext"/>
+        <w:ind w:right="119"/>
+      </w:pPr>
+      <w:r>
+        <w:t xml:space="preserve">Personnummer med OID 1.2.752.129.2.1.3 och är enhetligt utformat unikt person-id registrerat i folkbokföringen. Tilldelas av skattekontoret. </w:t>
+      </w:r>
+    </w:p>
+    <w:p>
+      <w:pPr>
+        <w:pStyle w:val="Brdtext"/>
+        <w:ind w:right="119"/>
+      </w:pPr>
+    </w:p>
+    <w:p>
+      <w:pPr>
+        <w:pStyle w:val="Brdtext"/>
+        <w:ind w:right="119"/>
+      </w:pPr>
+      <w:r>
+        <w:t>Samordningsnummer med OID 1.2.752.129.2.1.3.3 och är ett nummer som kan användas av svenska myndigheter som identitet på personer som inte är folkbokförda i Sverige. Samordningsnummer tilldelas av skattekontoret på begäran av vissa myndigheter.</w:t>
+      </w:r>
+    </w:p>
+    <w:p>
+      <w:pPr>
+        <w:pStyle w:val="Brdtext"/>
+        <w:ind w:right="119"/>
+      </w:pPr>
+    </w:p>
+    <w:p>
+      <w:pPr>
+        <w:pStyle w:val="Brdtext"/>
+        <w:ind w:right="119"/>
+      </w:pPr>
+      <w:r>
+        <w:t>Reservnummer SLL med OID 1.2.752.</w:t>
+      </w:r>
+      <w:proofErr w:type="gramStart"/>
+      <w:r>
+        <w:t>97.3.1</w:t>
+      </w:r>
+      <w:proofErr w:type="gramEnd"/>
+      <w:r>
+        <w:t>.3 är ett tillfälligt nummer som används för att kunna identifiera en patient med sin vårddokumentation när personnummer eller samordningsnummer saknas eller är okänt. Det kan även finnar reservnummer från andra Landsting eller regioner samt nationellt reservnummer.</w:t>
+      </w:r>
+    </w:p>
+    <w:p>
+      <w:pPr>
+        <w:pStyle w:val="Brdtext"/>
         <w:ind w:left="0" w:right="119"/>
       </w:pPr>
     </w:p>
@@ -11716,11 +11878,11 @@
         <w:ind w:right="119"/>
       </w:pPr>
       <w:r>
-        <w:t>Vid ett tekniskt fel levereras ett generellt undantag (</w:t>
+        <w:t>Vid ett tekniskt fel levereras ett generellt undantag (SOAP-</w:t>
       </w:r>
       <w:proofErr w:type="spellStart"/>
       <w:r>
-        <w:t>SOAP-Exception</w:t>
+        <w:t>Exception</w:t>
       </w:r>
       <w:proofErr w:type="spellEnd"/>
       <w:r>
@@ -11762,15 +11924,15 @@
           <w:spacing w:val="1"/>
         </w:rPr>
       </w:pPr>
-      <w:bookmarkStart w:id="66" w:name="_Toc341787030"/>
-      <w:bookmarkStart w:id="67" w:name="_Toc222806726"/>
+      <w:bookmarkStart w:id="66" w:name="_Toc222806726"/>
+      <w:bookmarkStart w:id="67" w:name="_Toc341787030"/>
       <w:r>
         <w:rPr>
           <w:spacing w:val="1"/>
         </w:rPr>
         <w:t>Gemensamma informationskomponenter</w:t>
       </w:r>
-      <w:bookmarkEnd w:id="67"/>
+      <w:bookmarkEnd w:id="66"/>
     </w:p>
     <w:p>
       <w:pPr>
@@ -18222,7 +18384,7 @@
         </w:rPr>
         <w:t xml:space="preserve"> (Vård- och omsorgsdokument</w:t>
       </w:r>
-      <w:bookmarkEnd w:id="66"/>
+      <w:bookmarkEnd w:id="67"/>
       <w:r>
         <w:rPr>
           <w:spacing w:val="1"/>
@@ -55958,8 +56120,8 @@
 </file>
 
 <file path=word/comments.xml><?xml version="1.0" encoding="utf-8"?>
-<w:comments xmlns:wpc="http://schemas.microsoft.com/office/word/2010/wordprocessingCanvas" xmlns:mo="http://schemas.microsoft.com/office/mac/office/2008/main" xmlns:mc="http://schemas.openxmlformats.org/markup-compatibility/2006" xmlns:mv="urn:schemas-microsoft-com:mac:vml" xmlns:o="urn:schemas-microsoft-com:office:office" xmlns:r="http://schemas.openxmlformats.org/officeDocument/2006/relationships" xmlns:m="http://schemas.openxmlformats.org/officeDocument/2006/math" xmlns:v="urn:schemas-microsoft-com:vml" xmlns:wp14="http://schemas.microsoft.com/office/word/2010/wordprocessingDrawing" xmlns:wp="http://schemas.openxmlformats.org/drawingml/2006/wordprocessingDrawing" xmlns:w10="urn:schemas-microsoft-com:office:word" xmlns:w="http://schemas.openxmlformats.org/wordprocessingml/2006/main" xmlns:w14="http://schemas.microsoft.com/office/word/2010/wordml" xmlns:wpg="http://schemas.microsoft.com/office/word/2010/wordprocessingGroup" xmlns:wpi="http://schemas.microsoft.com/office/word/2010/wordprocessingInk" xmlns:wne="http://schemas.microsoft.com/office/word/2006/wordml" xmlns:wps="http://schemas.microsoft.com/office/word/2010/wordprocessingShape" mc:Ignorable="w14 wp14">
-  <w:comment w:id="47" w:author="Johan Eltes" w:date="2013-01-20T23:30:00Z" w:initials="JE">
+<w:comments xmlns:wpc="http://schemas.microsoft.com/office/word/2010/wordprocessingCanvas" xmlns:mc="http://schemas.openxmlformats.org/markup-compatibility/2006" xmlns:o="urn:schemas-microsoft-com:office:office" xmlns:r="http://schemas.openxmlformats.org/officeDocument/2006/relationships" xmlns:m="http://schemas.openxmlformats.org/officeDocument/2006/math" xmlns:v="urn:schemas-microsoft-com:vml" xmlns:wp14="http://schemas.microsoft.com/office/word/2010/wordprocessingDrawing" xmlns:wp="http://schemas.openxmlformats.org/drawingml/2006/wordprocessingDrawing" xmlns:w10="urn:schemas-microsoft-com:office:word" xmlns:w="http://schemas.openxmlformats.org/wordprocessingml/2006/main" xmlns:w14="http://schemas.microsoft.com/office/word/2010/wordml" xmlns:wpg="http://schemas.microsoft.com/office/word/2010/wordprocessingGroup" xmlns:wpi="http://schemas.microsoft.com/office/word/2010/wordprocessingInk" xmlns:wne="http://schemas.microsoft.com/office/word/2006/wordml" xmlns:wps="http://schemas.microsoft.com/office/word/2010/wordprocessingShape" mc:Ignorable="w14 wp14">
+  <w:comment w:id="48" w:author="Johan Eltes" w:date="2013-01-20T23:30:00Z" w:initials="JE">
     <w:p>
       <w:pPr>
         <w:pStyle w:val="Kommentarer"/>
@@ -56019,7 +56181,7 @@
 </file>
 
 <file path=word/endnotes.xml><?xml version="1.0" encoding="utf-8"?>
-<w:endnotes xmlns:wpc="http://schemas.microsoft.com/office/word/2010/wordprocessingCanvas" xmlns:mo="http://schemas.microsoft.com/office/mac/office/2008/main" xmlns:mc="http://schemas.openxmlformats.org/markup-compatibility/2006" xmlns:mv="urn:schemas-microsoft-com:mac:vml" xmlns:o="urn:schemas-microsoft-com:office:office" xmlns:r="http://schemas.openxmlformats.org/officeDocument/2006/relationships" xmlns:m="http://schemas.openxmlformats.org/officeDocument/2006/math" xmlns:v="urn:schemas-microsoft-com:vml" xmlns:wp14="http://schemas.microsoft.com/office/word/2010/wordprocessingDrawing" xmlns:wp="http://schemas.openxmlformats.org/drawingml/2006/wordprocessingDrawing" xmlns:w10="urn:schemas-microsoft-com:office:word" xmlns:w="http://schemas.openxmlformats.org/wordprocessingml/2006/main" xmlns:w14="http://schemas.microsoft.com/office/word/2010/wordml" xmlns:wpg="http://schemas.microsoft.com/office/word/2010/wordprocessingGroup" xmlns:wpi="http://schemas.microsoft.com/office/word/2010/wordprocessingInk" xmlns:wne="http://schemas.microsoft.com/office/word/2006/wordml" xmlns:wps="http://schemas.microsoft.com/office/word/2010/wordprocessingShape" mc:Ignorable="w14 wp14">
+<w:endnotes xmlns:wpc="http://schemas.microsoft.com/office/word/2010/wordprocessingCanvas" xmlns:mc="http://schemas.openxmlformats.org/markup-compatibility/2006" xmlns:o="urn:schemas-microsoft-com:office:office" xmlns:r="http://schemas.openxmlformats.org/officeDocument/2006/relationships" xmlns:m="http://schemas.openxmlformats.org/officeDocument/2006/math" xmlns:v="urn:schemas-microsoft-com:vml" xmlns:wp14="http://schemas.microsoft.com/office/word/2010/wordprocessingDrawing" xmlns:wp="http://schemas.openxmlformats.org/drawingml/2006/wordprocessingDrawing" xmlns:w10="urn:schemas-microsoft-com:office:word" xmlns:w="http://schemas.openxmlformats.org/wordprocessingml/2006/main" xmlns:w14="http://schemas.microsoft.com/office/word/2010/wordml" xmlns:wpg="http://schemas.microsoft.com/office/word/2010/wordprocessingGroup" xmlns:wpi="http://schemas.microsoft.com/office/word/2010/wordprocessingInk" xmlns:wne="http://schemas.microsoft.com/office/word/2006/wordml" xmlns:wps="http://schemas.microsoft.com/office/word/2010/wordprocessingShape" mc:Ignorable="w14 wp14">
   <w:endnote w:type="separator" w:id="-1">
     <w:p>
       <w:r>
@@ -56038,7 +56200,7 @@
 </file>
 
 <file path=word/footnotes.xml><?xml version="1.0" encoding="utf-8"?>
-<w:footnotes xmlns:wpc="http://schemas.microsoft.com/office/word/2010/wordprocessingCanvas" xmlns:mo="http://schemas.microsoft.com/office/mac/office/2008/main" xmlns:mc="http://schemas.openxmlformats.org/markup-compatibility/2006" xmlns:mv="urn:schemas-microsoft-com:mac:vml" xmlns:o="urn:schemas-microsoft-com:office:office" xmlns:r="http://schemas.openxmlformats.org/officeDocument/2006/relationships" xmlns:m="http://schemas.openxmlformats.org/officeDocument/2006/math" xmlns:v="urn:schemas-microsoft-com:vml" xmlns:wp14="http://schemas.microsoft.com/office/word/2010/wordprocessingDrawing" xmlns:wp="http://schemas.openxmlformats.org/drawingml/2006/wordprocessingDrawing" xmlns:w10="urn:schemas-microsoft-com:office:word" xmlns:w="http://schemas.openxmlformats.org/wordprocessingml/2006/main" xmlns:w14="http://schemas.microsoft.com/office/word/2010/wordml" xmlns:wpg="http://schemas.microsoft.com/office/word/2010/wordprocessingGroup" xmlns:wpi="http://schemas.microsoft.com/office/word/2010/wordprocessingInk" xmlns:wne="http://schemas.microsoft.com/office/word/2006/wordml" xmlns:wps="http://schemas.microsoft.com/office/word/2010/wordprocessingShape" mc:Ignorable="w14 wp14">
+<w:footnotes xmlns:wpc="http://schemas.microsoft.com/office/word/2010/wordprocessingCanvas" xmlns:mc="http://schemas.openxmlformats.org/markup-compatibility/2006" xmlns:o="urn:schemas-microsoft-com:office:office" xmlns:r="http://schemas.openxmlformats.org/officeDocument/2006/relationships" xmlns:m="http://schemas.openxmlformats.org/officeDocument/2006/math" xmlns:v="urn:schemas-microsoft-com:vml" xmlns:wp14="http://schemas.microsoft.com/office/word/2010/wordprocessingDrawing" xmlns:wp="http://schemas.openxmlformats.org/drawingml/2006/wordprocessingDrawing" xmlns:w10="urn:schemas-microsoft-com:office:word" xmlns:w="http://schemas.openxmlformats.org/wordprocessingml/2006/main" xmlns:w14="http://schemas.microsoft.com/office/word/2010/wordml" xmlns:wpg="http://schemas.microsoft.com/office/word/2010/wordprocessingGroup" xmlns:wpi="http://schemas.microsoft.com/office/word/2010/wordprocessingInk" xmlns:wne="http://schemas.microsoft.com/office/word/2006/wordml" xmlns:wps="http://schemas.microsoft.com/office/word/2010/wordprocessingShape" mc:Ignorable="w14 wp14">
   <w:footnote w:type="separator" w:id="-1">
     <w:p>
       <w:r>
@@ -56057,7 +56219,7 @@
 </file>
 
 <file path=word/header1.xml><?xml version="1.0" encoding="utf-8"?>
-<w:hdr xmlns:wpc="http://schemas.microsoft.com/office/word/2010/wordprocessingCanvas" xmlns:mo="http://schemas.microsoft.com/office/mac/office/2008/main" xmlns:mc="http://schemas.openxmlformats.org/markup-compatibility/2006" xmlns:mv="urn:schemas-microsoft-com:mac:vml" xmlns:o="urn:schemas-microsoft-com:office:office" xmlns:r="http://schemas.openxmlformats.org/officeDocument/2006/relationships" xmlns:m="http://schemas.openxmlformats.org/officeDocument/2006/math" xmlns:v="urn:schemas-microsoft-com:vml" xmlns:wp14="http://schemas.microsoft.com/office/word/2010/wordprocessingDrawing" xmlns:wp="http://schemas.openxmlformats.org/drawingml/2006/wordprocessingDrawing" xmlns:w10="urn:schemas-microsoft-com:office:word" xmlns:w="http://schemas.openxmlformats.org/wordprocessingml/2006/main" xmlns:w14="http://schemas.microsoft.com/office/word/2010/wordml" xmlns:wpg="http://schemas.microsoft.com/office/word/2010/wordprocessingGroup" xmlns:wpi="http://schemas.microsoft.com/office/word/2010/wordprocessingInk" xmlns:wne="http://schemas.microsoft.com/office/word/2006/wordml" xmlns:wps="http://schemas.microsoft.com/office/word/2010/wordprocessingShape" mc:Ignorable="w14 wp14">
+<w:hdr xmlns:wpc="http://schemas.microsoft.com/office/word/2010/wordprocessingCanvas" xmlns:mc="http://schemas.openxmlformats.org/markup-compatibility/2006" xmlns:o="urn:schemas-microsoft-com:office:office" xmlns:r="http://schemas.openxmlformats.org/officeDocument/2006/relationships" xmlns:m="http://schemas.openxmlformats.org/officeDocument/2006/math" xmlns:v="urn:schemas-microsoft-com:vml" xmlns:wp14="http://schemas.microsoft.com/office/word/2010/wordprocessingDrawing" xmlns:wp="http://schemas.openxmlformats.org/drawingml/2006/wordprocessingDrawing" xmlns:w10="urn:schemas-microsoft-com:office:word" xmlns:w="http://schemas.openxmlformats.org/wordprocessingml/2006/main" xmlns:w14="http://schemas.microsoft.com/office/word/2010/wordml" xmlns:wpg="http://schemas.microsoft.com/office/word/2010/wordprocessingGroup" xmlns:wpi="http://schemas.microsoft.com/office/word/2010/wordprocessingInk" xmlns:wne="http://schemas.microsoft.com/office/word/2006/wordml" xmlns:wps="http://schemas.microsoft.com/office/word/2010/wordprocessingShape" mc:Ignorable="w14 wp14">
   <w:tbl>
     <w:tblPr>
       <w:tblW w:w="9214" w:type="dxa"/>
@@ -56343,7 +56505,7 @@
                   </wp:inline>
                 </w:drawing>
               </mc:Choice>
-              <mc:Fallback>
+              <mc:Fallback xmlns:mv="urn:schemas-microsoft-com:mac:vml" xmlns:mo="http://schemas.microsoft.com/office/mac/office/2008/main">
                 <w:pict>
                   <v:shape id="AutoShape 1" o:spid="_x0000_s1026" style="width:159.05pt;height:35.05pt;visibility:visible;mso-wrap-style:square;mso-left-percent:-10001;mso-top-percent:-10001;mso-position-horizontal:absolute;mso-position-horizontal-relative:char;mso-position-vertical:absolute;mso-position-vertical-relative:line;mso-left-percent:-10001;mso-top-percent:-10001;v-text-anchor:top" coordsize="20000,20000" o:gfxdata="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">
                     <v:path textboxrect="@1,@1,@1,@1"/>
@@ -56843,7 +57005,7 @@
             <w:rPr>
               <w:noProof/>
             </w:rPr>
-            <w:t>33</w:t>
+            <w:t>4</w:t>
           </w:r>
           <w:r>
             <w:fldChar w:fldCharType="end"/>
@@ -56932,7 +57094,7 @@
               <w:rFonts w:ascii="Arial" w:hAnsi="Arial" w:cs="Arial"/>
               <w:noProof/>
             </w:rPr>
-            <w:t>2013-02-18</w:t>
+            <w:t>2013-03-01</w:t>
           </w:r>
           <w:r>
             <w:rPr>
@@ -56993,7 +57155,7 @@
 </file>
 
 <file path=word/header2.xml><?xml version="1.0" encoding="utf-8"?>
-<w:hdr xmlns:wpc="http://schemas.microsoft.com/office/word/2010/wordprocessingCanvas" xmlns:mo="http://schemas.microsoft.com/office/mac/office/2008/main" xmlns:mc="http://schemas.openxmlformats.org/markup-compatibility/2006" xmlns:mv="urn:schemas-microsoft-com:mac:vml" xmlns:o="urn:schemas-microsoft-com:office:office" xmlns:r="http://schemas.openxmlformats.org/officeDocument/2006/relationships" xmlns:m="http://schemas.openxmlformats.org/officeDocument/2006/math" xmlns:v="urn:schemas-microsoft-com:vml" xmlns:wp14="http://schemas.microsoft.com/office/word/2010/wordprocessingDrawing" xmlns:wp="http://schemas.openxmlformats.org/drawingml/2006/wordprocessingDrawing" xmlns:w10="urn:schemas-microsoft-com:office:word" xmlns:w="http://schemas.openxmlformats.org/wordprocessingml/2006/main" xmlns:w14="http://schemas.microsoft.com/office/word/2010/wordml" xmlns:wpg="http://schemas.microsoft.com/office/word/2010/wordprocessingGroup" xmlns:wpi="http://schemas.microsoft.com/office/word/2010/wordprocessingInk" xmlns:wne="http://schemas.microsoft.com/office/word/2006/wordml" xmlns:wps="http://schemas.microsoft.com/office/word/2010/wordprocessingShape" mc:Ignorable="w14 wp14">
+<w:hdr xmlns:wpc="http://schemas.microsoft.com/office/word/2010/wordprocessingCanvas" xmlns:mc="http://schemas.openxmlformats.org/markup-compatibility/2006" xmlns:o="urn:schemas-microsoft-com:office:office" xmlns:r="http://schemas.openxmlformats.org/officeDocument/2006/relationships" xmlns:m="http://schemas.openxmlformats.org/officeDocument/2006/math" xmlns:v="urn:schemas-microsoft-com:vml" xmlns:wp14="http://schemas.microsoft.com/office/word/2010/wordprocessingDrawing" xmlns:wp="http://schemas.openxmlformats.org/drawingml/2006/wordprocessingDrawing" xmlns:w10="urn:schemas-microsoft-com:office:word" xmlns:w="http://schemas.openxmlformats.org/wordprocessingml/2006/main" xmlns:w14="http://schemas.microsoft.com/office/word/2010/wordml" xmlns:wpg="http://schemas.microsoft.com/office/word/2010/wordprocessingGroup" xmlns:wpi="http://schemas.microsoft.com/office/word/2010/wordprocessingInk" xmlns:wne="http://schemas.microsoft.com/office/word/2006/wordml" xmlns:wps="http://schemas.microsoft.com/office/word/2010/wordprocessingShape" mc:Ignorable="w14 wp14">
   <w:tbl>
     <w:tblPr>
       <w:tblW w:w="0" w:type="auto"/>
@@ -57279,7 +57441,7 @@
                   </wp:inline>
                 </w:drawing>
               </mc:Choice>
-              <mc:Fallback>
+              <mc:Fallback xmlns:mv="urn:schemas-microsoft-com:mac:vml" xmlns:mo="http://schemas.microsoft.com/office/mac/office/2008/main">
                 <w:pict>
                   <v:shape id="AutoShape 1" o:spid="_x0000_s1026" style="width:159.05pt;height:35.05pt;visibility:visible;mso-wrap-style:square;mso-left-percent:-10001;mso-top-percent:-10001;mso-position-horizontal:absolute;mso-position-horizontal-relative:char;mso-position-vertical:absolute;mso-position-vertical-relative:line;mso-left-percent:-10001;mso-top-percent:-10001;v-text-anchor:top" coordsize="20000,20000" o:gfxdata="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">
                     <v:path textboxrect="@1,@1,@1,@1"/>
@@ -57868,7 +58030,7 @@
               <w:rFonts w:ascii="Arial" w:hAnsi="Arial" w:cs="Arial"/>
               <w:noProof/>
             </w:rPr>
-            <w:t>2013-02-18</w:t>
+            <w:t>2013-03-01</w:t>
           </w:r>
           <w:r>
             <w:rPr>
@@ -57929,7 +58091,7 @@
 </file>
 
 <file path=word/numbering.xml><?xml version="1.0" encoding="utf-8"?>
-<w:numbering xmlns:wpc="http://schemas.microsoft.com/office/word/2010/wordprocessingCanvas" xmlns:mo="http://schemas.microsoft.com/office/mac/office/2008/main" xmlns:mc="http://schemas.openxmlformats.org/markup-compatibility/2006" xmlns:mv="urn:schemas-microsoft-com:mac:vml" xmlns:o="urn:schemas-microsoft-com:office:office" xmlns:r="http://schemas.openxmlformats.org/officeDocument/2006/relationships" xmlns:m="http://schemas.openxmlformats.org/officeDocument/2006/math" xmlns:v="urn:schemas-microsoft-com:vml" xmlns:wp14="http://schemas.microsoft.com/office/word/2010/wordprocessingDrawing" xmlns:wp="http://schemas.openxmlformats.org/drawingml/2006/wordprocessingDrawing" xmlns:w10="urn:schemas-microsoft-com:office:word" xmlns:w="http://schemas.openxmlformats.org/wordprocessingml/2006/main" xmlns:w14="http://schemas.microsoft.com/office/word/2010/wordml" xmlns:wpg="http://schemas.microsoft.com/office/word/2010/wordprocessingGroup" xmlns:wpi="http://schemas.microsoft.com/office/word/2010/wordprocessingInk" xmlns:wne="http://schemas.microsoft.com/office/word/2006/wordml" xmlns:wps="http://schemas.microsoft.com/office/word/2010/wordprocessingShape" mc:Ignorable="w14 wp14">
+<w:numbering xmlns:wpc="http://schemas.microsoft.com/office/word/2010/wordprocessingCanvas" xmlns:mc="http://schemas.openxmlformats.org/markup-compatibility/2006" xmlns:o="urn:schemas-microsoft-com:office:office" xmlns:r="http://schemas.openxmlformats.org/officeDocument/2006/relationships" xmlns:m="http://schemas.openxmlformats.org/officeDocument/2006/math" xmlns:v="urn:schemas-microsoft-com:vml" xmlns:wp14="http://schemas.microsoft.com/office/word/2010/wordprocessingDrawing" xmlns:wp="http://schemas.openxmlformats.org/drawingml/2006/wordprocessingDrawing" xmlns:w10="urn:schemas-microsoft-com:office:word" xmlns:w="http://schemas.openxmlformats.org/wordprocessingml/2006/main" xmlns:w14="http://schemas.microsoft.com/office/word/2010/wordml" xmlns:wpg="http://schemas.microsoft.com/office/word/2010/wordprocessingGroup" xmlns:wpi="http://schemas.microsoft.com/office/word/2010/wordprocessingInk" xmlns:wne="http://schemas.microsoft.com/office/word/2006/wordml" xmlns:wps="http://schemas.microsoft.com/office/word/2010/wordprocessingShape" mc:Ignorable="w14 wp14">
   <w:abstractNum w:abstractNumId="0">
     <w:nsid w:val="01FB33F9"/>
     <w:multiLevelType w:val="multilevel"/>
@@ -58873,7 +59035,7 @@
       </w:pPr>
     </w:pPrDefault>
   </w:docDefaults>
-  <w:latentStyles w:defLockedState="0" w:defUIPriority="99" w:defSemiHidden="1" w:defUnhideWhenUsed="1" w:defQFormat="0" w:count="276">
+  <w:latentStyles w:defLockedState="0" w:defUIPriority="99" w:defSemiHidden="1" w:defUnhideWhenUsed="1" w:defQFormat="0" w:count="267">
     <w:lsdException w:name="Normal" w:semiHidden="0" w:uiPriority="1" w:unhideWhenUsed="0" w:qFormat="1"/>
     <w:lsdException w:name="heading 1" w:semiHidden="0" w:uiPriority="1" w:unhideWhenUsed="0" w:qFormat="1"/>
     <w:lsdException w:name="heading 2" w:uiPriority="9" w:qFormat="1"/>
@@ -59150,9 +59312,10 @@
       <w:color w:val="243F60" w:themeColor="accent1" w:themeShade="7F"/>
     </w:rPr>
   </w:style>
-  <w:style w:type="character" w:default="1" w:styleId="Standardstycketypsnitt">
+  <w:style w:type="character" w:default="1" w:styleId="Standardstycketeckensnitt">
     <w:name w:val="Default Paragraph Font"/>
     <w:uiPriority w:val="1"/>
+    <w:semiHidden/>
     <w:unhideWhenUsed/>
   </w:style>
   <w:style w:type="table" w:default="1" w:styleId="Normaltabell">
@@ -59273,7 +59436,7 @@
   </w:style>
   <w:style w:type="character" w:customStyle="1" w:styleId="SidhuvudChar">
     <w:name w:val="Sidhuvud Char"/>
-    <w:basedOn w:val="Standardstycketypsnitt"/>
+    <w:basedOn w:val="Standardstycketeckensnitt"/>
     <w:link w:val="Sidhuvud"/>
     <w:uiPriority w:val="99"/>
     <w:rsid w:val="00046C5C"/>
@@ -59301,15 +59464,15 @@
   </w:style>
   <w:style w:type="character" w:customStyle="1" w:styleId="SidfotChar">
     <w:name w:val="Sidfot Char"/>
-    <w:basedOn w:val="Standardstycketypsnitt"/>
+    <w:basedOn w:val="Standardstycketeckensnitt"/>
     <w:link w:val="Sidfot"/>
     <w:uiPriority w:val="99"/>
     <w:rsid w:val="00046C5C"/>
   </w:style>
-  <w:style w:type="paragraph" w:styleId="Bubbeltext">
+  <w:style w:type="paragraph" w:styleId="Ballongtext">
     <w:name w:val="Balloon Text"/>
     <w:basedOn w:val="Normal"/>
-    <w:link w:val="BubbeltextChar"/>
+    <w:link w:val="BallongtextChar"/>
     <w:uiPriority w:val="99"/>
     <w:semiHidden/>
     <w:unhideWhenUsed/>
@@ -59324,10 +59487,10 @@
       <w:lang w:eastAsia="en-US"/>
     </w:rPr>
   </w:style>
-  <w:style w:type="character" w:customStyle="1" w:styleId="BubbeltextChar">
-    <w:name w:val="Bubbeltext Char"/>
-    <w:basedOn w:val="Standardstycketypsnitt"/>
-    <w:link w:val="Bubbeltext"/>
+  <w:style w:type="character" w:customStyle="1" w:styleId="BallongtextChar">
+    <w:name w:val="Ballongtext Char"/>
+    <w:basedOn w:val="Standardstycketeckensnitt"/>
+    <w:link w:val="Ballongtext"/>
     <w:uiPriority w:val="99"/>
     <w:semiHidden/>
     <w:rsid w:val="00046C5C"/>
@@ -59339,7 +59502,7 @@
   </w:style>
   <w:style w:type="character" w:customStyle="1" w:styleId="Rubrik3Char">
     <w:name w:val="Rubrik 3 Char"/>
-    <w:basedOn w:val="Standardstycketypsnitt"/>
+    <w:basedOn w:val="Standardstycketeckensnitt"/>
     <w:link w:val="Rubrik3"/>
     <w:uiPriority w:val="9"/>
     <w:rsid w:val="00046C5C"/>
@@ -59352,7 +59515,7 @@
   </w:style>
   <w:style w:type="character" w:customStyle="1" w:styleId="Rubrik5Char">
     <w:name w:val="Rubrik 5 Char"/>
-    <w:basedOn w:val="Standardstycketypsnitt"/>
+    <w:basedOn w:val="Standardstycketeckensnitt"/>
     <w:link w:val="Rubrik5"/>
     <w:uiPriority w:val="9"/>
     <w:semiHidden/>
@@ -59364,7 +59527,7 @@
   </w:style>
   <w:style w:type="character" w:customStyle="1" w:styleId="Rubrik4Char">
     <w:name w:val="Rubrik 4 Char"/>
-    <w:basedOn w:val="Standardstycketypsnitt"/>
+    <w:basedOn w:val="Standardstycketeckensnitt"/>
     <w:link w:val="Rubrik4"/>
     <w:uiPriority w:val="9"/>
     <w:semiHidden/>
@@ -59380,7 +59543,7 @@
   </w:style>
   <w:style w:type="character" w:customStyle="1" w:styleId="Rubrik2Char">
     <w:name w:val="Rubrik 2 Char"/>
-    <w:basedOn w:val="Standardstycketypsnitt"/>
+    <w:basedOn w:val="Standardstycketeckensnitt"/>
     <w:link w:val="Rubrik2"/>
     <w:uiPriority w:val="9"/>
     <w:rsid w:val="00F96017"/>
@@ -59395,7 +59558,7 @@
   </w:style>
   <w:style w:type="character" w:styleId="Hyperlnk">
     <w:name w:val="Hyperlink"/>
-    <w:basedOn w:val="Standardstycketypsnitt"/>
+    <w:basedOn w:val="Standardstycketeckensnitt"/>
     <w:uiPriority w:val="99"/>
     <w:unhideWhenUsed/>
     <w:rsid w:val="00825B8A"/>
@@ -59514,7 +59677,7 @@
   </w:style>
   <w:style w:type="character" w:customStyle="1" w:styleId="KommentarerChar">
     <w:name w:val="Kommentarer Char"/>
-    <w:basedOn w:val="Standardstycketypsnitt"/>
+    <w:basedOn w:val="Standardstycketeckensnitt"/>
     <w:link w:val="Kommentarer"/>
     <w:rsid w:val="008745C3"/>
     <w:rPr>
@@ -59611,7 +59774,7 @@
   </w:style>
   <w:style w:type="character" w:customStyle="1" w:styleId="StarktcitatChar">
     <w:name w:val="Starkt citat Char"/>
-    <w:basedOn w:val="Standardstycketypsnitt"/>
+    <w:basedOn w:val="Standardstycketeckensnitt"/>
     <w:link w:val="Starktcitat"/>
     <w:uiPriority w:val="30"/>
     <w:rsid w:val="00212F5B"/>
@@ -59713,7 +59876,7 @@
   </w:style>
   <w:style w:type="character" w:customStyle="1" w:styleId="DokumentversiktChar">
     <w:name w:val="Dokumentöversikt Char"/>
-    <w:basedOn w:val="Standardstycketypsnitt"/>
+    <w:basedOn w:val="Standardstycketeckensnitt"/>
     <w:link w:val="Dokumentversikt"/>
     <w:uiPriority w:val="99"/>
     <w:semiHidden/>
@@ -59729,7 +59892,7 @@
 </file>
 
 <file path=word/stylesWithEffects.xml><?xml version="1.0" encoding="utf-8"?>
-<w:styles xmlns:wpc="http://schemas.microsoft.com/office/word/2010/wordprocessingCanvas" xmlns:mo="http://schemas.microsoft.com/office/mac/office/2008/main" xmlns:mc="http://schemas.openxmlformats.org/markup-compatibility/2006" xmlns:mv="urn:schemas-microsoft-com:mac:vml" xmlns:o="urn:schemas-microsoft-com:office:office" xmlns:r="http://schemas.openxmlformats.org/officeDocument/2006/relationships" xmlns:m="http://schemas.openxmlformats.org/officeDocument/2006/math" xmlns:v="urn:schemas-microsoft-com:vml" xmlns:wp14="http://schemas.microsoft.com/office/word/2010/wordprocessingDrawing" xmlns:wp="http://schemas.openxmlformats.org/drawingml/2006/wordprocessingDrawing" xmlns:w10="urn:schemas-microsoft-com:office:word" xmlns:w="http://schemas.openxmlformats.org/wordprocessingml/2006/main" xmlns:w14="http://schemas.microsoft.com/office/word/2010/wordml" xmlns:wpg="http://schemas.microsoft.com/office/word/2010/wordprocessingGroup" xmlns:wpi="http://schemas.microsoft.com/office/word/2010/wordprocessingInk" xmlns:wne="http://schemas.microsoft.com/office/word/2006/wordml" xmlns:wps="http://schemas.microsoft.com/office/word/2010/wordprocessingShape" mc:Ignorable="w14 wp14">
+<w:styles xmlns:wpc="http://schemas.microsoft.com/office/word/2010/wordprocessingCanvas" xmlns:mc="http://schemas.openxmlformats.org/markup-compatibility/2006" xmlns:o="urn:schemas-microsoft-com:office:office" xmlns:r="http://schemas.openxmlformats.org/officeDocument/2006/relationships" xmlns:m="http://schemas.openxmlformats.org/officeDocument/2006/math" xmlns:v="urn:schemas-microsoft-com:vml" xmlns:wp14="http://schemas.microsoft.com/office/word/2010/wordprocessingDrawing" xmlns:wp="http://schemas.openxmlformats.org/drawingml/2006/wordprocessingDrawing" xmlns:w10="urn:schemas-microsoft-com:office:word" xmlns:w="http://schemas.openxmlformats.org/wordprocessingml/2006/main" xmlns:w14="http://schemas.microsoft.com/office/word/2010/wordml" xmlns:wpg="http://schemas.microsoft.com/office/word/2010/wordprocessingGroup" xmlns:wpi="http://schemas.microsoft.com/office/word/2010/wordprocessingInk" xmlns:wne="http://schemas.microsoft.com/office/word/2006/wordml" xmlns:wps="http://schemas.microsoft.com/office/word/2010/wordprocessingShape" mc:Ignorable="w14 wp14">
   <w:docDefaults>
     <w:rPrDefault>
       <w:rPr>
@@ -59745,7 +59908,7 @@
       </w:pPr>
     </w:pPrDefault>
   </w:docDefaults>
-  <w:latentStyles w:defLockedState="0" w:defUIPriority="99" w:defSemiHidden="1" w:defUnhideWhenUsed="1" w:defQFormat="0" w:count="276">
+  <w:latentStyles w:defLockedState="0" w:defUIPriority="99" w:defSemiHidden="1" w:defUnhideWhenUsed="1" w:defQFormat="0" w:count="267">
     <w:lsdException w:name="Normal" w:semiHidden="0" w:uiPriority="1" w:unhideWhenUsed="0" w:qFormat="1"/>
     <w:lsdException w:name="heading 1" w:semiHidden="0" w:uiPriority="1" w:unhideWhenUsed="0" w:qFormat="1"/>
     <w:lsdException w:name="heading 2" w:uiPriority="9" w:qFormat="1"/>
@@ -60022,9 +60185,10 @@
       <w:color w:val="243F60" w:themeColor="accent1" w:themeShade="7F"/>
     </w:rPr>
   </w:style>
-  <w:style w:type="character" w:default="1" w:styleId="Standardstycketypsnitt">
+  <w:style w:type="character" w:default="1" w:styleId="Standardstycketeckensnitt">
     <w:name w:val="Default Paragraph Font"/>
     <w:uiPriority w:val="1"/>
+    <w:semiHidden/>
     <w:unhideWhenUsed/>
   </w:style>
   <w:style w:type="table" w:default="1" w:styleId="Normaltabell">
@@ -60145,7 +60309,7 @@
   </w:style>
   <w:style w:type="character" w:customStyle="1" w:styleId="SidhuvudChar">
     <w:name w:val="Sidhuvud Char"/>
-    <w:basedOn w:val="Standardstycketypsnitt"/>
+    <w:basedOn w:val="Standardstycketeckensnitt"/>
     <w:link w:val="Sidhuvud"/>
     <w:uiPriority w:val="99"/>
     <w:rsid w:val="00046C5C"/>
@@ -60173,15 +60337,15 @@
   </w:style>
   <w:style w:type="character" w:customStyle="1" w:styleId="SidfotChar">
     <w:name w:val="Sidfot Char"/>
-    <w:basedOn w:val="Standardstycketypsnitt"/>
+    <w:basedOn w:val="Standardstycketeckensnitt"/>
     <w:link w:val="Sidfot"/>
     <w:uiPriority w:val="99"/>
     <w:rsid w:val="00046C5C"/>
   </w:style>
-  <w:style w:type="paragraph" w:styleId="Bubbeltext">
+  <w:style w:type="paragraph" w:styleId="Ballongtext">
     <w:name w:val="Balloon Text"/>
     <w:basedOn w:val="Normal"/>
-    <w:link w:val="BubbeltextChar"/>
+    <w:link w:val="BallongtextChar"/>
     <w:uiPriority w:val="99"/>
     <w:semiHidden/>
     <w:unhideWhenUsed/>
@@ -60196,10 +60360,10 @@
       <w:lang w:eastAsia="en-US"/>
     </w:rPr>
   </w:style>
-  <w:style w:type="character" w:customStyle="1" w:styleId="BubbeltextChar">
-    <w:name w:val="Bubbeltext Char"/>
-    <w:basedOn w:val="Standardstycketypsnitt"/>
-    <w:link w:val="Bubbeltext"/>
+  <w:style w:type="character" w:customStyle="1" w:styleId="BallongtextChar">
+    <w:name w:val="Ballongtext Char"/>
+    <w:basedOn w:val="Standardstycketeckensnitt"/>
+    <w:link w:val="Ballongtext"/>
     <w:uiPriority w:val="99"/>
     <w:semiHidden/>
     <w:rsid w:val="00046C5C"/>
@@ -60211,7 +60375,7 @@
   </w:style>
   <w:style w:type="character" w:customStyle="1" w:styleId="Rubrik3Char">
     <w:name w:val="Rubrik 3 Char"/>
-    <w:basedOn w:val="Standardstycketypsnitt"/>
+    <w:basedOn w:val="Standardstycketeckensnitt"/>
     <w:link w:val="Rubrik3"/>
     <w:uiPriority w:val="9"/>
     <w:rsid w:val="00046C5C"/>
@@ -60224,7 +60388,7 @@
   </w:style>
   <w:style w:type="character" w:customStyle="1" w:styleId="Rubrik5Char">
     <w:name w:val="Rubrik 5 Char"/>
-    <w:basedOn w:val="Standardstycketypsnitt"/>
+    <w:basedOn w:val="Standardstycketeckensnitt"/>
     <w:link w:val="Rubrik5"/>
     <w:uiPriority w:val="9"/>
     <w:semiHidden/>
@@ -60236,7 +60400,7 @@
   </w:style>
   <w:style w:type="character" w:customStyle="1" w:styleId="Rubrik4Char">
     <w:name w:val="Rubrik 4 Char"/>
-    <w:basedOn w:val="Standardstycketypsnitt"/>
+    <w:basedOn w:val="Standardstycketeckensnitt"/>
     <w:link w:val="Rubrik4"/>
     <w:uiPriority w:val="9"/>
     <w:semiHidden/>
@@ -60252,7 +60416,7 @@
   </w:style>
   <w:style w:type="character" w:customStyle="1" w:styleId="Rubrik2Char">
     <w:name w:val="Rubrik 2 Char"/>
-    <w:basedOn w:val="Standardstycketypsnitt"/>
+    <w:basedOn w:val="Standardstycketeckensnitt"/>
     <w:link w:val="Rubrik2"/>
     <w:uiPriority w:val="9"/>
     <w:rsid w:val="00F96017"/>
@@ -60267,7 +60431,7 @@
   </w:style>
   <w:style w:type="character" w:styleId="Hyperlnk">
     <w:name w:val="Hyperlink"/>
-    <w:basedOn w:val="Standardstycketypsnitt"/>
+    <w:basedOn w:val="Standardstycketeckensnitt"/>
     <w:uiPriority w:val="99"/>
     <w:unhideWhenUsed/>
     <w:rsid w:val="00825B8A"/>
@@ -60386,7 +60550,7 @@
   </w:style>
   <w:style w:type="character" w:customStyle="1" w:styleId="KommentarerChar">
     <w:name w:val="Kommentarer Char"/>
-    <w:basedOn w:val="Standardstycketypsnitt"/>
+    <w:basedOn w:val="Standardstycketeckensnitt"/>
     <w:link w:val="Kommentarer"/>
     <w:rsid w:val="008745C3"/>
     <w:rPr>
@@ -60483,7 +60647,7 @@
   </w:style>
   <w:style w:type="character" w:customStyle="1" w:styleId="StarktcitatChar">
     <w:name w:val="Starkt citat Char"/>
-    <w:basedOn w:val="Standardstycketypsnitt"/>
+    <w:basedOn w:val="Standardstycketeckensnitt"/>
     <w:link w:val="Starktcitat"/>
     <w:uiPriority w:val="30"/>
     <w:rsid w:val="00212F5B"/>
@@ -60585,7 +60749,7 @@
   </w:style>
   <w:style w:type="character" w:customStyle="1" w:styleId="DokumentversiktChar">
     <w:name w:val="Dokumentöversikt Char"/>
-    <w:basedOn w:val="Standardstycketypsnitt"/>
+    <w:basedOn w:val="Standardstycketeckensnitt"/>
     <w:link w:val="Dokumentversikt"/>
     <w:uiPriority w:val="99"/>
     <w:semiHidden/>

</xml_diff>